<commit_message>
Introdução e esboço de análise
</commit_message>
<xml_diff>
--- a/IA_proj1_t001.docx
+++ b/IA_proj1_t001.docx
@@ -1,32 +1,88 @@
 
 <file path=word/document.xml><?xml version="1.0" encoding="utf-8"?>
-<w:document xmlns:wpc="http://schemas.microsoft.com/office/word/2010/wordprocessingCanvas" xmlns:cx="http://schemas.microsoft.com/office/drawing/2014/chartex" xmlns:cx1="http://schemas.microsoft.com/office/drawing/2015/9/8/chartex" xmlns:cx2="http://schemas.microsoft.com/office/drawing/2015/10/21/chartex" xmlns:cx3="http://schemas.microsoft.com/office/drawing/2016/5/9/chartex" xmlns:cx4="http://schemas.microsoft.com/office/drawing/2016/5/10/chartex" xmlns:cx5="http://schemas.microsoft.com/office/drawing/2016/5/11/chartex" xmlns:cx6="http://schemas.microsoft.com/office/drawing/2016/5/12/chartex" xmlns:cx7="http://schemas.microsoft.com/office/drawing/2016/5/13/chartex" xmlns:cx8="http://schemas.microsoft.com/office/drawing/2016/5/14/chartex" xmlns:mc="http://schemas.openxmlformats.org/markup-compatibility/2006" xmlns:aink="http://schemas.microsoft.com/office/drawing/2016/ink" xmlns:am3d="http://schemas.microsoft.com/office/drawing/2017/model3d" xmlns:o="urn:schemas-microsoft-com:office:office" xmlns:r="http://schemas.openxmlformats.org/officeDocument/2006/relationships" xmlns:m="http://schemas.openxmlformats.org/officeDocument/2006/math" xmlns:v="urn:schemas-microsoft-com:vml" xmlns:wp14="http://schemas.microsoft.com/office/word/2010/wordprocessingDrawing" xmlns:wp="http://schemas.openxmlformats.org/drawingml/2006/wordprocessingDrawing" xmlns:w10="urn:schemas-microsoft-com:office:word" xmlns:w="http://schemas.openxmlformats.org/wordprocessingml/2006/main" xmlns:w14="http://schemas.microsoft.com/office/word/2010/wordml" xmlns:w15="http://schemas.microsoft.com/office/word/2012/wordml" xmlns:w16se="http://schemas.microsoft.com/office/word/2015/wordml/symex" xmlns:wpg="http://schemas.microsoft.com/office/word/2010/wordprocessingGroup" xmlns:wpi="http://schemas.microsoft.com/office/word/2010/wordprocessingInk" xmlns:wne="http://schemas.microsoft.com/office/word/2006/wordml" xmlns:wps="http://schemas.microsoft.com/office/word/2010/wordprocessingShape" mc:Ignorable="w14 w15 w16se wp14">
+<w:document xmlns:wpc="http://schemas.microsoft.com/office/word/2010/wordprocessingCanvas" xmlns:cx="http://schemas.microsoft.com/office/drawing/2014/chartex" xmlns:cx1="http://schemas.microsoft.com/office/drawing/2015/9/8/chartex" xmlns:cx2="http://schemas.microsoft.com/office/drawing/2015/10/21/chartex" xmlns:cx3="http://schemas.microsoft.com/office/drawing/2016/5/9/chartex" xmlns:cx4="http://schemas.microsoft.com/office/drawing/2016/5/10/chartex" xmlns:cx5="http://schemas.microsoft.com/office/drawing/2016/5/11/chartex" xmlns:cx6="http://schemas.microsoft.com/office/drawing/2016/5/12/chartex" xmlns:cx7="http://schemas.microsoft.com/office/drawing/2016/5/13/chartex" xmlns:cx8="http://schemas.microsoft.com/office/drawing/2016/5/14/chartex" xmlns:mc="http://schemas.openxmlformats.org/markup-compatibility/2006" xmlns:aink="http://schemas.microsoft.com/office/drawing/2016/ink" xmlns:am3d="http://schemas.microsoft.com/office/drawing/2017/model3d" xmlns:o="urn:schemas-microsoft-com:office:office" xmlns:r="http://schemas.openxmlformats.org/officeDocument/2006/relationships" xmlns:m="http://schemas.openxmlformats.org/officeDocument/2006/math" xmlns:v="urn:schemas-microsoft-com:vml" xmlns:wp14="http://schemas.microsoft.com/office/word/2010/wordprocessingDrawing" xmlns:wp="http://schemas.openxmlformats.org/drawingml/2006/wordprocessingDrawing" xmlns:w10="urn:schemas-microsoft-com:office:word" xmlns:w="http://schemas.openxmlformats.org/wordprocessingml/2006/main" xmlns:w14="http://schemas.microsoft.com/office/word/2010/wordml" xmlns:w15="http://schemas.microsoft.com/office/word/2012/wordml" xmlns:w16cid="http://schemas.microsoft.com/office/word/2016/wordml/cid" xmlns:w16se="http://schemas.microsoft.com/office/word/2015/wordml/symex" xmlns:wpg="http://schemas.microsoft.com/office/word/2010/wordprocessingGroup" xmlns:wpi="http://schemas.microsoft.com/office/word/2010/wordprocessingInk" xmlns:wne="http://schemas.microsoft.com/office/word/2006/wordml" xmlns:wps="http://schemas.microsoft.com/office/word/2010/wordprocessingShape" mc:Ignorable="w14 w15 w16se w16cid wp14">
   <w:body>
     <w:p>
       <w:pPr>
-        <w:pStyle w:val="Ttulo1"/>
+        <w:pStyle w:val="Cabealho1"/>
       </w:pPr>
       <w:r>
         <w:t>Introdução</w:t>
       </w:r>
     </w:p>
     <w:p>
-      <w:pPr>
-        <w:ind w:firstLine="708"/>
-      </w:pPr>
-      <w:r>
-        <w:t>????</w:t>
+      <w:r>
+        <w:t xml:space="preserve">O principal objetivo deste projeto visa a modelação de uma variação do jogo </w:t>
+      </w:r>
+      <w:proofErr w:type="spellStart"/>
+      <w:r>
+        <w:t>Same</w:t>
+      </w:r>
+      <w:proofErr w:type="spellEnd"/>
+      <w:r>
+        <w:t xml:space="preserve"> Game como um</w:t>
+      </w:r>
+      <w:r>
+        <w:rPr>
+          <w:b/>
+        </w:rPr>
+        <w:t xml:space="preserve"> problema de satisfação</w:t>
+      </w:r>
+      <w:r>
+        <w:t>. O objetivo deste jogo é remover conjuntos de bolas adjacentes da mesma cor, de maneira a chegar a um tabuleiro vazio.</w:t>
       </w:r>
     </w:p>
     <w:p>
-      <w:pPr>
-        <w:pStyle w:val="Ttulo1"/>
-      </w:pPr>
-      <w:r>
-        <w:t>Resultados</w:t>
+      <w:r>
+        <w:t xml:space="preserve">A obtenção de soluções para variados tabuleiros de </w:t>
+      </w:r>
+      <w:proofErr w:type="spellStart"/>
+      <w:r>
+        <w:t>Same</w:t>
+      </w:r>
+      <w:proofErr w:type="spellEnd"/>
+      <w:r>
+        <w:t xml:space="preserve"> Game é efetuada aplicando três algoritmos de procura diferentes para determinar as sequências adequadas de ações</w:t>
+      </w:r>
+      <w:proofErr w:type="gramStart"/>
+      <w:r>
+        <w:t>: Procura</w:t>
+      </w:r>
+      <w:proofErr w:type="gramEnd"/>
+      <w:r>
+        <w:t xml:space="preserve"> em Profundidade Primeiro (DFS), Procura Gananciosa e o algoritmo A*. </w:t>
       </w:r>
     </w:p>
     <w:p>
+      <w:r>
+        <w:t xml:space="preserve">Para os algoritmos de procura informada, foi necessário estabelecer uma heurística </w:t>
+      </w:r>
+      <w:r>
+        <w:t>que acelerasse a escolha de nós a expandir e a obtenção de uma solução. Foi escolhida como heurística o número de grupos removíveis em cada estado, por se tratar de uma estimativa fiável do número de ações necessárias para atingir uma solução. Em casos de empate, é usado o número total de peças restantes no tabuleiro.</w:t>
+      </w:r>
+    </w:p>
+    <w:p>
+      <w:r>
+        <w:t xml:space="preserve">A solução foi desenvolvida em </w:t>
+      </w:r>
+      <w:proofErr w:type="spellStart"/>
+      <w:r>
+        <w:t>Python</w:t>
+      </w:r>
+      <w:proofErr w:type="spellEnd"/>
+      <w:r>
+        <w:t>, como determinado pelo corpo docente.</w:t>
+      </w:r>
+    </w:p>
+    <w:p>
+      <w:pPr>
+        <w:pStyle w:val="Cabealho1"/>
+      </w:pPr>
+      <w:r>
+        <w:t>Resultados</w:t>
+      </w:r>
+    </w:p>
+    <w:p>
       <w:pPr>
         <w:jc w:val="both"/>
       </w:pPr>
@@ -34,22 +90,25 @@
         <w:t>Foram corrid</w:t>
       </w:r>
       <w:r>
-        <w:t>os vários testes para cada algoritmo, exceto para a Procura em Profundidade Primeiro (DFS) (apenas uma corrida). Os resultados apresentam-se no quadro abaixo:</w:t>
+        <w:t>os vários testes para cada algoritmo, exceto para a Procura em Profundidade Primeiro (DFS) (apenas uma corrida). Os resultados</w:t>
+      </w:r>
+      <w:r>
+        <w:t xml:space="preserve"> apresentam-se no quadro abaixo. A quantidade de nós gerados indicada não inclui o nó inicial.</w:t>
       </w:r>
     </w:p>
     <w:tbl>
       <w:tblPr>
-        <w:tblStyle w:val="Tabelacomgrelha"/>
+        <w:tblStyle w:val="TabelacomGrelha"/>
         <w:tblW w:w="0" w:type="auto"/>
         <w:tblLook w:val="04A0" w:firstRow="1" w:lastRow="0" w:firstColumn="1" w:lastColumn="0" w:noHBand="0" w:noVBand="1"/>
       </w:tblPr>
       <w:tblGrid>
         <w:gridCol w:w="1187"/>
         <w:gridCol w:w="1407"/>
-        <w:gridCol w:w="1229"/>
-        <w:gridCol w:w="1417"/>
+        <w:gridCol w:w="1269"/>
+        <w:gridCol w:w="1225"/>
         <w:gridCol w:w="1276"/>
-        <w:gridCol w:w="1372"/>
+        <w:gridCol w:w="1564"/>
       </w:tblGrid>
       <w:tr>
         <w:tc>
@@ -105,7 +164,7 @@
         </w:tc>
         <w:tc>
           <w:tcPr>
-            <w:tcW w:w="1229" w:type="dxa"/>
+            <w:tcW w:w="1269" w:type="dxa"/>
             <w:tcBorders>
               <w:top w:val="single" w:sz="12" w:space="0" w:color="auto"/>
               <w:bottom w:val="single" w:sz="12" w:space="0" w:color="auto"/>
@@ -132,7 +191,7 @@
         </w:tc>
         <w:tc>
           <w:tcPr>
-            <w:tcW w:w="1417" w:type="dxa"/>
+            <w:tcW w:w="1225" w:type="dxa"/>
             <w:tcBorders>
               <w:top w:val="single" w:sz="12" w:space="0" w:color="auto"/>
               <w:bottom w:val="single" w:sz="12" w:space="0" w:color="auto"/>
@@ -152,7 +211,7 @@
                 <w:b/>
                 <w:sz w:val="22"/>
               </w:rPr>
-              <w:t>Goal_test</w:t>
+              <w:t>goal_tests</w:t>
             </w:r>
             <w:proofErr w:type="spellEnd"/>
           </w:p>
@@ -186,7 +245,7 @@
         </w:tc>
         <w:tc>
           <w:tcPr>
-            <w:tcW w:w="1276" w:type="dxa"/>
+            <w:tcW w:w="1564" w:type="dxa"/>
             <w:tcBorders>
               <w:top w:val="single" w:sz="12" w:space="0" w:color="auto"/>
               <w:bottom w:val="single" w:sz="12" w:space="0" w:color="auto"/>
@@ -208,6 +267,29 @@
               </w:rPr>
               <w:t>tempo</w:t>
             </w:r>
+            <w:r>
+              <w:rPr>
+                <w:b/>
+                <w:sz w:val="22"/>
+              </w:rPr>
+              <w:t xml:space="preserve"> (</w:t>
+            </w:r>
+            <w:proofErr w:type="spellStart"/>
+            <w:r>
+              <w:rPr>
+                <w:b/>
+                <w:sz w:val="22"/>
+              </w:rPr>
+              <w:t>seg</w:t>
+            </w:r>
+            <w:proofErr w:type="spellEnd"/>
+            <w:r>
+              <w:rPr>
+                <w:b/>
+                <w:sz w:val="22"/>
+              </w:rPr>
+              <w:t>)</w:t>
+            </w:r>
           </w:p>
         </w:tc>
       </w:tr>
@@ -250,7 +332,7 @@
         </w:tc>
         <w:tc>
           <w:tcPr>
-            <w:tcW w:w="1229" w:type="dxa"/>
+            <w:tcW w:w="1269" w:type="dxa"/>
             <w:tcBorders>
               <w:top w:val="single" w:sz="12" w:space="0" w:color="auto"/>
             </w:tcBorders>
@@ -263,7 +345,7 @@
         </w:tc>
         <w:tc>
           <w:tcPr>
-            <w:tcW w:w="1417" w:type="dxa"/>
+            <w:tcW w:w="1225" w:type="dxa"/>
             <w:tcBorders>
               <w:top w:val="single" w:sz="12" w:space="0" w:color="auto"/>
             </w:tcBorders>
@@ -289,7 +371,7 @@
         </w:tc>
         <w:tc>
           <w:tcPr>
-            <w:tcW w:w="1276" w:type="dxa"/>
+            <w:tcW w:w="1564" w:type="dxa"/>
             <w:tcBorders>
               <w:top w:val="single" w:sz="12" w:space="0" w:color="auto"/>
               <w:right w:val="single" w:sz="12" w:space="0" w:color="auto"/>
@@ -329,7 +411,7 @@
         </w:tc>
         <w:tc>
           <w:tcPr>
-            <w:tcW w:w="1229" w:type="dxa"/>
+            <w:tcW w:w="1269" w:type="dxa"/>
           </w:tcPr>
           <w:p>
             <w:r>
@@ -339,7 +421,7 @@
         </w:tc>
         <w:tc>
           <w:tcPr>
-            <w:tcW w:w="1417" w:type="dxa"/>
+            <w:tcW w:w="1225" w:type="dxa"/>
           </w:tcPr>
           <w:p>
             <w:r>
@@ -359,7 +441,7 @@
         </w:tc>
         <w:tc>
           <w:tcPr>
-            <w:tcW w:w="1276" w:type="dxa"/>
+            <w:tcW w:w="1564" w:type="dxa"/>
             <w:tcBorders>
               <w:right w:val="single" w:sz="12" w:space="0" w:color="auto"/>
             </w:tcBorders>
@@ -398,7 +480,7 @@
         </w:tc>
         <w:tc>
           <w:tcPr>
-            <w:tcW w:w="1229" w:type="dxa"/>
+            <w:tcW w:w="1269" w:type="dxa"/>
           </w:tcPr>
           <w:p>
             <w:r>
@@ -408,7 +490,7 @@
         </w:tc>
         <w:tc>
           <w:tcPr>
-            <w:tcW w:w="1417" w:type="dxa"/>
+            <w:tcW w:w="1225" w:type="dxa"/>
           </w:tcPr>
           <w:p>
             <w:r>
@@ -428,7 +510,7 @@
         </w:tc>
         <w:tc>
           <w:tcPr>
-            <w:tcW w:w="1276" w:type="dxa"/>
+            <w:tcW w:w="1564" w:type="dxa"/>
             <w:tcBorders>
               <w:right w:val="single" w:sz="12" w:space="0" w:color="auto"/>
             </w:tcBorders>
@@ -439,8 +521,6 @@
             </w:r>
           </w:p>
         </w:tc>
-        <w:bookmarkStart w:id="0" w:name="_GoBack"/>
-        <w:bookmarkEnd w:id="0"/>
       </w:tr>
       <w:tr>
         <w:tc>
@@ -469,7 +549,7 @@
         </w:tc>
         <w:tc>
           <w:tcPr>
-            <w:tcW w:w="1229" w:type="dxa"/>
+            <w:tcW w:w="1269" w:type="dxa"/>
           </w:tcPr>
           <w:p>
             <w:r>
@@ -479,7 +559,7 @@
         </w:tc>
         <w:tc>
           <w:tcPr>
-            <w:tcW w:w="1417" w:type="dxa"/>
+            <w:tcW w:w="1225" w:type="dxa"/>
           </w:tcPr>
           <w:p>
             <w:r>
@@ -499,7 +579,7 @@
         </w:tc>
         <w:tc>
           <w:tcPr>
-            <w:tcW w:w="1276" w:type="dxa"/>
+            <w:tcW w:w="1564" w:type="dxa"/>
             <w:tcBorders>
               <w:right w:val="single" w:sz="12" w:space="0" w:color="auto"/>
             </w:tcBorders>
@@ -538,7 +618,7 @@
         </w:tc>
         <w:tc>
           <w:tcPr>
-            <w:tcW w:w="1229" w:type="dxa"/>
+            <w:tcW w:w="1269" w:type="dxa"/>
           </w:tcPr>
           <w:p>
             <w:r>
@@ -548,7 +628,7 @@
         </w:tc>
         <w:tc>
           <w:tcPr>
-            <w:tcW w:w="1417" w:type="dxa"/>
+            <w:tcW w:w="1225" w:type="dxa"/>
           </w:tcPr>
           <w:p>
             <w:r>
@@ -568,7 +648,7 @@
         </w:tc>
         <w:tc>
           <w:tcPr>
-            <w:tcW w:w="1276" w:type="dxa"/>
+            <w:tcW w:w="1564" w:type="dxa"/>
             <w:tcBorders>
               <w:right w:val="single" w:sz="12" w:space="0" w:color="auto"/>
             </w:tcBorders>
@@ -611,7 +691,7 @@
         </w:tc>
         <w:tc>
           <w:tcPr>
-            <w:tcW w:w="1229" w:type="dxa"/>
+            <w:tcW w:w="1269" w:type="dxa"/>
             <w:tcBorders>
               <w:bottom w:val="single" w:sz="12" w:space="0" w:color="auto"/>
             </w:tcBorders>
@@ -624,14 +704,20 @@
         </w:tc>
         <w:tc>
           <w:tcPr>
-            <w:tcW w:w="1417" w:type="dxa"/>
+            <w:tcW w:w="1225" w:type="dxa"/>
             <w:tcBorders>
               <w:bottom w:val="single" w:sz="12" w:space="0" w:color="auto"/>
             </w:tcBorders>
           </w:tcPr>
           <w:p>
             <w:r>
-              <w:t>312339</w:t>
+              <w:t>312</w:t>
+            </w:r>
+            <w:r>
+              <w:t>3</w:t>
+            </w:r>
+            <w:r>
+              <w:t>339</w:t>
             </w:r>
           </w:p>
         </w:tc>
@@ -650,7 +736,7 @@
         </w:tc>
         <w:tc>
           <w:tcPr>
-            <w:tcW w:w="1276" w:type="dxa"/>
+            <w:tcW w:w="1564" w:type="dxa"/>
             <w:tcBorders>
               <w:bottom w:val="single" w:sz="12" w:space="0" w:color="auto"/>
               <w:right w:val="single" w:sz="12" w:space="0" w:color="auto"/>
@@ -704,7 +790,7 @@
         </w:tc>
         <w:tc>
           <w:tcPr>
-            <w:tcW w:w="1229" w:type="dxa"/>
+            <w:tcW w:w="1269" w:type="dxa"/>
             <w:tcBorders>
               <w:top w:val="single" w:sz="12" w:space="0" w:color="auto"/>
             </w:tcBorders>
@@ -717,7 +803,7 @@
         </w:tc>
         <w:tc>
           <w:tcPr>
-            <w:tcW w:w="1417" w:type="dxa"/>
+            <w:tcW w:w="1225" w:type="dxa"/>
             <w:tcBorders>
               <w:top w:val="single" w:sz="12" w:space="0" w:color="auto"/>
             </w:tcBorders>
@@ -743,7 +829,7 @@
         </w:tc>
         <w:tc>
           <w:tcPr>
-            <w:tcW w:w="1276" w:type="dxa"/>
+            <w:tcW w:w="1564" w:type="dxa"/>
             <w:tcBorders>
               <w:top w:val="single" w:sz="12" w:space="0" w:color="auto"/>
               <w:right w:val="single" w:sz="12" w:space="0" w:color="auto"/>
@@ -783,7 +869,7 @@
         </w:tc>
         <w:tc>
           <w:tcPr>
-            <w:tcW w:w="1229" w:type="dxa"/>
+            <w:tcW w:w="1269" w:type="dxa"/>
           </w:tcPr>
           <w:p>
             <w:r>
@@ -793,7 +879,7 @@
         </w:tc>
         <w:tc>
           <w:tcPr>
-            <w:tcW w:w="1417" w:type="dxa"/>
+            <w:tcW w:w="1225" w:type="dxa"/>
           </w:tcPr>
           <w:p>
             <w:r>
@@ -813,7 +899,7 @@
         </w:tc>
         <w:tc>
           <w:tcPr>
-            <w:tcW w:w="1276" w:type="dxa"/>
+            <w:tcW w:w="1564" w:type="dxa"/>
             <w:tcBorders>
               <w:right w:val="single" w:sz="12" w:space="0" w:color="auto"/>
             </w:tcBorders>
@@ -852,7 +938,7 @@
         </w:tc>
         <w:tc>
           <w:tcPr>
-            <w:tcW w:w="1229" w:type="dxa"/>
+            <w:tcW w:w="1269" w:type="dxa"/>
           </w:tcPr>
           <w:p>
             <w:r>
@@ -862,7 +948,7 @@
         </w:tc>
         <w:tc>
           <w:tcPr>
-            <w:tcW w:w="1417" w:type="dxa"/>
+            <w:tcW w:w="1225" w:type="dxa"/>
           </w:tcPr>
           <w:p>
             <w:r>
@@ -882,7 +968,7 @@
         </w:tc>
         <w:tc>
           <w:tcPr>
-            <w:tcW w:w="1276" w:type="dxa"/>
+            <w:tcW w:w="1564" w:type="dxa"/>
             <w:tcBorders>
               <w:right w:val="single" w:sz="12" w:space="0" w:color="auto"/>
             </w:tcBorders>
@@ -921,7 +1007,7 @@
         </w:tc>
         <w:tc>
           <w:tcPr>
-            <w:tcW w:w="1229" w:type="dxa"/>
+            <w:tcW w:w="1269" w:type="dxa"/>
           </w:tcPr>
           <w:p>
             <w:r>
@@ -931,7 +1017,7 @@
         </w:tc>
         <w:tc>
           <w:tcPr>
-            <w:tcW w:w="1417" w:type="dxa"/>
+            <w:tcW w:w="1225" w:type="dxa"/>
           </w:tcPr>
           <w:p>
             <w:r>
@@ -951,7 +1037,7 @@
         </w:tc>
         <w:tc>
           <w:tcPr>
-            <w:tcW w:w="1276" w:type="dxa"/>
+            <w:tcW w:w="1564" w:type="dxa"/>
             <w:tcBorders>
               <w:right w:val="single" w:sz="12" w:space="0" w:color="auto"/>
             </w:tcBorders>
@@ -990,7 +1076,7 @@
         </w:tc>
         <w:tc>
           <w:tcPr>
-            <w:tcW w:w="1229" w:type="dxa"/>
+            <w:tcW w:w="1269" w:type="dxa"/>
           </w:tcPr>
           <w:p>
             <w:r>
@@ -1000,7 +1086,7 @@
         </w:tc>
         <w:tc>
           <w:tcPr>
-            <w:tcW w:w="1417" w:type="dxa"/>
+            <w:tcW w:w="1225" w:type="dxa"/>
           </w:tcPr>
           <w:p>
             <w:r>
@@ -1020,7 +1106,7 @@
         </w:tc>
         <w:tc>
           <w:tcPr>
-            <w:tcW w:w="1276" w:type="dxa"/>
+            <w:tcW w:w="1564" w:type="dxa"/>
             <w:tcBorders>
               <w:right w:val="single" w:sz="12" w:space="0" w:color="auto"/>
             </w:tcBorders>
@@ -1063,7 +1149,7 @@
         </w:tc>
         <w:tc>
           <w:tcPr>
-            <w:tcW w:w="1229" w:type="dxa"/>
+            <w:tcW w:w="1269" w:type="dxa"/>
             <w:tcBorders>
               <w:bottom w:val="single" w:sz="12" w:space="0" w:color="auto"/>
             </w:tcBorders>
@@ -1076,7 +1162,7 @@
         </w:tc>
         <w:tc>
           <w:tcPr>
-            <w:tcW w:w="1417" w:type="dxa"/>
+            <w:tcW w:w="1225" w:type="dxa"/>
             <w:tcBorders>
               <w:bottom w:val="single" w:sz="12" w:space="0" w:color="auto"/>
             </w:tcBorders>
@@ -1102,7 +1188,7 @@
         </w:tc>
         <w:tc>
           <w:tcPr>
-            <w:tcW w:w="1276" w:type="dxa"/>
+            <w:tcW w:w="1564" w:type="dxa"/>
             <w:tcBorders>
               <w:bottom w:val="single" w:sz="12" w:space="0" w:color="auto"/>
               <w:right w:val="single" w:sz="12" w:space="0" w:color="auto"/>
@@ -1154,7 +1240,7 @@
         </w:tc>
         <w:tc>
           <w:tcPr>
-            <w:tcW w:w="1229" w:type="dxa"/>
+            <w:tcW w:w="1269" w:type="dxa"/>
             <w:tcBorders>
               <w:top w:val="single" w:sz="12" w:space="0" w:color="auto"/>
             </w:tcBorders>
@@ -1167,7 +1253,7 @@
         </w:tc>
         <w:tc>
           <w:tcPr>
-            <w:tcW w:w="1417" w:type="dxa"/>
+            <w:tcW w:w="1225" w:type="dxa"/>
             <w:tcBorders>
               <w:top w:val="single" w:sz="12" w:space="0" w:color="auto"/>
             </w:tcBorders>
@@ -1193,7 +1279,7 @@
         </w:tc>
         <w:tc>
           <w:tcPr>
-            <w:tcW w:w="1276" w:type="dxa"/>
+            <w:tcW w:w="1564" w:type="dxa"/>
             <w:tcBorders>
               <w:top w:val="single" w:sz="12" w:space="0" w:color="auto"/>
               <w:right w:val="single" w:sz="12" w:space="0" w:color="auto"/>
@@ -1238,7 +1324,7 @@
         </w:tc>
         <w:tc>
           <w:tcPr>
-            <w:tcW w:w="1229" w:type="dxa"/>
+            <w:tcW w:w="1269" w:type="dxa"/>
           </w:tcPr>
           <w:p>
             <w:r>
@@ -1248,7 +1334,7 @@
         </w:tc>
         <w:tc>
           <w:tcPr>
-            <w:tcW w:w="1417" w:type="dxa"/>
+            <w:tcW w:w="1225" w:type="dxa"/>
           </w:tcPr>
           <w:p>
             <w:r>
@@ -1268,7 +1354,7 @@
         </w:tc>
         <w:tc>
           <w:tcPr>
-            <w:tcW w:w="1276" w:type="dxa"/>
+            <w:tcW w:w="1564" w:type="dxa"/>
             <w:tcBorders>
               <w:right w:val="single" w:sz="12" w:space="0" w:color="auto"/>
             </w:tcBorders>
@@ -1312,7 +1398,7 @@
         </w:tc>
         <w:tc>
           <w:tcPr>
-            <w:tcW w:w="1229" w:type="dxa"/>
+            <w:tcW w:w="1269" w:type="dxa"/>
           </w:tcPr>
           <w:p>
             <w:r>
@@ -1322,7 +1408,7 @@
         </w:tc>
         <w:tc>
           <w:tcPr>
-            <w:tcW w:w="1417" w:type="dxa"/>
+            <w:tcW w:w="1225" w:type="dxa"/>
           </w:tcPr>
           <w:p>
             <w:r>
@@ -1342,7 +1428,7 @@
         </w:tc>
         <w:tc>
           <w:tcPr>
-            <w:tcW w:w="1276" w:type="dxa"/>
+            <w:tcW w:w="1564" w:type="dxa"/>
             <w:tcBorders>
               <w:right w:val="single" w:sz="12" w:space="0" w:color="auto"/>
             </w:tcBorders>
@@ -1386,7 +1472,7 @@
         </w:tc>
         <w:tc>
           <w:tcPr>
-            <w:tcW w:w="1229" w:type="dxa"/>
+            <w:tcW w:w="1269" w:type="dxa"/>
           </w:tcPr>
           <w:p>
             <w:r>
@@ -1396,7 +1482,7 @@
         </w:tc>
         <w:tc>
           <w:tcPr>
-            <w:tcW w:w="1417" w:type="dxa"/>
+            <w:tcW w:w="1225" w:type="dxa"/>
           </w:tcPr>
           <w:p>
             <w:r>
@@ -1416,7 +1502,7 @@
         </w:tc>
         <w:tc>
           <w:tcPr>
-            <w:tcW w:w="1276" w:type="dxa"/>
+            <w:tcW w:w="1564" w:type="dxa"/>
             <w:tcBorders>
               <w:right w:val="single" w:sz="12" w:space="0" w:color="auto"/>
             </w:tcBorders>
@@ -1460,7 +1546,7 @@
         </w:tc>
         <w:tc>
           <w:tcPr>
-            <w:tcW w:w="1229" w:type="dxa"/>
+            <w:tcW w:w="1269" w:type="dxa"/>
           </w:tcPr>
           <w:p>
             <w:r>
@@ -1470,7 +1556,7 @@
         </w:tc>
         <w:tc>
           <w:tcPr>
-            <w:tcW w:w="1417" w:type="dxa"/>
+            <w:tcW w:w="1225" w:type="dxa"/>
           </w:tcPr>
           <w:p>
             <w:r>
@@ -1490,7 +1576,7 @@
         </w:tc>
         <w:tc>
           <w:tcPr>
-            <w:tcW w:w="1276" w:type="dxa"/>
+            <w:tcW w:w="1564" w:type="dxa"/>
             <w:tcBorders>
               <w:right w:val="single" w:sz="12" w:space="0" w:color="auto"/>
             </w:tcBorders>
@@ -1538,7 +1624,7 @@
         </w:tc>
         <w:tc>
           <w:tcPr>
-            <w:tcW w:w="1229" w:type="dxa"/>
+            <w:tcW w:w="1269" w:type="dxa"/>
             <w:tcBorders>
               <w:bottom w:val="single" w:sz="12" w:space="0" w:color="auto"/>
             </w:tcBorders>
@@ -1551,7 +1637,7 @@
         </w:tc>
         <w:tc>
           <w:tcPr>
-            <w:tcW w:w="1417" w:type="dxa"/>
+            <w:tcW w:w="1225" w:type="dxa"/>
             <w:tcBorders>
               <w:bottom w:val="single" w:sz="12" w:space="0" w:color="auto"/>
             </w:tcBorders>
@@ -1577,7 +1663,7 @@
         </w:tc>
         <w:tc>
           <w:tcPr>
-            <w:tcW w:w="1276" w:type="dxa"/>
+            <w:tcW w:w="1564" w:type="dxa"/>
             <w:tcBorders>
               <w:bottom w:val="single" w:sz="12" w:space="0" w:color="auto"/>
               <w:right w:val="single" w:sz="12" w:space="0" w:color="auto"/>
@@ -1592,11 +1678,13 @@
       </w:tr>
     </w:tbl>
     <w:p/>
+    <w:p/>
     <w:p>
       <w:pPr>
-        <w:pStyle w:val="Ttulo1"/>
-      </w:pPr>
-      <w:r>
+        <w:pStyle w:val="Cabealho1"/>
+      </w:pPr>
+      <w:r>
+        <w:lastRenderedPageBreak/>
         <w:t xml:space="preserve">Análise </w:t>
       </w:r>
       <w:r>
@@ -1605,16 +1693,287 @@
     </w:p>
     <w:p>
       <w:pPr>
-        <w:ind w:firstLine="708"/>
-      </w:pPr>
-      <w:r>
-        <w:t xml:space="preserve">Breve análise crítica aos resultados obtidos </w:t>
-      </w:r>
+        <w:pStyle w:val="PargrafodaLista"/>
+      </w:pPr>
     </w:p>
     <w:p>
       <w:pPr>
-        <w:ind w:firstLine="708"/>
-      </w:pPr>
+        <w:pStyle w:val="PargrafodaLista"/>
+        <w:numPr>
+          <w:ilvl w:val="0"/>
+          <w:numId w:val="14"/>
+        </w:numPr>
+      </w:pPr>
+      <w:r>
+        <w:t>Dos 3 algoritmos de procura testados, aquele que obteve melhores resultados, em geral, foi o A*. Isto deve-se principalmente ao uso de uma heurística fiável que reduz significativamente o número de nós expandidos</w:t>
+      </w:r>
+      <w:r>
+        <w:t>.</w:t>
+      </w:r>
+    </w:p>
+    <w:p>
+      <w:pPr>
+        <w:pStyle w:val="PargrafodaLista"/>
+      </w:pPr>
+    </w:p>
+    <w:p>
+      <w:pPr>
+        <w:pStyle w:val="PargrafodaLista"/>
+        <w:numPr>
+          <w:ilvl w:val="0"/>
+          <w:numId w:val="14"/>
+        </w:numPr>
+      </w:pPr>
+      <w:r>
+        <w:t>No pior caso, a complexidade</w:t>
+      </w:r>
+      <w:r>
+        <w:t xml:space="preserve"> temporal</w:t>
+      </w:r>
+      <w:r>
+        <w:t xml:space="preserve"> tanto da DFS como do A* é de O(</w:t>
+      </w:r>
+      <w:proofErr w:type="spellStart"/>
+      <w:r>
+        <w:t>b</w:t>
+      </w:r>
+      <w:r>
+        <w:rPr>
+          <w:vertAlign w:val="superscript"/>
+        </w:rPr>
+        <w:t>d</w:t>
+      </w:r>
+      <w:proofErr w:type="spellEnd"/>
+      <w:r>
+        <w:t xml:space="preserve">), em que </w:t>
+      </w:r>
+      <w:r>
+        <w:rPr>
+          <w:i/>
+        </w:rPr>
+        <w:t>b</w:t>
+      </w:r>
+      <w:r>
+        <w:t xml:space="preserve"> é o número médio de sucessores por estado e </w:t>
+      </w:r>
+      <w:r>
+        <w:rPr>
+          <w:i/>
+        </w:rPr>
+        <w:t xml:space="preserve">d </w:t>
+      </w:r>
+      <w:r>
+        <w:t>é a profundidade do caminho que conduz à solução. A superioridade do A* em relação à DFS é evidente no número de nós expandidos e gerados, que é muito maior no caso</w:t>
+      </w:r>
+      <w:r>
+        <w:t xml:space="preserve"> da DFS. </w:t>
+      </w:r>
+      <w:r>
+        <w:t xml:space="preserve"> </w:t>
+      </w:r>
+    </w:p>
+    <w:p>
+      <w:pPr>
+        <w:pStyle w:val="PargrafodaLista"/>
+      </w:pPr>
+    </w:p>
+    <w:p>
+      <w:pPr>
+        <w:pStyle w:val="PargrafodaLista"/>
+        <w:numPr>
+          <w:ilvl w:val="0"/>
+          <w:numId w:val="14"/>
+        </w:numPr>
+      </w:pPr>
+      <w:r>
+        <w:t xml:space="preserve">A procura gananciosa produziu resultados satisfatórios, semelhantes aos produzidos pelo A*, pois para este problema não existe solução ótima (i. e., não é possível encontrar o menor número de ações possível que conduza a uma solução). Portanto, a existência de uma heurística fiável é o necessário para encontrar uma solução eficientemente, já que a solução encontrada pela procura gananciosa pode não ser a ótima. A complexidade temporal da procura gananciosa </w:t>
+      </w:r>
+      <w:r>
+        <w:t>é também idêntica à da DFS e do A*: O(</w:t>
+      </w:r>
+      <w:proofErr w:type="spellStart"/>
+      <w:r>
+        <w:t>b</w:t>
+      </w:r>
+      <w:r>
+        <w:rPr>
+          <w:vertAlign w:val="superscript"/>
+        </w:rPr>
+        <w:t>d</w:t>
+      </w:r>
+      <w:proofErr w:type="spellEnd"/>
+      <w:r>
+        <w:t>).</w:t>
+      </w:r>
+    </w:p>
+    <w:p>
+      <w:pPr>
+        <w:pStyle w:val="PargrafodaLista"/>
+      </w:pPr>
+    </w:p>
+    <w:p>
+      <w:pPr>
+        <w:pStyle w:val="PargrafodaLista"/>
+        <w:numPr>
+          <w:ilvl w:val="0"/>
+          <w:numId w:val="14"/>
+        </w:numPr>
+      </w:pPr>
+      <w:r>
+        <w:t>A complexidade da execução de cada algoritmo recebe um aumento significativo ao aumentar o tamanho do tabuleiro. Este aumento é muito maior ao aumentar o número total de cores no tabuleiro, uma vez que resulta num maior número de grupos removíveis (e, portanto, nós expandidos</w:t>
+      </w:r>
+      <w:proofErr w:type="gramStart"/>
+      <w:r>
+        <w:t>).</w:t>
+      </w:r>
+      <w:r>
+        <w:softHyphen/>
+      </w:r>
+      <w:proofErr w:type="gramEnd"/>
+      <w:r>
+        <w:softHyphen/>
+      </w:r>
+      <w:r>
+        <w:softHyphen/>
+      </w:r>
+      <w:r>
+        <w:softHyphen/>
+      </w:r>
+      <w:r>
+        <w:t xml:space="preserve"> </w:t>
+      </w:r>
+    </w:p>
+    <w:p>
+      <w:pPr>
+        <w:pStyle w:val="PargrafodaLista"/>
+      </w:pPr>
+    </w:p>
+    <w:p>
+      <w:pPr>
+        <w:pStyle w:val="PargrafodaLista"/>
+        <w:numPr>
+          <w:ilvl w:val="0"/>
+          <w:numId w:val="14"/>
+        </w:numPr>
+      </w:pPr>
+      <w:r>
+        <w:t>A complexidade</w:t>
+      </w:r>
+      <w:r>
+        <w:t xml:space="preserve"> temporal</w:t>
+      </w:r>
+      <w:r>
+        <w:t xml:space="preserve"> da rotina </w:t>
+      </w:r>
+      <w:proofErr w:type="spellStart"/>
+      <w:r>
+        <w:t>board_find_groups</w:t>
+      </w:r>
+      <w:proofErr w:type="spellEnd"/>
+      <w:r>
+        <w:t xml:space="preserve"> é O(N), em que N é o tamanho do tabuleiro. Es</w:t>
+      </w:r>
+      <w:r>
+        <w:t xml:space="preserve">ta rotina é semelhante a uma </w:t>
+      </w:r>
+      <w:proofErr w:type="spellStart"/>
+      <w:r>
+        <w:rPr>
+          <w:i/>
+        </w:rPr>
+        <w:t>Depth-First</w:t>
+      </w:r>
+      <w:proofErr w:type="spellEnd"/>
+      <w:r>
+        <w:rPr>
+          <w:i/>
+        </w:rPr>
+        <w:t xml:space="preserve"> </w:t>
+      </w:r>
+      <w:proofErr w:type="spellStart"/>
+      <w:r>
+        <w:rPr>
+          <w:i/>
+        </w:rPr>
+        <w:t>Search</w:t>
+      </w:r>
+      <w:proofErr w:type="spellEnd"/>
+      <w:r>
+        <w:t>: percorre recursivamente todo o tabuleiro,</w:t>
+      </w:r>
+      <w:r>
+        <w:t xml:space="preserve"> visitando as posições adjacentes e adicionando-as </w:t>
+      </w:r>
+      <w:r>
+        <w:t>aos respetivos grupos</w:t>
+      </w:r>
+      <w:r>
+        <w:t>,</w:t>
+      </w:r>
+      <w:r>
+        <w:t xml:space="preserve"> com o cuidado de verificar se uma posição já foi visitada.</w:t>
+      </w:r>
+    </w:p>
+    <w:p>
+      <w:pPr>
+        <w:pStyle w:val="PargrafodaLista"/>
+        <w:jc w:val="center"/>
+      </w:pPr>
+    </w:p>
+    <w:p>
+      <w:pPr>
+        <w:pStyle w:val="PargrafodaLista"/>
+        <w:numPr>
+          <w:ilvl w:val="0"/>
+          <w:numId w:val="14"/>
+        </w:numPr>
+      </w:pPr>
+      <w:r>
+        <w:t>A complexidade</w:t>
+      </w:r>
+      <w:r>
+        <w:t xml:space="preserve"> temporal</w:t>
+      </w:r>
+      <w:r>
+        <w:t xml:space="preserve"> da rot</w:t>
+      </w:r>
+      <w:r>
+        <w:t xml:space="preserve">ina </w:t>
+      </w:r>
+      <w:proofErr w:type="spellStart"/>
+      <w:r>
+        <w:t>board_remove_group</w:t>
+      </w:r>
+      <w:proofErr w:type="spellEnd"/>
+      <w:r>
+        <w:t xml:space="preserve"> é </w:t>
+      </w:r>
+      <w:r>
+        <w:t>O(N),</w:t>
+      </w:r>
+      <w:r>
+        <w:t xml:space="preserve"> em que N é o tamanho do tabuleiro</w:t>
+      </w:r>
+      <w:r>
+        <w:t>. Esta rotina percorre todas as posições do grupo dado, removendo a bola lá colocada. No pior caso, um grupo corresponde a um tabuleiro inteiro.</w:t>
+      </w:r>
+      <w:bookmarkStart w:id="0" w:name="_GoBack"/>
+      <w:bookmarkEnd w:id="0"/>
+    </w:p>
+    <w:p>
+      <w:r>
+        <w:t xml:space="preserve">Breve análise </w:t>
+      </w:r>
+      <w:r>
+        <w:t>crítica aos resultados obtidos</w:t>
+      </w:r>
+    </w:p>
+    <w:p>
+      <w:pPr>
+        <w:pStyle w:val="PargrafodaLista"/>
+      </w:pPr>
+    </w:p>
+    <w:p>
       <w:r>
         <w:t>(completude, eficiência, comparação entre métodos e heurística)</w:t>
       </w:r>
@@ -1647,7 +2006,7 @@
 </file>
 
 <file path=word/endnotes.xml><?xml version="1.0" encoding="utf-8"?>
-<w:endnotes xmlns:wpc="http://schemas.microsoft.com/office/word/2010/wordprocessingCanvas" xmlns:cx="http://schemas.microsoft.com/office/drawing/2014/chartex" xmlns:cx1="http://schemas.microsoft.com/office/drawing/2015/9/8/chartex" xmlns:cx2="http://schemas.microsoft.com/office/drawing/2015/10/21/chartex" xmlns:cx3="http://schemas.microsoft.com/office/drawing/2016/5/9/chartex" xmlns:cx4="http://schemas.microsoft.com/office/drawing/2016/5/10/chartex" xmlns:cx5="http://schemas.microsoft.com/office/drawing/2016/5/11/chartex" xmlns:cx6="http://schemas.microsoft.com/office/drawing/2016/5/12/chartex" xmlns:cx7="http://schemas.microsoft.com/office/drawing/2016/5/13/chartex" xmlns:cx8="http://schemas.microsoft.com/office/drawing/2016/5/14/chartex" xmlns:mc="http://schemas.openxmlformats.org/markup-compatibility/2006" xmlns:aink="http://schemas.microsoft.com/office/drawing/2016/ink" xmlns:am3d="http://schemas.microsoft.com/office/drawing/2017/model3d" xmlns:o="urn:schemas-microsoft-com:office:office" xmlns:r="http://schemas.openxmlformats.org/officeDocument/2006/relationships" xmlns:m="http://schemas.openxmlformats.org/officeDocument/2006/math" xmlns:v="urn:schemas-microsoft-com:vml" xmlns:wp14="http://schemas.microsoft.com/office/word/2010/wordprocessingDrawing" xmlns:wp="http://schemas.openxmlformats.org/drawingml/2006/wordprocessingDrawing" xmlns:w10="urn:schemas-microsoft-com:office:word" xmlns:w="http://schemas.openxmlformats.org/wordprocessingml/2006/main" xmlns:w14="http://schemas.microsoft.com/office/word/2010/wordml" xmlns:w15="http://schemas.microsoft.com/office/word/2012/wordml" xmlns:w16se="http://schemas.microsoft.com/office/word/2015/wordml/symex" xmlns:wpg="http://schemas.microsoft.com/office/word/2010/wordprocessingGroup" xmlns:wpi="http://schemas.microsoft.com/office/word/2010/wordprocessingInk" xmlns:wne="http://schemas.microsoft.com/office/word/2006/wordml" xmlns:wps="http://schemas.microsoft.com/office/word/2010/wordprocessingShape" mc:Ignorable="w14 w15 w16se wp14">
+<w:endnotes xmlns:wpc="http://schemas.microsoft.com/office/word/2010/wordprocessingCanvas" xmlns:cx="http://schemas.microsoft.com/office/drawing/2014/chartex" xmlns:cx1="http://schemas.microsoft.com/office/drawing/2015/9/8/chartex" xmlns:cx2="http://schemas.microsoft.com/office/drawing/2015/10/21/chartex" xmlns:cx3="http://schemas.microsoft.com/office/drawing/2016/5/9/chartex" xmlns:cx4="http://schemas.microsoft.com/office/drawing/2016/5/10/chartex" xmlns:cx5="http://schemas.microsoft.com/office/drawing/2016/5/11/chartex" xmlns:cx6="http://schemas.microsoft.com/office/drawing/2016/5/12/chartex" xmlns:cx7="http://schemas.microsoft.com/office/drawing/2016/5/13/chartex" xmlns:cx8="http://schemas.microsoft.com/office/drawing/2016/5/14/chartex" xmlns:mc="http://schemas.openxmlformats.org/markup-compatibility/2006" xmlns:aink="http://schemas.microsoft.com/office/drawing/2016/ink" xmlns:am3d="http://schemas.microsoft.com/office/drawing/2017/model3d" xmlns:o="urn:schemas-microsoft-com:office:office" xmlns:r="http://schemas.openxmlformats.org/officeDocument/2006/relationships" xmlns:m="http://schemas.openxmlformats.org/officeDocument/2006/math" xmlns:v="urn:schemas-microsoft-com:vml" xmlns:wp14="http://schemas.microsoft.com/office/word/2010/wordprocessingDrawing" xmlns:wp="http://schemas.openxmlformats.org/drawingml/2006/wordprocessingDrawing" xmlns:w10="urn:schemas-microsoft-com:office:word" xmlns:w="http://schemas.openxmlformats.org/wordprocessingml/2006/main" xmlns:w14="http://schemas.microsoft.com/office/word/2010/wordml" xmlns:w15="http://schemas.microsoft.com/office/word/2012/wordml" xmlns:w16cid="http://schemas.microsoft.com/office/word/2016/wordml/cid" xmlns:w16se="http://schemas.microsoft.com/office/word/2015/wordml/symex" xmlns:wpg="http://schemas.microsoft.com/office/word/2010/wordprocessingGroup" xmlns:wpi="http://schemas.microsoft.com/office/word/2010/wordprocessingInk" xmlns:wne="http://schemas.microsoft.com/office/word/2006/wordml" xmlns:wps="http://schemas.microsoft.com/office/word/2010/wordprocessingShape" mc:Ignorable="w14 w15 w16se w16cid wp14">
   <w:endnote w:type="separator" w:id="-1">
     <w:p>
       <w:pPr>
@@ -1679,7 +2038,7 @@
 </file>
 
 <file path=word/footer1.xml><?xml version="1.0" encoding="utf-8"?>
-<w:ftr xmlns:wpc="http://schemas.microsoft.com/office/word/2010/wordprocessingCanvas" xmlns:cx="http://schemas.microsoft.com/office/drawing/2014/chartex" xmlns:cx1="http://schemas.microsoft.com/office/drawing/2015/9/8/chartex" xmlns:cx2="http://schemas.microsoft.com/office/drawing/2015/10/21/chartex" xmlns:cx3="http://schemas.microsoft.com/office/drawing/2016/5/9/chartex" xmlns:cx4="http://schemas.microsoft.com/office/drawing/2016/5/10/chartex" xmlns:cx5="http://schemas.microsoft.com/office/drawing/2016/5/11/chartex" xmlns:cx6="http://schemas.microsoft.com/office/drawing/2016/5/12/chartex" xmlns:cx7="http://schemas.microsoft.com/office/drawing/2016/5/13/chartex" xmlns:cx8="http://schemas.microsoft.com/office/drawing/2016/5/14/chartex" xmlns:mc="http://schemas.openxmlformats.org/markup-compatibility/2006" xmlns:aink="http://schemas.microsoft.com/office/drawing/2016/ink" xmlns:am3d="http://schemas.microsoft.com/office/drawing/2017/model3d" xmlns:o="urn:schemas-microsoft-com:office:office" xmlns:r="http://schemas.openxmlformats.org/officeDocument/2006/relationships" xmlns:m="http://schemas.openxmlformats.org/officeDocument/2006/math" xmlns:v="urn:schemas-microsoft-com:vml" xmlns:wp14="http://schemas.microsoft.com/office/word/2010/wordprocessingDrawing" xmlns:wp="http://schemas.openxmlformats.org/drawingml/2006/wordprocessingDrawing" xmlns:w10="urn:schemas-microsoft-com:office:word" xmlns:w="http://schemas.openxmlformats.org/wordprocessingml/2006/main" xmlns:w14="http://schemas.microsoft.com/office/word/2010/wordml" xmlns:w15="http://schemas.microsoft.com/office/word/2012/wordml" xmlns:w16se="http://schemas.microsoft.com/office/word/2015/wordml/symex" xmlns:wpg="http://schemas.microsoft.com/office/word/2010/wordprocessingGroup" xmlns:wpi="http://schemas.microsoft.com/office/word/2010/wordprocessingInk" xmlns:wne="http://schemas.microsoft.com/office/word/2006/wordml" xmlns:wps="http://schemas.microsoft.com/office/word/2010/wordprocessingShape" mc:Ignorable="w14 w15 w16se wp14">
+<w:ftr xmlns:wpc="http://schemas.microsoft.com/office/word/2010/wordprocessingCanvas" xmlns:cx="http://schemas.microsoft.com/office/drawing/2014/chartex" xmlns:cx1="http://schemas.microsoft.com/office/drawing/2015/9/8/chartex" xmlns:cx2="http://schemas.microsoft.com/office/drawing/2015/10/21/chartex" xmlns:cx3="http://schemas.microsoft.com/office/drawing/2016/5/9/chartex" xmlns:cx4="http://schemas.microsoft.com/office/drawing/2016/5/10/chartex" xmlns:cx5="http://schemas.microsoft.com/office/drawing/2016/5/11/chartex" xmlns:cx6="http://schemas.microsoft.com/office/drawing/2016/5/12/chartex" xmlns:cx7="http://schemas.microsoft.com/office/drawing/2016/5/13/chartex" xmlns:cx8="http://schemas.microsoft.com/office/drawing/2016/5/14/chartex" xmlns:mc="http://schemas.openxmlformats.org/markup-compatibility/2006" xmlns:aink="http://schemas.microsoft.com/office/drawing/2016/ink" xmlns:am3d="http://schemas.microsoft.com/office/drawing/2017/model3d" xmlns:o="urn:schemas-microsoft-com:office:office" xmlns:r="http://schemas.openxmlformats.org/officeDocument/2006/relationships" xmlns:m="http://schemas.openxmlformats.org/officeDocument/2006/math" xmlns:v="urn:schemas-microsoft-com:vml" xmlns:wp14="http://schemas.microsoft.com/office/word/2010/wordprocessingDrawing" xmlns:wp="http://schemas.openxmlformats.org/drawingml/2006/wordprocessingDrawing" xmlns:w10="urn:schemas-microsoft-com:office:word" xmlns:w="http://schemas.openxmlformats.org/wordprocessingml/2006/main" xmlns:w14="http://schemas.microsoft.com/office/word/2010/wordml" xmlns:w15="http://schemas.microsoft.com/office/word/2012/wordml" xmlns:w16cid="http://schemas.microsoft.com/office/word/2016/wordml/cid" xmlns:w16se="http://schemas.microsoft.com/office/word/2015/wordml/symex" xmlns:wpg="http://schemas.microsoft.com/office/word/2010/wordprocessingGroup" xmlns:wpi="http://schemas.microsoft.com/office/word/2010/wordprocessingInk" xmlns:wne="http://schemas.microsoft.com/office/word/2006/wordml" xmlns:wps="http://schemas.microsoft.com/office/word/2010/wordprocessingShape" mc:Ignorable="w14 w15 w16se w16cid wp14">
   <w:sdt>
     <w:sdtPr>
       <w:id w:val="-299297595"/>
@@ -1732,7 +2091,7 @@
 </file>
 
 <file path=word/footer2.xml><?xml version="1.0" encoding="utf-8"?>
-<w:ftr xmlns:wpc="http://schemas.microsoft.com/office/word/2010/wordprocessingCanvas" xmlns:cx="http://schemas.microsoft.com/office/drawing/2014/chartex" xmlns:cx1="http://schemas.microsoft.com/office/drawing/2015/9/8/chartex" xmlns:cx2="http://schemas.microsoft.com/office/drawing/2015/10/21/chartex" xmlns:cx3="http://schemas.microsoft.com/office/drawing/2016/5/9/chartex" xmlns:cx4="http://schemas.microsoft.com/office/drawing/2016/5/10/chartex" xmlns:cx5="http://schemas.microsoft.com/office/drawing/2016/5/11/chartex" xmlns:cx6="http://schemas.microsoft.com/office/drawing/2016/5/12/chartex" xmlns:cx7="http://schemas.microsoft.com/office/drawing/2016/5/13/chartex" xmlns:cx8="http://schemas.microsoft.com/office/drawing/2016/5/14/chartex" xmlns:mc="http://schemas.openxmlformats.org/markup-compatibility/2006" xmlns:aink="http://schemas.microsoft.com/office/drawing/2016/ink" xmlns:am3d="http://schemas.microsoft.com/office/drawing/2017/model3d" xmlns:o="urn:schemas-microsoft-com:office:office" xmlns:r="http://schemas.openxmlformats.org/officeDocument/2006/relationships" xmlns:m="http://schemas.openxmlformats.org/officeDocument/2006/math" xmlns:v="urn:schemas-microsoft-com:vml" xmlns:wp14="http://schemas.microsoft.com/office/word/2010/wordprocessingDrawing" xmlns:wp="http://schemas.openxmlformats.org/drawingml/2006/wordprocessingDrawing" xmlns:w10="urn:schemas-microsoft-com:office:word" xmlns:w="http://schemas.openxmlformats.org/wordprocessingml/2006/main" xmlns:w14="http://schemas.microsoft.com/office/word/2010/wordml" xmlns:w15="http://schemas.microsoft.com/office/word/2012/wordml" xmlns:w16se="http://schemas.microsoft.com/office/word/2015/wordml/symex" xmlns:wpg="http://schemas.microsoft.com/office/word/2010/wordprocessingGroup" xmlns:wpi="http://schemas.microsoft.com/office/word/2010/wordprocessingInk" xmlns:wne="http://schemas.microsoft.com/office/word/2006/wordml" xmlns:wps="http://schemas.microsoft.com/office/word/2010/wordprocessingShape" mc:Ignorable="w14 w15 w16se wp14">
+<w:ftr xmlns:wpc="http://schemas.microsoft.com/office/word/2010/wordprocessingCanvas" xmlns:cx="http://schemas.microsoft.com/office/drawing/2014/chartex" xmlns:cx1="http://schemas.microsoft.com/office/drawing/2015/9/8/chartex" xmlns:cx2="http://schemas.microsoft.com/office/drawing/2015/10/21/chartex" xmlns:cx3="http://schemas.microsoft.com/office/drawing/2016/5/9/chartex" xmlns:cx4="http://schemas.microsoft.com/office/drawing/2016/5/10/chartex" xmlns:cx5="http://schemas.microsoft.com/office/drawing/2016/5/11/chartex" xmlns:cx6="http://schemas.microsoft.com/office/drawing/2016/5/12/chartex" xmlns:cx7="http://schemas.microsoft.com/office/drawing/2016/5/13/chartex" xmlns:cx8="http://schemas.microsoft.com/office/drawing/2016/5/14/chartex" xmlns:mc="http://schemas.openxmlformats.org/markup-compatibility/2006" xmlns:aink="http://schemas.microsoft.com/office/drawing/2016/ink" xmlns:am3d="http://schemas.microsoft.com/office/drawing/2017/model3d" xmlns:o="urn:schemas-microsoft-com:office:office" xmlns:r="http://schemas.openxmlformats.org/officeDocument/2006/relationships" xmlns:m="http://schemas.openxmlformats.org/officeDocument/2006/math" xmlns:v="urn:schemas-microsoft-com:vml" xmlns:wp14="http://schemas.microsoft.com/office/word/2010/wordprocessingDrawing" xmlns:wp="http://schemas.openxmlformats.org/drawingml/2006/wordprocessingDrawing" xmlns:w10="urn:schemas-microsoft-com:office:word" xmlns:w="http://schemas.openxmlformats.org/wordprocessingml/2006/main" xmlns:w14="http://schemas.microsoft.com/office/word/2010/wordml" xmlns:w15="http://schemas.microsoft.com/office/word/2012/wordml" xmlns:w16cid="http://schemas.microsoft.com/office/word/2016/wordml/cid" xmlns:w16se="http://schemas.microsoft.com/office/word/2015/wordml/symex" xmlns:wpg="http://schemas.microsoft.com/office/word/2010/wordprocessingGroup" xmlns:wpi="http://schemas.microsoft.com/office/word/2010/wordprocessingInk" xmlns:wne="http://schemas.microsoft.com/office/word/2006/wordml" xmlns:wps="http://schemas.microsoft.com/office/word/2010/wordprocessingShape" mc:Ignorable="w14 w15 w16se w16cid wp14">
   <w:sdt>
     <w:sdtPr>
       <w:id w:val="425087467"/>
@@ -1805,7 +2164,7 @@
 </file>
 
 <file path=word/footnotes.xml><?xml version="1.0" encoding="utf-8"?>
-<w:footnotes xmlns:wpc="http://schemas.microsoft.com/office/word/2010/wordprocessingCanvas" xmlns:cx="http://schemas.microsoft.com/office/drawing/2014/chartex" xmlns:cx1="http://schemas.microsoft.com/office/drawing/2015/9/8/chartex" xmlns:cx2="http://schemas.microsoft.com/office/drawing/2015/10/21/chartex" xmlns:cx3="http://schemas.microsoft.com/office/drawing/2016/5/9/chartex" xmlns:cx4="http://schemas.microsoft.com/office/drawing/2016/5/10/chartex" xmlns:cx5="http://schemas.microsoft.com/office/drawing/2016/5/11/chartex" xmlns:cx6="http://schemas.microsoft.com/office/drawing/2016/5/12/chartex" xmlns:cx7="http://schemas.microsoft.com/office/drawing/2016/5/13/chartex" xmlns:cx8="http://schemas.microsoft.com/office/drawing/2016/5/14/chartex" xmlns:mc="http://schemas.openxmlformats.org/markup-compatibility/2006" xmlns:aink="http://schemas.microsoft.com/office/drawing/2016/ink" xmlns:am3d="http://schemas.microsoft.com/office/drawing/2017/model3d" xmlns:o="urn:schemas-microsoft-com:office:office" xmlns:r="http://schemas.openxmlformats.org/officeDocument/2006/relationships" xmlns:m="http://schemas.openxmlformats.org/officeDocument/2006/math" xmlns:v="urn:schemas-microsoft-com:vml" xmlns:wp14="http://schemas.microsoft.com/office/word/2010/wordprocessingDrawing" xmlns:wp="http://schemas.openxmlformats.org/drawingml/2006/wordprocessingDrawing" xmlns:w10="urn:schemas-microsoft-com:office:word" xmlns:w="http://schemas.openxmlformats.org/wordprocessingml/2006/main" xmlns:w14="http://schemas.microsoft.com/office/word/2010/wordml" xmlns:w15="http://schemas.microsoft.com/office/word/2012/wordml" xmlns:w16se="http://schemas.microsoft.com/office/word/2015/wordml/symex" xmlns:wpg="http://schemas.microsoft.com/office/word/2010/wordprocessingGroup" xmlns:wpi="http://schemas.microsoft.com/office/word/2010/wordprocessingInk" xmlns:wne="http://schemas.microsoft.com/office/word/2006/wordml" xmlns:wps="http://schemas.microsoft.com/office/word/2010/wordprocessingShape" mc:Ignorable="w14 w15 w16se wp14">
+<w:footnotes xmlns:wpc="http://schemas.microsoft.com/office/word/2010/wordprocessingCanvas" xmlns:cx="http://schemas.microsoft.com/office/drawing/2014/chartex" xmlns:cx1="http://schemas.microsoft.com/office/drawing/2015/9/8/chartex" xmlns:cx2="http://schemas.microsoft.com/office/drawing/2015/10/21/chartex" xmlns:cx3="http://schemas.microsoft.com/office/drawing/2016/5/9/chartex" xmlns:cx4="http://schemas.microsoft.com/office/drawing/2016/5/10/chartex" xmlns:cx5="http://schemas.microsoft.com/office/drawing/2016/5/11/chartex" xmlns:cx6="http://schemas.microsoft.com/office/drawing/2016/5/12/chartex" xmlns:cx7="http://schemas.microsoft.com/office/drawing/2016/5/13/chartex" xmlns:cx8="http://schemas.microsoft.com/office/drawing/2016/5/14/chartex" xmlns:mc="http://schemas.openxmlformats.org/markup-compatibility/2006" xmlns:aink="http://schemas.microsoft.com/office/drawing/2016/ink" xmlns:am3d="http://schemas.microsoft.com/office/drawing/2017/model3d" xmlns:o="urn:schemas-microsoft-com:office:office" xmlns:r="http://schemas.openxmlformats.org/officeDocument/2006/relationships" xmlns:m="http://schemas.openxmlformats.org/officeDocument/2006/math" xmlns:v="urn:schemas-microsoft-com:vml" xmlns:wp14="http://schemas.microsoft.com/office/word/2010/wordprocessingDrawing" xmlns:wp="http://schemas.openxmlformats.org/drawingml/2006/wordprocessingDrawing" xmlns:w10="urn:schemas-microsoft-com:office:word" xmlns:w="http://schemas.openxmlformats.org/wordprocessingml/2006/main" xmlns:w14="http://schemas.microsoft.com/office/word/2010/wordml" xmlns:w15="http://schemas.microsoft.com/office/word/2012/wordml" xmlns:w16cid="http://schemas.microsoft.com/office/word/2016/wordml/cid" xmlns:w16se="http://schemas.microsoft.com/office/word/2015/wordml/symex" xmlns:wpg="http://schemas.microsoft.com/office/word/2010/wordprocessingGroup" xmlns:wpi="http://schemas.microsoft.com/office/word/2010/wordprocessingInk" xmlns:wne="http://schemas.microsoft.com/office/word/2006/wordml" xmlns:wps="http://schemas.microsoft.com/office/word/2010/wordprocessingShape" mc:Ignorable="w14 w15 w16se w16cid wp14">
   <w:footnote w:type="separator" w:id="-1">
     <w:p>
       <w:pPr>
@@ -1837,7 +2196,7 @@
 </file>
 
 <file path=word/header1.xml><?xml version="1.0" encoding="utf-8"?>
-<w:hdr xmlns:wpc="http://schemas.microsoft.com/office/word/2010/wordprocessingCanvas" xmlns:cx="http://schemas.microsoft.com/office/drawing/2014/chartex" xmlns:cx1="http://schemas.microsoft.com/office/drawing/2015/9/8/chartex" xmlns:cx2="http://schemas.microsoft.com/office/drawing/2015/10/21/chartex" xmlns:cx3="http://schemas.microsoft.com/office/drawing/2016/5/9/chartex" xmlns:cx4="http://schemas.microsoft.com/office/drawing/2016/5/10/chartex" xmlns:cx5="http://schemas.microsoft.com/office/drawing/2016/5/11/chartex" xmlns:cx6="http://schemas.microsoft.com/office/drawing/2016/5/12/chartex" xmlns:cx7="http://schemas.microsoft.com/office/drawing/2016/5/13/chartex" xmlns:cx8="http://schemas.microsoft.com/office/drawing/2016/5/14/chartex" xmlns:mc="http://schemas.openxmlformats.org/markup-compatibility/2006" xmlns:aink="http://schemas.microsoft.com/office/drawing/2016/ink" xmlns:am3d="http://schemas.microsoft.com/office/drawing/2017/model3d" xmlns:o="urn:schemas-microsoft-com:office:office" xmlns:r="http://schemas.openxmlformats.org/officeDocument/2006/relationships" xmlns:m="http://schemas.openxmlformats.org/officeDocument/2006/math" xmlns:v="urn:schemas-microsoft-com:vml" xmlns:wp14="http://schemas.microsoft.com/office/word/2010/wordprocessingDrawing" xmlns:wp="http://schemas.openxmlformats.org/drawingml/2006/wordprocessingDrawing" xmlns:w10="urn:schemas-microsoft-com:office:word" xmlns:w="http://schemas.openxmlformats.org/wordprocessingml/2006/main" xmlns:w14="http://schemas.microsoft.com/office/word/2010/wordml" xmlns:w15="http://schemas.microsoft.com/office/word/2012/wordml" xmlns:w16se="http://schemas.microsoft.com/office/word/2015/wordml/symex" xmlns:wpg="http://schemas.microsoft.com/office/word/2010/wordprocessingGroup" xmlns:wpi="http://schemas.microsoft.com/office/word/2010/wordprocessingInk" xmlns:wne="http://schemas.microsoft.com/office/word/2006/wordml" xmlns:wps="http://schemas.microsoft.com/office/word/2010/wordprocessingShape" mc:Ignorable="w14 w15 w16se wp14">
+<w:hdr xmlns:wpc="http://schemas.microsoft.com/office/word/2010/wordprocessingCanvas" xmlns:cx="http://schemas.microsoft.com/office/drawing/2014/chartex" xmlns:cx1="http://schemas.microsoft.com/office/drawing/2015/9/8/chartex" xmlns:cx2="http://schemas.microsoft.com/office/drawing/2015/10/21/chartex" xmlns:cx3="http://schemas.microsoft.com/office/drawing/2016/5/9/chartex" xmlns:cx4="http://schemas.microsoft.com/office/drawing/2016/5/10/chartex" xmlns:cx5="http://schemas.microsoft.com/office/drawing/2016/5/11/chartex" xmlns:cx6="http://schemas.microsoft.com/office/drawing/2016/5/12/chartex" xmlns:cx7="http://schemas.microsoft.com/office/drawing/2016/5/13/chartex" xmlns:cx8="http://schemas.microsoft.com/office/drawing/2016/5/14/chartex" xmlns:mc="http://schemas.openxmlformats.org/markup-compatibility/2006" xmlns:aink="http://schemas.microsoft.com/office/drawing/2016/ink" xmlns:am3d="http://schemas.microsoft.com/office/drawing/2017/model3d" xmlns:o="urn:schemas-microsoft-com:office:office" xmlns:r="http://schemas.openxmlformats.org/officeDocument/2006/relationships" xmlns:m="http://schemas.openxmlformats.org/officeDocument/2006/math" xmlns:v="urn:schemas-microsoft-com:vml" xmlns:wp14="http://schemas.microsoft.com/office/word/2010/wordprocessingDrawing" xmlns:wp="http://schemas.openxmlformats.org/drawingml/2006/wordprocessingDrawing" xmlns:w10="urn:schemas-microsoft-com:office:word" xmlns:w="http://schemas.openxmlformats.org/wordprocessingml/2006/main" xmlns:w14="http://schemas.microsoft.com/office/word/2010/wordml" xmlns:w15="http://schemas.microsoft.com/office/word/2012/wordml" xmlns:w16cid="http://schemas.microsoft.com/office/word/2016/wordml/cid" xmlns:w16se="http://schemas.microsoft.com/office/word/2015/wordml/symex" xmlns:wpg="http://schemas.microsoft.com/office/word/2010/wordprocessingGroup" xmlns:wpi="http://schemas.microsoft.com/office/word/2010/wordprocessingInk" xmlns:wne="http://schemas.microsoft.com/office/word/2006/wordml" xmlns:wps="http://schemas.microsoft.com/office/word/2010/wordprocessingShape" mc:Ignorable="w14 w15 w16se w16cid wp14">
   <w:tbl>
     <w:tblPr>
       <w:tblW w:w="0" w:type="auto"/>
@@ -1894,7 +2253,7 @@
 </file>
 
 <file path=word/header2.xml><?xml version="1.0" encoding="utf-8"?>
-<w:hdr xmlns:wpc="http://schemas.microsoft.com/office/word/2010/wordprocessingCanvas" xmlns:cx="http://schemas.microsoft.com/office/drawing/2014/chartex" xmlns:cx1="http://schemas.microsoft.com/office/drawing/2015/9/8/chartex" xmlns:cx2="http://schemas.microsoft.com/office/drawing/2015/10/21/chartex" xmlns:cx3="http://schemas.microsoft.com/office/drawing/2016/5/9/chartex" xmlns:cx4="http://schemas.microsoft.com/office/drawing/2016/5/10/chartex" xmlns:cx5="http://schemas.microsoft.com/office/drawing/2016/5/11/chartex" xmlns:cx6="http://schemas.microsoft.com/office/drawing/2016/5/12/chartex" xmlns:cx7="http://schemas.microsoft.com/office/drawing/2016/5/13/chartex" xmlns:cx8="http://schemas.microsoft.com/office/drawing/2016/5/14/chartex" xmlns:mc="http://schemas.openxmlformats.org/markup-compatibility/2006" xmlns:aink="http://schemas.microsoft.com/office/drawing/2016/ink" xmlns:am3d="http://schemas.microsoft.com/office/drawing/2017/model3d" xmlns:o="urn:schemas-microsoft-com:office:office" xmlns:r="http://schemas.openxmlformats.org/officeDocument/2006/relationships" xmlns:m="http://schemas.openxmlformats.org/officeDocument/2006/math" xmlns:v="urn:schemas-microsoft-com:vml" xmlns:wp14="http://schemas.microsoft.com/office/word/2010/wordprocessingDrawing" xmlns:wp="http://schemas.openxmlformats.org/drawingml/2006/wordprocessingDrawing" xmlns:w10="urn:schemas-microsoft-com:office:word" xmlns:w="http://schemas.openxmlformats.org/wordprocessingml/2006/main" xmlns:w14="http://schemas.microsoft.com/office/word/2010/wordml" xmlns:w15="http://schemas.microsoft.com/office/word/2012/wordml" xmlns:w16se="http://schemas.microsoft.com/office/word/2015/wordml/symex" xmlns:wpg="http://schemas.microsoft.com/office/word/2010/wordprocessingGroup" xmlns:wpi="http://schemas.microsoft.com/office/word/2010/wordprocessingInk" xmlns:wne="http://schemas.microsoft.com/office/word/2006/wordml" xmlns:wps="http://schemas.microsoft.com/office/word/2010/wordprocessingShape" mc:Ignorable="w14 w15 w16se wp14">
+<w:hdr xmlns:wpc="http://schemas.microsoft.com/office/word/2010/wordprocessingCanvas" xmlns:cx="http://schemas.microsoft.com/office/drawing/2014/chartex" xmlns:cx1="http://schemas.microsoft.com/office/drawing/2015/9/8/chartex" xmlns:cx2="http://schemas.microsoft.com/office/drawing/2015/10/21/chartex" xmlns:cx3="http://schemas.microsoft.com/office/drawing/2016/5/9/chartex" xmlns:cx4="http://schemas.microsoft.com/office/drawing/2016/5/10/chartex" xmlns:cx5="http://schemas.microsoft.com/office/drawing/2016/5/11/chartex" xmlns:cx6="http://schemas.microsoft.com/office/drawing/2016/5/12/chartex" xmlns:cx7="http://schemas.microsoft.com/office/drawing/2016/5/13/chartex" xmlns:cx8="http://schemas.microsoft.com/office/drawing/2016/5/14/chartex" xmlns:mc="http://schemas.openxmlformats.org/markup-compatibility/2006" xmlns:aink="http://schemas.microsoft.com/office/drawing/2016/ink" xmlns:am3d="http://schemas.microsoft.com/office/drawing/2017/model3d" xmlns:o="urn:schemas-microsoft-com:office:office" xmlns:r="http://schemas.openxmlformats.org/officeDocument/2006/relationships" xmlns:m="http://schemas.openxmlformats.org/officeDocument/2006/math" xmlns:v="urn:schemas-microsoft-com:vml" xmlns:wp14="http://schemas.microsoft.com/office/word/2010/wordprocessingDrawing" xmlns:wp="http://schemas.openxmlformats.org/drawingml/2006/wordprocessingDrawing" xmlns:w10="urn:schemas-microsoft-com:office:word" xmlns:w="http://schemas.openxmlformats.org/wordprocessingml/2006/main" xmlns:w14="http://schemas.microsoft.com/office/word/2010/wordml" xmlns:w15="http://schemas.microsoft.com/office/word/2012/wordml" xmlns:w16cid="http://schemas.microsoft.com/office/word/2016/wordml/cid" xmlns:w16se="http://schemas.microsoft.com/office/word/2015/wordml/symex" xmlns:wpg="http://schemas.microsoft.com/office/word/2010/wordprocessingGroup" xmlns:wpi="http://schemas.microsoft.com/office/word/2010/wordprocessingInk" xmlns:wne="http://schemas.microsoft.com/office/word/2006/wordml" xmlns:wps="http://schemas.microsoft.com/office/word/2010/wordprocessingShape" mc:Ignorable="w14 w15 w16se w16cid wp14">
   <w:p>
     <w:pPr>
       <w:pStyle w:val="Cabealho"/>
@@ -2043,7 +2402,7 @@
 </file>
 
 <file path=word/numbering.xml><?xml version="1.0" encoding="utf-8"?>
-<w:numbering xmlns:wpc="http://schemas.microsoft.com/office/word/2010/wordprocessingCanvas" xmlns:cx="http://schemas.microsoft.com/office/drawing/2014/chartex" xmlns:cx1="http://schemas.microsoft.com/office/drawing/2015/9/8/chartex" xmlns:cx2="http://schemas.microsoft.com/office/drawing/2015/10/21/chartex" xmlns:cx3="http://schemas.microsoft.com/office/drawing/2016/5/9/chartex" xmlns:cx4="http://schemas.microsoft.com/office/drawing/2016/5/10/chartex" xmlns:cx5="http://schemas.microsoft.com/office/drawing/2016/5/11/chartex" xmlns:cx6="http://schemas.microsoft.com/office/drawing/2016/5/12/chartex" xmlns:cx7="http://schemas.microsoft.com/office/drawing/2016/5/13/chartex" xmlns:cx8="http://schemas.microsoft.com/office/drawing/2016/5/14/chartex" xmlns:mc="http://schemas.openxmlformats.org/markup-compatibility/2006" xmlns:aink="http://schemas.microsoft.com/office/drawing/2016/ink" xmlns:am3d="http://schemas.microsoft.com/office/drawing/2017/model3d" xmlns:o="urn:schemas-microsoft-com:office:office" xmlns:r="http://schemas.openxmlformats.org/officeDocument/2006/relationships" xmlns:m="http://schemas.openxmlformats.org/officeDocument/2006/math" xmlns:v="urn:schemas-microsoft-com:vml" xmlns:wp14="http://schemas.microsoft.com/office/word/2010/wordprocessingDrawing" xmlns:wp="http://schemas.openxmlformats.org/drawingml/2006/wordprocessingDrawing" xmlns:w10="urn:schemas-microsoft-com:office:word" xmlns:w="http://schemas.openxmlformats.org/wordprocessingml/2006/main" xmlns:w14="http://schemas.microsoft.com/office/word/2010/wordml" xmlns:w15="http://schemas.microsoft.com/office/word/2012/wordml" xmlns:w16se="http://schemas.microsoft.com/office/word/2015/wordml/symex" xmlns:wpg="http://schemas.microsoft.com/office/word/2010/wordprocessingGroup" xmlns:wpi="http://schemas.microsoft.com/office/word/2010/wordprocessingInk" xmlns:wne="http://schemas.microsoft.com/office/word/2006/wordml" xmlns:wps="http://schemas.microsoft.com/office/word/2010/wordprocessingShape" mc:Ignorable="w14 w15 w16se wp14">
+<w:numbering xmlns:wpc="http://schemas.microsoft.com/office/word/2010/wordprocessingCanvas" xmlns:cx="http://schemas.microsoft.com/office/drawing/2014/chartex" xmlns:cx1="http://schemas.microsoft.com/office/drawing/2015/9/8/chartex" xmlns:cx2="http://schemas.microsoft.com/office/drawing/2015/10/21/chartex" xmlns:cx3="http://schemas.microsoft.com/office/drawing/2016/5/9/chartex" xmlns:cx4="http://schemas.microsoft.com/office/drawing/2016/5/10/chartex" xmlns:cx5="http://schemas.microsoft.com/office/drawing/2016/5/11/chartex" xmlns:cx6="http://schemas.microsoft.com/office/drawing/2016/5/12/chartex" xmlns:cx7="http://schemas.microsoft.com/office/drawing/2016/5/13/chartex" xmlns:cx8="http://schemas.microsoft.com/office/drawing/2016/5/14/chartex" xmlns:mc="http://schemas.openxmlformats.org/markup-compatibility/2006" xmlns:aink="http://schemas.microsoft.com/office/drawing/2016/ink" xmlns:am3d="http://schemas.microsoft.com/office/drawing/2017/model3d" xmlns:o="urn:schemas-microsoft-com:office:office" xmlns:r="http://schemas.openxmlformats.org/officeDocument/2006/relationships" xmlns:m="http://schemas.openxmlformats.org/officeDocument/2006/math" xmlns:v="urn:schemas-microsoft-com:vml" xmlns:wp14="http://schemas.microsoft.com/office/word/2010/wordprocessingDrawing" xmlns:wp="http://schemas.openxmlformats.org/drawingml/2006/wordprocessingDrawing" xmlns:w10="urn:schemas-microsoft-com:office:word" xmlns:w="http://schemas.openxmlformats.org/wordprocessingml/2006/main" xmlns:w14="http://schemas.microsoft.com/office/word/2010/wordml" xmlns:w15="http://schemas.microsoft.com/office/word/2012/wordml" xmlns:w16cid="http://schemas.microsoft.com/office/word/2016/wordml/cid" xmlns:w16se="http://schemas.microsoft.com/office/word/2015/wordml/symex" xmlns:wpg="http://schemas.microsoft.com/office/word/2010/wordprocessingGroup" xmlns:wpi="http://schemas.microsoft.com/office/word/2010/wordprocessingInk" xmlns:wne="http://schemas.microsoft.com/office/word/2006/wordml" xmlns:wps="http://schemas.microsoft.com/office/word/2010/wordprocessingShape" mc:Ignorable="w14 w15 w16se w16cid wp14">
   <w:abstractNum w:abstractNumId="0" w15:restartNumberingAfterBreak="0">
     <w:nsid w:val="094B302D"/>
     <w:multiLevelType w:val="multilevel"/>
@@ -3134,6 +3493,232 @@
     </w:lvl>
   </w:abstractNum>
   <w:abstractNum w:abstractNumId="11" w15:restartNumberingAfterBreak="0">
+    <w:nsid w:val="47D91DFB"/>
+    <w:multiLevelType w:val="hybridMultilevel"/>
+    <w:tmpl w:val="C382D756"/>
+    <w:lvl w:ilvl="0" w:tplc="08160001">
+      <w:start w:val="1"/>
+      <w:numFmt w:val="bullet"/>
+      <w:lvlText w:val=""/>
+      <w:lvlJc w:val="left"/>
+      <w:pPr>
+        <w:ind w:left="720" w:hanging="360"/>
+      </w:pPr>
+      <w:rPr>
+        <w:rFonts w:ascii="Symbol" w:hAnsi="Symbol" w:hint="default"/>
+      </w:rPr>
+    </w:lvl>
+    <w:lvl w:ilvl="1" w:tplc="08160003" w:tentative="1">
+      <w:start w:val="1"/>
+      <w:numFmt w:val="bullet"/>
+      <w:lvlText w:val="o"/>
+      <w:lvlJc w:val="left"/>
+      <w:pPr>
+        <w:ind w:left="1440" w:hanging="360"/>
+      </w:pPr>
+      <w:rPr>
+        <w:rFonts w:ascii="Courier New" w:hAnsi="Courier New" w:cs="Courier New" w:hint="default"/>
+      </w:rPr>
+    </w:lvl>
+    <w:lvl w:ilvl="2" w:tplc="08160005" w:tentative="1">
+      <w:start w:val="1"/>
+      <w:numFmt w:val="bullet"/>
+      <w:lvlText w:val=""/>
+      <w:lvlJc w:val="left"/>
+      <w:pPr>
+        <w:ind w:left="2160" w:hanging="360"/>
+      </w:pPr>
+      <w:rPr>
+        <w:rFonts w:ascii="Wingdings" w:hAnsi="Wingdings" w:hint="default"/>
+      </w:rPr>
+    </w:lvl>
+    <w:lvl w:ilvl="3" w:tplc="08160001" w:tentative="1">
+      <w:start w:val="1"/>
+      <w:numFmt w:val="bullet"/>
+      <w:lvlText w:val=""/>
+      <w:lvlJc w:val="left"/>
+      <w:pPr>
+        <w:ind w:left="2880" w:hanging="360"/>
+      </w:pPr>
+      <w:rPr>
+        <w:rFonts w:ascii="Symbol" w:hAnsi="Symbol" w:hint="default"/>
+      </w:rPr>
+    </w:lvl>
+    <w:lvl w:ilvl="4" w:tplc="08160003" w:tentative="1">
+      <w:start w:val="1"/>
+      <w:numFmt w:val="bullet"/>
+      <w:lvlText w:val="o"/>
+      <w:lvlJc w:val="left"/>
+      <w:pPr>
+        <w:ind w:left="3600" w:hanging="360"/>
+      </w:pPr>
+      <w:rPr>
+        <w:rFonts w:ascii="Courier New" w:hAnsi="Courier New" w:cs="Courier New" w:hint="default"/>
+      </w:rPr>
+    </w:lvl>
+    <w:lvl w:ilvl="5" w:tplc="08160005" w:tentative="1">
+      <w:start w:val="1"/>
+      <w:numFmt w:val="bullet"/>
+      <w:lvlText w:val=""/>
+      <w:lvlJc w:val="left"/>
+      <w:pPr>
+        <w:ind w:left="4320" w:hanging="360"/>
+      </w:pPr>
+      <w:rPr>
+        <w:rFonts w:ascii="Wingdings" w:hAnsi="Wingdings" w:hint="default"/>
+      </w:rPr>
+    </w:lvl>
+    <w:lvl w:ilvl="6" w:tplc="08160001" w:tentative="1">
+      <w:start w:val="1"/>
+      <w:numFmt w:val="bullet"/>
+      <w:lvlText w:val=""/>
+      <w:lvlJc w:val="left"/>
+      <w:pPr>
+        <w:ind w:left="5040" w:hanging="360"/>
+      </w:pPr>
+      <w:rPr>
+        <w:rFonts w:ascii="Symbol" w:hAnsi="Symbol" w:hint="default"/>
+      </w:rPr>
+    </w:lvl>
+    <w:lvl w:ilvl="7" w:tplc="08160003" w:tentative="1">
+      <w:start w:val="1"/>
+      <w:numFmt w:val="bullet"/>
+      <w:lvlText w:val="o"/>
+      <w:lvlJc w:val="left"/>
+      <w:pPr>
+        <w:ind w:left="5760" w:hanging="360"/>
+      </w:pPr>
+      <w:rPr>
+        <w:rFonts w:ascii="Courier New" w:hAnsi="Courier New" w:cs="Courier New" w:hint="default"/>
+      </w:rPr>
+    </w:lvl>
+    <w:lvl w:ilvl="8" w:tplc="08160005" w:tentative="1">
+      <w:start w:val="1"/>
+      <w:numFmt w:val="bullet"/>
+      <w:lvlText w:val=""/>
+      <w:lvlJc w:val="left"/>
+      <w:pPr>
+        <w:ind w:left="6480" w:hanging="360"/>
+      </w:pPr>
+      <w:rPr>
+        <w:rFonts w:ascii="Wingdings" w:hAnsi="Wingdings" w:hint="default"/>
+      </w:rPr>
+    </w:lvl>
+  </w:abstractNum>
+  <w:abstractNum w:abstractNumId="12" w15:restartNumberingAfterBreak="0">
+    <w:nsid w:val="4C511020"/>
+    <w:multiLevelType w:val="hybridMultilevel"/>
+    <w:tmpl w:val="CA000DBE"/>
+    <w:lvl w:ilvl="0" w:tplc="08160001">
+      <w:start w:val="1"/>
+      <w:numFmt w:val="bullet"/>
+      <w:lvlText w:val=""/>
+      <w:lvlJc w:val="left"/>
+      <w:pPr>
+        <w:ind w:left="720" w:hanging="360"/>
+      </w:pPr>
+      <w:rPr>
+        <w:rFonts w:ascii="Symbol" w:hAnsi="Symbol" w:hint="default"/>
+      </w:rPr>
+    </w:lvl>
+    <w:lvl w:ilvl="1" w:tplc="08160003" w:tentative="1">
+      <w:start w:val="1"/>
+      <w:numFmt w:val="bullet"/>
+      <w:lvlText w:val="o"/>
+      <w:lvlJc w:val="left"/>
+      <w:pPr>
+        <w:ind w:left="1440" w:hanging="360"/>
+      </w:pPr>
+      <w:rPr>
+        <w:rFonts w:ascii="Courier New" w:hAnsi="Courier New" w:cs="Courier New" w:hint="default"/>
+      </w:rPr>
+    </w:lvl>
+    <w:lvl w:ilvl="2" w:tplc="08160005" w:tentative="1">
+      <w:start w:val="1"/>
+      <w:numFmt w:val="bullet"/>
+      <w:lvlText w:val=""/>
+      <w:lvlJc w:val="left"/>
+      <w:pPr>
+        <w:ind w:left="2160" w:hanging="360"/>
+      </w:pPr>
+      <w:rPr>
+        <w:rFonts w:ascii="Wingdings" w:hAnsi="Wingdings" w:hint="default"/>
+      </w:rPr>
+    </w:lvl>
+    <w:lvl w:ilvl="3" w:tplc="08160001" w:tentative="1">
+      <w:start w:val="1"/>
+      <w:numFmt w:val="bullet"/>
+      <w:lvlText w:val=""/>
+      <w:lvlJc w:val="left"/>
+      <w:pPr>
+        <w:ind w:left="2880" w:hanging="360"/>
+      </w:pPr>
+      <w:rPr>
+        <w:rFonts w:ascii="Symbol" w:hAnsi="Symbol" w:hint="default"/>
+      </w:rPr>
+    </w:lvl>
+    <w:lvl w:ilvl="4" w:tplc="08160003" w:tentative="1">
+      <w:start w:val="1"/>
+      <w:numFmt w:val="bullet"/>
+      <w:lvlText w:val="o"/>
+      <w:lvlJc w:val="left"/>
+      <w:pPr>
+        <w:ind w:left="3600" w:hanging="360"/>
+      </w:pPr>
+      <w:rPr>
+        <w:rFonts w:ascii="Courier New" w:hAnsi="Courier New" w:cs="Courier New" w:hint="default"/>
+      </w:rPr>
+    </w:lvl>
+    <w:lvl w:ilvl="5" w:tplc="08160005" w:tentative="1">
+      <w:start w:val="1"/>
+      <w:numFmt w:val="bullet"/>
+      <w:lvlText w:val=""/>
+      <w:lvlJc w:val="left"/>
+      <w:pPr>
+        <w:ind w:left="4320" w:hanging="360"/>
+      </w:pPr>
+      <w:rPr>
+        <w:rFonts w:ascii="Wingdings" w:hAnsi="Wingdings" w:hint="default"/>
+      </w:rPr>
+    </w:lvl>
+    <w:lvl w:ilvl="6" w:tplc="08160001" w:tentative="1">
+      <w:start w:val="1"/>
+      <w:numFmt w:val="bullet"/>
+      <w:lvlText w:val=""/>
+      <w:lvlJc w:val="left"/>
+      <w:pPr>
+        <w:ind w:left="5040" w:hanging="360"/>
+      </w:pPr>
+      <w:rPr>
+        <w:rFonts w:ascii="Symbol" w:hAnsi="Symbol" w:hint="default"/>
+      </w:rPr>
+    </w:lvl>
+    <w:lvl w:ilvl="7" w:tplc="08160003" w:tentative="1">
+      <w:start w:val="1"/>
+      <w:numFmt w:val="bullet"/>
+      <w:lvlText w:val="o"/>
+      <w:lvlJc w:val="left"/>
+      <w:pPr>
+        <w:ind w:left="5760" w:hanging="360"/>
+      </w:pPr>
+      <w:rPr>
+        <w:rFonts w:ascii="Courier New" w:hAnsi="Courier New" w:cs="Courier New" w:hint="default"/>
+      </w:rPr>
+    </w:lvl>
+    <w:lvl w:ilvl="8" w:tplc="08160005" w:tentative="1">
+      <w:start w:val="1"/>
+      <w:numFmt w:val="bullet"/>
+      <w:lvlText w:val=""/>
+      <w:lvlJc w:val="left"/>
+      <w:pPr>
+        <w:ind w:left="6480" w:hanging="360"/>
+      </w:pPr>
+      <w:rPr>
+        <w:rFonts w:ascii="Wingdings" w:hAnsi="Wingdings" w:hint="default"/>
+      </w:rPr>
+    </w:lvl>
+  </w:abstractNum>
+  <w:abstractNum w:abstractNumId="13" w15:restartNumberingAfterBreak="0">
     <w:nsid w:val="55A90F2A"/>
     <w:multiLevelType w:val="multilevel"/>
     <w:tmpl w:val="0E2648AE"/>
@@ -3243,6 +3828,119 @@
       </w:pPr>
       <w:rPr>
         <w:rFonts w:ascii="Symbol" w:hAnsi="Symbol" w:hint="default"/>
+      </w:rPr>
+    </w:lvl>
+  </w:abstractNum>
+  <w:abstractNum w:abstractNumId="14" w15:restartNumberingAfterBreak="0">
+    <w:nsid w:val="575639DF"/>
+    <w:multiLevelType w:val="hybridMultilevel"/>
+    <w:tmpl w:val="D520C670"/>
+    <w:lvl w:ilvl="0" w:tplc="08160001">
+      <w:start w:val="1"/>
+      <w:numFmt w:val="bullet"/>
+      <w:lvlText w:val=""/>
+      <w:lvlJc w:val="left"/>
+      <w:pPr>
+        <w:ind w:left="2136" w:hanging="360"/>
+      </w:pPr>
+      <w:rPr>
+        <w:rFonts w:ascii="Symbol" w:hAnsi="Symbol" w:hint="default"/>
+      </w:rPr>
+    </w:lvl>
+    <w:lvl w:ilvl="1" w:tplc="08160003" w:tentative="1">
+      <w:start w:val="1"/>
+      <w:numFmt w:val="bullet"/>
+      <w:lvlText w:val="o"/>
+      <w:lvlJc w:val="left"/>
+      <w:pPr>
+        <w:ind w:left="2856" w:hanging="360"/>
+      </w:pPr>
+      <w:rPr>
+        <w:rFonts w:ascii="Courier New" w:hAnsi="Courier New" w:cs="Courier New" w:hint="default"/>
+      </w:rPr>
+    </w:lvl>
+    <w:lvl w:ilvl="2" w:tplc="08160005" w:tentative="1">
+      <w:start w:val="1"/>
+      <w:numFmt w:val="bullet"/>
+      <w:lvlText w:val=""/>
+      <w:lvlJc w:val="left"/>
+      <w:pPr>
+        <w:ind w:left="3576" w:hanging="360"/>
+      </w:pPr>
+      <w:rPr>
+        <w:rFonts w:ascii="Wingdings" w:hAnsi="Wingdings" w:hint="default"/>
+      </w:rPr>
+    </w:lvl>
+    <w:lvl w:ilvl="3" w:tplc="08160001" w:tentative="1">
+      <w:start w:val="1"/>
+      <w:numFmt w:val="bullet"/>
+      <w:lvlText w:val=""/>
+      <w:lvlJc w:val="left"/>
+      <w:pPr>
+        <w:ind w:left="4296" w:hanging="360"/>
+      </w:pPr>
+      <w:rPr>
+        <w:rFonts w:ascii="Symbol" w:hAnsi="Symbol" w:hint="default"/>
+      </w:rPr>
+    </w:lvl>
+    <w:lvl w:ilvl="4" w:tplc="08160003" w:tentative="1">
+      <w:start w:val="1"/>
+      <w:numFmt w:val="bullet"/>
+      <w:lvlText w:val="o"/>
+      <w:lvlJc w:val="left"/>
+      <w:pPr>
+        <w:ind w:left="5016" w:hanging="360"/>
+      </w:pPr>
+      <w:rPr>
+        <w:rFonts w:ascii="Courier New" w:hAnsi="Courier New" w:cs="Courier New" w:hint="default"/>
+      </w:rPr>
+    </w:lvl>
+    <w:lvl w:ilvl="5" w:tplc="08160005" w:tentative="1">
+      <w:start w:val="1"/>
+      <w:numFmt w:val="bullet"/>
+      <w:lvlText w:val=""/>
+      <w:lvlJc w:val="left"/>
+      <w:pPr>
+        <w:ind w:left="5736" w:hanging="360"/>
+      </w:pPr>
+      <w:rPr>
+        <w:rFonts w:ascii="Wingdings" w:hAnsi="Wingdings" w:hint="default"/>
+      </w:rPr>
+    </w:lvl>
+    <w:lvl w:ilvl="6" w:tplc="08160001" w:tentative="1">
+      <w:start w:val="1"/>
+      <w:numFmt w:val="bullet"/>
+      <w:lvlText w:val=""/>
+      <w:lvlJc w:val="left"/>
+      <w:pPr>
+        <w:ind w:left="6456" w:hanging="360"/>
+      </w:pPr>
+      <w:rPr>
+        <w:rFonts w:ascii="Symbol" w:hAnsi="Symbol" w:hint="default"/>
+      </w:rPr>
+    </w:lvl>
+    <w:lvl w:ilvl="7" w:tplc="08160003" w:tentative="1">
+      <w:start w:val="1"/>
+      <w:numFmt w:val="bullet"/>
+      <w:lvlText w:val="o"/>
+      <w:lvlJc w:val="left"/>
+      <w:pPr>
+        <w:ind w:left="7176" w:hanging="360"/>
+      </w:pPr>
+      <w:rPr>
+        <w:rFonts w:ascii="Courier New" w:hAnsi="Courier New" w:cs="Courier New" w:hint="default"/>
+      </w:rPr>
+    </w:lvl>
+    <w:lvl w:ilvl="8" w:tplc="08160005" w:tentative="1">
+      <w:start w:val="1"/>
+      <w:numFmt w:val="bullet"/>
+      <w:lvlText w:val=""/>
+      <w:lvlJc w:val="left"/>
+      <w:pPr>
+        <w:ind w:left="7896" w:hanging="360"/>
+      </w:pPr>
+      <w:rPr>
+        <w:rFonts w:ascii="Wingdings" w:hAnsi="Wingdings" w:hint="default"/>
       </w:rPr>
     </w:lvl>
   </w:abstractNum>
@@ -3259,7 +3957,7 @@
     <w:abstractNumId w:val="4"/>
   </w:num>
   <w:num w:numId="5">
-    <w:abstractNumId w:val="11"/>
+    <w:abstractNumId w:val="13"/>
   </w:num>
   <w:num w:numId="6">
     <w:abstractNumId w:val="9"/>
@@ -3282,11 +3980,20 @@
   <w:num w:numId="12">
     <w:abstractNumId w:val="3"/>
   </w:num>
+  <w:num w:numId="13">
+    <w:abstractNumId w:val="14"/>
+  </w:num>
+  <w:num w:numId="14">
+    <w:abstractNumId w:val="12"/>
+  </w:num>
+  <w:num w:numId="15">
+    <w:abstractNumId w:val="11"/>
+  </w:num>
 </w:numbering>
 </file>
 
 <file path=word/styles.xml><?xml version="1.0" encoding="utf-8"?>
-<w:styles xmlns:mc="http://schemas.openxmlformats.org/markup-compatibility/2006" xmlns:r="http://schemas.openxmlformats.org/officeDocument/2006/relationships" xmlns:w="http://schemas.openxmlformats.org/wordprocessingml/2006/main" xmlns:w14="http://schemas.microsoft.com/office/word/2010/wordml" xmlns:w15="http://schemas.microsoft.com/office/word/2012/wordml" xmlns:w16se="http://schemas.microsoft.com/office/word/2015/wordml/symex" mc:Ignorable="w14 w15 w16se">
+<w:styles xmlns:mc="http://schemas.openxmlformats.org/markup-compatibility/2006" xmlns:r="http://schemas.openxmlformats.org/officeDocument/2006/relationships" xmlns:w="http://schemas.openxmlformats.org/wordprocessingml/2006/main" xmlns:w14="http://schemas.microsoft.com/office/word/2010/wordml" xmlns:w15="http://schemas.microsoft.com/office/word/2012/wordml" xmlns:w16cid="http://schemas.microsoft.com/office/word/2016/wordml/cid" xmlns:w16se="http://schemas.microsoft.com/office/word/2015/wordml/symex" mc:Ignorable="w14 w15 w16se w16cid">
   <w:docDefaults>
     <w:rPrDefault>
       <w:rPr>
@@ -3687,11 +4394,11 @@
       <w:sz w:val="24"/>
     </w:rPr>
   </w:style>
-  <w:style w:type="paragraph" w:styleId="Ttulo1">
+  <w:style w:type="paragraph" w:styleId="Cabealho1">
     <w:name w:val="heading 1"/>
     <w:basedOn w:val="Normal"/>
     <w:next w:val="Normal"/>
-    <w:link w:val="Ttulo1Carter"/>
+    <w:link w:val="Cabealho1Carter"/>
     <w:uiPriority w:val="9"/>
     <w:qFormat/>
     <w:rsid w:val="00A4595E"/>
@@ -3735,10 +4442,10 @@
     <w:semiHidden/>
     <w:unhideWhenUsed/>
   </w:style>
-  <w:style w:type="character" w:customStyle="1" w:styleId="Ttulo1Carter">
-    <w:name w:val="Título 1 Caráter"/>
+  <w:style w:type="character" w:customStyle="1" w:styleId="Cabealho1Carter">
+    <w:name w:val="Cabeçalho 1 Caráter"/>
     <w:basedOn w:val="Tipodeletrapredefinidodopargrafo"/>
-    <w:link w:val="Ttulo1"/>
+    <w:link w:val="Cabealho1"/>
     <w:uiPriority w:val="9"/>
     <w:rsid w:val="00A4595E"/>
     <w:rPr>
@@ -3863,7 +4570,7 @@
     <w:basedOn w:val="Tipodeletrapredefinidodopargrafo"/>
     <w:rsid w:val="00D8525A"/>
   </w:style>
-  <w:style w:type="table" w:styleId="Tabelacomgrelha">
+  <w:style w:type="table" w:styleId="TabelacomGrelha">
     <w:name w:val="Table Grid"/>
     <w:basedOn w:val="Tabelanormal"/>
     <w:uiPriority w:val="59"/>
@@ -4261,7 +4968,7 @@
 </file>
 
 <file path=customXml/itemProps1.xml><?xml version="1.0" encoding="utf-8"?>
-<ds:datastoreItem xmlns:ds="http://schemas.openxmlformats.org/officeDocument/2006/customXml" ds:itemID="{F18D6A4B-D0E0-4686-9B52-00FB01073D50}">
+<ds:datastoreItem xmlns:ds="http://schemas.openxmlformats.org/officeDocument/2006/customXml" ds:itemID="{B78CEC2E-D32D-4272-AE40-65D7F0472CD9}">
   <ds:schemaRefs>
     <ds:schemaRef ds:uri="http://schemas.openxmlformats.org/officeDocument/2006/bibliography"/>
   </ds:schemaRefs>

</xml_diff>

<commit_message>
relatorio "corrigido" search.py com a função greedy que aparece no anuncio da pg da cadeira
</commit_message>
<xml_diff>
--- a/IA_proj1_t001.docx
+++ b/IA_proj1_t001.docx
@@ -12,29 +12,386 @@
     </w:p>
     <w:p>
       <w:pPr>
+        <w:spacing w:after="0"/>
         <w:ind w:firstLine="708"/>
-      </w:pPr>
-      <w:r>
-        <w:t>????</w:t>
+        <w:jc w:val="both"/>
+      </w:pPr>
+      <w:r>
+        <w:t xml:space="preserve">O principal objetivo deste projeto visa a modelação de uma variação do jogo </w:t>
+      </w:r>
+      <w:proofErr w:type="spellStart"/>
+      <w:r>
+        <w:rPr>
+          <w:i/>
+        </w:rPr>
+        <w:t>Same</w:t>
+      </w:r>
+      <w:proofErr w:type="spellEnd"/>
+      <w:r>
+        <w:rPr>
+          <w:i/>
+        </w:rPr>
+        <w:t xml:space="preserve"> Game</w:t>
+      </w:r>
+      <w:r>
+        <w:t xml:space="preserve"> como um</w:t>
+      </w:r>
+      <w:r>
+        <w:rPr>
+          <w:b/>
+        </w:rPr>
+        <w:t xml:space="preserve"> problema de satisfação</w:t>
+      </w:r>
+      <w:r>
+        <w:t>. O objetivo deste jogo é remover conjuntos de bolas adjacentes da mesma cor, de maneira a chegar a um tabuleiro vazio.</w:t>
       </w:r>
     </w:p>
     <w:p>
       <w:pPr>
-        <w:pStyle w:val="Ttulo1"/>
-      </w:pPr>
-      <w:r>
-        <w:t>Resultados</w:t>
+        <w:spacing w:after="0"/>
+        <w:ind w:firstLine="708"/>
+        <w:jc w:val="both"/>
+      </w:pPr>
+      <w:r>
+        <w:t xml:space="preserve">A obtenção de soluções para variados tabuleiros de </w:t>
+      </w:r>
+      <w:proofErr w:type="spellStart"/>
+      <w:r>
+        <w:rPr>
+          <w:i/>
+        </w:rPr>
+        <w:t>Same</w:t>
+      </w:r>
+      <w:proofErr w:type="spellEnd"/>
+      <w:r>
+        <w:rPr>
+          <w:i/>
+        </w:rPr>
+        <w:t xml:space="preserve"> Game</w:t>
+      </w:r>
+      <w:r>
+        <w:t xml:space="preserve"> foi</w:t>
+      </w:r>
+      <w:r>
+        <w:t xml:space="preserve"> efetuada aplicando três algoritmos de procura diferentes</w:t>
+      </w:r>
+      <w:proofErr w:type="gramStart"/>
+      <w:r>
+        <w:t>: Procura</w:t>
+      </w:r>
+      <w:proofErr w:type="gramEnd"/>
+      <w:r>
+        <w:t xml:space="preserve"> em Profundidade Primeiro (DFS), Procu</w:t>
+      </w:r>
+      <w:r>
+        <w:t>ra Gananciosa e o algoritmo A*.</w:t>
       </w:r>
     </w:p>
     <w:p>
       <w:pPr>
+        <w:ind w:firstLine="708"/>
         <w:jc w:val="both"/>
       </w:pPr>
       <w:r>
+        <w:t xml:space="preserve">Para os algoritmos de procura informada, foi necessário estabelecer uma heurística </w:t>
+      </w:r>
+      <w:r>
+        <w:t>que acelerasse a escolha de nós a expandir e a obtenção de uma solução. Foi escolhida como heurística o número de grupos removíveis em cada estado, por se tratar de uma estimativa fiável do número de ações necessárias para atingir uma solução. Em casos de empate, é usado o número total de peças restantes no tabuleiro.</w:t>
+      </w:r>
+    </w:p>
+    <w:p>
+      <w:pPr>
+        <w:pStyle w:val="Ttulo1"/>
+      </w:pPr>
+      <w:r>
+        <w:t>Resultados</w:t>
+      </w:r>
+    </w:p>
+    <w:p>
+      <w:pPr>
+        <w:ind w:firstLine="708"/>
+        <w:jc w:val="both"/>
+      </w:pPr>
+      <w:r>
         <w:t>Foram corrid</w:t>
       </w:r>
       <w:r>
-        <w:t>os vários testes para cada algoritmo, exceto para a Procura em Profundidade Primeiro (DFS) (apenas uma corrida). Os resultados apresentam-se no quadro abaixo:</w:t>
+        <w:t xml:space="preserve">os vários testes </w:t>
+      </w:r>
+      <w:r>
+        <w:t>para cada algoritmo</w:t>
+      </w:r>
+      <w:r>
+        <w:t xml:space="preserve"> </w:t>
+      </w:r>
+      <w:r>
+        <w:t>(</w:t>
+      </w:r>
+      <w:r>
+        <w:t xml:space="preserve">cada tabuleiro foi corrido </w:t>
+      </w:r>
+      <w:r>
+        <w:t xml:space="preserve">5 vezes </w:t>
+      </w:r>
+      <w:r>
+        <w:t>para os algoritmos Ganancioso e A*)</w:t>
+      </w:r>
+      <w:r>
+        <w:t>, exceto para a Procura em Profundidade Primeiro (DFS) (apenas uma corrida</w:t>
+      </w:r>
+      <w:r>
+        <w:t xml:space="preserve"> por tabuleiro</w:t>
+      </w:r>
+      <w:r>
+        <w:t xml:space="preserve">). </w:t>
+      </w:r>
+      <w:r>
+        <w:t>Os tabuleiros testados são os 6 apresentados na secção 3 do enunciado, os tabuleiros 1 e 3 não têm solução:</w:t>
+      </w:r>
+    </w:p>
+    <w:p>
+      <w:pPr>
+        <w:spacing w:after="0" w:line="240" w:lineRule="auto"/>
+        <w:jc w:val="both"/>
+        <w:rPr>
+          <w:rFonts w:ascii="Courier New" w:eastAsia="Times New Roman" w:hAnsi="Courier New" w:cs="Courier New"/>
+          <w:sz w:val="20"/>
+          <w:szCs w:val="20"/>
+          <w:lang w:eastAsia="en-GB"/>
+        </w:rPr>
+      </w:pPr>
+      <w:r>
+        <w:rPr>
+          <w:b/>
+        </w:rPr>
+        <w:t>Tabuleiro</w:t>
+      </w:r>
+      <w:r>
+        <w:rPr>
+          <w:b/>
+        </w:rPr>
+        <w:t xml:space="preserve"> 1</w:t>
+      </w:r>
+      <w:r>
+        <w:t xml:space="preserve"> – 4</w:t>
+      </w:r>
+      <w:r>
+        <w:t xml:space="preserve">x5, </w:t>
+      </w:r>
+      <w:r>
+        <w:t xml:space="preserve">2 cores </w:t>
+      </w:r>
+      <w:r>
+        <w:rPr>
+          <w:b/>
+        </w:rPr>
+        <w:t>sem solução</w:t>
+      </w:r>
+      <w:r>
+        <w:t xml:space="preserve">: </w:t>
+      </w:r>
+      <w:r>
+        <w:rPr>
+          <w:rFonts w:ascii="Courier New" w:eastAsia="Times New Roman" w:hAnsi="Courier New" w:cs="Courier New"/>
+          <w:sz w:val="20"/>
+          <w:szCs w:val="20"/>
+          <w:lang w:eastAsia="en-GB"/>
+        </w:rPr>
+        <w:t>[[1, 2, 1, 2, 1], [2, 1, 2, 1, 2], [1, 2, 1, 2, 1], [2, 1, 2, 1, 2]]</w:t>
+      </w:r>
+    </w:p>
+    <w:p>
+      <w:pPr>
+        <w:spacing w:after="0" w:line="240" w:lineRule="auto"/>
+        <w:jc w:val="both"/>
+      </w:pPr>
+      <w:r>
+        <w:rPr>
+          <w:b/>
+        </w:rPr>
+        <w:t>Tabuleiro</w:t>
+      </w:r>
+      <w:r>
+        <w:rPr>
+          <w:b/>
+        </w:rPr>
+        <w:t xml:space="preserve"> 2</w:t>
+      </w:r>
+      <w:r>
+        <w:t xml:space="preserve"> – 4</w:t>
+      </w:r>
+      <w:r>
+        <w:t>x5 com 3 cores</w:t>
+      </w:r>
+      <w:r>
+        <w:t>:</w:t>
+      </w:r>
+      <w:r>
+        <w:t xml:space="preserve"> </w:t>
+      </w:r>
+      <w:r>
+        <w:rPr>
+          <w:rFonts w:ascii="Courier New" w:eastAsia="Times New Roman" w:hAnsi="Courier New" w:cs="Courier New"/>
+          <w:sz w:val="20"/>
+          <w:szCs w:val="20"/>
+          <w:lang w:eastAsia="en-GB"/>
+        </w:rPr>
+        <w:t>[[1, 2, 2, 3, 3], [2, 2, 2, 1, 3], [1, 2, 2, 2, 2], [1, 1, 1, 1, 1]]</w:t>
+      </w:r>
+    </w:p>
+    <w:p>
+      <w:pPr>
+        <w:spacing w:after="0" w:line="240" w:lineRule="auto"/>
+        <w:jc w:val="both"/>
+        <w:rPr>
+          <w:rFonts w:ascii="Courier New" w:eastAsia="Times New Roman" w:hAnsi="Courier New" w:cs="Courier New"/>
+          <w:sz w:val="20"/>
+          <w:szCs w:val="20"/>
+          <w:lang w:eastAsia="en-GB"/>
+        </w:rPr>
+      </w:pPr>
+      <w:r>
+        <w:rPr>
+          <w:b/>
+        </w:rPr>
+        <w:t>Tabuleiro 3</w:t>
+      </w:r>
+      <w:r>
+        <w:t xml:space="preserve"> – </w:t>
+      </w:r>
+      <w:r>
+        <w:t>10x4,</w:t>
+      </w:r>
+      <w:r>
+        <w:t xml:space="preserve"> 3 cores </w:t>
+      </w:r>
+      <w:r>
+        <w:rPr>
+          <w:b/>
+        </w:rPr>
+        <w:t>sem solução</w:t>
+      </w:r>
+      <w:r>
+        <w:t xml:space="preserve">: </w:t>
+      </w:r>
+      <w:r>
+        <w:rPr>
+          <w:rFonts w:ascii="Courier New" w:eastAsia="Times New Roman" w:hAnsi="Courier New" w:cs="Courier New"/>
+          <w:sz w:val="20"/>
+          <w:szCs w:val="20"/>
+          <w:lang w:eastAsia="en-GB"/>
+        </w:rPr>
+        <w:t>[3, 1, 3, 2], [1, 1, 1, 3], [1, 3, 2, 1], [1, 1, 3, 3], [3, 3, 1, 2], [2, 2, 2, 2], [3, 1, 2, 3], [2, 3, 2, 3], [5, 1, 1, 3], [4, 5, 1, 2]]</w:t>
+      </w:r>
+    </w:p>
+    <w:p>
+      <w:pPr>
+        <w:spacing w:after="0" w:line="240" w:lineRule="auto"/>
+        <w:jc w:val="both"/>
+        <w:rPr>
+          <w:rFonts w:ascii="Courier New" w:eastAsia="Times New Roman" w:hAnsi="Courier New" w:cs="Courier New"/>
+          <w:sz w:val="20"/>
+          <w:szCs w:val="20"/>
+          <w:lang w:eastAsia="en-GB"/>
+        </w:rPr>
+      </w:pPr>
+      <w:r>
+        <w:rPr>
+          <w:b/>
+        </w:rPr>
+        <w:t>Tabuleiro 4</w:t>
+      </w:r>
+      <w:r>
+        <w:t xml:space="preserve"> – </w:t>
+      </w:r>
+      <w:r>
+        <w:t>10x4</w:t>
+      </w:r>
+      <w:r>
+        <w:t>,</w:t>
+      </w:r>
+      <w:r>
+        <w:t xml:space="preserve"> 3 cores:</w:t>
+      </w:r>
+      <w:r>
+        <w:t xml:space="preserve"> </w:t>
+      </w:r>
+      <w:r>
+        <w:rPr>
+          <w:rFonts w:ascii="Courier New" w:eastAsia="Times New Roman" w:hAnsi="Courier New" w:cs="Courier New"/>
+          <w:sz w:val="20"/>
+          <w:szCs w:val="20"/>
+          <w:lang w:eastAsia="en-GB"/>
+        </w:rPr>
+        <w:t>[[3, 1, 3, 2], [1, 1, 1, 3], [1, 3, 2, 1], [1, 1, 3, 3], [3, 3, 1, 2], [2, 2, 2, 2], [3, 1, 2, 3], [2, 3, 2, 3], [2, 1, 1, 3], [2, 3, 1, 2]]</w:t>
+      </w:r>
+    </w:p>
+    <w:p>
+      <w:pPr>
+        <w:spacing w:line="240" w:lineRule="auto"/>
+        <w:jc w:val="both"/>
+        <w:rPr>
+          <w:rFonts w:ascii="Courier New" w:eastAsia="Times New Roman" w:hAnsi="Courier New" w:cs="Courier New"/>
+          <w:sz w:val="20"/>
+          <w:szCs w:val="20"/>
+          <w:lang w:eastAsia="en-GB"/>
+        </w:rPr>
+      </w:pPr>
+      <w:r>
+        <w:rPr>
+          <w:b/>
+        </w:rPr>
+        <w:t>Tabuleiro</w:t>
+      </w:r>
+      <w:r>
+        <w:rPr>
+          <w:b/>
+        </w:rPr>
+        <w:t xml:space="preserve"> 5</w:t>
+      </w:r>
+      <w:r>
+        <w:t xml:space="preserve"> – </w:t>
+      </w:r>
+      <w:r>
+        <w:t xml:space="preserve">10x4, </w:t>
+      </w:r>
+      <w:r>
+        <w:t>5 cores</w:t>
+      </w:r>
+      <w:r>
+        <w:t>:</w:t>
+      </w:r>
+      <w:r>
+        <w:t xml:space="preserve"> </w:t>
+      </w:r>
+      <w:r>
+        <w:rPr>
+          <w:rFonts w:ascii="Courier New" w:eastAsia="Times New Roman" w:hAnsi="Courier New" w:cs="Courier New"/>
+          <w:sz w:val="20"/>
+          <w:szCs w:val="20"/>
+          <w:lang w:eastAsia="en-GB"/>
+        </w:rPr>
+        <w:t>[[1, 1, 5, 3], [5, 3, 5, 3], [1, 2, 5, 4], [5, 2, 1, 4], [5, 3, 5, 1], [5, 3, 4, 4], [5, 5, 2, 5], [1, 1, 3, 1], [1, 2, 1, 3], [3, 3, 5, 5]</w:t>
+      </w:r>
+      <w:r>
+        <w:rPr>
+          <w:rFonts w:ascii="Courier New" w:eastAsia="Times New Roman" w:hAnsi="Courier New" w:cs="Courier New"/>
+          <w:sz w:val="20"/>
+          <w:szCs w:val="20"/>
+          <w:lang w:eastAsia="en-GB"/>
+        </w:rPr>
+        <w:t>]</w:t>
+      </w:r>
+    </w:p>
+    <w:p>
+      <w:pPr>
+        <w:jc w:val="both"/>
+      </w:pPr>
+      <w:r>
+        <w:t>Os resultados</w:t>
+      </w:r>
+      <w:r>
+        <w:t xml:space="preserve"> apresentam-se no quadro abaixo. A quantidade de nós gerados indicada não inclui o nó inicial.</w:t>
       </w:r>
     </w:p>
     <w:tbl>
@@ -46,10 +403,10 @@
       <w:tblGrid>
         <w:gridCol w:w="1187"/>
         <w:gridCol w:w="1407"/>
-        <w:gridCol w:w="1229"/>
-        <w:gridCol w:w="1417"/>
+        <w:gridCol w:w="1269"/>
+        <w:gridCol w:w="1225"/>
         <w:gridCol w:w="1276"/>
-        <w:gridCol w:w="1372"/>
+        <w:gridCol w:w="1564"/>
       </w:tblGrid>
       <w:tr>
         <w:tc>
@@ -105,7 +462,7 @@
         </w:tc>
         <w:tc>
           <w:tcPr>
-            <w:tcW w:w="1229" w:type="dxa"/>
+            <w:tcW w:w="1269" w:type="dxa"/>
             <w:tcBorders>
               <w:top w:val="single" w:sz="12" w:space="0" w:color="auto"/>
               <w:bottom w:val="single" w:sz="12" w:space="0" w:color="auto"/>
@@ -132,7 +489,7 @@
         </w:tc>
         <w:tc>
           <w:tcPr>
-            <w:tcW w:w="1417" w:type="dxa"/>
+            <w:tcW w:w="1225" w:type="dxa"/>
             <w:tcBorders>
               <w:top w:val="single" w:sz="12" w:space="0" w:color="auto"/>
               <w:bottom w:val="single" w:sz="12" w:space="0" w:color="auto"/>
@@ -152,7 +509,7 @@
                 <w:b/>
                 <w:sz w:val="22"/>
               </w:rPr>
-              <w:t>Goal_test</w:t>
+              <w:t>goal_tests</w:t>
             </w:r>
             <w:proofErr w:type="spellEnd"/>
           </w:p>
@@ -186,7 +543,7 @@
         </w:tc>
         <w:tc>
           <w:tcPr>
-            <w:tcW w:w="1276" w:type="dxa"/>
+            <w:tcW w:w="1564" w:type="dxa"/>
             <w:tcBorders>
               <w:top w:val="single" w:sz="12" w:space="0" w:color="auto"/>
               <w:bottom w:val="single" w:sz="12" w:space="0" w:color="auto"/>
@@ -208,6 +565,29 @@
               </w:rPr>
               <w:t>tempo</w:t>
             </w:r>
+            <w:r>
+              <w:rPr>
+                <w:b/>
+                <w:sz w:val="22"/>
+              </w:rPr>
+              <w:t xml:space="preserve"> (</w:t>
+            </w:r>
+            <w:proofErr w:type="spellStart"/>
+            <w:r>
+              <w:rPr>
+                <w:b/>
+                <w:sz w:val="22"/>
+              </w:rPr>
+              <w:t>seg</w:t>
+            </w:r>
+            <w:proofErr w:type="spellEnd"/>
+            <w:r>
+              <w:rPr>
+                <w:b/>
+                <w:sz w:val="22"/>
+              </w:rPr>
+              <w:t>)</w:t>
+            </w:r>
           </w:p>
         </w:tc>
       </w:tr>
@@ -250,7 +630,7 @@
         </w:tc>
         <w:tc>
           <w:tcPr>
-            <w:tcW w:w="1229" w:type="dxa"/>
+            <w:tcW w:w="1269" w:type="dxa"/>
             <w:tcBorders>
               <w:top w:val="single" w:sz="12" w:space="0" w:color="auto"/>
             </w:tcBorders>
@@ -263,7 +643,7 @@
         </w:tc>
         <w:tc>
           <w:tcPr>
-            <w:tcW w:w="1417" w:type="dxa"/>
+            <w:tcW w:w="1225" w:type="dxa"/>
             <w:tcBorders>
               <w:top w:val="single" w:sz="12" w:space="0" w:color="auto"/>
             </w:tcBorders>
@@ -289,7 +669,7 @@
         </w:tc>
         <w:tc>
           <w:tcPr>
-            <w:tcW w:w="1276" w:type="dxa"/>
+            <w:tcW w:w="1564" w:type="dxa"/>
             <w:tcBorders>
               <w:top w:val="single" w:sz="12" w:space="0" w:color="auto"/>
               <w:right w:val="single" w:sz="12" w:space="0" w:color="auto"/>
@@ -329,7 +709,7 @@
         </w:tc>
         <w:tc>
           <w:tcPr>
-            <w:tcW w:w="1229" w:type="dxa"/>
+            <w:tcW w:w="1269" w:type="dxa"/>
           </w:tcPr>
           <w:p>
             <w:r>
@@ -339,7 +719,7 @@
         </w:tc>
         <w:tc>
           <w:tcPr>
-            <w:tcW w:w="1417" w:type="dxa"/>
+            <w:tcW w:w="1225" w:type="dxa"/>
           </w:tcPr>
           <w:p>
             <w:r>
@@ -359,7 +739,7 @@
         </w:tc>
         <w:tc>
           <w:tcPr>
-            <w:tcW w:w="1276" w:type="dxa"/>
+            <w:tcW w:w="1564" w:type="dxa"/>
             <w:tcBorders>
               <w:right w:val="single" w:sz="12" w:space="0" w:color="auto"/>
             </w:tcBorders>
@@ -398,7 +778,7 @@
         </w:tc>
         <w:tc>
           <w:tcPr>
-            <w:tcW w:w="1229" w:type="dxa"/>
+            <w:tcW w:w="1269" w:type="dxa"/>
           </w:tcPr>
           <w:p>
             <w:r>
@@ -408,7 +788,7 @@
         </w:tc>
         <w:tc>
           <w:tcPr>
-            <w:tcW w:w="1417" w:type="dxa"/>
+            <w:tcW w:w="1225" w:type="dxa"/>
           </w:tcPr>
           <w:p>
             <w:r>
@@ -428,7 +808,7 @@
         </w:tc>
         <w:tc>
           <w:tcPr>
-            <w:tcW w:w="1276" w:type="dxa"/>
+            <w:tcW w:w="1564" w:type="dxa"/>
             <w:tcBorders>
               <w:right w:val="single" w:sz="12" w:space="0" w:color="auto"/>
             </w:tcBorders>
@@ -439,8 +819,6 @@
             </w:r>
           </w:p>
         </w:tc>
-        <w:bookmarkStart w:id="0" w:name="_GoBack"/>
-        <w:bookmarkEnd w:id="0"/>
       </w:tr>
       <w:tr>
         <w:tc>
@@ -469,21 +847,21 @@
         </w:tc>
         <w:tc>
           <w:tcPr>
-            <w:tcW w:w="1229" w:type="dxa"/>
-          </w:tcPr>
-          <w:p>
-            <w:r>
-              <w:t>27</w:t>
-            </w:r>
-          </w:p>
-        </w:tc>
-        <w:tc>
-          <w:tcPr>
-            <w:tcW w:w="1417" w:type="dxa"/>
-          </w:tcPr>
-          <w:p>
-            <w:r>
-              <w:t>27</w:t>
+            <w:tcW w:w="1269" w:type="dxa"/>
+          </w:tcPr>
+          <w:p>
+            <w:r>
+              <w:t>54</w:t>
+            </w:r>
+          </w:p>
+        </w:tc>
+        <w:tc>
+          <w:tcPr>
+            <w:tcW w:w="1225" w:type="dxa"/>
+          </w:tcPr>
+          <w:p>
+            <w:r>
+              <w:t>55</w:t>
             </w:r>
           </w:p>
         </w:tc>
@@ -493,20 +871,20 @@
           </w:tcPr>
           <w:p>
             <w:r>
-              <w:t>26</w:t>
-            </w:r>
-          </w:p>
-        </w:tc>
-        <w:tc>
-          <w:tcPr>
-            <w:tcW w:w="1276" w:type="dxa"/>
+              <w:t>85</w:t>
+            </w:r>
+          </w:p>
+        </w:tc>
+        <w:tc>
+          <w:tcPr>
+            <w:tcW w:w="1564" w:type="dxa"/>
             <w:tcBorders>
               <w:right w:val="single" w:sz="12" w:space="0" w:color="auto"/>
             </w:tcBorders>
           </w:tcPr>
           <w:p>
             <w:r>
-              <w:t>0.00000</w:t>
+              <w:t>0.04688</w:t>
             </w:r>
           </w:p>
         </w:tc>
@@ -518,6 +896,7 @@
             <w:vMerge/>
             <w:tcBorders>
               <w:left w:val="single" w:sz="12" w:space="0" w:color="auto"/>
+              <w:bottom w:val="single" w:sz="12" w:space="0" w:color="auto"/>
             </w:tcBorders>
           </w:tcPr>
           <w:p/>
@@ -525,6 +904,9 @@
         <w:tc>
           <w:tcPr>
             <w:tcW w:w="1407" w:type="dxa"/>
+            <w:tcBorders>
+              <w:bottom w:val="single" w:sz="12" w:space="0" w:color="auto"/>
+            </w:tcBorders>
             <w:vAlign w:val="center"/>
           </w:tcPr>
           <w:p>
@@ -538,110 +920,43 @@
         </w:tc>
         <w:tc>
           <w:tcPr>
-            <w:tcW w:w="1229" w:type="dxa"/>
-          </w:tcPr>
-          <w:p>
-            <w:r>
-              <w:t>54</w:t>
-            </w:r>
-          </w:p>
-        </w:tc>
-        <w:tc>
-          <w:tcPr>
-            <w:tcW w:w="1417" w:type="dxa"/>
-          </w:tcPr>
-          <w:p>
-            <w:r>
-              <w:t>55</w:t>
+            <w:tcW w:w="1269" w:type="dxa"/>
+            <w:tcBorders>
+              <w:bottom w:val="single" w:sz="12" w:space="0" w:color="auto"/>
+            </w:tcBorders>
+          </w:tcPr>
+          <w:p>
+            <w:r>
+              <w:t>3123308</w:t>
+            </w:r>
+          </w:p>
+        </w:tc>
+        <w:tc>
+          <w:tcPr>
+            <w:tcW w:w="1225" w:type="dxa"/>
+            <w:tcBorders>
+              <w:bottom w:val="single" w:sz="12" w:space="0" w:color="auto"/>
+            </w:tcBorders>
+          </w:tcPr>
+          <w:p>
+            <w:r>
+              <w:t>312</w:t>
+            </w:r>
+            <w:r>
+              <w:t>3</w:t>
+            </w:r>
+            <w:r>
+              <w:t>339</w:t>
             </w:r>
           </w:p>
         </w:tc>
         <w:tc>
           <w:tcPr>
             <w:tcW w:w="1276" w:type="dxa"/>
-          </w:tcPr>
-          <w:p>
-            <w:r>
-              <w:t>85</w:t>
-            </w:r>
-          </w:p>
-        </w:tc>
-        <w:tc>
-          <w:tcPr>
-            <w:tcW w:w="1276" w:type="dxa"/>
-            <w:tcBorders>
-              <w:right w:val="single" w:sz="12" w:space="0" w:color="auto"/>
-            </w:tcBorders>
-          </w:tcPr>
-          <w:p>
-            <w:r>
-              <w:t>0.04688</w:t>
-            </w:r>
-          </w:p>
-        </w:tc>
-      </w:tr>
-      <w:tr>
-        <w:tc>
-          <w:tcPr>
-            <w:tcW w:w="1187" w:type="dxa"/>
-            <w:vMerge/>
-            <w:tcBorders>
-              <w:left w:val="single" w:sz="12" w:space="0" w:color="auto"/>
+            <w:tcBorders>
               <w:bottom w:val="single" w:sz="12" w:space="0" w:color="auto"/>
             </w:tcBorders>
           </w:tcPr>
-          <w:p/>
-        </w:tc>
-        <w:tc>
-          <w:tcPr>
-            <w:tcW w:w="1407" w:type="dxa"/>
-            <w:tcBorders>
-              <w:bottom w:val="single" w:sz="12" w:space="0" w:color="auto"/>
-            </w:tcBorders>
-            <w:vAlign w:val="center"/>
-          </w:tcPr>
-          <w:p>
-            <w:pPr>
-              <w:jc w:val="center"/>
-            </w:pPr>
-            <w:r>
-              <w:t>6</w:t>
-            </w:r>
-          </w:p>
-        </w:tc>
-        <w:tc>
-          <w:tcPr>
-            <w:tcW w:w="1229" w:type="dxa"/>
-            <w:tcBorders>
-              <w:bottom w:val="single" w:sz="12" w:space="0" w:color="auto"/>
-            </w:tcBorders>
-          </w:tcPr>
-          <w:p>
-            <w:r>
-              <w:t>3123308</w:t>
-            </w:r>
-          </w:p>
-        </w:tc>
-        <w:tc>
-          <w:tcPr>
-            <w:tcW w:w="1417" w:type="dxa"/>
-            <w:tcBorders>
-              <w:bottom w:val="single" w:sz="12" w:space="0" w:color="auto"/>
-            </w:tcBorders>
-          </w:tcPr>
-          <w:p>
-            <w:r>
-              <w:t>312339</w:t>
-            </w:r>
-          </w:p>
-        </w:tc>
-        <w:tc>
-          <w:tcPr>
-            <w:tcW w:w="1276" w:type="dxa"/>
-            <w:tcBorders>
-              <w:bottom w:val="single" w:sz="12" w:space="0" w:color="auto"/>
-            </w:tcBorders>
-          </w:tcPr>
           <w:p>
             <w:r>
               <w:t>3123363</w:t>
@@ -650,7 +965,7 @@
         </w:tc>
         <w:tc>
           <w:tcPr>
-            <w:tcW w:w="1276" w:type="dxa"/>
+            <w:tcW w:w="1564" w:type="dxa"/>
             <w:tcBorders>
               <w:bottom w:val="single" w:sz="12" w:space="0" w:color="auto"/>
               <w:right w:val="single" w:sz="12" w:space="0" w:color="auto"/>
@@ -704,7 +1019,7 @@
         </w:tc>
         <w:tc>
           <w:tcPr>
-            <w:tcW w:w="1229" w:type="dxa"/>
+            <w:tcW w:w="1269" w:type="dxa"/>
             <w:tcBorders>
               <w:top w:val="single" w:sz="12" w:space="0" w:color="auto"/>
             </w:tcBorders>
@@ -717,7 +1032,7 @@
         </w:tc>
         <w:tc>
           <w:tcPr>
-            <w:tcW w:w="1417" w:type="dxa"/>
+            <w:tcW w:w="1225" w:type="dxa"/>
             <w:tcBorders>
               <w:top w:val="single" w:sz="12" w:space="0" w:color="auto"/>
             </w:tcBorders>
@@ -743,7 +1058,7 @@
         </w:tc>
         <w:tc>
           <w:tcPr>
-            <w:tcW w:w="1276" w:type="dxa"/>
+            <w:tcW w:w="1564" w:type="dxa"/>
             <w:tcBorders>
               <w:top w:val="single" w:sz="12" w:space="0" w:color="auto"/>
               <w:right w:val="single" w:sz="12" w:space="0" w:color="auto"/>
@@ -783,7 +1098,7 @@
         </w:tc>
         <w:tc>
           <w:tcPr>
-            <w:tcW w:w="1229" w:type="dxa"/>
+            <w:tcW w:w="1269" w:type="dxa"/>
           </w:tcPr>
           <w:p>
             <w:r>
@@ -793,7 +1108,7 @@
         </w:tc>
         <w:tc>
           <w:tcPr>
-            <w:tcW w:w="1417" w:type="dxa"/>
+            <w:tcW w:w="1225" w:type="dxa"/>
           </w:tcPr>
           <w:p>
             <w:r>
@@ -813,7 +1128,7 @@
         </w:tc>
         <w:tc>
           <w:tcPr>
-            <w:tcW w:w="1276" w:type="dxa"/>
+            <w:tcW w:w="1564" w:type="dxa"/>
             <w:tcBorders>
               <w:right w:val="single" w:sz="12" w:space="0" w:color="auto"/>
             </w:tcBorders>
@@ -852,7 +1167,7 @@
         </w:tc>
         <w:tc>
           <w:tcPr>
-            <w:tcW w:w="1229" w:type="dxa"/>
+            <w:tcW w:w="1269" w:type="dxa"/>
           </w:tcPr>
           <w:p>
             <w:r>
@@ -862,7 +1177,7 @@
         </w:tc>
         <w:tc>
           <w:tcPr>
-            <w:tcW w:w="1417" w:type="dxa"/>
+            <w:tcW w:w="1225" w:type="dxa"/>
           </w:tcPr>
           <w:p>
             <w:r>
@@ -882,7 +1197,7 @@
         </w:tc>
         <w:tc>
           <w:tcPr>
-            <w:tcW w:w="1276" w:type="dxa"/>
+            <w:tcW w:w="1564" w:type="dxa"/>
             <w:tcBorders>
               <w:right w:val="single" w:sz="12" w:space="0" w:color="auto"/>
             </w:tcBorders>
@@ -921,21 +1236,21 @@
         </w:tc>
         <w:tc>
           <w:tcPr>
-            <w:tcW w:w="1229" w:type="dxa"/>
-          </w:tcPr>
-          <w:p>
-            <w:r>
-              <w:t>27</w:t>
-            </w:r>
-          </w:p>
-        </w:tc>
-        <w:tc>
-          <w:tcPr>
-            <w:tcW w:w="1417" w:type="dxa"/>
-          </w:tcPr>
-          <w:p>
-            <w:r>
-              <w:t>28</w:t>
+            <w:tcW w:w="1269" w:type="dxa"/>
+          </w:tcPr>
+          <w:p>
+            <w:r>
+              <w:t>42</w:t>
+            </w:r>
+          </w:p>
+        </w:tc>
+        <w:tc>
+          <w:tcPr>
+            <w:tcW w:w="1225" w:type="dxa"/>
+          </w:tcPr>
+          <w:p>
+            <w:r>
+              <w:t>44</w:t>
             </w:r>
           </w:p>
         </w:tc>
@@ -945,20 +1260,20 @@
           </w:tcPr>
           <w:p>
             <w:r>
-              <w:t>26</w:t>
-            </w:r>
-          </w:p>
-        </w:tc>
-        <w:tc>
-          <w:tcPr>
-            <w:tcW w:w="1276" w:type="dxa"/>
+              <w:t>59</w:t>
+            </w:r>
+          </w:p>
+        </w:tc>
+        <w:tc>
+          <w:tcPr>
+            <w:tcW w:w="1564" w:type="dxa"/>
             <w:tcBorders>
               <w:right w:val="single" w:sz="12" w:space="0" w:color="auto"/>
             </w:tcBorders>
           </w:tcPr>
           <w:p>
             <w:r>
-              <w:t>0.0000</w:t>
+              <w:t>0.04688</w:t>
             </w:r>
           </w:p>
         </w:tc>
@@ -970,6 +1285,7 @@
             <w:vMerge/>
             <w:tcBorders>
               <w:left w:val="single" w:sz="12" w:space="0" w:color="auto"/>
+              <w:bottom w:val="single" w:sz="12" w:space="0" w:color="auto"/>
             </w:tcBorders>
           </w:tcPr>
           <w:p/>
@@ -977,6 +1293,9 @@
         <w:tc>
           <w:tcPr>
             <w:tcW w:w="1407" w:type="dxa"/>
+            <w:tcBorders>
+              <w:bottom w:val="single" w:sz="12" w:space="0" w:color="auto"/>
+            </w:tcBorders>
             <w:vAlign w:val="center"/>
           </w:tcPr>
           <w:p>
@@ -990,44 +1309,54 @@
         </w:tc>
         <w:tc>
           <w:tcPr>
-            <w:tcW w:w="1229" w:type="dxa"/>
-          </w:tcPr>
-          <w:p>
-            <w:r>
-              <w:t>42</w:t>
-            </w:r>
-          </w:p>
-        </w:tc>
-        <w:tc>
-          <w:tcPr>
-            <w:tcW w:w="1417" w:type="dxa"/>
-          </w:tcPr>
-          <w:p>
-            <w:r>
-              <w:t>44</w:t>
+            <w:tcW w:w="1269" w:type="dxa"/>
+            <w:tcBorders>
+              <w:bottom w:val="single" w:sz="12" w:space="0" w:color="auto"/>
+            </w:tcBorders>
+          </w:tcPr>
+          <w:p>
+            <w:r>
+              <w:t>6293</w:t>
+            </w:r>
+          </w:p>
+        </w:tc>
+        <w:tc>
+          <w:tcPr>
+            <w:tcW w:w="1225" w:type="dxa"/>
+            <w:tcBorders>
+              <w:bottom w:val="single" w:sz="12" w:space="0" w:color="auto"/>
+            </w:tcBorders>
+          </w:tcPr>
+          <w:p>
+            <w:r>
+              <w:t>6295</w:t>
             </w:r>
           </w:p>
         </w:tc>
         <w:tc>
           <w:tcPr>
             <w:tcW w:w="1276" w:type="dxa"/>
-          </w:tcPr>
-          <w:p>
-            <w:r>
-              <w:t>59</w:t>
-            </w:r>
-          </w:p>
-        </w:tc>
-        <w:tc>
-          <w:tcPr>
-            <w:tcW w:w="1276" w:type="dxa"/>
-            <w:tcBorders>
+            <w:tcBorders>
+              <w:bottom w:val="single" w:sz="12" w:space="0" w:color="auto"/>
+            </w:tcBorders>
+          </w:tcPr>
+          <w:p>
+            <w:r>
+              <w:t>6356</w:t>
+            </w:r>
+          </w:p>
+        </w:tc>
+        <w:tc>
+          <w:tcPr>
+            <w:tcW w:w="1564" w:type="dxa"/>
+            <w:tcBorders>
+              <w:bottom w:val="single" w:sz="12" w:space="0" w:color="auto"/>
               <w:right w:val="single" w:sz="12" w:space="0" w:color="auto"/>
             </w:tcBorders>
           </w:tcPr>
           <w:p>
             <w:r>
-              <w:t>0.04688</w:t>
+              <w:t>3.95332</w:t>
             </w:r>
           </w:p>
         </w:tc>
@@ -1036,19 +1365,10 @@
         <w:tc>
           <w:tcPr>
             <w:tcW w:w="1187" w:type="dxa"/>
-            <w:vMerge/>
-            <w:tcBorders>
+            <w:vMerge w:val="restart"/>
+            <w:tcBorders>
+              <w:top w:val="single" w:sz="12" w:space="0" w:color="auto"/>
               <w:left w:val="single" w:sz="12" w:space="0" w:color="auto"/>
-              <w:bottom w:val="single" w:sz="12" w:space="0" w:color="auto"/>
-            </w:tcBorders>
-          </w:tcPr>
-          <w:p/>
-        </w:tc>
-        <w:tc>
-          <w:tcPr>
-            <w:tcW w:w="1407" w:type="dxa"/>
-            <w:tcBorders>
-              <w:bottom w:val="single" w:sz="12" w:space="0" w:color="auto"/>
             </w:tcBorders>
             <w:vAlign w:val="center"/>
           </w:tcPr>
@@ -1057,72 +1377,15 @@
               <w:jc w:val="center"/>
             </w:pPr>
             <w:r>
-              <w:t>6</w:t>
-            </w:r>
-          </w:p>
-        </w:tc>
-        <w:tc>
-          <w:tcPr>
-            <w:tcW w:w="1229" w:type="dxa"/>
-            <w:tcBorders>
-              <w:bottom w:val="single" w:sz="12" w:space="0" w:color="auto"/>
-            </w:tcBorders>
-          </w:tcPr>
-          <w:p>
-            <w:r>
-              <w:t>6293</w:t>
-            </w:r>
-          </w:p>
-        </w:tc>
-        <w:tc>
-          <w:tcPr>
-            <w:tcW w:w="1417" w:type="dxa"/>
-            <w:tcBorders>
-              <w:bottom w:val="single" w:sz="12" w:space="0" w:color="auto"/>
-            </w:tcBorders>
-          </w:tcPr>
-          <w:p>
-            <w:r>
-              <w:t>6295</w:t>
-            </w:r>
-          </w:p>
-        </w:tc>
-        <w:tc>
-          <w:tcPr>
-            <w:tcW w:w="1276" w:type="dxa"/>
-            <w:tcBorders>
-              <w:bottom w:val="single" w:sz="12" w:space="0" w:color="auto"/>
-            </w:tcBorders>
-          </w:tcPr>
-          <w:p>
-            <w:r>
-              <w:t>6356</w:t>
-            </w:r>
-          </w:p>
-        </w:tc>
-        <w:tc>
-          <w:tcPr>
-            <w:tcW w:w="1276" w:type="dxa"/>
-            <w:tcBorders>
-              <w:bottom w:val="single" w:sz="12" w:space="0" w:color="auto"/>
-              <w:right w:val="single" w:sz="12" w:space="0" w:color="auto"/>
-            </w:tcBorders>
-          </w:tcPr>
-          <w:p>
-            <w:r>
-              <w:t>3.95332</w:t>
-            </w:r>
-          </w:p>
-        </w:tc>
-      </w:tr>
-      <w:tr>
-        <w:tc>
-          <w:tcPr>
-            <w:tcW w:w="1187" w:type="dxa"/>
-            <w:vMerge w:val="restart"/>
+              <w:t>A*</w:t>
+            </w:r>
+          </w:p>
+        </w:tc>
+        <w:tc>
+          <w:tcPr>
+            <w:tcW w:w="1407" w:type="dxa"/>
             <w:tcBorders>
               <w:top w:val="single" w:sz="12" w:space="0" w:color="auto"/>
-              <w:left w:val="single" w:sz="12" w:space="0" w:color="auto"/>
             </w:tcBorders>
             <w:vAlign w:val="center"/>
           </w:tcPr>
@@ -1131,15 +1394,71 @@
               <w:jc w:val="center"/>
             </w:pPr>
             <w:r>
-              <w:t>A*</w:t>
-            </w:r>
-          </w:p>
-        </w:tc>
-        <w:tc>
-          <w:tcPr>
-            <w:tcW w:w="1407" w:type="dxa"/>
+              <w:t>1</w:t>
+            </w:r>
+          </w:p>
+        </w:tc>
+        <w:tc>
+          <w:tcPr>
+            <w:tcW w:w="1269" w:type="dxa"/>
             <w:tcBorders>
               <w:top w:val="single" w:sz="12" w:space="0" w:color="auto"/>
+            </w:tcBorders>
+          </w:tcPr>
+          <w:p>
+            <w:r>
+              <w:t>1</w:t>
+            </w:r>
+          </w:p>
+        </w:tc>
+        <w:tc>
+          <w:tcPr>
+            <w:tcW w:w="1225" w:type="dxa"/>
+            <w:tcBorders>
+              <w:top w:val="single" w:sz="12" w:space="0" w:color="auto"/>
+            </w:tcBorders>
+          </w:tcPr>
+          <w:p>
+            <w:r>
+              <w:t>2</w:t>
+            </w:r>
+          </w:p>
+        </w:tc>
+        <w:tc>
+          <w:tcPr>
+            <w:tcW w:w="1276" w:type="dxa"/>
+            <w:tcBorders>
+              <w:top w:val="single" w:sz="12" w:space="0" w:color="auto"/>
+            </w:tcBorders>
+          </w:tcPr>
+          <w:p>
+            <w:r>
+              <w:t>0</w:t>
+            </w:r>
+          </w:p>
+        </w:tc>
+        <w:tc>
+          <w:tcPr>
+            <w:tcW w:w="1564" w:type="dxa"/>
+            <w:tcBorders>
+              <w:top w:val="single" w:sz="12" w:space="0" w:color="auto"/>
+              <w:right w:val="single" w:sz="12" w:space="0" w:color="auto"/>
+            </w:tcBorders>
+          </w:tcPr>
+          <w:p>
+            <w:r>
+              <w:t>0.00000</w:t>
+            </w:r>
+          </w:p>
+        </w:tc>
+      </w:tr>
+      <w:tr>
+        <w:tc>
+          <w:tcPr>
+            <w:tcW w:w="1187" w:type="dxa"/>
+            <w:vMerge/>
+            <w:tcBorders>
+              <w:left w:val="single" w:sz="12" w:space="0" w:color="auto"/>
             </w:tcBorders>
             <w:vAlign w:val="center"/>
           </w:tcPr>
@@ -1147,294 +1466,236 @@
             <w:pPr>
               <w:jc w:val="center"/>
             </w:pPr>
-            <w:r>
-              <w:t>1</w:t>
-            </w:r>
-          </w:p>
-        </w:tc>
-        <w:tc>
-          <w:tcPr>
-            <w:tcW w:w="1229" w:type="dxa"/>
-            <w:tcBorders>
-              <w:top w:val="single" w:sz="12" w:space="0" w:color="auto"/>
-            </w:tcBorders>
-          </w:tcPr>
-          <w:p>
-            <w:r>
-              <w:t>1</w:t>
-            </w:r>
-          </w:p>
-        </w:tc>
-        <w:tc>
-          <w:tcPr>
-            <w:tcW w:w="1417" w:type="dxa"/>
-            <w:tcBorders>
-              <w:top w:val="single" w:sz="12" w:space="0" w:color="auto"/>
-            </w:tcBorders>
-          </w:tcPr>
-          <w:p>
-            <w:r>
-              <w:t>2</w:t>
-            </w:r>
-          </w:p>
-        </w:tc>
-        <w:tc>
-          <w:tcPr>
-            <w:tcW w:w="1276" w:type="dxa"/>
-            <w:tcBorders>
-              <w:top w:val="single" w:sz="12" w:space="0" w:color="auto"/>
-            </w:tcBorders>
-          </w:tcPr>
-          <w:p>
-            <w:r>
-              <w:t>0</w:t>
-            </w:r>
-          </w:p>
-        </w:tc>
-        <w:tc>
-          <w:tcPr>
-            <w:tcW w:w="1276" w:type="dxa"/>
-            <w:tcBorders>
-              <w:top w:val="single" w:sz="12" w:space="0" w:color="auto"/>
-              <w:right w:val="single" w:sz="12" w:space="0" w:color="auto"/>
-            </w:tcBorders>
-          </w:tcPr>
-          <w:p>
-            <w:r>
-              <w:t>0.00000</w:t>
-            </w:r>
-          </w:p>
-        </w:tc>
-      </w:tr>
-      <w:tr>
-        <w:tc>
-          <w:tcPr>
-            <w:tcW w:w="1187" w:type="dxa"/>
-            <w:vMerge/>
-            <w:tcBorders>
-              <w:left w:val="single" w:sz="12" w:space="0" w:color="auto"/>
-            </w:tcBorders>
+          </w:p>
+        </w:tc>
+        <w:tc>
+          <w:tcPr>
+            <w:tcW w:w="1407" w:type="dxa"/>
             <w:vAlign w:val="center"/>
           </w:tcPr>
           <w:p>
             <w:pPr>
               <w:jc w:val="center"/>
             </w:pPr>
-          </w:p>
-        </w:tc>
-        <w:tc>
-          <w:tcPr>
-            <w:tcW w:w="1407" w:type="dxa"/>
+            <w:r>
+              <w:t>2</w:t>
+            </w:r>
+          </w:p>
+        </w:tc>
+        <w:tc>
+          <w:tcPr>
+            <w:tcW w:w="1269" w:type="dxa"/>
+          </w:tcPr>
+          <w:p>
+            <w:r>
+              <w:t>3</w:t>
+            </w:r>
+          </w:p>
+        </w:tc>
+        <w:tc>
+          <w:tcPr>
+            <w:tcW w:w="1225" w:type="dxa"/>
+          </w:tcPr>
+          <w:p>
+            <w:r>
+              <w:t>5</w:t>
+            </w:r>
+          </w:p>
+        </w:tc>
+        <w:tc>
+          <w:tcPr>
+            <w:tcW w:w="1276" w:type="dxa"/>
+          </w:tcPr>
+          <w:p>
+            <w:r>
+              <w:t>6</w:t>
+            </w:r>
+          </w:p>
+        </w:tc>
+        <w:tc>
+          <w:tcPr>
+            <w:tcW w:w="1564" w:type="dxa"/>
+            <w:tcBorders>
+              <w:right w:val="single" w:sz="12" w:space="0" w:color="auto"/>
+            </w:tcBorders>
+          </w:tcPr>
+          <w:p>
+            <w:r>
+              <w:t>0.00000</w:t>
+            </w:r>
+          </w:p>
+        </w:tc>
+      </w:tr>
+      <w:tr>
+        <w:tc>
+          <w:tcPr>
+            <w:tcW w:w="1187" w:type="dxa"/>
+            <w:vMerge/>
+            <w:tcBorders>
+              <w:left w:val="single" w:sz="12" w:space="0" w:color="auto"/>
+            </w:tcBorders>
             <w:vAlign w:val="center"/>
           </w:tcPr>
           <w:p>
             <w:pPr>
               <w:jc w:val="center"/>
             </w:pPr>
-            <w:r>
-              <w:t>2</w:t>
-            </w:r>
-          </w:p>
-        </w:tc>
-        <w:tc>
-          <w:tcPr>
-            <w:tcW w:w="1229" w:type="dxa"/>
-          </w:tcPr>
-          <w:p>
-            <w:r>
-              <w:t>3</w:t>
-            </w:r>
-          </w:p>
-        </w:tc>
-        <w:tc>
-          <w:tcPr>
-            <w:tcW w:w="1417" w:type="dxa"/>
-          </w:tcPr>
-          <w:p>
-            <w:r>
-              <w:t>5</w:t>
-            </w:r>
-          </w:p>
-        </w:tc>
-        <w:tc>
-          <w:tcPr>
-            <w:tcW w:w="1276" w:type="dxa"/>
-          </w:tcPr>
-          <w:p>
-            <w:r>
-              <w:t>6</w:t>
-            </w:r>
-          </w:p>
-        </w:tc>
-        <w:tc>
-          <w:tcPr>
-            <w:tcW w:w="1276" w:type="dxa"/>
-            <w:tcBorders>
-              <w:right w:val="single" w:sz="12" w:space="0" w:color="auto"/>
-            </w:tcBorders>
-          </w:tcPr>
-          <w:p>
-            <w:r>
-              <w:t>0.00000</w:t>
-            </w:r>
-          </w:p>
-        </w:tc>
-      </w:tr>
-      <w:tr>
-        <w:tc>
-          <w:tcPr>
-            <w:tcW w:w="1187" w:type="dxa"/>
-            <w:vMerge/>
-            <w:tcBorders>
-              <w:left w:val="single" w:sz="12" w:space="0" w:color="auto"/>
-            </w:tcBorders>
+          </w:p>
+        </w:tc>
+        <w:tc>
+          <w:tcPr>
+            <w:tcW w:w="1407" w:type="dxa"/>
             <w:vAlign w:val="center"/>
           </w:tcPr>
           <w:p>
             <w:pPr>
               <w:jc w:val="center"/>
             </w:pPr>
-          </w:p>
-        </w:tc>
-        <w:tc>
-          <w:tcPr>
-            <w:tcW w:w="1407" w:type="dxa"/>
+            <w:r>
+              <w:t>3</w:t>
+            </w:r>
+          </w:p>
+        </w:tc>
+        <w:tc>
+          <w:tcPr>
+            <w:tcW w:w="1269" w:type="dxa"/>
+          </w:tcPr>
+          <w:p>
+            <w:r>
+              <w:t>74702</w:t>
+            </w:r>
+          </w:p>
+        </w:tc>
+        <w:tc>
+          <w:tcPr>
+            <w:tcW w:w="1225" w:type="dxa"/>
+          </w:tcPr>
+          <w:p>
+            <w:r>
+              <w:t>74703</w:t>
+            </w:r>
+          </w:p>
+        </w:tc>
+        <w:tc>
+          <w:tcPr>
+            <w:tcW w:w="1276" w:type="dxa"/>
+          </w:tcPr>
+          <w:p>
+            <w:r>
+              <w:t>74701</w:t>
+            </w:r>
+          </w:p>
+        </w:tc>
+        <w:tc>
+          <w:tcPr>
+            <w:tcW w:w="1564" w:type="dxa"/>
+            <w:tcBorders>
+              <w:right w:val="single" w:sz="12" w:space="0" w:color="auto"/>
+            </w:tcBorders>
+          </w:tcPr>
+          <w:p>
+            <w:r>
+              <w:t>47.68979</w:t>
+            </w:r>
+          </w:p>
+        </w:tc>
+      </w:tr>
+      <w:tr>
+        <w:tc>
+          <w:tcPr>
+            <w:tcW w:w="1187" w:type="dxa"/>
+            <w:vMerge/>
+            <w:tcBorders>
+              <w:left w:val="single" w:sz="12" w:space="0" w:color="auto"/>
+            </w:tcBorders>
             <w:vAlign w:val="center"/>
           </w:tcPr>
           <w:p>
             <w:pPr>
               <w:jc w:val="center"/>
             </w:pPr>
-            <w:r>
-              <w:t>3</w:t>
-            </w:r>
-          </w:p>
-        </w:tc>
-        <w:tc>
-          <w:tcPr>
-            <w:tcW w:w="1229" w:type="dxa"/>
-          </w:tcPr>
-          <w:p>
-            <w:r>
-              <w:t>74702</w:t>
-            </w:r>
-          </w:p>
-        </w:tc>
-        <w:tc>
-          <w:tcPr>
-            <w:tcW w:w="1417" w:type="dxa"/>
-          </w:tcPr>
-          <w:p>
-            <w:r>
-              <w:t>74703</w:t>
-            </w:r>
-          </w:p>
-        </w:tc>
-        <w:tc>
-          <w:tcPr>
-            <w:tcW w:w="1276" w:type="dxa"/>
-          </w:tcPr>
-          <w:p>
-            <w:r>
-              <w:t>74701</w:t>
-            </w:r>
-          </w:p>
-        </w:tc>
-        <w:tc>
-          <w:tcPr>
-            <w:tcW w:w="1276" w:type="dxa"/>
-            <w:tcBorders>
-              <w:right w:val="single" w:sz="12" w:space="0" w:color="auto"/>
-            </w:tcBorders>
-          </w:tcPr>
-          <w:p>
-            <w:r>
-              <w:t>47.68979</w:t>
-            </w:r>
-          </w:p>
-        </w:tc>
-      </w:tr>
-      <w:tr>
-        <w:tc>
-          <w:tcPr>
-            <w:tcW w:w="1187" w:type="dxa"/>
-            <w:vMerge/>
-            <w:tcBorders>
-              <w:left w:val="single" w:sz="12" w:space="0" w:color="auto"/>
-            </w:tcBorders>
+          </w:p>
+        </w:tc>
+        <w:tc>
+          <w:tcPr>
+            <w:tcW w:w="1407" w:type="dxa"/>
             <w:vAlign w:val="center"/>
           </w:tcPr>
           <w:p>
             <w:pPr>
               <w:jc w:val="center"/>
             </w:pPr>
-          </w:p>
-        </w:tc>
-        <w:tc>
-          <w:tcPr>
-            <w:tcW w:w="1407" w:type="dxa"/>
+            <w:r>
+              <w:t>4</w:t>
+            </w:r>
+          </w:p>
+        </w:tc>
+        <w:tc>
+          <w:tcPr>
+            <w:tcW w:w="1269" w:type="dxa"/>
+          </w:tcPr>
+          <w:p>
+            <w:r>
+              <w:t>42</w:t>
+            </w:r>
+          </w:p>
+        </w:tc>
+        <w:tc>
+          <w:tcPr>
+            <w:tcW w:w="1225" w:type="dxa"/>
+          </w:tcPr>
+          <w:p>
+            <w:r>
+              <w:t>44</w:t>
+            </w:r>
+          </w:p>
+        </w:tc>
+        <w:tc>
+          <w:tcPr>
+            <w:tcW w:w="1276" w:type="dxa"/>
+          </w:tcPr>
+          <w:p>
+            <w:r>
+              <w:t>59</w:t>
+            </w:r>
+          </w:p>
+        </w:tc>
+        <w:tc>
+          <w:tcPr>
+            <w:tcW w:w="1564" w:type="dxa"/>
+            <w:tcBorders>
+              <w:right w:val="single" w:sz="12" w:space="0" w:color="auto"/>
+            </w:tcBorders>
+          </w:tcPr>
+          <w:p>
+            <w:r>
+              <w:t>0.04688</w:t>
+            </w:r>
+          </w:p>
+        </w:tc>
+      </w:tr>
+      <w:tr>
+        <w:tc>
+          <w:tcPr>
+            <w:tcW w:w="1187" w:type="dxa"/>
+            <w:vMerge/>
+            <w:tcBorders>
+              <w:left w:val="single" w:sz="12" w:space="0" w:color="auto"/>
+              <w:bottom w:val="single" w:sz="12" w:space="0" w:color="auto"/>
+            </w:tcBorders>
             <w:vAlign w:val="center"/>
           </w:tcPr>
           <w:p>
             <w:pPr>
               <w:jc w:val="center"/>
             </w:pPr>
-            <w:r>
-              <w:t>4</w:t>
-            </w:r>
-          </w:p>
-        </w:tc>
-        <w:tc>
-          <w:tcPr>
-            <w:tcW w:w="1229" w:type="dxa"/>
-          </w:tcPr>
-          <w:p>
-            <w:r>
-              <w:t>27</w:t>
-            </w:r>
-          </w:p>
-        </w:tc>
-        <w:tc>
-          <w:tcPr>
-            <w:tcW w:w="1417" w:type="dxa"/>
-          </w:tcPr>
-          <w:p>
-            <w:r>
-              <w:t>28</w:t>
-            </w:r>
-          </w:p>
-        </w:tc>
-        <w:tc>
-          <w:tcPr>
-            <w:tcW w:w="1276" w:type="dxa"/>
-          </w:tcPr>
-          <w:p>
-            <w:r>
-              <w:t>26</w:t>
-            </w:r>
-          </w:p>
-        </w:tc>
-        <w:tc>
-          <w:tcPr>
-            <w:tcW w:w="1276" w:type="dxa"/>
-            <w:tcBorders>
-              <w:right w:val="single" w:sz="12" w:space="0" w:color="auto"/>
-            </w:tcBorders>
-          </w:tcPr>
-          <w:p>
-            <w:r>
-              <w:t>0.01563</w:t>
-            </w:r>
-          </w:p>
-        </w:tc>
-      </w:tr>
-      <w:tr>
-        <w:tc>
-          <w:tcPr>
-            <w:tcW w:w="1187" w:type="dxa"/>
-            <w:vMerge/>
-            <w:tcBorders>
-              <w:left w:val="single" w:sz="12" w:space="0" w:color="auto"/>
+          </w:p>
+        </w:tc>
+        <w:tc>
+          <w:tcPr>
+            <w:tcW w:w="1407" w:type="dxa"/>
+            <w:tcBorders>
+              <w:bottom w:val="single" w:sz="12" w:space="0" w:color="auto"/>
             </w:tcBorders>
             <w:vAlign w:val="center"/>
           </w:tcPr>
@@ -1442,17 +1703,6 @@
             <w:pPr>
               <w:jc w:val="center"/>
             </w:pPr>
-          </w:p>
-        </w:tc>
-        <w:tc>
-          <w:tcPr>
-            <w:tcW w:w="1407" w:type="dxa"/>
-            <w:vAlign w:val="center"/>
-          </w:tcPr>
-          <w:p>
-            <w:pPr>
-              <w:jc w:val="center"/>
-            </w:pPr>
             <w:r>
               <w:t>5</w:t>
             </w:r>
@@ -1460,114 +1710,36 @@
         </w:tc>
         <w:tc>
           <w:tcPr>
-            <w:tcW w:w="1229" w:type="dxa"/>
-          </w:tcPr>
-          <w:p>
-            <w:r>
-              <w:t>42</w:t>
-            </w:r>
-          </w:p>
-        </w:tc>
-        <w:tc>
-          <w:tcPr>
-            <w:tcW w:w="1417" w:type="dxa"/>
-          </w:tcPr>
-          <w:p>
-            <w:r>
-              <w:t>44</w:t>
+            <w:tcW w:w="1269" w:type="dxa"/>
+            <w:tcBorders>
+              <w:bottom w:val="single" w:sz="12" w:space="0" w:color="auto"/>
+            </w:tcBorders>
+          </w:tcPr>
+          <w:p>
+            <w:r>
+              <w:t>5116</w:t>
+            </w:r>
+          </w:p>
+        </w:tc>
+        <w:tc>
+          <w:tcPr>
+            <w:tcW w:w="1225" w:type="dxa"/>
+            <w:tcBorders>
+              <w:bottom w:val="single" w:sz="12" w:space="0" w:color="auto"/>
+            </w:tcBorders>
+          </w:tcPr>
+          <w:p>
+            <w:r>
+              <w:t>5118</w:t>
             </w:r>
           </w:p>
         </w:tc>
         <w:tc>
           <w:tcPr>
             <w:tcW w:w="1276" w:type="dxa"/>
-          </w:tcPr>
-          <w:p>
-            <w:r>
-              <w:t>59</w:t>
-            </w:r>
-          </w:p>
-        </w:tc>
-        <w:tc>
-          <w:tcPr>
-            <w:tcW w:w="1276" w:type="dxa"/>
-            <w:tcBorders>
-              <w:right w:val="single" w:sz="12" w:space="0" w:color="auto"/>
-            </w:tcBorders>
-          </w:tcPr>
-          <w:p>
-            <w:r>
-              <w:t>0.04688</w:t>
-            </w:r>
-          </w:p>
-        </w:tc>
-      </w:tr>
-      <w:tr>
-        <w:tc>
-          <w:tcPr>
-            <w:tcW w:w="1187" w:type="dxa"/>
-            <w:vMerge/>
-            <w:tcBorders>
-              <w:left w:val="single" w:sz="12" w:space="0" w:color="auto"/>
+            <w:tcBorders>
               <w:bottom w:val="single" w:sz="12" w:space="0" w:color="auto"/>
             </w:tcBorders>
-            <w:vAlign w:val="center"/>
-          </w:tcPr>
-          <w:p>
-            <w:pPr>
-              <w:jc w:val="center"/>
-            </w:pPr>
-          </w:p>
-        </w:tc>
-        <w:tc>
-          <w:tcPr>
-            <w:tcW w:w="1407" w:type="dxa"/>
-            <w:tcBorders>
-              <w:bottom w:val="single" w:sz="12" w:space="0" w:color="auto"/>
-            </w:tcBorders>
-            <w:vAlign w:val="center"/>
-          </w:tcPr>
-          <w:p>
-            <w:pPr>
-              <w:jc w:val="center"/>
-            </w:pPr>
-            <w:r>
-              <w:t>6</w:t>
-            </w:r>
-          </w:p>
-        </w:tc>
-        <w:tc>
-          <w:tcPr>
-            <w:tcW w:w="1229" w:type="dxa"/>
-            <w:tcBorders>
-              <w:bottom w:val="single" w:sz="12" w:space="0" w:color="auto"/>
-            </w:tcBorders>
-          </w:tcPr>
-          <w:p>
-            <w:r>
-              <w:t>5116</w:t>
-            </w:r>
-          </w:p>
-        </w:tc>
-        <w:tc>
-          <w:tcPr>
-            <w:tcW w:w="1417" w:type="dxa"/>
-            <w:tcBorders>
-              <w:bottom w:val="single" w:sz="12" w:space="0" w:color="auto"/>
-            </w:tcBorders>
-          </w:tcPr>
-          <w:p>
-            <w:r>
-              <w:t>5118</w:t>
-            </w:r>
-          </w:p>
-        </w:tc>
-        <w:tc>
-          <w:tcPr>
-            <w:tcW w:w="1276" w:type="dxa"/>
-            <w:tcBorders>
-              <w:bottom w:val="single" w:sz="12" w:space="0" w:color="auto"/>
-            </w:tcBorders>
           </w:tcPr>
           <w:p>
             <w:r>
@@ -1577,7 +1749,7 @@
         </w:tc>
         <w:tc>
           <w:tcPr>
-            <w:tcW w:w="1276" w:type="dxa"/>
+            <w:tcW w:w="1564" w:type="dxa"/>
             <w:tcBorders>
               <w:bottom w:val="single" w:sz="12" w:space="0" w:color="auto"/>
               <w:right w:val="single" w:sz="12" w:space="0" w:color="auto"/>
@@ -1605,37 +1777,405 @@
     </w:p>
     <w:p>
       <w:pPr>
-        <w:ind w:firstLine="708"/>
-      </w:pPr>
-      <w:r>
-        <w:t xml:space="preserve">Breve análise crítica aos resultados obtidos </w:t>
-      </w:r>
-    </w:p>
-    <w:p>
-      <w:pPr>
-        <w:ind w:firstLine="708"/>
-      </w:pPr>
-      <w:r>
-        <w:t>(completude, eficiência, comparação entre métodos e heurística)</w:t>
-      </w:r>
-    </w:p>
-    <w:p>
-      <w:pPr>
         <w:pStyle w:val="PargrafodaLista"/>
         <w:numPr>
           <w:ilvl w:val="0"/>
-          <w:numId w:val="9"/>
+          <w:numId w:val="14"/>
         </w:numPr>
-      </w:pPr>
-      <w:r>
-        <w:t>Abordar impacto da dimensão do tabuleiro e número de cores na procura</w:t>
+        <w:jc w:val="both"/>
+      </w:pPr>
+      <w:r>
+        <w:t xml:space="preserve">Dos 3 algoritmos de procura testados, aquele que obteve melhores resultados, em geral, foi o A*. Isto deve-se principalmente ao uso de uma heurística fiável que </w:t>
+      </w:r>
+      <w:commentRangeStart w:id="0"/>
+      <w:r>
+        <w:t xml:space="preserve">reduz significativamente </w:t>
+      </w:r>
+      <w:commentRangeEnd w:id="0"/>
+      <w:r>
+        <w:rPr>
+          <w:rStyle w:val="Refdecomentrio"/>
+        </w:rPr>
+        <w:commentReference w:id="0"/>
+      </w:r>
+      <w:r>
+        <w:t>o número de nós expandidos</w:t>
+      </w:r>
+      <w:r>
+        <w:t>.</w:t>
+      </w:r>
+    </w:p>
+    <w:p>
+      <w:pPr>
+        <w:pStyle w:val="PargrafodaLista"/>
+        <w:jc w:val="both"/>
+        <w:rPr>
+          <w:sz w:val="8"/>
+        </w:rPr>
+      </w:pPr>
+    </w:p>
+    <w:p>
+      <w:pPr>
+        <w:pStyle w:val="PargrafodaLista"/>
+        <w:numPr>
+          <w:ilvl w:val="0"/>
+          <w:numId w:val="14"/>
+        </w:numPr>
+        <w:spacing w:before="240"/>
+        <w:jc w:val="both"/>
+      </w:pPr>
+      <w:r>
+        <w:t>No pior caso, a complexidade</w:t>
+      </w:r>
+      <w:r>
+        <w:t xml:space="preserve"> temporal</w:t>
+      </w:r>
+      <w:r>
+        <w:t xml:space="preserve"> tanto da DFS como do A* é de O(</w:t>
+      </w:r>
+      <w:proofErr w:type="spellStart"/>
+      <w:r>
+        <w:t>b</w:t>
+      </w:r>
+      <w:r>
+        <w:rPr>
+          <w:vertAlign w:val="superscript"/>
+        </w:rPr>
+        <w:t>d</w:t>
+      </w:r>
+      <w:proofErr w:type="spellEnd"/>
+      <w:r>
+        <w:t xml:space="preserve">), em que </w:t>
+      </w:r>
+      <w:r>
+        <w:rPr>
+          <w:i/>
+        </w:rPr>
+        <w:t>b</w:t>
+      </w:r>
+      <w:r>
+        <w:t xml:space="preserve"> é o número médio de sucessores por estado e </w:t>
+      </w:r>
+      <w:r>
+        <w:rPr>
+          <w:i/>
+        </w:rPr>
+        <w:t xml:space="preserve">d </w:t>
+      </w:r>
+      <w:r>
+        <w:t xml:space="preserve">é a profundidade do caminho que conduz à solução. A superioridade do A* em relação à DFS </w:t>
+      </w:r>
+      <w:commentRangeStart w:id="1"/>
+      <w:r>
+        <w:t>é evidente no número de nós expandidos e gerados, que é muito maior no caso</w:t>
+      </w:r>
+      <w:r>
+        <w:t xml:space="preserve"> da DFS. </w:t>
+      </w:r>
+      <w:commentRangeEnd w:id="1"/>
+      <w:r>
+        <w:rPr>
+          <w:rStyle w:val="Refdecomentrio"/>
+        </w:rPr>
+        <w:commentReference w:id="1"/>
+      </w:r>
+    </w:p>
+    <w:p>
+      <w:pPr>
+        <w:pStyle w:val="PargrafodaLista"/>
+        <w:jc w:val="both"/>
+        <w:rPr>
+          <w:sz w:val="8"/>
+        </w:rPr>
+      </w:pPr>
+    </w:p>
+    <w:p>
+      <w:pPr>
+        <w:pStyle w:val="PargrafodaLista"/>
+        <w:numPr>
+          <w:ilvl w:val="0"/>
+          <w:numId w:val="14"/>
+        </w:numPr>
+        <w:spacing w:before="240"/>
+        <w:jc w:val="both"/>
+      </w:pPr>
+      <w:r>
+        <w:t xml:space="preserve">A procura gananciosa produziu resultados satisfatórios, semelhantes aos produzidos pelo A*, pois para este problema não existe solução ótima (i. e., não é possível encontrar o menor número de ações possível que conduza a uma solução). Portanto, a existência de uma heurística fiável é o necessário para encontrar uma solução eficientemente, já que a solução encontrada pela procura gananciosa pode não ser a ótima. A complexidade temporal da procura gananciosa </w:t>
+      </w:r>
+      <w:r>
+        <w:t>é também idêntica à da DFS e do A*: O(</w:t>
+      </w:r>
+      <w:proofErr w:type="spellStart"/>
+      <w:r>
+        <w:t>b</w:t>
+      </w:r>
+      <w:r>
+        <w:rPr>
+          <w:vertAlign w:val="superscript"/>
+        </w:rPr>
+        <w:t>d</w:t>
+      </w:r>
+      <w:proofErr w:type="spellEnd"/>
+      <w:r>
+        <w:t>).</w:t>
+      </w:r>
+    </w:p>
+    <w:p>
+      <w:pPr>
+        <w:pStyle w:val="PargrafodaLista"/>
+        <w:jc w:val="both"/>
+        <w:rPr>
+          <w:sz w:val="8"/>
+        </w:rPr>
+      </w:pPr>
+    </w:p>
+    <w:p>
+      <w:pPr>
+        <w:pStyle w:val="PargrafodaLista"/>
+        <w:numPr>
+          <w:ilvl w:val="0"/>
+          <w:numId w:val="14"/>
+        </w:numPr>
+        <w:spacing w:before="240"/>
+        <w:jc w:val="both"/>
+      </w:pPr>
+      <w:r>
+        <w:t>A complexidade da execução de cada algoritmo</w:t>
+      </w:r>
+      <w:del w:id="2" w:author="Filipa Leça Pereira de Gouveia" w:date="2017-10-19T14:29:00Z">
+        <w:r>
+          <w:delText xml:space="preserve"> recebe um</w:delText>
+        </w:r>
+      </w:del>
+      <w:r>
+        <w:t xml:space="preserve"> </w:t>
+      </w:r>
+      <w:del w:id="3" w:author="Filipa Leça Pereira de Gouveia" w:date="2017-10-19T14:29:00Z">
+        <w:r>
+          <w:delText xml:space="preserve">aumento </w:delText>
+        </w:r>
+      </w:del>
+      <w:ins w:id="4" w:author="Filipa Leça Pereira de Gouveia" w:date="2017-10-19T14:29:00Z">
+        <w:r>
+          <w:t>aument</w:t>
+        </w:r>
+        <w:r>
+          <w:t>a</w:t>
+        </w:r>
+        <w:r>
+          <w:t xml:space="preserve"> </w:t>
+        </w:r>
+      </w:ins>
+      <w:r>
+        <w:t>significativ</w:t>
+      </w:r>
+      <w:ins w:id="5" w:author="Filipa Leça Pereira de Gouveia" w:date="2017-10-19T14:29:00Z">
+        <w:r>
+          <w:t>amente</w:t>
+        </w:r>
+      </w:ins>
+      <w:del w:id="6" w:author="Filipa Leça Pereira de Gouveia" w:date="2017-10-19T14:29:00Z">
+        <w:r>
+          <w:delText>o</w:delText>
+        </w:r>
+      </w:del>
+      <w:r>
+        <w:t xml:space="preserve"> ao aumentar o tamanho do tabuleiro. Este aumento é </w:t>
+      </w:r>
+      <w:del w:id="7" w:author="Filipa Leça Pereira de Gouveia" w:date="2017-10-19T14:34:00Z">
+        <w:r>
+          <w:delText>muito maior ao</w:delText>
+        </w:r>
+      </w:del>
+      <w:ins w:id="8" w:author="Filipa Leça Pereira de Gouveia" w:date="2017-10-19T14:34:00Z">
+        <w:r>
+          <w:t>exponenciado</w:t>
+        </w:r>
+      </w:ins>
+      <w:r>
+        <w:t xml:space="preserve"> </w:t>
+      </w:r>
+      <w:del w:id="9" w:author="Filipa Leça Pereira de Gouveia" w:date="2017-10-19T14:34:00Z">
+        <w:r>
+          <w:delText xml:space="preserve">aumentar </w:delText>
+        </w:r>
+      </w:del>
+      <w:ins w:id="10" w:author="Filipa Leça Pereira de Gouveia" w:date="2017-10-19T14:34:00Z">
+        <w:r>
+          <w:t>quando</w:t>
+        </w:r>
+        <w:r>
+          <w:t xml:space="preserve"> </w:t>
+        </w:r>
+      </w:ins>
+      <w:r>
+        <w:t xml:space="preserve">o número total de cores </w:t>
+      </w:r>
+      <w:del w:id="11" w:author="Filipa Leça Pereira de Gouveia" w:date="2017-10-19T14:34:00Z">
+        <w:r>
+          <w:delText>no tabuleiro</w:delText>
+        </w:r>
+      </w:del>
+      <w:ins w:id="12" w:author="Filipa Leça Pereira de Gouveia" w:date="2017-10-19T14:34:00Z">
+        <w:r>
+          <w:t>aumenta</w:t>
+        </w:r>
+      </w:ins>
+      <w:r>
+        <w:t>, uma vez que resulta num maior número de grupos removíveis (e, portanto, nós expandidos).</w:t>
+      </w:r>
+    </w:p>
+    <w:p>
+      <w:pPr>
+        <w:pStyle w:val="PargrafodaLista"/>
+        <w:jc w:val="both"/>
+        <w:rPr>
+          <w:sz w:val="8"/>
+        </w:rPr>
+      </w:pPr>
+    </w:p>
+    <w:p>
+      <w:pPr>
+        <w:pStyle w:val="PargrafodaLista"/>
+        <w:numPr>
+          <w:ilvl w:val="0"/>
+          <w:numId w:val="14"/>
+        </w:numPr>
+        <w:spacing w:before="240"/>
+        <w:jc w:val="both"/>
+      </w:pPr>
+      <w:r>
+        <w:t>A complexidade</w:t>
+      </w:r>
+      <w:r>
+        <w:t xml:space="preserve"> temporal</w:t>
+      </w:r>
+      <w:r>
+        <w:t xml:space="preserve"> da rotina </w:t>
+      </w:r>
+      <w:proofErr w:type="spellStart"/>
+      <w:r>
+        <w:t>board_find_groups</w:t>
+      </w:r>
+      <w:proofErr w:type="spellEnd"/>
+      <w:r>
+        <w:t xml:space="preserve"> é O(N), em que N é o tamanho do tabuleiro. Es</w:t>
+      </w:r>
+      <w:r>
+        <w:t xml:space="preserve">ta rotina é semelhante a uma </w:t>
+      </w:r>
+      <w:proofErr w:type="spellStart"/>
+      <w:r>
+        <w:rPr>
+          <w:i/>
+        </w:rPr>
+        <w:t>Depth-First</w:t>
+      </w:r>
+      <w:proofErr w:type="spellEnd"/>
+      <w:r>
+        <w:rPr>
+          <w:i/>
+        </w:rPr>
+        <w:t xml:space="preserve"> </w:t>
+      </w:r>
+      <w:proofErr w:type="spellStart"/>
+      <w:r>
+        <w:rPr>
+          <w:i/>
+        </w:rPr>
+        <w:t>Search</w:t>
+      </w:r>
+      <w:proofErr w:type="spellEnd"/>
+      <w:r>
+        <w:t>: percorre recursivamente todo o tabuleiro,</w:t>
+      </w:r>
+      <w:r>
+        <w:t xml:space="preserve"> visitando as posições adjacentes e adicionando-as </w:t>
+      </w:r>
+      <w:r>
+        <w:t>aos respetivos grupos</w:t>
+      </w:r>
+      <w:r>
+        <w:t>,</w:t>
+      </w:r>
+      <w:r>
+        <w:t xml:space="preserve"> com o cuidado de verificar se uma posição já foi visitada.</w:t>
+      </w:r>
+    </w:p>
+    <w:p>
+      <w:pPr>
+        <w:pStyle w:val="PargrafodaLista"/>
+        <w:jc w:val="both"/>
+        <w:rPr>
+          <w:sz w:val="8"/>
+        </w:rPr>
+      </w:pPr>
+    </w:p>
+    <w:p>
+      <w:pPr>
+        <w:pStyle w:val="PargrafodaLista"/>
+        <w:numPr>
+          <w:ilvl w:val="0"/>
+          <w:numId w:val="14"/>
+        </w:numPr>
+        <w:spacing w:before="240"/>
+        <w:jc w:val="both"/>
+      </w:pPr>
+      <w:r>
+        <w:t>A complexidade</w:t>
+      </w:r>
+      <w:r>
+        <w:t xml:space="preserve"> temporal</w:t>
+      </w:r>
+      <w:r>
+        <w:t xml:space="preserve"> da rot</w:t>
+      </w:r>
+      <w:r>
+        <w:t xml:space="preserve">ina </w:t>
+      </w:r>
+      <w:proofErr w:type="spellStart"/>
+      <w:r>
+        <w:t>board_remove_group</w:t>
+      </w:r>
+      <w:proofErr w:type="spellEnd"/>
+      <w:r>
+        <w:t xml:space="preserve"> é </w:t>
+      </w:r>
+      <w:r>
+        <w:t xml:space="preserve">O(N), em que N é o tamanho do tabuleiro. Esta rotina percorre todas as posições do grupo dado, removendo a </w:t>
+      </w:r>
+      <w:del w:id="13" w:author="Filipa Leça Pereira de Gouveia" w:date="2017-10-19T14:35:00Z">
+        <w:r>
+          <w:delText xml:space="preserve">bola </w:delText>
+        </w:r>
+      </w:del>
+      <w:ins w:id="14" w:author="Filipa Leça Pereira de Gouveia" w:date="2017-10-19T14:35:00Z">
+        <w:r>
+          <w:t>peça</w:t>
+        </w:r>
+        <w:r>
+          <w:t xml:space="preserve"> </w:t>
+        </w:r>
+      </w:ins>
+      <w:r>
+        <w:t>lá colocada</w:t>
+      </w:r>
+      <w:ins w:id="15" w:author="Filipa Leça Pereira de Gouveia" w:date="2017-10-19T14:36:00Z">
+        <w:r>
+          <w:t xml:space="preserve"> e realinhando vertical e horizontalmente a disposição das restantes peças</w:t>
+        </w:r>
+      </w:ins>
+      <w:bookmarkStart w:id="16" w:name="_GoBack"/>
+      <w:bookmarkEnd w:id="16"/>
+      <w:r>
+        <w:t>. No pior caso, um grupo corresponde a um tabuleiro inteiro.</w:t>
       </w:r>
     </w:p>
     <w:sectPr>
-      <w:headerReference w:type="default" r:id="rId8"/>
-      <w:footerReference w:type="default" r:id="rId9"/>
-      <w:headerReference w:type="first" r:id="rId10"/>
-      <w:footerReference w:type="first" r:id="rId11"/>
+      <w:headerReference w:type="default" r:id="rId10"/>
+      <w:footerReference w:type="default" r:id="rId11"/>
+      <w:headerReference w:type="first" r:id="rId12"/>
+      <w:footerReference w:type="first" r:id="rId13"/>
       <w:pgSz w:w="11906" w:h="16838"/>
       <w:pgMar w:top="1613" w:right="1701" w:bottom="1417" w:left="1701" w:header="568" w:footer="371" w:gutter="0"/>
       <w:cols w:space="708"/>
@@ -1646,6 +2186,50 @@
 </w:document>
 </file>
 
+<file path=word/comments.xml><?xml version="1.0" encoding="utf-8"?>
+<w:comments xmlns:wpc="http://schemas.microsoft.com/office/word/2010/wordprocessingCanvas" xmlns:cx="http://schemas.microsoft.com/office/drawing/2014/chartex" xmlns:cx1="http://schemas.microsoft.com/office/drawing/2015/9/8/chartex" xmlns:cx2="http://schemas.microsoft.com/office/drawing/2015/10/21/chartex" xmlns:cx3="http://schemas.microsoft.com/office/drawing/2016/5/9/chartex" xmlns:cx4="http://schemas.microsoft.com/office/drawing/2016/5/10/chartex" xmlns:cx5="http://schemas.microsoft.com/office/drawing/2016/5/11/chartex" xmlns:cx6="http://schemas.microsoft.com/office/drawing/2016/5/12/chartex" xmlns:cx7="http://schemas.microsoft.com/office/drawing/2016/5/13/chartex" xmlns:cx8="http://schemas.microsoft.com/office/drawing/2016/5/14/chartex" xmlns:mc="http://schemas.openxmlformats.org/markup-compatibility/2006" xmlns:aink="http://schemas.microsoft.com/office/drawing/2016/ink" xmlns:am3d="http://schemas.microsoft.com/office/drawing/2017/model3d" xmlns:o="urn:schemas-microsoft-com:office:office" xmlns:r="http://schemas.openxmlformats.org/officeDocument/2006/relationships" xmlns:m="http://schemas.openxmlformats.org/officeDocument/2006/math" xmlns:v="urn:schemas-microsoft-com:vml" xmlns:wp14="http://schemas.microsoft.com/office/word/2010/wordprocessingDrawing" xmlns:wp="http://schemas.openxmlformats.org/drawingml/2006/wordprocessingDrawing" xmlns:w10="urn:schemas-microsoft-com:office:word" xmlns:w="http://schemas.openxmlformats.org/wordprocessingml/2006/main" xmlns:w14="http://schemas.microsoft.com/office/word/2010/wordml" xmlns:w15="http://schemas.microsoft.com/office/word/2012/wordml" xmlns:w16se="http://schemas.microsoft.com/office/word/2015/wordml/symex" xmlns:wpg="http://schemas.microsoft.com/office/word/2010/wordprocessingGroup" xmlns:wpi="http://schemas.microsoft.com/office/word/2010/wordprocessingInk" xmlns:wne="http://schemas.microsoft.com/office/word/2006/wordml" xmlns:wps="http://schemas.microsoft.com/office/word/2010/wordprocessingShape" mc:Ignorable="w14 w15 w16se wp14">
+  <w:comment w:id="0" w:author="Filipa Leça Pereira de Gouveia" w:date="2017-10-19T14:25:00Z" w:initials="FLPdG">
+    <w:p>
+      <w:pPr>
+        <w:pStyle w:val="Textodecomentrio"/>
+      </w:pPr>
+      <w:r>
+        <w:rPr>
+          <w:rStyle w:val="Refdecomentrio"/>
+        </w:rPr>
+        <w:annotationRef/>
+      </w:r>
+      <w:r>
+        <w:t>Só relativamente ao tabuleiro 5</w:t>
+      </w:r>
+    </w:p>
+  </w:comment>
+  <w:comment w:id="1" w:author="Filipa Leça Pereira de Gouveia" w:date="2017-10-19T14:26:00Z" w:initials="FLPdG">
+    <w:p>
+      <w:pPr>
+        <w:pStyle w:val="Textodecomentrio"/>
+      </w:pPr>
+      <w:r>
+        <w:rPr>
+          <w:rStyle w:val="Refdecomentrio"/>
+        </w:rPr>
+        <w:annotationRef/>
+      </w:r>
+      <w:r>
+        <w:t>Relativamente ao ultimo tabuleiro</w:t>
+      </w:r>
+    </w:p>
+  </w:comment>
+</w:comments>
+</file>
+
+<file path=word/commentsExtended.xml><?xml version="1.0" encoding="utf-8"?>
+<w15:commentsEx xmlns:wpc="http://schemas.microsoft.com/office/word/2010/wordprocessingCanvas" xmlns:cx="http://schemas.microsoft.com/office/drawing/2014/chartex" xmlns:cx1="http://schemas.microsoft.com/office/drawing/2015/9/8/chartex" xmlns:cx2="http://schemas.microsoft.com/office/drawing/2015/10/21/chartex" xmlns:cx3="http://schemas.microsoft.com/office/drawing/2016/5/9/chartex" xmlns:cx4="http://schemas.microsoft.com/office/drawing/2016/5/10/chartex" xmlns:cx5="http://schemas.microsoft.com/office/drawing/2016/5/11/chartex" xmlns:cx6="http://schemas.microsoft.com/office/drawing/2016/5/12/chartex" xmlns:cx7="http://schemas.microsoft.com/office/drawing/2016/5/13/chartex" xmlns:cx8="http://schemas.microsoft.com/office/drawing/2016/5/14/chartex" xmlns:mc="http://schemas.openxmlformats.org/markup-compatibility/2006" xmlns:aink="http://schemas.microsoft.com/office/drawing/2016/ink" xmlns:am3d="http://schemas.microsoft.com/office/drawing/2017/model3d" xmlns:o="urn:schemas-microsoft-com:office:office" xmlns:r="http://schemas.openxmlformats.org/officeDocument/2006/relationships" xmlns:m="http://schemas.openxmlformats.org/officeDocument/2006/math" xmlns:v="urn:schemas-microsoft-com:vml" xmlns:wp14="http://schemas.microsoft.com/office/word/2010/wordprocessingDrawing" xmlns:wp="http://schemas.openxmlformats.org/drawingml/2006/wordprocessingDrawing" xmlns:w10="urn:schemas-microsoft-com:office:word" xmlns:w="http://schemas.openxmlformats.org/wordprocessingml/2006/main" xmlns:w14="http://schemas.microsoft.com/office/word/2010/wordml" xmlns:w15="http://schemas.microsoft.com/office/word/2012/wordml" xmlns:w16se="http://schemas.microsoft.com/office/word/2015/wordml/symex" xmlns:wpg="http://schemas.microsoft.com/office/word/2010/wordprocessingGroup" xmlns:wpi="http://schemas.microsoft.com/office/word/2010/wordprocessingInk" xmlns:wne="http://schemas.microsoft.com/office/word/2006/wordml" xmlns:wps="http://schemas.microsoft.com/office/word/2010/wordprocessingShape" mc:Ignorable="w14 w15 w16se wp14">
+  <w15:commentEx w15:paraId="42DE93F5" w15:done="0"/>
+  <w15:commentEx w15:paraId="10F32ADC" w15:done="0"/>
+</w15:commentsEx>
+</file>
+
 <file path=word/endnotes.xml><?xml version="1.0" encoding="utf-8"?>
 <w:endnotes xmlns:wpc="http://schemas.microsoft.com/office/word/2010/wordprocessingCanvas" xmlns:cx="http://schemas.microsoft.com/office/drawing/2014/chartex" xmlns:cx1="http://schemas.microsoft.com/office/drawing/2015/9/8/chartex" xmlns:cx2="http://schemas.microsoft.com/office/drawing/2015/10/21/chartex" xmlns:cx3="http://schemas.microsoft.com/office/drawing/2016/5/9/chartex" xmlns:cx4="http://schemas.microsoft.com/office/drawing/2016/5/10/chartex" xmlns:cx5="http://schemas.microsoft.com/office/drawing/2016/5/11/chartex" xmlns:cx6="http://schemas.microsoft.com/office/drawing/2016/5/12/chartex" xmlns:cx7="http://schemas.microsoft.com/office/drawing/2016/5/13/chartex" xmlns:cx8="http://schemas.microsoft.com/office/drawing/2016/5/14/chartex" xmlns:mc="http://schemas.openxmlformats.org/markup-compatibility/2006" xmlns:aink="http://schemas.microsoft.com/office/drawing/2016/ink" xmlns:am3d="http://schemas.microsoft.com/office/drawing/2017/model3d" xmlns:o="urn:schemas-microsoft-com:office:office" xmlns:r="http://schemas.openxmlformats.org/officeDocument/2006/relationships" xmlns:m="http://schemas.openxmlformats.org/officeDocument/2006/math" xmlns:v="urn:schemas-microsoft-com:vml" xmlns:wp14="http://schemas.microsoft.com/office/word/2010/wordprocessingDrawing" xmlns:wp="http://schemas.openxmlformats.org/drawingml/2006/wordprocessingDrawing" xmlns:w10="urn:schemas-microsoft-com:office:word" xmlns:w="http://schemas.openxmlformats.org/wordprocessingml/2006/main" xmlns:w14="http://schemas.microsoft.com/office/word/2010/wordml" xmlns:w15="http://schemas.microsoft.com/office/word/2012/wordml" xmlns:w16se="http://schemas.microsoft.com/office/word/2015/wordml/symex" xmlns:wpg="http://schemas.microsoft.com/office/word/2010/wordprocessingGroup" xmlns:wpi="http://schemas.microsoft.com/office/word/2010/wordprocessingInk" xmlns:wne="http://schemas.microsoft.com/office/word/2006/wordml" xmlns:wps="http://schemas.microsoft.com/office/word/2010/wordprocessingShape" mc:Ignorable="w14 w15 w16se wp14">
   <w:endnote w:type="separator" w:id="-1">
@@ -1680,6 +2264,22 @@
 
 <file path=word/footer1.xml><?xml version="1.0" encoding="utf-8"?>
 <w:ftr xmlns:wpc="http://schemas.microsoft.com/office/word/2010/wordprocessingCanvas" xmlns:cx="http://schemas.microsoft.com/office/drawing/2014/chartex" xmlns:cx1="http://schemas.microsoft.com/office/drawing/2015/9/8/chartex" xmlns:cx2="http://schemas.microsoft.com/office/drawing/2015/10/21/chartex" xmlns:cx3="http://schemas.microsoft.com/office/drawing/2016/5/9/chartex" xmlns:cx4="http://schemas.microsoft.com/office/drawing/2016/5/10/chartex" xmlns:cx5="http://schemas.microsoft.com/office/drawing/2016/5/11/chartex" xmlns:cx6="http://schemas.microsoft.com/office/drawing/2016/5/12/chartex" xmlns:cx7="http://schemas.microsoft.com/office/drawing/2016/5/13/chartex" xmlns:cx8="http://schemas.microsoft.com/office/drawing/2016/5/14/chartex" xmlns:mc="http://schemas.openxmlformats.org/markup-compatibility/2006" xmlns:aink="http://schemas.microsoft.com/office/drawing/2016/ink" xmlns:am3d="http://schemas.microsoft.com/office/drawing/2017/model3d" xmlns:o="urn:schemas-microsoft-com:office:office" xmlns:r="http://schemas.openxmlformats.org/officeDocument/2006/relationships" xmlns:m="http://schemas.openxmlformats.org/officeDocument/2006/math" xmlns:v="urn:schemas-microsoft-com:vml" xmlns:wp14="http://schemas.microsoft.com/office/word/2010/wordprocessingDrawing" xmlns:wp="http://schemas.openxmlformats.org/drawingml/2006/wordprocessingDrawing" xmlns:w10="urn:schemas-microsoft-com:office:word" xmlns:w="http://schemas.openxmlformats.org/wordprocessingml/2006/main" xmlns:w14="http://schemas.microsoft.com/office/word/2010/wordml" xmlns:w15="http://schemas.microsoft.com/office/word/2012/wordml" xmlns:w16se="http://schemas.microsoft.com/office/word/2015/wordml/symex" xmlns:wpg="http://schemas.microsoft.com/office/word/2010/wordprocessingGroup" xmlns:wpi="http://schemas.microsoft.com/office/word/2010/wordprocessingInk" xmlns:wne="http://schemas.microsoft.com/office/word/2006/wordml" xmlns:wps="http://schemas.microsoft.com/office/word/2010/wordprocessingShape" mc:Ignorable="w14 w15 w16se wp14">
+  <w:p>
+    <w:pPr>
+      <w:pStyle w:val="Rodap"/>
+    </w:pPr>
+    <w:r>
+      <w:t xml:space="preserve">57842 Filipa Marques </w:t>
+    </w:r>
+  </w:p>
+  <w:p>
+    <w:pPr>
+      <w:pStyle w:val="Rodap"/>
+    </w:pPr>
+    <w:r>
+      <w:t>84708 David Coimbra</w:t>
+    </w:r>
+  </w:p>
   <w:sdt>
     <w:sdtPr>
       <w:id w:val="-299297595"/>
@@ -3134,6 +3734,232 @@
     </w:lvl>
   </w:abstractNum>
   <w:abstractNum w:abstractNumId="11" w15:restartNumberingAfterBreak="0">
+    <w:nsid w:val="47D91DFB"/>
+    <w:multiLevelType w:val="hybridMultilevel"/>
+    <w:tmpl w:val="C382D756"/>
+    <w:lvl w:ilvl="0" w:tplc="08160001">
+      <w:start w:val="1"/>
+      <w:numFmt w:val="bullet"/>
+      <w:lvlText w:val=""/>
+      <w:lvlJc w:val="left"/>
+      <w:pPr>
+        <w:ind w:left="720" w:hanging="360"/>
+      </w:pPr>
+      <w:rPr>
+        <w:rFonts w:ascii="Symbol" w:hAnsi="Symbol" w:hint="default"/>
+      </w:rPr>
+    </w:lvl>
+    <w:lvl w:ilvl="1" w:tplc="08160003" w:tentative="1">
+      <w:start w:val="1"/>
+      <w:numFmt w:val="bullet"/>
+      <w:lvlText w:val="o"/>
+      <w:lvlJc w:val="left"/>
+      <w:pPr>
+        <w:ind w:left="1440" w:hanging="360"/>
+      </w:pPr>
+      <w:rPr>
+        <w:rFonts w:ascii="Courier New" w:hAnsi="Courier New" w:cs="Courier New" w:hint="default"/>
+      </w:rPr>
+    </w:lvl>
+    <w:lvl w:ilvl="2" w:tplc="08160005" w:tentative="1">
+      <w:start w:val="1"/>
+      <w:numFmt w:val="bullet"/>
+      <w:lvlText w:val=""/>
+      <w:lvlJc w:val="left"/>
+      <w:pPr>
+        <w:ind w:left="2160" w:hanging="360"/>
+      </w:pPr>
+      <w:rPr>
+        <w:rFonts w:ascii="Wingdings" w:hAnsi="Wingdings" w:hint="default"/>
+      </w:rPr>
+    </w:lvl>
+    <w:lvl w:ilvl="3" w:tplc="08160001" w:tentative="1">
+      <w:start w:val="1"/>
+      <w:numFmt w:val="bullet"/>
+      <w:lvlText w:val=""/>
+      <w:lvlJc w:val="left"/>
+      <w:pPr>
+        <w:ind w:left="2880" w:hanging="360"/>
+      </w:pPr>
+      <w:rPr>
+        <w:rFonts w:ascii="Symbol" w:hAnsi="Symbol" w:hint="default"/>
+      </w:rPr>
+    </w:lvl>
+    <w:lvl w:ilvl="4" w:tplc="08160003" w:tentative="1">
+      <w:start w:val="1"/>
+      <w:numFmt w:val="bullet"/>
+      <w:lvlText w:val="o"/>
+      <w:lvlJc w:val="left"/>
+      <w:pPr>
+        <w:ind w:left="3600" w:hanging="360"/>
+      </w:pPr>
+      <w:rPr>
+        <w:rFonts w:ascii="Courier New" w:hAnsi="Courier New" w:cs="Courier New" w:hint="default"/>
+      </w:rPr>
+    </w:lvl>
+    <w:lvl w:ilvl="5" w:tplc="08160005" w:tentative="1">
+      <w:start w:val="1"/>
+      <w:numFmt w:val="bullet"/>
+      <w:lvlText w:val=""/>
+      <w:lvlJc w:val="left"/>
+      <w:pPr>
+        <w:ind w:left="4320" w:hanging="360"/>
+      </w:pPr>
+      <w:rPr>
+        <w:rFonts w:ascii="Wingdings" w:hAnsi="Wingdings" w:hint="default"/>
+      </w:rPr>
+    </w:lvl>
+    <w:lvl w:ilvl="6" w:tplc="08160001" w:tentative="1">
+      <w:start w:val="1"/>
+      <w:numFmt w:val="bullet"/>
+      <w:lvlText w:val=""/>
+      <w:lvlJc w:val="left"/>
+      <w:pPr>
+        <w:ind w:left="5040" w:hanging="360"/>
+      </w:pPr>
+      <w:rPr>
+        <w:rFonts w:ascii="Symbol" w:hAnsi="Symbol" w:hint="default"/>
+      </w:rPr>
+    </w:lvl>
+    <w:lvl w:ilvl="7" w:tplc="08160003" w:tentative="1">
+      <w:start w:val="1"/>
+      <w:numFmt w:val="bullet"/>
+      <w:lvlText w:val="o"/>
+      <w:lvlJc w:val="left"/>
+      <w:pPr>
+        <w:ind w:left="5760" w:hanging="360"/>
+      </w:pPr>
+      <w:rPr>
+        <w:rFonts w:ascii="Courier New" w:hAnsi="Courier New" w:cs="Courier New" w:hint="default"/>
+      </w:rPr>
+    </w:lvl>
+    <w:lvl w:ilvl="8" w:tplc="08160005" w:tentative="1">
+      <w:start w:val="1"/>
+      <w:numFmt w:val="bullet"/>
+      <w:lvlText w:val=""/>
+      <w:lvlJc w:val="left"/>
+      <w:pPr>
+        <w:ind w:left="6480" w:hanging="360"/>
+      </w:pPr>
+      <w:rPr>
+        <w:rFonts w:ascii="Wingdings" w:hAnsi="Wingdings" w:hint="default"/>
+      </w:rPr>
+    </w:lvl>
+  </w:abstractNum>
+  <w:abstractNum w:abstractNumId="12" w15:restartNumberingAfterBreak="0">
+    <w:nsid w:val="4C511020"/>
+    <w:multiLevelType w:val="hybridMultilevel"/>
+    <w:tmpl w:val="CA000DBE"/>
+    <w:lvl w:ilvl="0" w:tplc="08160001">
+      <w:start w:val="1"/>
+      <w:numFmt w:val="bullet"/>
+      <w:lvlText w:val=""/>
+      <w:lvlJc w:val="left"/>
+      <w:pPr>
+        <w:ind w:left="720" w:hanging="360"/>
+      </w:pPr>
+      <w:rPr>
+        <w:rFonts w:ascii="Symbol" w:hAnsi="Symbol" w:hint="default"/>
+      </w:rPr>
+    </w:lvl>
+    <w:lvl w:ilvl="1" w:tplc="08160003" w:tentative="1">
+      <w:start w:val="1"/>
+      <w:numFmt w:val="bullet"/>
+      <w:lvlText w:val="o"/>
+      <w:lvlJc w:val="left"/>
+      <w:pPr>
+        <w:ind w:left="1440" w:hanging="360"/>
+      </w:pPr>
+      <w:rPr>
+        <w:rFonts w:ascii="Courier New" w:hAnsi="Courier New" w:cs="Courier New" w:hint="default"/>
+      </w:rPr>
+    </w:lvl>
+    <w:lvl w:ilvl="2" w:tplc="08160005" w:tentative="1">
+      <w:start w:val="1"/>
+      <w:numFmt w:val="bullet"/>
+      <w:lvlText w:val=""/>
+      <w:lvlJc w:val="left"/>
+      <w:pPr>
+        <w:ind w:left="2160" w:hanging="360"/>
+      </w:pPr>
+      <w:rPr>
+        <w:rFonts w:ascii="Wingdings" w:hAnsi="Wingdings" w:hint="default"/>
+      </w:rPr>
+    </w:lvl>
+    <w:lvl w:ilvl="3" w:tplc="08160001" w:tentative="1">
+      <w:start w:val="1"/>
+      <w:numFmt w:val="bullet"/>
+      <w:lvlText w:val=""/>
+      <w:lvlJc w:val="left"/>
+      <w:pPr>
+        <w:ind w:left="2880" w:hanging="360"/>
+      </w:pPr>
+      <w:rPr>
+        <w:rFonts w:ascii="Symbol" w:hAnsi="Symbol" w:hint="default"/>
+      </w:rPr>
+    </w:lvl>
+    <w:lvl w:ilvl="4" w:tplc="08160003" w:tentative="1">
+      <w:start w:val="1"/>
+      <w:numFmt w:val="bullet"/>
+      <w:lvlText w:val="o"/>
+      <w:lvlJc w:val="left"/>
+      <w:pPr>
+        <w:ind w:left="3600" w:hanging="360"/>
+      </w:pPr>
+      <w:rPr>
+        <w:rFonts w:ascii="Courier New" w:hAnsi="Courier New" w:cs="Courier New" w:hint="default"/>
+      </w:rPr>
+    </w:lvl>
+    <w:lvl w:ilvl="5" w:tplc="08160005" w:tentative="1">
+      <w:start w:val="1"/>
+      <w:numFmt w:val="bullet"/>
+      <w:lvlText w:val=""/>
+      <w:lvlJc w:val="left"/>
+      <w:pPr>
+        <w:ind w:left="4320" w:hanging="360"/>
+      </w:pPr>
+      <w:rPr>
+        <w:rFonts w:ascii="Wingdings" w:hAnsi="Wingdings" w:hint="default"/>
+      </w:rPr>
+    </w:lvl>
+    <w:lvl w:ilvl="6" w:tplc="08160001" w:tentative="1">
+      <w:start w:val="1"/>
+      <w:numFmt w:val="bullet"/>
+      <w:lvlText w:val=""/>
+      <w:lvlJc w:val="left"/>
+      <w:pPr>
+        <w:ind w:left="5040" w:hanging="360"/>
+      </w:pPr>
+      <w:rPr>
+        <w:rFonts w:ascii="Symbol" w:hAnsi="Symbol" w:hint="default"/>
+      </w:rPr>
+    </w:lvl>
+    <w:lvl w:ilvl="7" w:tplc="08160003" w:tentative="1">
+      <w:start w:val="1"/>
+      <w:numFmt w:val="bullet"/>
+      <w:lvlText w:val="o"/>
+      <w:lvlJc w:val="left"/>
+      <w:pPr>
+        <w:ind w:left="5760" w:hanging="360"/>
+      </w:pPr>
+      <w:rPr>
+        <w:rFonts w:ascii="Courier New" w:hAnsi="Courier New" w:cs="Courier New" w:hint="default"/>
+      </w:rPr>
+    </w:lvl>
+    <w:lvl w:ilvl="8" w:tplc="08160005" w:tentative="1">
+      <w:start w:val="1"/>
+      <w:numFmt w:val="bullet"/>
+      <w:lvlText w:val=""/>
+      <w:lvlJc w:val="left"/>
+      <w:pPr>
+        <w:ind w:left="6480" w:hanging="360"/>
+      </w:pPr>
+      <w:rPr>
+        <w:rFonts w:ascii="Wingdings" w:hAnsi="Wingdings" w:hint="default"/>
+      </w:rPr>
+    </w:lvl>
+  </w:abstractNum>
+  <w:abstractNum w:abstractNumId="13" w15:restartNumberingAfterBreak="0">
     <w:nsid w:val="55A90F2A"/>
     <w:multiLevelType w:val="multilevel"/>
     <w:tmpl w:val="0E2648AE"/>
@@ -3243,6 +4069,119 @@
       </w:pPr>
       <w:rPr>
         <w:rFonts w:ascii="Symbol" w:hAnsi="Symbol" w:hint="default"/>
+      </w:rPr>
+    </w:lvl>
+  </w:abstractNum>
+  <w:abstractNum w:abstractNumId="14" w15:restartNumberingAfterBreak="0">
+    <w:nsid w:val="575639DF"/>
+    <w:multiLevelType w:val="hybridMultilevel"/>
+    <w:tmpl w:val="D520C670"/>
+    <w:lvl w:ilvl="0" w:tplc="08160001">
+      <w:start w:val="1"/>
+      <w:numFmt w:val="bullet"/>
+      <w:lvlText w:val=""/>
+      <w:lvlJc w:val="left"/>
+      <w:pPr>
+        <w:ind w:left="2136" w:hanging="360"/>
+      </w:pPr>
+      <w:rPr>
+        <w:rFonts w:ascii="Symbol" w:hAnsi="Symbol" w:hint="default"/>
+      </w:rPr>
+    </w:lvl>
+    <w:lvl w:ilvl="1" w:tplc="08160003" w:tentative="1">
+      <w:start w:val="1"/>
+      <w:numFmt w:val="bullet"/>
+      <w:lvlText w:val="o"/>
+      <w:lvlJc w:val="left"/>
+      <w:pPr>
+        <w:ind w:left="2856" w:hanging="360"/>
+      </w:pPr>
+      <w:rPr>
+        <w:rFonts w:ascii="Courier New" w:hAnsi="Courier New" w:cs="Courier New" w:hint="default"/>
+      </w:rPr>
+    </w:lvl>
+    <w:lvl w:ilvl="2" w:tplc="08160005" w:tentative="1">
+      <w:start w:val="1"/>
+      <w:numFmt w:val="bullet"/>
+      <w:lvlText w:val=""/>
+      <w:lvlJc w:val="left"/>
+      <w:pPr>
+        <w:ind w:left="3576" w:hanging="360"/>
+      </w:pPr>
+      <w:rPr>
+        <w:rFonts w:ascii="Wingdings" w:hAnsi="Wingdings" w:hint="default"/>
+      </w:rPr>
+    </w:lvl>
+    <w:lvl w:ilvl="3" w:tplc="08160001" w:tentative="1">
+      <w:start w:val="1"/>
+      <w:numFmt w:val="bullet"/>
+      <w:lvlText w:val=""/>
+      <w:lvlJc w:val="left"/>
+      <w:pPr>
+        <w:ind w:left="4296" w:hanging="360"/>
+      </w:pPr>
+      <w:rPr>
+        <w:rFonts w:ascii="Symbol" w:hAnsi="Symbol" w:hint="default"/>
+      </w:rPr>
+    </w:lvl>
+    <w:lvl w:ilvl="4" w:tplc="08160003" w:tentative="1">
+      <w:start w:val="1"/>
+      <w:numFmt w:val="bullet"/>
+      <w:lvlText w:val="o"/>
+      <w:lvlJc w:val="left"/>
+      <w:pPr>
+        <w:ind w:left="5016" w:hanging="360"/>
+      </w:pPr>
+      <w:rPr>
+        <w:rFonts w:ascii="Courier New" w:hAnsi="Courier New" w:cs="Courier New" w:hint="default"/>
+      </w:rPr>
+    </w:lvl>
+    <w:lvl w:ilvl="5" w:tplc="08160005" w:tentative="1">
+      <w:start w:val="1"/>
+      <w:numFmt w:val="bullet"/>
+      <w:lvlText w:val=""/>
+      <w:lvlJc w:val="left"/>
+      <w:pPr>
+        <w:ind w:left="5736" w:hanging="360"/>
+      </w:pPr>
+      <w:rPr>
+        <w:rFonts w:ascii="Wingdings" w:hAnsi="Wingdings" w:hint="default"/>
+      </w:rPr>
+    </w:lvl>
+    <w:lvl w:ilvl="6" w:tplc="08160001" w:tentative="1">
+      <w:start w:val="1"/>
+      <w:numFmt w:val="bullet"/>
+      <w:lvlText w:val=""/>
+      <w:lvlJc w:val="left"/>
+      <w:pPr>
+        <w:ind w:left="6456" w:hanging="360"/>
+      </w:pPr>
+      <w:rPr>
+        <w:rFonts w:ascii="Symbol" w:hAnsi="Symbol" w:hint="default"/>
+      </w:rPr>
+    </w:lvl>
+    <w:lvl w:ilvl="7" w:tplc="08160003" w:tentative="1">
+      <w:start w:val="1"/>
+      <w:numFmt w:val="bullet"/>
+      <w:lvlText w:val="o"/>
+      <w:lvlJc w:val="left"/>
+      <w:pPr>
+        <w:ind w:left="7176" w:hanging="360"/>
+      </w:pPr>
+      <w:rPr>
+        <w:rFonts w:ascii="Courier New" w:hAnsi="Courier New" w:cs="Courier New" w:hint="default"/>
+      </w:rPr>
+    </w:lvl>
+    <w:lvl w:ilvl="8" w:tplc="08160005" w:tentative="1">
+      <w:start w:val="1"/>
+      <w:numFmt w:val="bullet"/>
+      <w:lvlText w:val=""/>
+      <w:lvlJc w:val="left"/>
+      <w:pPr>
+        <w:ind w:left="7896" w:hanging="360"/>
+      </w:pPr>
+      <w:rPr>
+        <w:rFonts w:ascii="Wingdings" w:hAnsi="Wingdings" w:hint="default"/>
       </w:rPr>
     </w:lvl>
   </w:abstractNum>
@@ -3259,7 +4198,7 @@
     <w:abstractNumId w:val="4"/>
   </w:num>
   <w:num w:numId="5">
-    <w:abstractNumId w:val="11"/>
+    <w:abstractNumId w:val="13"/>
   </w:num>
   <w:num w:numId="6">
     <w:abstractNumId w:val="9"/>
@@ -3282,7 +4221,24 @@
   <w:num w:numId="12">
     <w:abstractNumId w:val="3"/>
   </w:num>
+  <w:num w:numId="13">
+    <w:abstractNumId w:val="14"/>
+  </w:num>
+  <w:num w:numId="14">
+    <w:abstractNumId w:val="12"/>
+  </w:num>
+  <w:num w:numId="15">
+    <w:abstractNumId w:val="11"/>
+  </w:num>
 </w:numbering>
+</file>
+
+<file path=word/people.xml><?xml version="1.0" encoding="utf-8"?>
+<w15:people xmlns:wpc="http://schemas.microsoft.com/office/word/2010/wordprocessingCanvas" xmlns:cx="http://schemas.microsoft.com/office/drawing/2014/chartex" xmlns:cx1="http://schemas.microsoft.com/office/drawing/2015/9/8/chartex" xmlns:cx2="http://schemas.microsoft.com/office/drawing/2015/10/21/chartex" xmlns:cx3="http://schemas.microsoft.com/office/drawing/2016/5/9/chartex" xmlns:cx4="http://schemas.microsoft.com/office/drawing/2016/5/10/chartex" xmlns:cx5="http://schemas.microsoft.com/office/drawing/2016/5/11/chartex" xmlns:cx6="http://schemas.microsoft.com/office/drawing/2016/5/12/chartex" xmlns:cx7="http://schemas.microsoft.com/office/drawing/2016/5/13/chartex" xmlns:cx8="http://schemas.microsoft.com/office/drawing/2016/5/14/chartex" xmlns:mc="http://schemas.openxmlformats.org/markup-compatibility/2006" xmlns:aink="http://schemas.microsoft.com/office/drawing/2016/ink" xmlns:am3d="http://schemas.microsoft.com/office/drawing/2017/model3d" xmlns:o="urn:schemas-microsoft-com:office:office" xmlns:r="http://schemas.openxmlformats.org/officeDocument/2006/relationships" xmlns:m="http://schemas.openxmlformats.org/officeDocument/2006/math" xmlns:v="urn:schemas-microsoft-com:vml" xmlns:wp14="http://schemas.microsoft.com/office/word/2010/wordprocessingDrawing" xmlns:wp="http://schemas.openxmlformats.org/drawingml/2006/wordprocessingDrawing" xmlns:w10="urn:schemas-microsoft-com:office:word" xmlns:w="http://schemas.openxmlformats.org/wordprocessingml/2006/main" xmlns:w14="http://schemas.microsoft.com/office/word/2010/wordml" xmlns:w15="http://schemas.microsoft.com/office/word/2012/wordml" xmlns:w16se="http://schemas.microsoft.com/office/word/2015/wordml/symex" xmlns:wpg="http://schemas.microsoft.com/office/word/2010/wordprocessingGroup" xmlns:wpi="http://schemas.microsoft.com/office/word/2010/wordprocessingInk" xmlns:wne="http://schemas.microsoft.com/office/word/2006/wordml" xmlns:wps="http://schemas.microsoft.com/office/word/2010/wordprocessingShape" mc:Ignorable="w14 w15 w16se wp14">
+  <w15:person w15:author="Filipa Leça Pereira de Gouveia">
+    <w15:presenceInfo w15:providerId="None" w15:userId="Filipa Leça Pereira de Gouveia"/>
+  </w15:person>
+</w15:people>
 </file>
 
 <file path=word/styles.xml><?xml version="1.0" encoding="utf-8"?>
@@ -3992,6 +4948,124 @@
       <w:spacing w:val="15"/>
     </w:rPr>
   </w:style>
+  <w:style w:type="paragraph" w:styleId="HTMLpr-formatado">
+    <w:name w:val="HTML Preformatted"/>
+    <w:basedOn w:val="Normal"/>
+    <w:link w:val="HTMLpr-formatadoCarter"/>
+    <w:uiPriority w:val="99"/>
+    <w:semiHidden/>
+    <w:unhideWhenUsed/>
+    <w:rsid w:val="005B2A7C"/>
+    <w:pPr>
+      <w:tabs>
+        <w:tab w:val="left" w:pos="916"/>
+        <w:tab w:val="left" w:pos="1832"/>
+        <w:tab w:val="left" w:pos="2748"/>
+        <w:tab w:val="left" w:pos="3664"/>
+        <w:tab w:val="left" w:pos="4580"/>
+        <w:tab w:val="left" w:pos="5496"/>
+        <w:tab w:val="left" w:pos="6412"/>
+        <w:tab w:val="left" w:pos="7328"/>
+        <w:tab w:val="left" w:pos="8244"/>
+        <w:tab w:val="left" w:pos="9160"/>
+        <w:tab w:val="left" w:pos="10076"/>
+        <w:tab w:val="left" w:pos="10992"/>
+        <w:tab w:val="left" w:pos="11908"/>
+        <w:tab w:val="left" w:pos="12824"/>
+        <w:tab w:val="left" w:pos="13740"/>
+        <w:tab w:val="left" w:pos="14656"/>
+      </w:tabs>
+      <w:spacing w:after="0" w:line="240" w:lineRule="auto"/>
+    </w:pPr>
+    <w:rPr>
+      <w:rFonts w:ascii="Courier New" w:eastAsia="Times New Roman" w:hAnsi="Courier New" w:cs="Courier New"/>
+      <w:sz w:val="20"/>
+      <w:szCs w:val="20"/>
+      <w:lang w:val="en-GB" w:eastAsia="en-GB"/>
+    </w:rPr>
+  </w:style>
+  <w:style w:type="character" w:customStyle="1" w:styleId="HTMLpr-formatadoCarter">
+    <w:name w:val="HTML pré-formatado Caráter"/>
+    <w:basedOn w:val="Tipodeletrapredefinidodopargrafo"/>
+    <w:link w:val="HTMLpr-formatado"/>
+    <w:uiPriority w:val="99"/>
+    <w:semiHidden/>
+    <w:rsid w:val="005B2A7C"/>
+    <w:rPr>
+      <w:rFonts w:ascii="Courier New" w:eastAsia="Times New Roman" w:hAnsi="Courier New" w:cs="Courier New"/>
+      <w:sz w:val="20"/>
+      <w:szCs w:val="20"/>
+      <w:lang w:val="en-GB" w:eastAsia="en-GB"/>
+    </w:rPr>
+  </w:style>
+  <w:style w:type="character" w:styleId="Refdecomentrio">
+    <w:name w:val="annotation reference"/>
+    <w:basedOn w:val="Tipodeletrapredefinidodopargrafo"/>
+    <w:uiPriority w:val="99"/>
+    <w:semiHidden/>
+    <w:unhideWhenUsed/>
+    <w:rsid w:val="00A50FA4"/>
+    <w:rPr>
+      <w:sz w:val="16"/>
+      <w:szCs w:val="16"/>
+    </w:rPr>
+  </w:style>
+  <w:style w:type="paragraph" w:styleId="Textodecomentrio">
+    <w:name w:val="annotation text"/>
+    <w:basedOn w:val="Normal"/>
+    <w:link w:val="TextodecomentrioCarter"/>
+    <w:uiPriority w:val="99"/>
+    <w:semiHidden/>
+    <w:unhideWhenUsed/>
+    <w:rsid w:val="00A50FA4"/>
+    <w:pPr>
+      <w:spacing w:line="240" w:lineRule="auto"/>
+    </w:pPr>
+    <w:rPr>
+      <w:sz w:val="20"/>
+      <w:szCs w:val="20"/>
+    </w:rPr>
+  </w:style>
+  <w:style w:type="character" w:customStyle="1" w:styleId="TextodecomentrioCarter">
+    <w:name w:val="Texto de comentário Caráter"/>
+    <w:basedOn w:val="Tipodeletrapredefinidodopargrafo"/>
+    <w:link w:val="Textodecomentrio"/>
+    <w:uiPriority w:val="99"/>
+    <w:semiHidden/>
+    <w:rsid w:val="00A50FA4"/>
+    <w:rPr>
+      <w:sz w:val="20"/>
+      <w:szCs w:val="20"/>
+    </w:rPr>
+  </w:style>
+  <w:style w:type="paragraph" w:styleId="Assuntodecomentrio">
+    <w:name w:val="annotation subject"/>
+    <w:basedOn w:val="Textodecomentrio"/>
+    <w:next w:val="Textodecomentrio"/>
+    <w:link w:val="AssuntodecomentrioCarter"/>
+    <w:uiPriority w:val="99"/>
+    <w:semiHidden/>
+    <w:unhideWhenUsed/>
+    <w:rsid w:val="00A50FA4"/>
+    <w:rPr>
+      <w:b/>
+      <w:bCs/>
+    </w:rPr>
+  </w:style>
+  <w:style w:type="character" w:customStyle="1" w:styleId="AssuntodecomentrioCarter">
+    <w:name w:val="Assunto de comentário Caráter"/>
+    <w:basedOn w:val="TextodecomentrioCarter"/>
+    <w:link w:val="Assuntodecomentrio"/>
+    <w:uiPriority w:val="99"/>
+    <w:semiHidden/>
+    <w:rsid w:val="00A50FA4"/>
+    <w:rPr>
+      <w:b/>
+      <w:bCs/>
+      <w:sz w:val="20"/>
+      <w:szCs w:val="20"/>
+    </w:rPr>
+  </w:style>
 </w:styles>
 </file>
 
@@ -4261,7 +5335,7 @@
 </file>
 
 <file path=customXml/itemProps1.xml><?xml version="1.0" encoding="utf-8"?>
-<ds:datastoreItem xmlns:ds="http://schemas.openxmlformats.org/officeDocument/2006/customXml" ds:itemID="{F18D6A4B-D0E0-4686-9B52-00FB01073D50}">
+<ds:datastoreItem xmlns:ds="http://schemas.openxmlformats.org/officeDocument/2006/customXml" ds:itemID="{4F0710AC-DF57-4321-8163-874209757853}">
   <ds:schemaRefs>
     <ds:schemaRef ds:uri="http://schemas.openxmlformats.org/officeDocument/2006/bibliography"/>
   </ds:schemaRefs>

</xml_diff>

<commit_message>
AAAAAHHHHHH I DON'T KNOW WHAT I DID
</commit_message>
<xml_diff>
--- a/IA_proj1_t001.docx
+++ b/IA_proj1_t001.docx
@@ -12,29 +12,386 @@
     </w:p>
     <w:p>
       <w:pPr>
+        <w:spacing w:after="0"/>
         <w:ind w:firstLine="708"/>
-      </w:pPr>
-      <w:r>
-        <w:t>????</w:t>
+        <w:jc w:val="both"/>
+      </w:pPr>
+      <w:r>
+        <w:t xml:space="preserve">O principal objetivo deste projeto visa a modelação de uma variação do jogo </w:t>
+      </w:r>
+      <w:proofErr w:type="spellStart"/>
+      <w:r>
+        <w:rPr>
+          <w:i/>
+        </w:rPr>
+        <w:t>Same</w:t>
+      </w:r>
+      <w:proofErr w:type="spellEnd"/>
+      <w:r>
+        <w:rPr>
+          <w:i/>
+        </w:rPr>
+        <w:t xml:space="preserve"> Game</w:t>
+      </w:r>
+      <w:r>
+        <w:t xml:space="preserve"> como um</w:t>
+      </w:r>
+      <w:r>
+        <w:rPr>
+          <w:b/>
+        </w:rPr>
+        <w:t xml:space="preserve"> problema de satisfação</w:t>
+      </w:r>
+      <w:r>
+        <w:t>. O objetivo deste jogo é remover conjuntos de bolas adjacentes da mesma cor, de maneira a chegar a um tabuleiro vazio.</w:t>
       </w:r>
     </w:p>
     <w:p>
       <w:pPr>
-        <w:pStyle w:val="Ttulo1"/>
-      </w:pPr>
-      <w:r>
-        <w:t>Resultados</w:t>
+        <w:spacing w:after="0"/>
+        <w:ind w:firstLine="708"/>
+        <w:jc w:val="both"/>
+      </w:pPr>
+      <w:r>
+        <w:t xml:space="preserve">A obtenção de soluções para variados tabuleiros de </w:t>
+      </w:r>
+      <w:proofErr w:type="spellStart"/>
+      <w:r>
+        <w:rPr>
+          <w:i/>
+        </w:rPr>
+        <w:t>Same</w:t>
+      </w:r>
+      <w:proofErr w:type="spellEnd"/>
+      <w:r>
+        <w:rPr>
+          <w:i/>
+        </w:rPr>
+        <w:t xml:space="preserve"> Game</w:t>
+      </w:r>
+      <w:r>
+        <w:t xml:space="preserve"> foi</w:t>
+      </w:r>
+      <w:r>
+        <w:t xml:space="preserve"> efetuada aplicando três algoritmos de procura diferentes</w:t>
+      </w:r>
+      <w:proofErr w:type="gramStart"/>
+      <w:r>
+        <w:t>: Procura</w:t>
+      </w:r>
+      <w:proofErr w:type="gramEnd"/>
+      <w:r>
+        <w:t xml:space="preserve"> em Profundidade Primeiro (DFS), Procu</w:t>
+      </w:r>
+      <w:r>
+        <w:t>ra Gananciosa e o algoritmo A*.</w:t>
       </w:r>
     </w:p>
     <w:p>
       <w:pPr>
+        <w:ind w:firstLine="708"/>
         <w:jc w:val="both"/>
       </w:pPr>
       <w:r>
+        <w:t xml:space="preserve">Para os algoritmos de procura informada, foi necessário estabelecer uma heurística </w:t>
+      </w:r>
+      <w:r>
+        <w:t>que acelerasse a escolha de nós a expandir e a obtenção de uma solução. Foi escolhida como heurística o número de grupos removíveis em cada estado, por se tratar de uma estimativa fiável do número de ações necessárias para atingir uma solução. Em casos de empate, é usado o número total de peças restantes no tabuleiro.</w:t>
+      </w:r>
+    </w:p>
+    <w:p>
+      <w:pPr>
+        <w:pStyle w:val="Ttulo1"/>
+      </w:pPr>
+      <w:r>
+        <w:t>Resultados</w:t>
+      </w:r>
+    </w:p>
+    <w:p>
+      <w:pPr>
+        <w:ind w:firstLine="708"/>
+        <w:jc w:val="both"/>
+      </w:pPr>
+      <w:r>
         <w:t>Foram corrid</w:t>
       </w:r>
       <w:r>
-        <w:t>os vários testes para cada algoritmo, exceto para a Procura em Profundidade Primeiro (DFS) (apenas uma corrida). Os resultados apresentam-se no quadro abaixo:</w:t>
+        <w:t xml:space="preserve">os vários testes </w:t>
+      </w:r>
+      <w:r>
+        <w:t>para cada algoritmo</w:t>
+      </w:r>
+      <w:r>
+        <w:t xml:space="preserve"> </w:t>
+      </w:r>
+      <w:r>
+        <w:t>(</w:t>
+      </w:r>
+      <w:r>
+        <w:t xml:space="preserve">cada tabuleiro foi corrido </w:t>
+      </w:r>
+      <w:r>
+        <w:t xml:space="preserve">5 vezes </w:t>
+      </w:r>
+      <w:r>
+        <w:t>para os algoritmos Ganancioso e A*)</w:t>
+      </w:r>
+      <w:r>
+        <w:t>, exceto para a Procura em Profundidade Primeiro (DFS) (apenas uma corrida</w:t>
+      </w:r>
+      <w:r>
+        <w:t xml:space="preserve"> por tabuleiro</w:t>
+      </w:r>
+      <w:r>
+        <w:t xml:space="preserve">). </w:t>
+      </w:r>
+      <w:r>
+        <w:t>Os tabuleiros testados são os 6 apresentados na secção 3 do enunciado, os tabuleiros 1 e 3 não têm solução:</w:t>
+      </w:r>
+    </w:p>
+    <w:p>
+      <w:pPr>
+        <w:spacing w:after="0" w:line="240" w:lineRule="auto"/>
+        <w:jc w:val="both"/>
+        <w:rPr>
+          <w:rFonts w:ascii="Courier New" w:eastAsia="Times New Roman" w:hAnsi="Courier New" w:cs="Courier New"/>
+          <w:sz w:val="20"/>
+          <w:szCs w:val="20"/>
+          <w:lang w:eastAsia="en-GB"/>
+        </w:rPr>
+      </w:pPr>
+      <w:r>
+        <w:rPr>
+          <w:b/>
+        </w:rPr>
+        <w:t>Tabuleiro</w:t>
+      </w:r>
+      <w:r>
+        <w:rPr>
+          <w:b/>
+        </w:rPr>
+        <w:t xml:space="preserve"> 1</w:t>
+      </w:r>
+      <w:r>
+        <w:t xml:space="preserve"> – 4</w:t>
+      </w:r>
+      <w:r>
+        <w:t xml:space="preserve">x5, </w:t>
+      </w:r>
+      <w:r>
+        <w:t xml:space="preserve">2 cores </w:t>
+      </w:r>
+      <w:r>
+        <w:rPr>
+          <w:b/>
+        </w:rPr>
+        <w:t>sem solução</w:t>
+      </w:r>
+      <w:r>
+        <w:t xml:space="preserve">: </w:t>
+      </w:r>
+      <w:r>
+        <w:rPr>
+          <w:rFonts w:ascii="Courier New" w:eastAsia="Times New Roman" w:hAnsi="Courier New" w:cs="Courier New"/>
+          <w:sz w:val="20"/>
+          <w:szCs w:val="20"/>
+          <w:lang w:eastAsia="en-GB"/>
+        </w:rPr>
+        <w:t>[[1, 2, 1, 2, 1], [2, 1, 2, 1, 2], [1, 2, 1, 2, 1], [2, 1, 2, 1, 2]]</w:t>
+      </w:r>
+    </w:p>
+    <w:p>
+      <w:pPr>
+        <w:spacing w:after="0" w:line="240" w:lineRule="auto"/>
+        <w:jc w:val="both"/>
+      </w:pPr>
+      <w:r>
+        <w:rPr>
+          <w:b/>
+        </w:rPr>
+        <w:t>Tabuleiro</w:t>
+      </w:r>
+      <w:r>
+        <w:rPr>
+          <w:b/>
+        </w:rPr>
+        <w:t xml:space="preserve"> 2</w:t>
+      </w:r>
+      <w:r>
+        <w:t xml:space="preserve"> – 4</w:t>
+      </w:r>
+      <w:r>
+        <w:t>x5 com 3 cores</w:t>
+      </w:r>
+      <w:r>
+        <w:t>:</w:t>
+      </w:r>
+      <w:r>
+        <w:t xml:space="preserve"> </w:t>
+      </w:r>
+      <w:r>
+        <w:rPr>
+          <w:rFonts w:ascii="Courier New" w:eastAsia="Times New Roman" w:hAnsi="Courier New" w:cs="Courier New"/>
+          <w:sz w:val="20"/>
+          <w:szCs w:val="20"/>
+          <w:lang w:eastAsia="en-GB"/>
+        </w:rPr>
+        <w:t>[[1, 2, 2, 3, 3], [2, 2, 2, 1, 3], [1, 2, 2, 2, 2], [1, 1, 1, 1, 1]]</w:t>
+      </w:r>
+    </w:p>
+    <w:p>
+      <w:pPr>
+        <w:spacing w:after="0" w:line="240" w:lineRule="auto"/>
+        <w:jc w:val="both"/>
+        <w:rPr>
+          <w:rFonts w:ascii="Courier New" w:eastAsia="Times New Roman" w:hAnsi="Courier New" w:cs="Courier New"/>
+          <w:sz w:val="20"/>
+          <w:szCs w:val="20"/>
+          <w:lang w:eastAsia="en-GB"/>
+        </w:rPr>
+      </w:pPr>
+      <w:r>
+        <w:rPr>
+          <w:b/>
+        </w:rPr>
+        <w:t>Tabuleiro 3</w:t>
+      </w:r>
+      <w:r>
+        <w:t xml:space="preserve"> – </w:t>
+      </w:r>
+      <w:r>
+        <w:t>10x4,</w:t>
+      </w:r>
+      <w:r>
+        <w:t xml:space="preserve"> 3 cores </w:t>
+      </w:r>
+      <w:r>
+        <w:rPr>
+          <w:b/>
+        </w:rPr>
+        <w:t>sem solução</w:t>
+      </w:r>
+      <w:r>
+        <w:t xml:space="preserve">: </w:t>
+      </w:r>
+      <w:r>
+        <w:rPr>
+          <w:rFonts w:ascii="Courier New" w:eastAsia="Times New Roman" w:hAnsi="Courier New" w:cs="Courier New"/>
+          <w:sz w:val="20"/>
+          <w:szCs w:val="20"/>
+          <w:lang w:eastAsia="en-GB"/>
+        </w:rPr>
+        <w:t>[3, 1, 3, 2], [1, 1, 1, 3], [1, 3, 2, 1], [1, 1, 3, 3], [3, 3, 1, 2], [2, 2, 2, 2], [3, 1, 2, 3], [2, 3, 2, 3], [5, 1, 1, 3], [4, 5, 1, 2]]</w:t>
+      </w:r>
+    </w:p>
+    <w:p>
+      <w:pPr>
+        <w:spacing w:after="0" w:line="240" w:lineRule="auto"/>
+        <w:jc w:val="both"/>
+        <w:rPr>
+          <w:rFonts w:ascii="Courier New" w:eastAsia="Times New Roman" w:hAnsi="Courier New" w:cs="Courier New"/>
+          <w:sz w:val="20"/>
+          <w:szCs w:val="20"/>
+          <w:lang w:eastAsia="en-GB"/>
+        </w:rPr>
+      </w:pPr>
+      <w:r>
+        <w:rPr>
+          <w:b/>
+        </w:rPr>
+        <w:t>Tabuleiro 4</w:t>
+      </w:r>
+      <w:r>
+        <w:t xml:space="preserve"> – </w:t>
+      </w:r>
+      <w:r>
+        <w:t>10x4</w:t>
+      </w:r>
+      <w:r>
+        <w:t>,</w:t>
+      </w:r>
+      <w:r>
+        <w:t xml:space="preserve"> 3 cores:</w:t>
+      </w:r>
+      <w:r>
+        <w:t xml:space="preserve"> </w:t>
+      </w:r>
+      <w:r>
+        <w:rPr>
+          <w:rFonts w:ascii="Courier New" w:eastAsia="Times New Roman" w:hAnsi="Courier New" w:cs="Courier New"/>
+          <w:sz w:val="20"/>
+          <w:szCs w:val="20"/>
+          <w:lang w:eastAsia="en-GB"/>
+        </w:rPr>
+        <w:t>[[3, 1, 3, 2], [1, 1, 1, 3], [1, 3, 2, 1], [1, 1, 3, 3], [3, 3, 1, 2], [2, 2, 2, 2], [3, 1, 2, 3], [2, 3, 2, 3], [2, 1, 1, 3], [2, 3, 1, 2]]</w:t>
+      </w:r>
+    </w:p>
+    <w:p>
+      <w:pPr>
+        <w:spacing w:line="240" w:lineRule="auto"/>
+        <w:jc w:val="both"/>
+        <w:rPr>
+          <w:rFonts w:ascii="Courier New" w:eastAsia="Times New Roman" w:hAnsi="Courier New" w:cs="Courier New"/>
+          <w:sz w:val="20"/>
+          <w:szCs w:val="20"/>
+          <w:lang w:eastAsia="en-GB"/>
+        </w:rPr>
+      </w:pPr>
+      <w:r>
+        <w:rPr>
+          <w:b/>
+        </w:rPr>
+        <w:t>Tabuleiro</w:t>
+      </w:r>
+      <w:r>
+        <w:rPr>
+          <w:b/>
+        </w:rPr>
+        <w:t xml:space="preserve"> 5</w:t>
+      </w:r>
+      <w:r>
+        <w:t xml:space="preserve"> – </w:t>
+      </w:r>
+      <w:r>
+        <w:t xml:space="preserve">10x4, </w:t>
+      </w:r>
+      <w:r>
+        <w:t>5 cores</w:t>
+      </w:r>
+      <w:r>
+        <w:t>:</w:t>
+      </w:r>
+      <w:r>
+        <w:t xml:space="preserve"> </w:t>
+      </w:r>
+      <w:r>
+        <w:rPr>
+          <w:rFonts w:ascii="Courier New" w:eastAsia="Times New Roman" w:hAnsi="Courier New" w:cs="Courier New"/>
+          <w:sz w:val="20"/>
+          <w:szCs w:val="20"/>
+          <w:lang w:eastAsia="en-GB"/>
+        </w:rPr>
+        <w:t>[[1, 1, 5, 3], [5, 3, 5, 3], [1, 2, 5, 4], [5, 2, 1, 4], [5, 3, 5, 1], [5, 3, 4, 4], [5, 5, 2, 5], [1, 1, 3, 1], [1, 2, 1, 3], [3, 3, 5, 5]</w:t>
+      </w:r>
+      <w:r>
+        <w:rPr>
+          <w:rFonts w:ascii="Courier New" w:eastAsia="Times New Roman" w:hAnsi="Courier New" w:cs="Courier New"/>
+          <w:sz w:val="20"/>
+          <w:szCs w:val="20"/>
+          <w:lang w:eastAsia="en-GB"/>
+        </w:rPr>
+        <w:t>]</w:t>
+      </w:r>
+    </w:p>
+    <w:p>
+      <w:pPr>
+        <w:jc w:val="both"/>
+      </w:pPr>
+      <w:r>
+        <w:t>Os resultados</w:t>
+      </w:r>
+      <w:r>
+        <w:t xml:space="preserve"> apresentam-se no quadro abaixo. A quantidade de nós gerados indicada não inclui o nó inicial.</w:t>
       </w:r>
     </w:p>
     <w:tbl>
@@ -46,10 +403,10 @@
       <w:tblGrid>
         <w:gridCol w:w="1187"/>
         <w:gridCol w:w="1407"/>
-        <w:gridCol w:w="1229"/>
-        <w:gridCol w:w="1417"/>
+        <w:gridCol w:w="1269"/>
+        <w:gridCol w:w="1225"/>
         <w:gridCol w:w="1276"/>
-        <w:gridCol w:w="1372"/>
+        <w:gridCol w:w="1564"/>
       </w:tblGrid>
       <w:tr>
         <w:tc>
@@ -105,7 +462,7 @@
         </w:tc>
         <w:tc>
           <w:tcPr>
-            <w:tcW w:w="1229" w:type="dxa"/>
+            <w:tcW w:w="1269" w:type="dxa"/>
             <w:tcBorders>
               <w:top w:val="single" w:sz="12" w:space="0" w:color="auto"/>
               <w:bottom w:val="single" w:sz="12" w:space="0" w:color="auto"/>
@@ -132,7 +489,7 @@
         </w:tc>
         <w:tc>
           <w:tcPr>
-            <w:tcW w:w="1417" w:type="dxa"/>
+            <w:tcW w:w="1225" w:type="dxa"/>
             <w:tcBorders>
               <w:top w:val="single" w:sz="12" w:space="0" w:color="auto"/>
               <w:bottom w:val="single" w:sz="12" w:space="0" w:color="auto"/>
@@ -152,7 +509,7 @@
                 <w:b/>
                 <w:sz w:val="22"/>
               </w:rPr>
-              <w:t>Goal_test</w:t>
+              <w:t>goal_tests</w:t>
             </w:r>
             <w:proofErr w:type="spellEnd"/>
           </w:p>
@@ -186,7 +543,7 @@
         </w:tc>
         <w:tc>
           <w:tcPr>
-            <w:tcW w:w="1276" w:type="dxa"/>
+            <w:tcW w:w="1564" w:type="dxa"/>
             <w:tcBorders>
               <w:top w:val="single" w:sz="12" w:space="0" w:color="auto"/>
               <w:bottom w:val="single" w:sz="12" w:space="0" w:color="auto"/>
@@ -208,6 +565,29 @@
               </w:rPr>
               <w:t>tempo</w:t>
             </w:r>
+            <w:r>
+              <w:rPr>
+                <w:b/>
+                <w:sz w:val="22"/>
+              </w:rPr>
+              <w:t xml:space="preserve"> (</w:t>
+            </w:r>
+            <w:proofErr w:type="spellStart"/>
+            <w:r>
+              <w:rPr>
+                <w:b/>
+                <w:sz w:val="22"/>
+              </w:rPr>
+              <w:t>seg</w:t>
+            </w:r>
+            <w:proofErr w:type="spellEnd"/>
+            <w:r>
+              <w:rPr>
+                <w:b/>
+                <w:sz w:val="22"/>
+              </w:rPr>
+              <w:t>)</w:t>
+            </w:r>
           </w:p>
         </w:tc>
       </w:tr>
@@ -250,7 +630,7 @@
         </w:tc>
         <w:tc>
           <w:tcPr>
-            <w:tcW w:w="1229" w:type="dxa"/>
+            <w:tcW w:w="1269" w:type="dxa"/>
             <w:tcBorders>
               <w:top w:val="single" w:sz="12" w:space="0" w:color="auto"/>
             </w:tcBorders>
@@ -263,7 +643,7 @@
         </w:tc>
         <w:tc>
           <w:tcPr>
-            <w:tcW w:w="1417" w:type="dxa"/>
+            <w:tcW w:w="1225" w:type="dxa"/>
             <w:tcBorders>
               <w:top w:val="single" w:sz="12" w:space="0" w:color="auto"/>
             </w:tcBorders>
@@ -289,7 +669,7 @@
         </w:tc>
         <w:tc>
           <w:tcPr>
-            <w:tcW w:w="1276" w:type="dxa"/>
+            <w:tcW w:w="1564" w:type="dxa"/>
             <w:tcBorders>
               <w:top w:val="single" w:sz="12" w:space="0" w:color="auto"/>
               <w:right w:val="single" w:sz="12" w:space="0" w:color="auto"/>
@@ -329,7 +709,7 @@
         </w:tc>
         <w:tc>
           <w:tcPr>
-            <w:tcW w:w="1229" w:type="dxa"/>
+            <w:tcW w:w="1269" w:type="dxa"/>
           </w:tcPr>
           <w:p>
             <w:r>
@@ -339,7 +719,7 @@
         </w:tc>
         <w:tc>
           <w:tcPr>
-            <w:tcW w:w="1417" w:type="dxa"/>
+            <w:tcW w:w="1225" w:type="dxa"/>
           </w:tcPr>
           <w:p>
             <w:r>
@@ -359,7 +739,7 @@
         </w:tc>
         <w:tc>
           <w:tcPr>
-            <w:tcW w:w="1276" w:type="dxa"/>
+            <w:tcW w:w="1564" w:type="dxa"/>
             <w:tcBorders>
               <w:right w:val="single" w:sz="12" w:space="0" w:color="auto"/>
             </w:tcBorders>
@@ -398,7 +778,7 @@
         </w:tc>
         <w:tc>
           <w:tcPr>
-            <w:tcW w:w="1229" w:type="dxa"/>
+            <w:tcW w:w="1269" w:type="dxa"/>
           </w:tcPr>
           <w:p>
             <w:r>
@@ -408,7 +788,7 @@
         </w:tc>
         <w:tc>
           <w:tcPr>
-            <w:tcW w:w="1417" w:type="dxa"/>
+            <w:tcW w:w="1225" w:type="dxa"/>
           </w:tcPr>
           <w:p>
             <w:r>
@@ -428,7 +808,7 @@
         </w:tc>
         <w:tc>
           <w:tcPr>
-            <w:tcW w:w="1276" w:type="dxa"/>
+            <w:tcW w:w="1564" w:type="dxa"/>
             <w:tcBorders>
               <w:right w:val="single" w:sz="12" w:space="0" w:color="auto"/>
             </w:tcBorders>
@@ -439,8 +819,6 @@
             </w:r>
           </w:p>
         </w:tc>
-        <w:bookmarkStart w:id="0" w:name="_GoBack"/>
-        <w:bookmarkEnd w:id="0"/>
       </w:tr>
       <w:tr>
         <w:tc>
@@ -469,21 +847,21 @@
         </w:tc>
         <w:tc>
           <w:tcPr>
-            <w:tcW w:w="1229" w:type="dxa"/>
-          </w:tcPr>
-          <w:p>
-            <w:r>
-              <w:t>27</w:t>
-            </w:r>
-          </w:p>
-        </w:tc>
-        <w:tc>
-          <w:tcPr>
-            <w:tcW w:w="1417" w:type="dxa"/>
-          </w:tcPr>
-          <w:p>
-            <w:r>
-              <w:t>27</w:t>
+            <w:tcW w:w="1269" w:type="dxa"/>
+          </w:tcPr>
+          <w:p>
+            <w:r>
+              <w:t>54</w:t>
+            </w:r>
+          </w:p>
+        </w:tc>
+        <w:tc>
+          <w:tcPr>
+            <w:tcW w:w="1225" w:type="dxa"/>
+          </w:tcPr>
+          <w:p>
+            <w:r>
+              <w:t>55</w:t>
             </w:r>
           </w:p>
         </w:tc>
@@ -493,20 +871,20 @@
           </w:tcPr>
           <w:p>
             <w:r>
-              <w:t>26</w:t>
-            </w:r>
-          </w:p>
-        </w:tc>
-        <w:tc>
-          <w:tcPr>
-            <w:tcW w:w="1276" w:type="dxa"/>
+              <w:t>85</w:t>
+            </w:r>
+          </w:p>
+        </w:tc>
+        <w:tc>
+          <w:tcPr>
+            <w:tcW w:w="1564" w:type="dxa"/>
             <w:tcBorders>
               <w:right w:val="single" w:sz="12" w:space="0" w:color="auto"/>
             </w:tcBorders>
           </w:tcPr>
           <w:p>
             <w:r>
-              <w:t>0.00000</w:t>
+              <w:t>0.04688</w:t>
             </w:r>
           </w:p>
         </w:tc>
@@ -518,6 +896,7 @@
             <w:vMerge/>
             <w:tcBorders>
               <w:left w:val="single" w:sz="12" w:space="0" w:color="auto"/>
+              <w:bottom w:val="single" w:sz="12" w:space="0" w:color="auto"/>
             </w:tcBorders>
           </w:tcPr>
           <w:p/>
@@ -525,6 +904,9 @@
         <w:tc>
           <w:tcPr>
             <w:tcW w:w="1407" w:type="dxa"/>
+            <w:tcBorders>
+              <w:bottom w:val="single" w:sz="12" w:space="0" w:color="auto"/>
+            </w:tcBorders>
             <w:vAlign w:val="center"/>
           </w:tcPr>
           <w:p>
@@ -538,110 +920,43 @@
         </w:tc>
         <w:tc>
           <w:tcPr>
-            <w:tcW w:w="1229" w:type="dxa"/>
-          </w:tcPr>
-          <w:p>
-            <w:r>
-              <w:t>54</w:t>
-            </w:r>
-          </w:p>
-        </w:tc>
-        <w:tc>
-          <w:tcPr>
-            <w:tcW w:w="1417" w:type="dxa"/>
-          </w:tcPr>
-          <w:p>
-            <w:r>
-              <w:t>55</w:t>
+            <w:tcW w:w="1269" w:type="dxa"/>
+            <w:tcBorders>
+              <w:bottom w:val="single" w:sz="12" w:space="0" w:color="auto"/>
+            </w:tcBorders>
+          </w:tcPr>
+          <w:p>
+            <w:r>
+              <w:t>3123308</w:t>
+            </w:r>
+          </w:p>
+        </w:tc>
+        <w:tc>
+          <w:tcPr>
+            <w:tcW w:w="1225" w:type="dxa"/>
+            <w:tcBorders>
+              <w:bottom w:val="single" w:sz="12" w:space="0" w:color="auto"/>
+            </w:tcBorders>
+          </w:tcPr>
+          <w:p>
+            <w:r>
+              <w:t>312</w:t>
+            </w:r>
+            <w:r>
+              <w:t>3</w:t>
+            </w:r>
+            <w:r>
+              <w:t>339</w:t>
             </w:r>
           </w:p>
         </w:tc>
         <w:tc>
           <w:tcPr>
             <w:tcW w:w="1276" w:type="dxa"/>
-          </w:tcPr>
-          <w:p>
-            <w:r>
-              <w:t>85</w:t>
-            </w:r>
-          </w:p>
-        </w:tc>
-        <w:tc>
-          <w:tcPr>
-            <w:tcW w:w="1276" w:type="dxa"/>
-            <w:tcBorders>
-              <w:right w:val="single" w:sz="12" w:space="0" w:color="auto"/>
-            </w:tcBorders>
-          </w:tcPr>
-          <w:p>
-            <w:r>
-              <w:t>0.04688</w:t>
-            </w:r>
-          </w:p>
-        </w:tc>
-      </w:tr>
-      <w:tr>
-        <w:tc>
-          <w:tcPr>
-            <w:tcW w:w="1187" w:type="dxa"/>
-            <w:vMerge/>
-            <w:tcBorders>
-              <w:left w:val="single" w:sz="12" w:space="0" w:color="auto"/>
+            <w:tcBorders>
               <w:bottom w:val="single" w:sz="12" w:space="0" w:color="auto"/>
             </w:tcBorders>
           </w:tcPr>
-          <w:p/>
-        </w:tc>
-        <w:tc>
-          <w:tcPr>
-            <w:tcW w:w="1407" w:type="dxa"/>
-            <w:tcBorders>
-              <w:bottom w:val="single" w:sz="12" w:space="0" w:color="auto"/>
-            </w:tcBorders>
-            <w:vAlign w:val="center"/>
-          </w:tcPr>
-          <w:p>
-            <w:pPr>
-              <w:jc w:val="center"/>
-            </w:pPr>
-            <w:r>
-              <w:t>6</w:t>
-            </w:r>
-          </w:p>
-        </w:tc>
-        <w:tc>
-          <w:tcPr>
-            <w:tcW w:w="1229" w:type="dxa"/>
-            <w:tcBorders>
-              <w:bottom w:val="single" w:sz="12" w:space="0" w:color="auto"/>
-            </w:tcBorders>
-          </w:tcPr>
-          <w:p>
-            <w:r>
-              <w:t>3123308</w:t>
-            </w:r>
-          </w:p>
-        </w:tc>
-        <w:tc>
-          <w:tcPr>
-            <w:tcW w:w="1417" w:type="dxa"/>
-            <w:tcBorders>
-              <w:bottom w:val="single" w:sz="12" w:space="0" w:color="auto"/>
-            </w:tcBorders>
-          </w:tcPr>
-          <w:p>
-            <w:r>
-              <w:t>312339</w:t>
-            </w:r>
-          </w:p>
-        </w:tc>
-        <w:tc>
-          <w:tcPr>
-            <w:tcW w:w="1276" w:type="dxa"/>
-            <w:tcBorders>
-              <w:bottom w:val="single" w:sz="12" w:space="0" w:color="auto"/>
-            </w:tcBorders>
-          </w:tcPr>
           <w:p>
             <w:r>
               <w:t>3123363</w:t>
@@ -650,7 +965,7 @@
         </w:tc>
         <w:tc>
           <w:tcPr>
-            <w:tcW w:w="1276" w:type="dxa"/>
+            <w:tcW w:w="1564" w:type="dxa"/>
             <w:tcBorders>
               <w:bottom w:val="single" w:sz="12" w:space="0" w:color="auto"/>
               <w:right w:val="single" w:sz="12" w:space="0" w:color="auto"/>
@@ -704,7 +1019,7 @@
         </w:tc>
         <w:tc>
           <w:tcPr>
-            <w:tcW w:w="1229" w:type="dxa"/>
+            <w:tcW w:w="1269" w:type="dxa"/>
             <w:tcBorders>
               <w:top w:val="single" w:sz="12" w:space="0" w:color="auto"/>
             </w:tcBorders>
@@ -717,7 +1032,7 @@
         </w:tc>
         <w:tc>
           <w:tcPr>
-            <w:tcW w:w="1417" w:type="dxa"/>
+            <w:tcW w:w="1225" w:type="dxa"/>
             <w:tcBorders>
               <w:top w:val="single" w:sz="12" w:space="0" w:color="auto"/>
             </w:tcBorders>
@@ -743,7 +1058,7 @@
         </w:tc>
         <w:tc>
           <w:tcPr>
-            <w:tcW w:w="1276" w:type="dxa"/>
+            <w:tcW w:w="1564" w:type="dxa"/>
             <w:tcBorders>
               <w:top w:val="single" w:sz="12" w:space="0" w:color="auto"/>
               <w:right w:val="single" w:sz="12" w:space="0" w:color="auto"/>
@@ -783,7 +1098,7 @@
         </w:tc>
         <w:tc>
           <w:tcPr>
-            <w:tcW w:w="1229" w:type="dxa"/>
+            <w:tcW w:w="1269" w:type="dxa"/>
           </w:tcPr>
           <w:p>
             <w:r>
@@ -793,7 +1108,7 @@
         </w:tc>
         <w:tc>
           <w:tcPr>
-            <w:tcW w:w="1417" w:type="dxa"/>
+            <w:tcW w:w="1225" w:type="dxa"/>
           </w:tcPr>
           <w:p>
             <w:r>
@@ -813,7 +1128,7 @@
         </w:tc>
         <w:tc>
           <w:tcPr>
-            <w:tcW w:w="1276" w:type="dxa"/>
+            <w:tcW w:w="1564" w:type="dxa"/>
             <w:tcBorders>
               <w:right w:val="single" w:sz="12" w:space="0" w:color="auto"/>
             </w:tcBorders>
@@ -852,7 +1167,7 @@
         </w:tc>
         <w:tc>
           <w:tcPr>
-            <w:tcW w:w="1229" w:type="dxa"/>
+            <w:tcW w:w="1269" w:type="dxa"/>
           </w:tcPr>
           <w:p>
             <w:r>
@@ -862,7 +1177,7 @@
         </w:tc>
         <w:tc>
           <w:tcPr>
-            <w:tcW w:w="1417" w:type="dxa"/>
+            <w:tcW w:w="1225" w:type="dxa"/>
           </w:tcPr>
           <w:p>
             <w:r>
@@ -882,7 +1197,7 @@
         </w:tc>
         <w:tc>
           <w:tcPr>
-            <w:tcW w:w="1276" w:type="dxa"/>
+            <w:tcW w:w="1564" w:type="dxa"/>
             <w:tcBorders>
               <w:right w:val="single" w:sz="12" w:space="0" w:color="auto"/>
             </w:tcBorders>
@@ -921,21 +1236,21 @@
         </w:tc>
         <w:tc>
           <w:tcPr>
-            <w:tcW w:w="1229" w:type="dxa"/>
-          </w:tcPr>
-          <w:p>
-            <w:r>
-              <w:t>27</w:t>
-            </w:r>
-          </w:p>
-        </w:tc>
-        <w:tc>
-          <w:tcPr>
-            <w:tcW w:w="1417" w:type="dxa"/>
-          </w:tcPr>
-          <w:p>
-            <w:r>
-              <w:t>28</w:t>
+            <w:tcW w:w="1269" w:type="dxa"/>
+          </w:tcPr>
+          <w:p>
+            <w:r>
+              <w:t>42</w:t>
+            </w:r>
+          </w:p>
+        </w:tc>
+        <w:tc>
+          <w:tcPr>
+            <w:tcW w:w="1225" w:type="dxa"/>
+          </w:tcPr>
+          <w:p>
+            <w:r>
+              <w:t>44</w:t>
             </w:r>
           </w:p>
         </w:tc>
@@ -945,20 +1260,20 @@
           </w:tcPr>
           <w:p>
             <w:r>
-              <w:t>26</w:t>
-            </w:r>
-          </w:p>
-        </w:tc>
-        <w:tc>
-          <w:tcPr>
-            <w:tcW w:w="1276" w:type="dxa"/>
+              <w:t>59</w:t>
+            </w:r>
+          </w:p>
+        </w:tc>
+        <w:tc>
+          <w:tcPr>
+            <w:tcW w:w="1564" w:type="dxa"/>
             <w:tcBorders>
               <w:right w:val="single" w:sz="12" w:space="0" w:color="auto"/>
             </w:tcBorders>
           </w:tcPr>
           <w:p>
             <w:r>
-              <w:t>0.0000</w:t>
+              <w:t>0.04688</w:t>
             </w:r>
           </w:p>
         </w:tc>
@@ -970,6 +1285,7 @@
             <w:vMerge/>
             <w:tcBorders>
               <w:left w:val="single" w:sz="12" w:space="0" w:color="auto"/>
+              <w:bottom w:val="single" w:sz="12" w:space="0" w:color="auto"/>
             </w:tcBorders>
           </w:tcPr>
           <w:p/>
@@ -977,6 +1293,9 @@
         <w:tc>
           <w:tcPr>
             <w:tcW w:w="1407" w:type="dxa"/>
+            <w:tcBorders>
+              <w:bottom w:val="single" w:sz="12" w:space="0" w:color="auto"/>
+            </w:tcBorders>
             <w:vAlign w:val="center"/>
           </w:tcPr>
           <w:p>
@@ -990,44 +1309,54 @@
         </w:tc>
         <w:tc>
           <w:tcPr>
-            <w:tcW w:w="1229" w:type="dxa"/>
-          </w:tcPr>
-          <w:p>
-            <w:r>
-              <w:t>42</w:t>
-            </w:r>
-          </w:p>
-        </w:tc>
-        <w:tc>
-          <w:tcPr>
-            <w:tcW w:w="1417" w:type="dxa"/>
-          </w:tcPr>
-          <w:p>
-            <w:r>
-              <w:t>44</w:t>
+            <w:tcW w:w="1269" w:type="dxa"/>
+            <w:tcBorders>
+              <w:bottom w:val="single" w:sz="12" w:space="0" w:color="auto"/>
+            </w:tcBorders>
+          </w:tcPr>
+          <w:p>
+            <w:r>
+              <w:t>6293</w:t>
+            </w:r>
+          </w:p>
+        </w:tc>
+        <w:tc>
+          <w:tcPr>
+            <w:tcW w:w="1225" w:type="dxa"/>
+            <w:tcBorders>
+              <w:bottom w:val="single" w:sz="12" w:space="0" w:color="auto"/>
+            </w:tcBorders>
+          </w:tcPr>
+          <w:p>
+            <w:r>
+              <w:t>6295</w:t>
             </w:r>
           </w:p>
         </w:tc>
         <w:tc>
           <w:tcPr>
             <w:tcW w:w="1276" w:type="dxa"/>
-          </w:tcPr>
-          <w:p>
-            <w:r>
-              <w:t>59</w:t>
-            </w:r>
-          </w:p>
-        </w:tc>
-        <w:tc>
-          <w:tcPr>
-            <w:tcW w:w="1276" w:type="dxa"/>
-            <w:tcBorders>
+            <w:tcBorders>
+              <w:bottom w:val="single" w:sz="12" w:space="0" w:color="auto"/>
+            </w:tcBorders>
+          </w:tcPr>
+          <w:p>
+            <w:r>
+              <w:t>6356</w:t>
+            </w:r>
+          </w:p>
+        </w:tc>
+        <w:tc>
+          <w:tcPr>
+            <w:tcW w:w="1564" w:type="dxa"/>
+            <w:tcBorders>
+              <w:bottom w:val="single" w:sz="12" w:space="0" w:color="auto"/>
               <w:right w:val="single" w:sz="12" w:space="0" w:color="auto"/>
             </w:tcBorders>
           </w:tcPr>
           <w:p>
             <w:r>
-              <w:t>0.04688</w:t>
+              <w:t>3.95332</w:t>
             </w:r>
           </w:p>
         </w:tc>
@@ -1036,19 +1365,10 @@
         <w:tc>
           <w:tcPr>
             <w:tcW w:w="1187" w:type="dxa"/>
-            <w:vMerge/>
-            <w:tcBorders>
+            <w:vMerge w:val="restart"/>
+            <w:tcBorders>
+              <w:top w:val="single" w:sz="12" w:space="0" w:color="auto"/>
               <w:left w:val="single" w:sz="12" w:space="0" w:color="auto"/>
-              <w:bottom w:val="single" w:sz="12" w:space="0" w:color="auto"/>
-            </w:tcBorders>
-          </w:tcPr>
-          <w:p/>
-        </w:tc>
-        <w:tc>
-          <w:tcPr>
-            <w:tcW w:w="1407" w:type="dxa"/>
-            <w:tcBorders>
-              <w:bottom w:val="single" w:sz="12" w:space="0" w:color="auto"/>
             </w:tcBorders>
             <w:vAlign w:val="center"/>
           </w:tcPr>
@@ -1057,72 +1377,15 @@
               <w:jc w:val="center"/>
             </w:pPr>
             <w:r>
-              <w:t>6</w:t>
-            </w:r>
-          </w:p>
-        </w:tc>
-        <w:tc>
-          <w:tcPr>
-            <w:tcW w:w="1229" w:type="dxa"/>
-            <w:tcBorders>
-              <w:bottom w:val="single" w:sz="12" w:space="0" w:color="auto"/>
-            </w:tcBorders>
-          </w:tcPr>
-          <w:p>
-            <w:r>
-              <w:t>6293</w:t>
-            </w:r>
-          </w:p>
-        </w:tc>
-        <w:tc>
-          <w:tcPr>
-            <w:tcW w:w="1417" w:type="dxa"/>
-            <w:tcBorders>
-              <w:bottom w:val="single" w:sz="12" w:space="0" w:color="auto"/>
-            </w:tcBorders>
-          </w:tcPr>
-          <w:p>
-            <w:r>
-              <w:t>6295</w:t>
-            </w:r>
-          </w:p>
-        </w:tc>
-        <w:tc>
-          <w:tcPr>
-            <w:tcW w:w="1276" w:type="dxa"/>
-            <w:tcBorders>
-              <w:bottom w:val="single" w:sz="12" w:space="0" w:color="auto"/>
-            </w:tcBorders>
-          </w:tcPr>
-          <w:p>
-            <w:r>
-              <w:t>6356</w:t>
-            </w:r>
-          </w:p>
-        </w:tc>
-        <w:tc>
-          <w:tcPr>
-            <w:tcW w:w="1276" w:type="dxa"/>
-            <w:tcBorders>
-              <w:bottom w:val="single" w:sz="12" w:space="0" w:color="auto"/>
-              <w:right w:val="single" w:sz="12" w:space="0" w:color="auto"/>
-            </w:tcBorders>
-          </w:tcPr>
-          <w:p>
-            <w:r>
-              <w:t>3.95332</w:t>
-            </w:r>
-          </w:p>
-        </w:tc>
-      </w:tr>
-      <w:tr>
-        <w:tc>
-          <w:tcPr>
-            <w:tcW w:w="1187" w:type="dxa"/>
-            <w:vMerge w:val="restart"/>
+              <w:t>A*</w:t>
+            </w:r>
+          </w:p>
+        </w:tc>
+        <w:tc>
+          <w:tcPr>
+            <w:tcW w:w="1407" w:type="dxa"/>
             <w:tcBorders>
               <w:top w:val="single" w:sz="12" w:space="0" w:color="auto"/>
-              <w:left w:val="single" w:sz="12" w:space="0" w:color="auto"/>
             </w:tcBorders>
             <w:vAlign w:val="center"/>
           </w:tcPr>
@@ -1131,15 +1394,71 @@
               <w:jc w:val="center"/>
             </w:pPr>
             <w:r>
-              <w:t>A*</w:t>
-            </w:r>
-          </w:p>
-        </w:tc>
-        <w:tc>
-          <w:tcPr>
-            <w:tcW w:w="1407" w:type="dxa"/>
+              <w:t>1</w:t>
+            </w:r>
+          </w:p>
+        </w:tc>
+        <w:tc>
+          <w:tcPr>
+            <w:tcW w:w="1269" w:type="dxa"/>
             <w:tcBorders>
               <w:top w:val="single" w:sz="12" w:space="0" w:color="auto"/>
+            </w:tcBorders>
+          </w:tcPr>
+          <w:p>
+            <w:r>
+              <w:t>1</w:t>
+            </w:r>
+          </w:p>
+        </w:tc>
+        <w:tc>
+          <w:tcPr>
+            <w:tcW w:w="1225" w:type="dxa"/>
+            <w:tcBorders>
+              <w:top w:val="single" w:sz="12" w:space="0" w:color="auto"/>
+            </w:tcBorders>
+          </w:tcPr>
+          <w:p>
+            <w:r>
+              <w:t>2</w:t>
+            </w:r>
+          </w:p>
+        </w:tc>
+        <w:tc>
+          <w:tcPr>
+            <w:tcW w:w="1276" w:type="dxa"/>
+            <w:tcBorders>
+              <w:top w:val="single" w:sz="12" w:space="0" w:color="auto"/>
+            </w:tcBorders>
+          </w:tcPr>
+          <w:p>
+            <w:r>
+              <w:t>0</w:t>
+            </w:r>
+          </w:p>
+        </w:tc>
+        <w:tc>
+          <w:tcPr>
+            <w:tcW w:w="1564" w:type="dxa"/>
+            <w:tcBorders>
+              <w:top w:val="single" w:sz="12" w:space="0" w:color="auto"/>
+              <w:right w:val="single" w:sz="12" w:space="0" w:color="auto"/>
+            </w:tcBorders>
+          </w:tcPr>
+          <w:p>
+            <w:r>
+              <w:t>0.00000</w:t>
+            </w:r>
+          </w:p>
+        </w:tc>
+      </w:tr>
+      <w:tr>
+        <w:tc>
+          <w:tcPr>
+            <w:tcW w:w="1187" w:type="dxa"/>
+            <w:vMerge/>
+            <w:tcBorders>
+              <w:left w:val="single" w:sz="12" w:space="0" w:color="auto"/>
             </w:tcBorders>
             <w:vAlign w:val="center"/>
           </w:tcPr>
@@ -1147,294 +1466,236 @@
             <w:pPr>
               <w:jc w:val="center"/>
             </w:pPr>
-            <w:r>
-              <w:t>1</w:t>
-            </w:r>
-          </w:p>
-        </w:tc>
-        <w:tc>
-          <w:tcPr>
-            <w:tcW w:w="1229" w:type="dxa"/>
-            <w:tcBorders>
-              <w:top w:val="single" w:sz="12" w:space="0" w:color="auto"/>
-            </w:tcBorders>
-          </w:tcPr>
-          <w:p>
-            <w:r>
-              <w:t>1</w:t>
-            </w:r>
-          </w:p>
-        </w:tc>
-        <w:tc>
-          <w:tcPr>
-            <w:tcW w:w="1417" w:type="dxa"/>
-            <w:tcBorders>
-              <w:top w:val="single" w:sz="12" w:space="0" w:color="auto"/>
-            </w:tcBorders>
-          </w:tcPr>
-          <w:p>
-            <w:r>
-              <w:t>2</w:t>
-            </w:r>
-          </w:p>
-        </w:tc>
-        <w:tc>
-          <w:tcPr>
-            <w:tcW w:w="1276" w:type="dxa"/>
-            <w:tcBorders>
-              <w:top w:val="single" w:sz="12" w:space="0" w:color="auto"/>
-            </w:tcBorders>
-          </w:tcPr>
-          <w:p>
-            <w:r>
-              <w:t>0</w:t>
-            </w:r>
-          </w:p>
-        </w:tc>
-        <w:tc>
-          <w:tcPr>
-            <w:tcW w:w="1276" w:type="dxa"/>
-            <w:tcBorders>
-              <w:top w:val="single" w:sz="12" w:space="0" w:color="auto"/>
-              <w:right w:val="single" w:sz="12" w:space="0" w:color="auto"/>
-            </w:tcBorders>
-          </w:tcPr>
-          <w:p>
-            <w:r>
-              <w:t>0.00000</w:t>
-            </w:r>
-          </w:p>
-        </w:tc>
-      </w:tr>
-      <w:tr>
-        <w:tc>
-          <w:tcPr>
-            <w:tcW w:w="1187" w:type="dxa"/>
-            <w:vMerge/>
-            <w:tcBorders>
-              <w:left w:val="single" w:sz="12" w:space="0" w:color="auto"/>
-            </w:tcBorders>
+          </w:p>
+        </w:tc>
+        <w:tc>
+          <w:tcPr>
+            <w:tcW w:w="1407" w:type="dxa"/>
             <w:vAlign w:val="center"/>
           </w:tcPr>
           <w:p>
             <w:pPr>
               <w:jc w:val="center"/>
             </w:pPr>
-          </w:p>
-        </w:tc>
-        <w:tc>
-          <w:tcPr>
-            <w:tcW w:w="1407" w:type="dxa"/>
+            <w:r>
+              <w:t>2</w:t>
+            </w:r>
+          </w:p>
+        </w:tc>
+        <w:tc>
+          <w:tcPr>
+            <w:tcW w:w="1269" w:type="dxa"/>
+          </w:tcPr>
+          <w:p>
+            <w:r>
+              <w:t>3</w:t>
+            </w:r>
+          </w:p>
+        </w:tc>
+        <w:tc>
+          <w:tcPr>
+            <w:tcW w:w="1225" w:type="dxa"/>
+          </w:tcPr>
+          <w:p>
+            <w:r>
+              <w:t>5</w:t>
+            </w:r>
+          </w:p>
+        </w:tc>
+        <w:tc>
+          <w:tcPr>
+            <w:tcW w:w="1276" w:type="dxa"/>
+          </w:tcPr>
+          <w:p>
+            <w:r>
+              <w:t>6</w:t>
+            </w:r>
+          </w:p>
+        </w:tc>
+        <w:tc>
+          <w:tcPr>
+            <w:tcW w:w="1564" w:type="dxa"/>
+            <w:tcBorders>
+              <w:right w:val="single" w:sz="12" w:space="0" w:color="auto"/>
+            </w:tcBorders>
+          </w:tcPr>
+          <w:p>
+            <w:r>
+              <w:t>0.00000</w:t>
+            </w:r>
+          </w:p>
+        </w:tc>
+      </w:tr>
+      <w:tr>
+        <w:tc>
+          <w:tcPr>
+            <w:tcW w:w="1187" w:type="dxa"/>
+            <w:vMerge/>
+            <w:tcBorders>
+              <w:left w:val="single" w:sz="12" w:space="0" w:color="auto"/>
+            </w:tcBorders>
             <w:vAlign w:val="center"/>
           </w:tcPr>
           <w:p>
             <w:pPr>
               <w:jc w:val="center"/>
             </w:pPr>
-            <w:r>
-              <w:t>2</w:t>
-            </w:r>
-          </w:p>
-        </w:tc>
-        <w:tc>
-          <w:tcPr>
-            <w:tcW w:w="1229" w:type="dxa"/>
-          </w:tcPr>
-          <w:p>
-            <w:r>
-              <w:t>3</w:t>
-            </w:r>
-          </w:p>
-        </w:tc>
-        <w:tc>
-          <w:tcPr>
-            <w:tcW w:w="1417" w:type="dxa"/>
-          </w:tcPr>
-          <w:p>
-            <w:r>
-              <w:t>5</w:t>
-            </w:r>
-          </w:p>
-        </w:tc>
-        <w:tc>
-          <w:tcPr>
-            <w:tcW w:w="1276" w:type="dxa"/>
-          </w:tcPr>
-          <w:p>
-            <w:r>
-              <w:t>6</w:t>
-            </w:r>
-          </w:p>
-        </w:tc>
-        <w:tc>
-          <w:tcPr>
-            <w:tcW w:w="1276" w:type="dxa"/>
-            <w:tcBorders>
-              <w:right w:val="single" w:sz="12" w:space="0" w:color="auto"/>
-            </w:tcBorders>
-          </w:tcPr>
-          <w:p>
-            <w:r>
-              <w:t>0.00000</w:t>
-            </w:r>
-          </w:p>
-        </w:tc>
-      </w:tr>
-      <w:tr>
-        <w:tc>
-          <w:tcPr>
-            <w:tcW w:w="1187" w:type="dxa"/>
-            <w:vMerge/>
-            <w:tcBorders>
-              <w:left w:val="single" w:sz="12" w:space="0" w:color="auto"/>
-            </w:tcBorders>
+          </w:p>
+        </w:tc>
+        <w:tc>
+          <w:tcPr>
+            <w:tcW w:w="1407" w:type="dxa"/>
             <w:vAlign w:val="center"/>
           </w:tcPr>
           <w:p>
             <w:pPr>
               <w:jc w:val="center"/>
             </w:pPr>
-          </w:p>
-        </w:tc>
-        <w:tc>
-          <w:tcPr>
-            <w:tcW w:w="1407" w:type="dxa"/>
+            <w:r>
+              <w:t>3</w:t>
+            </w:r>
+          </w:p>
+        </w:tc>
+        <w:tc>
+          <w:tcPr>
+            <w:tcW w:w="1269" w:type="dxa"/>
+          </w:tcPr>
+          <w:p>
+            <w:r>
+              <w:t>74702</w:t>
+            </w:r>
+          </w:p>
+        </w:tc>
+        <w:tc>
+          <w:tcPr>
+            <w:tcW w:w="1225" w:type="dxa"/>
+          </w:tcPr>
+          <w:p>
+            <w:r>
+              <w:t>74703</w:t>
+            </w:r>
+          </w:p>
+        </w:tc>
+        <w:tc>
+          <w:tcPr>
+            <w:tcW w:w="1276" w:type="dxa"/>
+          </w:tcPr>
+          <w:p>
+            <w:r>
+              <w:t>74701</w:t>
+            </w:r>
+          </w:p>
+        </w:tc>
+        <w:tc>
+          <w:tcPr>
+            <w:tcW w:w="1564" w:type="dxa"/>
+            <w:tcBorders>
+              <w:right w:val="single" w:sz="12" w:space="0" w:color="auto"/>
+            </w:tcBorders>
+          </w:tcPr>
+          <w:p>
+            <w:r>
+              <w:t>47.68979</w:t>
+            </w:r>
+          </w:p>
+        </w:tc>
+      </w:tr>
+      <w:tr>
+        <w:tc>
+          <w:tcPr>
+            <w:tcW w:w="1187" w:type="dxa"/>
+            <w:vMerge/>
+            <w:tcBorders>
+              <w:left w:val="single" w:sz="12" w:space="0" w:color="auto"/>
+            </w:tcBorders>
             <w:vAlign w:val="center"/>
           </w:tcPr>
           <w:p>
             <w:pPr>
               <w:jc w:val="center"/>
             </w:pPr>
-            <w:r>
-              <w:t>3</w:t>
-            </w:r>
-          </w:p>
-        </w:tc>
-        <w:tc>
-          <w:tcPr>
-            <w:tcW w:w="1229" w:type="dxa"/>
-          </w:tcPr>
-          <w:p>
-            <w:r>
-              <w:t>74702</w:t>
-            </w:r>
-          </w:p>
-        </w:tc>
-        <w:tc>
-          <w:tcPr>
-            <w:tcW w:w="1417" w:type="dxa"/>
-          </w:tcPr>
-          <w:p>
-            <w:r>
-              <w:t>74703</w:t>
-            </w:r>
-          </w:p>
-        </w:tc>
-        <w:tc>
-          <w:tcPr>
-            <w:tcW w:w="1276" w:type="dxa"/>
-          </w:tcPr>
-          <w:p>
-            <w:r>
-              <w:t>74701</w:t>
-            </w:r>
-          </w:p>
-        </w:tc>
-        <w:tc>
-          <w:tcPr>
-            <w:tcW w:w="1276" w:type="dxa"/>
-            <w:tcBorders>
-              <w:right w:val="single" w:sz="12" w:space="0" w:color="auto"/>
-            </w:tcBorders>
-          </w:tcPr>
-          <w:p>
-            <w:r>
-              <w:t>47.68979</w:t>
-            </w:r>
-          </w:p>
-        </w:tc>
-      </w:tr>
-      <w:tr>
-        <w:tc>
-          <w:tcPr>
-            <w:tcW w:w="1187" w:type="dxa"/>
-            <w:vMerge/>
-            <w:tcBorders>
-              <w:left w:val="single" w:sz="12" w:space="0" w:color="auto"/>
-            </w:tcBorders>
+          </w:p>
+        </w:tc>
+        <w:tc>
+          <w:tcPr>
+            <w:tcW w:w="1407" w:type="dxa"/>
             <w:vAlign w:val="center"/>
           </w:tcPr>
           <w:p>
             <w:pPr>
               <w:jc w:val="center"/>
             </w:pPr>
-          </w:p>
-        </w:tc>
-        <w:tc>
-          <w:tcPr>
-            <w:tcW w:w="1407" w:type="dxa"/>
+            <w:r>
+              <w:t>4</w:t>
+            </w:r>
+          </w:p>
+        </w:tc>
+        <w:tc>
+          <w:tcPr>
+            <w:tcW w:w="1269" w:type="dxa"/>
+          </w:tcPr>
+          <w:p>
+            <w:r>
+              <w:t>42</w:t>
+            </w:r>
+          </w:p>
+        </w:tc>
+        <w:tc>
+          <w:tcPr>
+            <w:tcW w:w="1225" w:type="dxa"/>
+          </w:tcPr>
+          <w:p>
+            <w:r>
+              <w:t>44</w:t>
+            </w:r>
+          </w:p>
+        </w:tc>
+        <w:tc>
+          <w:tcPr>
+            <w:tcW w:w="1276" w:type="dxa"/>
+          </w:tcPr>
+          <w:p>
+            <w:r>
+              <w:t>59</w:t>
+            </w:r>
+          </w:p>
+        </w:tc>
+        <w:tc>
+          <w:tcPr>
+            <w:tcW w:w="1564" w:type="dxa"/>
+            <w:tcBorders>
+              <w:right w:val="single" w:sz="12" w:space="0" w:color="auto"/>
+            </w:tcBorders>
+          </w:tcPr>
+          <w:p>
+            <w:r>
+              <w:t>0.04688</w:t>
+            </w:r>
+          </w:p>
+        </w:tc>
+      </w:tr>
+      <w:tr>
+        <w:tc>
+          <w:tcPr>
+            <w:tcW w:w="1187" w:type="dxa"/>
+            <w:vMerge/>
+            <w:tcBorders>
+              <w:left w:val="single" w:sz="12" w:space="0" w:color="auto"/>
+              <w:bottom w:val="single" w:sz="12" w:space="0" w:color="auto"/>
+            </w:tcBorders>
             <w:vAlign w:val="center"/>
           </w:tcPr>
           <w:p>
             <w:pPr>
               <w:jc w:val="center"/>
             </w:pPr>
-            <w:r>
-              <w:t>4</w:t>
-            </w:r>
-          </w:p>
-        </w:tc>
-        <w:tc>
-          <w:tcPr>
-            <w:tcW w:w="1229" w:type="dxa"/>
-          </w:tcPr>
-          <w:p>
-            <w:r>
-              <w:t>27</w:t>
-            </w:r>
-          </w:p>
-        </w:tc>
-        <w:tc>
-          <w:tcPr>
-            <w:tcW w:w="1417" w:type="dxa"/>
-          </w:tcPr>
-          <w:p>
-            <w:r>
-              <w:t>28</w:t>
-            </w:r>
-          </w:p>
-        </w:tc>
-        <w:tc>
-          <w:tcPr>
-            <w:tcW w:w="1276" w:type="dxa"/>
-          </w:tcPr>
-          <w:p>
-            <w:r>
-              <w:t>26</w:t>
-            </w:r>
-          </w:p>
-        </w:tc>
-        <w:tc>
-          <w:tcPr>
-            <w:tcW w:w="1276" w:type="dxa"/>
-            <w:tcBorders>
-              <w:right w:val="single" w:sz="12" w:space="0" w:color="auto"/>
-            </w:tcBorders>
-          </w:tcPr>
-          <w:p>
-            <w:r>
-              <w:t>0.01563</w:t>
-            </w:r>
-          </w:p>
-        </w:tc>
-      </w:tr>
-      <w:tr>
-        <w:tc>
-          <w:tcPr>
-            <w:tcW w:w="1187" w:type="dxa"/>
-            <w:vMerge/>
-            <w:tcBorders>
-              <w:left w:val="single" w:sz="12" w:space="0" w:color="auto"/>
+          </w:p>
+        </w:tc>
+        <w:tc>
+          <w:tcPr>
+            <w:tcW w:w="1407" w:type="dxa"/>
+            <w:tcBorders>
+              <w:bottom w:val="single" w:sz="12" w:space="0" w:color="auto"/>
             </w:tcBorders>
             <w:vAlign w:val="center"/>
           </w:tcPr>
@@ -1442,17 +1703,6 @@
             <w:pPr>
               <w:jc w:val="center"/>
             </w:pPr>
-          </w:p>
-        </w:tc>
-        <w:tc>
-          <w:tcPr>
-            <w:tcW w:w="1407" w:type="dxa"/>
-            <w:vAlign w:val="center"/>
-          </w:tcPr>
-          <w:p>
-            <w:pPr>
-              <w:jc w:val="center"/>
-            </w:pPr>
             <w:r>
               <w:t>5</w:t>
             </w:r>
@@ -1460,114 +1710,36 @@
         </w:tc>
         <w:tc>
           <w:tcPr>
-            <w:tcW w:w="1229" w:type="dxa"/>
-          </w:tcPr>
-          <w:p>
-            <w:r>
-              <w:t>42</w:t>
-            </w:r>
-          </w:p>
-        </w:tc>
-        <w:tc>
-          <w:tcPr>
-            <w:tcW w:w="1417" w:type="dxa"/>
-          </w:tcPr>
-          <w:p>
-            <w:r>
-              <w:t>44</w:t>
+            <w:tcW w:w="1269" w:type="dxa"/>
+            <w:tcBorders>
+              <w:bottom w:val="single" w:sz="12" w:space="0" w:color="auto"/>
+            </w:tcBorders>
+          </w:tcPr>
+          <w:p>
+            <w:r>
+              <w:t>5116</w:t>
+            </w:r>
+          </w:p>
+        </w:tc>
+        <w:tc>
+          <w:tcPr>
+            <w:tcW w:w="1225" w:type="dxa"/>
+            <w:tcBorders>
+              <w:bottom w:val="single" w:sz="12" w:space="0" w:color="auto"/>
+            </w:tcBorders>
+          </w:tcPr>
+          <w:p>
+            <w:r>
+              <w:t>5118</w:t>
             </w:r>
           </w:p>
         </w:tc>
         <w:tc>
           <w:tcPr>
             <w:tcW w:w="1276" w:type="dxa"/>
-          </w:tcPr>
-          <w:p>
-            <w:r>
-              <w:t>59</w:t>
-            </w:r>
-          </w:p>
-        </w:tc>
-        <w:tc>
-          <w:tcPr>
-            <w:tcW w:w="1276" w:type="dxa"/>
-            <w:tcBorders>
-              <w:right w:val="single" w:sz="12" w:space="0" w:color="auto"/>
-            </w:tcBorders>
-          </w:tcPr>
-          <w:p>
-            <w:r>
-              <w:t>0.04688</w:t>
-            </w:r>
-          </w:p>
-        </w:tc>
-      </w:tr>
-      <w:tr>
-        <w:tc>
-          <w:tcPr>
-            <w:tcW w:w="1187" w:type="dxa"/>
-            <w:vMerge/>
-            <w:tcBorders>
-              <w:left w:val="single" w:sz="12" w:space="0" w:color="auto"/>
+            <w:tcBorders>
               <w:bottom w:val="single" w:sz="12" w:space="0" w:color="auto"/>
             </w:tcBorders>
-            <w:vAlign w:val="center"/>
-          </w:tcPr>
-          <w:p>
-            <w:pPr>
-              <w:jc w:val="center"/>
-            </w:pPr>
-          </w:p>
-        </w:tc>
-        <w:tc>
-          <w:tcPr>
-            <w:tcW w:w="1407" w:type="dxa"/>
-            <w:tcBorders>
-              <w:bottom w:val="single" w:sz="12" w:space="0" w:color="auto"/>
-            </w:tcBorders>
-            <w:vAlign w:val="center"/>
-          </w:tcPr>
-          <w:p>
-            <w:pPr>
-              <w:jc w:val="center"/>
-            </w:pPr>
-            <w:r>
-              <w:t>6</w:t>
-            </w:r>
-          </w:p>
-        </w:tc>
-        <w:tc>
-          <w:tcPr>
-            <w:tcW w:w="1229" w:type="dxa"/>
-            <w:tcBorders>
-              <w:bottom w:val="single" w:sz="12" w:space="0" w:color="auto"/>
-            </w:tcBorders>
-          </w:tcPr>
-          <w:p>
-            <w:r>
-              <w:t>5116</w:t>
-            </w:r>
-          </w:p>
-        </w:tc>
-        <w:tc>
-          <w:tcPr>
-            <w:tcW w:w="1417" w:type="dxa"/>
-            <w:tcBorders>
-              <w:bottom w:val="single" w:sz="12" w:space="0" w:color="auto"/>
-            </w:tcBorders>
-          </w:tcPr>
-          <w:p>
-            <w:r>
-              <w:t>5118</w:t>
-            </w:r>
-          </w:p>
-        </w:tc>
-        <w:tc>
-          <w:tcPr>
-            <w:tcW w:w="1276" w:type="dxa"/>
-            <w:tcBorders>
-              <w:bottom w:val="single" w:sz="12" w:space="0" w:color="auto"/>
-            </w:tcBorders>
           </w:tcPr>
           <w:p>
             <w:r>
@@ -1577,7 +1749,7 @@
         </w:tc>
         <w:tc>
           <w:tcPr>
-            <w:tcW w:w="1276" w:type="dxa"/>
+            <w:tcW w:w="1564" w:type="dxa"/>
             <w:tcBorders>
               <w:bottom w:val="single" w:sz="12" w:space="0" w:color="auto"/>
               <w:right w:val="single" w:sz="12" w:space="0" w:color="auto"/>
@@ -1605,37 +1777,405 @@
     </w:p>
     <w:p>
       <w:pPr>
-        <w:ind w:firstLine="708"/>
-      </w:pPr>
-      <w:r>
-        <w:t xml:space="preserve">Breve análise crítica aos resultados obtidos </w:t>
-      </w:r>
-    </w:p>
-    <w:p>
-      <w:pPr>
-        <w:ind w:firstLine="708"/>
-      </w:pPr>
-      <w:r>
-        <w:t>(completude, eficiência, comparação entre métodos e heurística)</w:t>
-      </w:r>
-    </w:p>
-    <w:p>
-      <w:pPr>
         <w:pStyle w:val="PargrafodaLista"/>
         <w:numPr>
           <w:ilvl w:val="0"/>
-          <w:numId w:val="9"/>
+          <w:numId w:val="14"/>
         </w:numPr>
-      </w:pPr>
-      <w:r>
-        <w:t>Abordar impacto da dimensão do tabuleiro e número de cores na procura</w:t>
+        <w:jc w:val="both"/>
+      </w:pPr>
+      <w:r>
+        <w:t xml:space="preserve">Dos 3 algoritmos de procura testados, aquele que obteve melhores resultados, em geral, foi o A*. Isto deve-se principalmente ao uso de uma heurística fiável que </w:t>
+      </w:r>
+      <w:commentRangeStart w:id="0"/>
+      <w:r>
+        <w:t xml:space="preserve">reduz significativamente </w:t>
+      </w:r>
+      <w:commentRangeEnd w:id="0"/>
+      <w:r>
+        <w:rPr>
+          <w:rStyle w:val="Refdecomentrio"/>
+        </w:rPr>
+        <w:commentReference w:id="0"/>
+      </w:r>
+      <w:r>
+        <w:t>o número de nós expandidos</w:t>
+      </w:r>
+      <w:r>
+        <w:t>.</w:t>
+      </w:r>
+    </w:p>
+    <w:p>
+      <w:pPr>
+        <w:pStyle w:val="PargrafodaLista"/>
+        <w:jc w:val="both"/>
+        <w:rPr>
+          <w:sz w:val="8"/>
+        </w:rPr>
+      </w:pPr>
+    </w:p>
+    <w:p>
+      <w:pPr>
+        <w:pStyle w:val="PargrafodaLista"/>
+        <w:numPr>
+          <w:ilvl w:val="0"/>
+          <w:numId w:val="14"/>
+        </w:numPr>
+        <w:spacing w:before="240"/>
+        <w:jc w:val="both"/>
+      </w:pPr>
+      <w:r>
+        <w:t>No pior caso, a complexidade</w:t>
+      </w:r>
+      <w:r>
+        <w:t xml:space="preserve"> temporal</w:t>
+      </w:r>
+      <w:r>
+        <w:t xml:space="preserve"> tanto da DFS como do A* é de O(</w:t>
+      </w:r>
+      <w:proofErr w:type="spellStart"/>
+      <w:r>
+        <w:t>b</w:t>
+      </w:r>
+      <w:r>
+        <w:rPr>
+          <w:vertAlign w:val="superscript"/>
+        </w:rPr>
+        <w:t>d</w:t>
+      </w:r>
+      <w:proofErr w:type="spellEnd"/>
+      <w:r>
+        <w:t xml:space="preserve">), em que </w:t>
+      </w:r>
+      <w:r>
+        <w:rPr>
+          <w:i/>
+        </w:rPr>
+        <w:t>b</w:t>
+      </w:r>
+      <w:r>
+        <w:t xml:space="preserve"> é o número médio de sucessores por estado e </w:t>
+      </w:r>
+      <w:r>
+        <w:rPr>
+          <w:i/>
+        </w:rPr>
+        <w:t xml:space="preserve">d </w:t>
+      </w:r>
+      <w:r>
+        <w:t xml:space="preserve">é a profundidade do caminho que conduz à solução. A superioridade do A* em relação à DFS </w:t>
+      </w:r>
+      <w:commentRangeStart w:id="1"/>
+      <w:r>
+        <w:t>é evidente no número de nós expandidos e gerados, que é muito maior no caso</w:t>
+      </w:r>
+      <w:r>
+        <w:t xml:space="preserve"> da DFS. </w:t>
+      </w:r>
+      <w:commentRangeEnd w:id="1"/>
+      <w:r>
+        <w:rPr>
+          <w:rStyle w:val="Refdecomentrio"/>
+        </w:rPr>
+        <w:commentReference w:id="1"/>
+      </w:r>
+    </w:p>
+    <w:p>
+      <w:pPr>
+        <w:pStyle w:val="PargrafodaLista"/>
+        <w:jc w:val="both"/>
+        <w:rPr>
+          <w:sz w:val="8"/>
+        </w:rPr>
+      </w:pPr>
+    </w:p>
+    <w:p>
+      <w:pPr>
+        <w:pStyle w:val="PargrafodaLista"/>
+        <w:numPr>
+          <w:ilvl w:val="0"/>
+          <w:numId w:val="14"/>
+        </w:numPr>
+        <w:spacing w:before="240"/>
+        <w:jc w:val="both"/>
+      </w:pPr>
+      <w:r>
+        <w:t xml:space="preserve">A procura gananciosa produziu resultados satisfatórios, semelhantes aos produzidos pelo A*, pois para este problema não existe solução ótima (i. e., não é possível encontrar o menor número de ações possível que conduza a uma solução). Portanto, a existência de uma heurística fiável é o necessário para encontrar uma solução eficientemente, já que a solução encontrada pela procura gananciosa pode não ser a ótima. A complexidade temporal da procura gananciosa </w:t>
+      </w:r>
+      <w:r>
+        <w:t>é também idêntica à da DFS e do A*: O(</w:t>
+      </w:r>
+      <w:proofErr w:type="spellStart"/>
+      <w:r>
+        <w:t>b</w:t>
+      </w:r>
+      <w:r>
+        <w:rPr>
+          <w:vertAlign w:val="superscript"/>
+        </w:rPr>
+        <w:t>d</w:t>
+      </w:r>
+      <w:proofErr w:type="spellEnd"/>
+      <w:r>
+        <w:t>).</w:t>
+      </w:r>
+    </w:p>
+    <w:p>
+      <w:pPr>
+        <w:pStyle w:val="PargrafodaLista"/>
+        <w:jc w:val="both"/>
+        <w:rPr>
+          <w:sz w:val="8"/>
+        </w:rPr>
+      </w:pPr>
+    </w:p>
+    <w:p>
+      <w:pPr>
+        <w:pStyle w:val="PargrafodaLista"/>
+        <w:numPr>
+          <w:ilvl w:val="0"/>
+          <w:numId w:val="14"/>
+        </w:numPr>
+        <w:spacing w:before="240"/>
+        <w:jc w:val="both"/>
+      </w:pPr>
+      <w:r>
+        <w:t>A complexidade da execução de cada algoritmo</w:t>
+      </w:r>
+      <w:del w:id="2" w:author="Filipa Leça Pereira de Gouveia" w:date="2017-10-19T14:29:00Z">
+        <w:r>
+          <w:delText xml:space="preserve"> recebe um</w:delText>
+        </w:r>
+      </w:del>
+      <w:r>
+        <w:t xml:space="preserve"> </w:t>
+      </w:r>
+      <w:del w:id="3" w:author="Filipa Leça Pereira de Gouveia" w:date="2017-10-19T14:29:00Z">
+        <w:r>
+          <w:delText xml:space="preserve">aumento </w:delText>
+        </w:r>
+      </w:del>
+      <w:ins w:id="4" w:author="Filipa Leça Pereira de Gouveia" w:date="2017-10-19T14:29:00Z">
+        <w:r>
+          <w:t>aument</w:t>
+        </w:r>
+        <w:r>
+          <w:t>a</w:t>
+        </w:r>
+        <w:r>
+          <w:t xml:space="preserve"> </w:t>
+        </w:r>
+      </w:ins>
+      <w:r>
+        <w:t>significativ</w:t>
+      </w:r>
+      <w:ins w:id="5" w:author="Filipa Leça Pereira de Gouveia" w:date="2017-10-19T14:29:00Z">
+        <w:r>
+          <w:t>amente</w:t>
+        </w:r>
+      </w:ins>
+      <w:del w:id="6" w:author="Filipa Leça Pereira de Gouveia" w:date="2017-10-19T14:29:00Z">
+        <w:r>
+          <w:delText>o</w:delText>
+        </w:r>
+      </w:del>
+      <w:r>
+        <w:t xml:space="preserve"> ao aumentar o tamanho do tabuleiro. Este aumento é </w:t>
+      </w:r>
+      <w:del w:id="7" w:author="Filipa Leça Pereira de Gouveia" w:date="2017-10-19T14:34:00Z">
+        <w:r>
+          <w:delText>muito maior ao</w:delText>
+        </w:r>
+      </w:del>
+      <w:ins w:id="8" w:author="Filipa Leça Pereira de Gouveia" w:date="2017-10-19T14:34:00Z">
+        <w:r>
+          <w:t>exponenciado</w:t>
+        </w:r>
+      </w:ins>
+      <w:r>
+        <w:t xml:space="preserve"> </w:t>
+      </w:r>
+      <w:del w:id="9" w:author="Filipa Leça Pereira de Gouveia" w:date="2017-10-19T14:34:00Z">
+        <w:r>
+          <w:delText xml:space="preserve">aumentar </w:delText>
+        </w:r>
+      </w:del>
+      <w:ins w:id="10" w:author="Filipa Leça Pereira de Gouveia" w:date="2017-10-19T14:34:00Z">
+        <w:r>
+          <w:t>quando</w:t>
+        </w:r>
+        <w:r>
+          <w:t xml:space="preserve"> </w:t>
+        </w:r>
+      </w:ins>
+      <w:r>
+        <w:t xml:space="preserve">o número total de cores </w:t>
+      </w:r>
+      <w:del w:id="11" w:author="Filipa Leça Pereira de Gouveia" w:date="2017-10-19T14:34:00Z">
+        <w:r>
+          <w:delText>no tabuleiro</w:delText>
+        </w:r>
+      </w:del>
+      <w:ins w:id="12" w:author="Filipa Leça Pereira de Gouveia" w:date="2017-10-19T14:34:00Z">
+        <w:r>
+          <w:t>aumenta</w:t>
+        </w:r>
+      </w:ins>
+      <w:r>
+        <w:t>, uma vez que resulta num maior número de grupos removíveis (e, portanto, nós expandidos).</w:t>
+      </w:r>
+    </w:p>
+    <w:p>
+      <w:pPr>
+        <w:pStyle w:val="PargrafodaLista"/>
+        <w:jc w:val="both"/>
+        <w:rPr>
+          <w:sz w:val="8"/>
+        </w:rPr>
+      </w:pPr>
+    </w:p>
+    <w:p>
+      <w:pPr>
+        <w:pStyle w:val="PargrafodaLista"/>
+        <w:numPr>
+          <w:ilvl w:val="0"/>
+          <w:numId w:val="14"/>
+        </w:numPr>
+        <w:spacing w:before="240"/>
+        <w:jc w:val="both"/>
+      </w:pPr>
+      <w:r>
+        <w:t>A complexidade</w:t>
+      </w:r>
+      <w:r>
+        <w:t xml:space="preserve"> temporal</w:t>
+      </w:r>
+      <w:r>
+        <w:t xml:space="preserve"> da rotina </w:t>
+      </w:r>
+      <w:proofErr w:type="spellStart"/>
+      <w:r>
+        <w:t>board_find_groups</w:t>
+      </w:r>
+      <w:proofErr w:type="spellEnd"/>
+      <w:r>
+        <w:t xml:space="preserve"> é O(N), em que N é o tamanho do tabuleiro. Es</w:t>
+      </w:r>
+      <w:r>
+        <w:t xml:space="preserve">ta rotina é semelhante a uma </w:t>
+      </w:r>
+      <w:proofErr w:type="spellStart"/>
+      <w:r>
+        <w:rPr>
+          <w:i/>
+        </w:rPr>
+        <w:t>Depth-First</w:t>
+      </w:r>
+      <w:proofErr w:type="spellEnd"/>
+      <w:r>
+        <w:rPr>
+          <w:i/>
+        </w:rPr>
+        <w:t xml:space="preserve"> </w:t>
+      </w:r>
+      <w:proofErr w:type="spellStart"/>
+      <w:r>
+        <w:rPr>
+          <w:i/>
+        </w:rPr>
+        <w:t>Search</w:t>
+      </w:r>
+      <w:proofErr w:type="spellEnd"/>
+      <w:r>
+        <w:t>: percorre recursivamente todo o tabuleiro,</w:t>
+      </w:r>
+      <w:r>
+        <w:t xml:space="preserve"> visitando as posições adjacentes e adicionando-as </w:t>
+      </w:r>
+      <w:r>
+        <w:t>aos respetivos grupos</w:t>
+      </w:r>
+      <w:r>
+        <w:t>,</w:t>
+      </w:r>
+      <w:r>
+        <w:t xml:space="preserve"> com o cuidado de verificar se uma posição já foi visitada.</w:t>
+      </w:r>
+    </w:p>
+    <w:p>
+      <w:pPr>
+        <w:pStyle w:val="PargrafodaLista"/>
+        <w:jc w:val="both"/>
+        <w:rPr>
+          <w:sz w:val="8"/>
+        </w:rPr>
+      </w:pPr>
+    </w:p>
+    <w:p>
+      <w:pPr>
+        <w:pStyle w:val="PargrafodaLista"/>
+        <w:numPr>
+          <w:ilvl w:val="0"/>
+          <w:numId w:val="14"/>
+        </w:numPr>
+        <w:spacing w:before="240"/>
+        <w:jc w:val="both"/>
+      </w:pPr>
+      <w:r>
+        <w:t>A complexidade</w:t>
+      </w:r>
+      <w:r>
+        <w:t xml:space="preserve"> temporal</w:t>
+      </w:r>
+      <w:r>
+        <w:t xml:space="preserve"> da rot</w:t>
+      </w:r>
+      <w:r>
+        <w:t xml:space="preserve">ina </w:t>
+      </w:r>
+      <w:proofErr w:type="spellStart"/>
+      <w:r>
+        <w:t>board_remove_group</w:t>
+      </w:r>
+      <w:proofErr w:type="spellEnd"/>
+      <w:r>
+        <w:t xml:space="preserve"> é </w:t>
+      </w:r>
+      <w:r>
+        <w:t xml:space="preserve">O(N), em que N é o tamanho do tabuleiro. Esta rotina percorre todas as posições do grupo dado, removendo a </w:t>
+      </w:r>
+      <w:del w:id="13" w:author="Filipa Leça Pereira de Gouveia" w:date="2017-10-19T14:35:00Z">
+        <w:r>
+          <w:delText xml:space="preserve">bola </w:delText>
+        </w:r>
+      </w:del>
+      <w:ins w:id="14" w:author="Filipa Leça Pereira de Gouveia" w:date="2017-10-19T14:35:00Z">
+        <w:r>
+          <w:t>peça</w:t>
+        </w:r>
+        <w:r>
+          <w:t xml:space="preserve"> </w:t>
+        </w:r>
+      </w:ins>
+      <w:r>
+        <w:t>lá colocada</w:t>
+      </w:r>
+      <w:ins w:id="15" w:author="Filipa Leça Pereira de Gouveia" w:date="2017-10-19T14:36:00Z">
+        <w:r>
+          <w:t xml:space="preserve"> e realinhando vertical e horizontalmente a disposição das restantes peças</w:t>
+        </w:r>
+      </w:ins>
+      <w:bookmarkStart w:id="16" w:name="_GoBack"/>
+      <w:bookmarkEnd w:id="16"/>
+      <w:r>
+        <w:t>. No pior caso, um grupo corresponde a um tabuleiro inteiro.</w:t>
       </w:r>
     </w:p>
     <w:sectPr>
-      <w:headerReference w:type="default" r:id="rId8"/>
-      <w:footerReference w:type="default" r:id="rId9"/>
-      <w:headerReference w:type="first" r:id="rId10"/>
-      <w:footerReference w:type="first" r:id="rId11"/>
+      <w:headerReference w:type="default" r:id="rId10"/>
+      <w:footerReference w:type="default" r:id="rId11"/>
+      <w:headerReference w:type="first" r:id="rId12"/>
+      <w:footerReference w:type="first" r:id="rId13"/>
       <w:pgSz w:w="11906" w:h="16838"/>
       <w:pgMar w:top="1613" w:right="1701" w:bottom="1417" w:left="1701" w:header="568" w:footer="371" w:gutter="0"/>
       <w:cols w:space="708"/>
@@ -1646,6 +2186,50 @@
 </w:document>
 </file>
 
+<file path=word/comments.xml><?xml version="1.0" encoding="utf-8"?>
+<w:comments xmlns:wpc="http://schemas.microsoft.com/office/word/2010/wordprocessingCanvas" xmlns:cx="http://schemas.microsoft.com/office/drawing/2014/chartex" xmlns:cx1="http://schemas.microsoft.com/office/drawing/2015/9/8/chartex" xmlns:cx2="http://schemas.microsoft.com/office/drawing/2015/10/21/chartex" xmlns:cx3="http://schemas.microsoft.com/office/drawing/2016/5/9/chartex" xmlns:cx4="http://schemas.microsoft.com/office/drawing/2016/5/10/chartex" xmlns:cx5="http://schemas.microsoft.com/office/drawing/2016/5/11/chartex" xmlns:cx6="http://schemas.microsoft.com/office/drawing/2016/5/12/chartex" xmlns:cx7="http://schemas.microsoft.com/office/drawing/2016/5/13/chartex" xmlns:cx8="http://schemas.microsoft.com/office/drawing/2016/5/14/chartex" xmlns:mc="http://schemas.openxmlformats.org/markup-compatibility/2006" xmlns:aink="http://schemas.microsoft.com/office/drawing/2016/ink" xmlns:am3d="http://schemas.microsoft.com/office/drawing/2017/model3d" xmlns:o="urn:schemas-microsoft-com:office:office" xmlns:r="http://schemas.openxmlformats.org/officeDocument/2006/relationships" xmlns:m="http://schemas.openxmlformats.org/officeDocument/2006/math" xmlns:v="urn:schemas-microsoft-com:vml" xmlns:wp14="http://schemas.microsoft.com/office/word/2010/wordprocessingDrawing" xmlns:wp="http://schemas.openxmlformats.org/drawingml/2006/wordprocessingDrawing" xmlns:w10="urn:schemas-microsoft-com:office:word" xmlns:w="http://schemas.openxmlformats.org/wordprocessingml/2006/main" xmlns:w14="http://schemas.microsoft.com/office/word/2010/wordml" xmlns:w15="http://schemas.microsoft.com/office/word/2012/wordml" xmlns:w16se="http://schemas.microsoft.com/office/word/2015/wordml/symex" xmlns:wpg="http://schemas.microsoft.com/office/word/2010/wordprocessingGroup" xmlns:wpi="http://schemas.microsoft.com/office/word/2010/wordprocessingInk" xmlns:wne="http://schemas.microsoft.com/office/word/2006/wordml" xmlns:wps="http://schemas.microsoft.com/office/word/2010/wordprocessingShape" mc:Ignorable="w14 w15 w16se wp14">
+  <w:comment w:id="0" w:author="Filipa Leça Pereira de Gouveia" w:date="2017-10-19T14:25:00Z" w:initials="FLPdG">
+    <w:p>
+      <w:pPr>
+        <w:pStyle w:val="Textodecomentrio"/>
+      </w:pPr>
+      <w:r>
+        <w:rPr>
+          <w:rStyle w:val="Refdecomentrio"/>
+        </w:rPr>
+        <w:annotationRef/>
+      </w:r>
+      <w:r>
+        <w:t>Só relativamente ao tabuleiro 5</w:t>
+      </w:r>
+    </w:p>
+  </w:comment>
+  <w:comment w:id="1" w:author="Filipa Leça Pereira de Gouveia" w:date="2017-10-19T14:26:00Z" w:initials="FLPdG">
+    <w:p>
+      <w:pPr>
+        <w:pStyle w:val="Textodecomentrio"/>
+      </w:pPr>
+      <w:r>
+        <w:rPr>
+          <w:rStyle w:val="Refdecomentrio"/>
+        </w:rPr>
+        <w:annotationRef/>
+      </w:r>
+      <w:r>
+        <w:t>Relativamente ao ultimo tabuleiro</w:t>
+      </w:r>
+    </w:p>
+  </w:comment>
+</w:comments>
+</file>
+
+<file path=word/commentsExtended.xml><?xml version="1.0" encoding="utf-8"?>
+<w15:commentsEx xmlns:wpc="http://schemas.microsoft.com/office/word/2010/wordprocessingCanvas" xmlns:cx="http://schemas.microsoft.com/office/drawing/2014/chartex" xmlns:cx1="http://schemas.microsoft.com/office/drawing/2015/9/8/chartex" xmlns:cx2="http://schemas.microsoft.com/office/drawing/2015/10/21/chartex" xmlns:cx3="http://schemas.microsoft.com/office/drawing/2016/5/9/chartex" xmlns:cx4="http://schemas.microsoft.com/office/drawing/2016/5/10/chartex" xmlns:cx5="http://schemas.microsoft.com/office/drawing/2016/5/11/chartex" xmlns:cx6="http://schemas.microsoft.com/office/drawing/2016/5/12/chartex" xmlns:cx7="http://schemas.microsoft.com/office/drawing/2016/5/13/chartex" xmlns:cx8="http://schemas.microsoft.com/office/drawing/2016/5/14/chartex" xmlns:mc="http://schemas.openxmlformats.org/markup-compatibility/2006" xmlns:aink="http://schemas.microsoft.com/office/drawing/2016/ink" xmlns:am3d="http://schemas.microsoft.com/office/drawing/2017/model3d" xmlns:o="urn:schemas-microsoft-com:office:office" xmlns:r="http://schemas.openxmlformats.org/officeDocument/2006/relationships" xmlns:m="http://schemas.openxmlformats.org/officeDocument/2006/math" xmlns:v="urn:schemas-microsoft-com:vml" xmlns:wp14="http://schemas.microsoft.com/office/word/2010/wordprocessingDrawing" xmlns:wp="http://schemas.openxmlformats.org/drawingml/2006/wordprocessingDrawing" xmlns:w10="urn:schemas-microsoft-com:office:word" xmlns:w="http://schemas.openxmlformats.org/wordprocessingml/2006/main" xmlns:w14="http://schemas.microsoft.com/office/word/2010/wordml" xmlns:w15="http://schemas.microsoft.com/office/word/2012/wordml" xmlns:w16se="http://schemas.microsoft.com/office/word/2015/wordml/symex" xmlns:wpg="http://schemas.microsoft.com/office/word/2010/wordprocessingGroup" xmlns:wpi="http://schemas.microsoft.com/office/word/2010/wordprocessingInk" xmlns:wne="http://schemas.microsoft.com/office/word/2006/wordml" xmlns:wps="http://schemas.microsoft.com/office/word/2010/wordprocessingShape" mc:Ignorable="w14 w15 w16se wp14">
+  <w15:commentEx w15:paraId="42DE93F5" w15:done="0"/>
+  <w15:commentEx w15:paraId="10F32ADC" w15:done="0"/>
+</w15:commentsEx>
+</file>
+
 <file path=word/endnotes.xml><?xml version="1.0" encoding="utf-8"?>
 <w:endnotes xmlns:wpc="http://schemas.microsoft.com/office/word/2010/wordprocessingCanvas" xmlns:cx="http://schemas.microsoft.com/office/drawing/2014/chartex" xmlns:cx1="http://schemas.microsoft.com/office/drawing/2015/9/8/chartex" xmlns:cx2="http://schemas.microsoft.com/office/drawing/2015/10/21/chartex" xmlns:cx3="http://schemas.microsoft.com/office/drawing/2016/5/9/chartex" xmlns:cx4="http://schemas.microsoft.com/office/drawing/2016/5/10/chartex" xmlns:cx5="http://schemas.microsoft.com/office/drawing/2016/5/11/chartex" xmlns:cx6="http://schemas.microsoft.com/office/drawing/2016/5/12/chartex" xmlns:cx7="http://schemas.microsoft.com/office/drawing/2016/5/13/chartex" xmlns:cx8="http://schemas.microsoft.com/office/drawing/2016/5/14/chartex" xmlns:mc="http://schemas.openxmlformats.org/markup-compatibility/2006" xmlns:aink="http://schemas.microsoft.com/office/drawing/2016/ink" xmlns:am3d="http://schemas.microsoft.com/office/drawing/2017/model3d" xmlns:o="urn:schemas-microsoft-com:office:office" xmlns:r="http://schemas.openxmlformats.org/officeDocument/2006/relationships" xmlns:m="http://schemas.openxmlformats.org/officeDocument/2006/math" xmlns:v="urn:schemas-microsoft-com:vml" xmlns:wp14="http://schemas.microsoft.com/office/word/2010/wordprocessingDrawing" xmlns:wp="http://schemas.openxmlformats.org/drawingml/2006/wordprocessingDrawing" xmlns:w10="urn:schemas-microsoft-com:office:word" xmlns:w="http://schemas.openxmlformats.org/wordprocessingml/2006/main" xmlns:w14="http://schemas.microsoft.com/office/word/2010/wordml" xmlns:w15="http://schemas.microsoft.com/office/word/2012/wordml" xmlns:w16se="http://schemas.microsoft.com/office/word/2015/wordml/symex" xmlns:wpg="http://schemas.microsoft.com/office/word/2010/wordprocessingGroup" xmlns:wpi="http://schemas.microsoft.com/office/word/2010/wordprocessingInk" xmlns:wne="http://schemas.microsoft.com/office/word/2006/wordml" xmlns:wps="http://schemas.microsoft.com/office/word/2010/wordprocessingShape" mc:Ignorable="w14 w15 w16se wp14">
   <w:endnote w:type="separator" w:id="-1">
@@ -1680,6 +2264,22 @@
 
 <file path=word/footer1.xml><?xml version="1.0" encoding="utf-8"?>
 <w:ftr xmlns:wpc="http://schemas.microsoft.com/office/word/2010/wordprocessingCanvas" xmlns:cx="http://schemas.microsoft.com/office/drawing/2014/chartex" xmlns:cx1="http://schemas.microsoft.com/office/drawing/2015/9/8/chartex" xmlns:cx2="http://schemas.microsoft.com/office/drawing/2015/10/21/chartex" xmlns:cx3="http://schemas.microsoft.com/office/drawing/2016/5/9/chartex" xmlns:cx4="http://schemas.microsoft.com/office/drawing/2016/5/10/chartex" xmlns:cx5="http://schemas.microsoft.com/office/drawing/2016/5/11/chartex" xmlns:cx6="http://schemas.microsoft.com/office/drawing/2016/5/12/chartex" xmlns:cx7="http://schemas.microsoft.com/office/drawing/2016/5/13/chartex" xmlns:cx8="http://schemas.microsoft.com/office/drawing/2016/5/14/chartex" xmlns:mc="http://schemas.openxmlformats.org/markup-compatibility/2006" xmlns:aink="http://schemas.microsoft.com/office/drawing/2016/ink" xmlns:am3d="http://schemas.microsoft.com/office/drawing/2017/model3d" xmlns:o="urn:schemas-microsoft-com:office:office" xmlns:r="http://schemas.openxmlformats.org/officeDocument/2006/relationships" xmlns:m="http://schemas.openxmlformats.org/officeDocument/2006/math" xmlns:v="urn:schemas-microsoft-com:vml" xmlns:wp14="http://schemas.microsoft.com/office/word/2010/wordprocessingDrawing" xmlns:wp="http://schemas.openxmlformats.org/drawingml/2006/wordprocessingDrawing" xmlns:w10="urn:schemas-microsoft-com:office:word" xmlns:w="http://schemas.openxmlformats.org/wordprocessingml/2006/main" xmlns:w14="http://schemas.microsoft.com/office/word/2010/wordml" xmlns:w15="http://schemas.microsoft.com/office/word/2012/wordml" xmlns:w16se="http://schemas.microsoft.com/office/word/2015/wordml/symex" xmlns:wpg="http://schemas.microsoft.com/office/word/2010/wordprocessingGroup" xmlns:wpi="http://schemas.microsoft.com/office/word/2010/wordprocessingInk" xmlns:wne="http://schemas.microsoft.com/office/word/2006/wordml" xmlns:wps="http://schemas.microsoft.com/office/word/2010/wordprocessingShape" mc:Ignorable="w14 w15 w16se wp14">
+  <w:p>
+    <w:pPr>
+      <w:pStyle w:val="Rodap"/>
+    </w:pPr>
+    <w:r>
+      <w:t xml:space="preserve">57842 Filipa Marques </w:t>
+    </w:r>
+  </w:p>
+  <w:p>
+    <w:pPr>
+      <w:pStyle w:val="Rodap"/>
+    </w:pPr>
+    <w:r>
+      <w:t>84708 David Coimbra</w:t>
+    </w:r>
+  </w:p>
   <w:sdt>
     <w:sdtPr>
       <w:id w:val="-299297595"/>
@@ -3134,6 +3734,232 @@
     </w:lvl>
   </w:abstractNum>
   <w:abstractNum w:abstractNumId="11" w15:restartNumberingAfterBreak="0">
+    <w:nsid w:val="47D91DFB"/>
+    <w:multiLevelType w:val="hybridMultilevel"/>
+    <w:tmpl w:val="C382D756"/>
+    <w:lvl w:ilvl="0" w:tplc="08160001">
+      <w:start w:val="1"/>
+      <w:numFmt w:val="bullet"/>
+      <w:lvlText w:val=""/>
+      <w:lvlJc w:val="left"/>
+      <w:pPr>
+        <w:ind w:left="720" w:hanging="360"/>
+      </w:pPr>
+      <w:rPr>
+        <w:rFonts w:ascii="Symbol" w:hAnsi="Symbol" w:hint="default"/>
+      </w:rPr>
+    </w:lvl>
+    <w:lvl w:ilvl="1" w:tplc="08160003" w:tentative="1">
+      <w:start w:val="1"/>
+      <w:numFmt w:val="bullet"/>
+      <w:lvlText w:val="o"/>
+      <w:lvlJc w:val="left"/>
+      <w:pPr>
+        <w:ind w:left="1440" w:hanging="360"/>
+      </w:pPr>
+      <w:rPr>
+        <w:rFonts w:ascii="Courier New" w:hAnsi="Courier New" w:cs="Courier New" w:hint="default"/>
+      </w:rPr>
+    </w:lvl>
+    <w:lvl w:ilvl="2" w:tplc="08160005" w:tentative="1">
+      <w:start w:val="1"/>
+      <w:numFmt w:val="bullet"/>
+      <w:lvlText w:val=""/>
+      <w:lvlJc w:val="left"/>
+      <w:pPr>
+        <w:ind w:left="2160" w:hanging="360"/>
+      </w:pPr>
+      <w:rPr>
+        <w:rFonts w:ascii="Wingdings" w:hAnsi="Wingdings" w:hint="default"/>
+      </w:rPr>
+    </w:lvl>
+    <w:lvl w:ilvl="3" w:tplc="08160001" w:tentative="1">
+      <w:start w:val="1"/>
+      <w:numFmt w:val="bullet"/>
+      <w:lvlText w:val=""/>
+      <w:lvlJc w:val="left"/>
+      <w:pPr>
+        <w:ind w:left="2880" w:hanging="360"/>
+      </w:pPr>
+      <w:rPr>
+        <w:rFonts w:ascii="Symbol" w:hAnsi="Symbol" w:hint="default"/>
+      </w:rPr>
+    </w:lvl>
+    <w:lvl w:ilvl="4" w:tplc="08160003" w:tentative="1">
+      <w:start w:val="1"/>
+      <w:numFmt w:val="bullet"/>
+      <w:lvlText w:val="o"/>
+      <w:lvlJc w:val="left"/>
+      <w:pPr>
+        <w:ind w:left="3600" w:hanging="360"/>
+      </w:pPr>
+      <w:rPr>
+        <w:rFonts w:ascii="Courier New" w:hAnsi="Courier New" w:cs="Courier New" w:hint="default"/>
+      </w:rPr>
+    </w:lvl>
+    <w:lvl w:ilvl="5" w:tplc="08160005" w:tentative="1">
+      <w:start w:val="1"/>
+      <w:numFmt w:val="bullet"/>
+      <w:lvlText w:val=""/>
+      <w:lvlJc w:val="left"/>
+      <w:pPr>
+        <w:ind w:left="4320" w:hanging="360"/>
+      </w:pPr>
+      <w:rPr>
+        <w:rFonts w:ascii="Wingdings" w:hAnsi="Wingdings" w:hint="default"/>
+      </w:rPr>
+    </w:lvl>
+    <w:lvl w:ilvl="6" w:tplc="08160001" w:tentative="1">
+      <w:start w:val="1"/>
+      <w:numFmt w:val="bullet"/>
+      <w:lvlText w:val=""/>
+      <w:lvlJc w:val="left"/>
+      <w:pPr>
+        <w:ind w:left="5040" w:hanging="360"/>
+      </w:pPr>
+      <w:rPr>
+        <w:rFonts w:ascii="Symbol" w:hAnsi="Symbol" w:hint="default"/>
+      </w:rPr>
+    </w:lvl>
+    <w:lvl w:ilvl="7" w:tplc="08160003" w:tentative="1">
+      <w:start w:val="1"/>
+      <w:numFmt w:val="bullet"/>
+      <w:lvlText w:val="o"/>
+      <w:lvlJc w:val="left"/>
+      <w:pPr>
+        <w:ind w:left="5760" w:hanging="360"/>
+      </w:pPr>
+      <w:rPr>
+        <w:rFonts w:ascii="Courier New" w:hAnsi="Courier New" w:cs="Courier New" w:hint="default"/>
+      </w:rPr>
+    </w:lvl>
+    <w:lvl w:ilvl="8" w:tplc="08160005" w:tentative="1">
+      <w:start w:val="1"/>
+      <w:numFmt w:val="bullet"/>
+      <w:lvlText w:val=""/>
+      <w:lvlJc w:val="left"/>
+      <w:pPr>
+        <w:ind w:left="6480" w:hanging="360"/>
+      </w:pPr>
+      <w:rPr>
+        <w:rFonts w:ascii="Wingdings" w:hAnsi="Wingdings" w:hint="default"/>
+      </w:rPr>
+    </w:lvl>
+  </w:abstractNum>
+  <w:abstractNum w:abstractNumId="12" w15:restartNumberingAfterBreak="0">
+    <w:nsid w:val="4C511020"/>
+    <w:multiLevelType w:val="hybridMultilevel"/>
+    <w:tmpl w:val="CA000DBE"/>
+    <w:lvl w:ilvl="0" w:tplc="08160001">
+      <w:start w:val="1"/>
+      <w:numFmt w:val="bullet"/>
+      <w:lvlText w:val=""/>
+      <w:lvlJc w:val="left"/>
+      <w:pPr>
+        <w:ind w:left="720" w:hanging="360"/>
+      </w:pPr>
+      <w:rPr>
+        <w:rFonts w:ascii="Symbol" w:hAnsi="Symbol" w:hint="default"/>
+      </w:rPr>
+    </w:lvl>
+    <w:lvl w:ilvl="1" w:tplc="08160003" w:tentative="1">
+      <w:start w:val="1"/>
+      <w:numFmt w:val="bullet"/>
+      <w:lvlText w:val="o"/>
+      <w:lvlJc w:val="left"/>
+      <w:pPr>
+        <w:ind w:left="1440" w:hanging="360"/>
+      </w:pPr>
+      <w:rPr>
+        <w:rFonts w:ascii="Courier New" w:hAnsi="Courier New" w:cs="Courier New" w:hint="default"/>
+      </w:rPr>
+    </w:lvl>
+    <w:lvl w:ilvl="2" w:tplc="08160005" w:tentative="1">
+      <w:start w:val="1"/>
+      <w:numFmt w:val="bullet"/>
+      <w:lvlText w:val=""/>
+      <w:lvlJc w:val="left"/>
+      <w:pPr>
+        <w:ind w:left="2160" w:hanging="360"/>
+      </w:pPr>
+      <w:rPr>
+        <w:rFonts w:ascii="Wingdings" w:hAnsi="Wingdings" w:hint="default"/>
+      </w:rPr>
+    </w:lvl>
+    <w:lvl w:ilvl="3" w:tplc="08160001" w:tentative="1">
+      <w:start w:val="1"/>
+      <w:numFmt w:val="bullet"/>
+      <w:lvlText w:val=""/>
+      <w:lvlJc w:val="left"/>
+      <w:pPr>
+        <w:ind w:left="2880" w:hanging="360"/>
+      </w:pPr>
+      <w:rPr>
+        <w:rFonts w:ascii="Symbol" w:hAnsi="Symbol" w:hint="default"/>
+      </w:rPr>
+    </w:lvl>
+    <w:lvl w:ilvl="4" w:tplc="08160003" w:tentative="1">
+      <w:start w:val="1"/>
+      <w:numFmt w:val="bullet"/>
+      <w:lvlText w:val="o"/>
+      <w:lvlJc w:val="left"/>
+      <w:pPr>
+        <w:ind w:left="3600" w:hanging="360"/>
+      </w:pPr>
+      <w:rPr>
+        <w:rFonts w:ascii="Courier New" w:hAnsi="Courier New" w:cs="Courier New" w:hint="default"/>
+      </w:rPr>
+    </w:lvl>
+    <w:lvl w:ilvl="5" w:tplc="08160005" w:tentative="1">
+      <w:start w:val="1"/>
+      <w:numFmt w:val="bullet"/>
+      <w:lvlText w:val=""/>
+      <w:lvlJc w:val="left"/>
+      <w:pPr>
+        <w:ind w:left="4320" w:hanging="360"/>
+      </w:pPr>
+      <w:rPr>
+        <w:rFonts w:ascii="Wingdings" w:hAnsi="Wingdings" w:hint="default"/>
+      </w:rPr>
+    </w:lvl>
+    <w:lvl w:ilvl="6" w:tplc="08160001" w:tentative="1">
+      <w:start w:val="1"/>
+      <w:numFmt w:val="bullet"/>
+      <w:lvlText w:val=""/>
+      <w:lvlJc w:val="left"/>
+      <w:pPr>
+        <w:ind w:left="5040" w:hanging="360"/>
+      </w:pPr>
+      <w:rPr>
+        <w:rFonts w:ascii="Symbol" w:hAnsi="Symbol" w:hint="default"/>
+      </w:rPr>
+    </w:lvl>
+    <w:lvl w:ilvl="7" w:tplc="08160003" w:tentative="1">
+      <w:start w:val="1"/>
+      <w:numFmt w:val="bullet"/>
+      <w:lvlText w:val="o"/>
+      <w:lvlJc w:val="left"/>
+      <w:pPr>
+        <w:ind w:left="5760" w:hanging="360"/>
+      </w:pPr>
+      <w:rPr>
+        <w:rFonts w:ascii="Courier New" w:hAnsi="Courier New" w:cs="Courier New" w:hint="default"/>
+      </w:rPr>
+    </w:lvl>
+    <w:lvl w:ilvl="8" w:tplc="08160005" w:tentative="1">
+      <w:start w:val="1"/>
+      <w:numFmt w:val="bullet"/>
+      <w:lvlText w:val=""/>
+      <w:lvlJc w:val="left"/>
+      <w:pPr>
+        <w:ind w:left="6480" w:hanging="360"/>
+      </w:pPr>
+      <w:rPr>
+        <w:rFonts w:ascii="Wingdings" w:hAnsi="Wingdings" w:hint="default"/>
+      </w:rPr>
+    </w:lvl>
+  </w:abstractNum>
+  <w:abstractNum w:abstractNumId="13" w15:restartNumberingAfterBreak="0">
     <w:nsid w:val="55A90F2A"/>
     <w:multiLevelType w:val="multilevel"/>
     <w:tmpl w:val="0E2648AE"/>
@@ -3243,6 +4069,119 @@
       </w:pPr>
       <w:rPr>
         <w:rFonts w:ascii="Symbol" w:hAnsi="Symbol" w:hint="default"/>
+      </w:rPr>
+    </w:lvl>
+  </w:abstractNum>
+  <w:abstractNum w:abstractNumId="14" w15:restartNumberingAfterBreak="0">
+    <w:nsid w:val="575639DF"/>
+    <w:multiLevelType w:val="hybridMultilevel"/>
+    <w:tmpl w:val="D520C670"/>
+    <w:lvl w:ilvl="0" w:tplc="08160001">
+      <w:start w:val="1"/>
+      <w:numFmt w:val="bullet"/>
+      <w:lvlText w:val=""/>
+      <w:lvlJc w:val="left"/>
+      <w:pPr>
+        <w:ind w:left="2136" w:hanging="360"/>
+      </w:pPr>
+      <w:rPr>
+        <w:rFonts w:ascii="Symbol" w:hAnsi="Symbol" w:hint="default"/>
+      </w:rPr>
+    </w:lvl>
+    <w:lvl w:ilvl="1" w:tplc="08160003" w:tentative="1">
+      <w:start w:val="1"/>
+      <w:numFmt w:val="bullet"/>
+      <w:lvlText w:val="o"/>
+      <w:lvlJc w:val="left"/>
+      <w:pPr>
+        <w:ind w:left="2856" w:hanging="360"/>
+      </w:pPr>
+      <w:rPr>
+        <w:rFonts w:ascii="Courier New" w:hAnsi="Courier New" w:cs="Courier New" w:hint="default"/>
+      </w:rPr>
+    </w:lvl>
+    <w:lvl w:ilvl="2" w:tplc="08160005" w:tentative="1">
+      <w:start w:val="1"/>
+      <w:numFmt w:val="bullet"/>
+      <w:lvlText w:val=""/>
+      <w:lvlJc w:val="left"/>
+      <w:pPr>
+        <w:ind w:left="3576" w:hanging="360"/>
+      </w:pPr>
+      <w:rPr>
+        <w:rFonts w:ascii="Wingdings" w:hAnsi="Wingdings" w:hint="default"/>
+      </w:rPr>
+    </w:lvl>
+    <w:lvl w:ilvl="3" w:tplc="08160001" w:tentative="1">
+      <w:start w:val="1"/>
+      <w:numFmt w:val="bullet"/>
+      <w:lvlText w:val=""/>
+      <w:lvlJc w:val="left"/>
+      <w:pPr>
+        <w:ind w:left="4296" w:hanging="360"/>
+      </w:pPr>
+      <w:rPr>
+        <w:rFonts w:ascii="Symbol" w:hAnsi="Symbol" w:hint="default"/>
+      </w:rPr>
+    </w:lvl>
+    <w:lvl w:ilvl="4" w:tplc="08160003" w:tentative="1">
+      <w:start w:val="1"/>
+      <w:numFmt w:val="bullet"/>
+      <w:lvlText w:val="o"/>
+      <w:lvlJc w:val="left"/>
+      <w:pPr>
+        <w:ind w:left="5016" w:hanging="360"/>
+      </w:pPr>
+      <w:rPr>
+        <w:rFonts w:ascii="Courier New" w:hAnsi="Courier New" w:cs="Courier New" w:hint="default"/>
+      </w:rPr>
+    </w:lvl>
+    <w:lvl w:ilvl="5" w:tplc="08160005" w:tentative="1">
+      <w:start w:val="1"/>
+      <w:numFmt w:val="bullet"/>
+      <w:lvlText w:val=""/>
+      <w:lvlJc w:val="left"/>
+      <w:pPr>
+        <w:ind w:left="5736" w:hanging="360"/>
+      </w:pPr>
+      <w:rPr>
+        <w:rFonts w:ascii="Wingdings" w:hAnsi="Wingdings" w:hint="default"/>
+      </w:rPr>
+    </w:lvl>
+    <w:lvl w:ilvl="6" w:tplc="08160001" w:tentative="1">
+      <w:start w:val="1"/>
+      <w:numFmt w:val="bullet"/>
+      <w:lvlText w:val=""/>
+      <w:lvlJc w:val="left"/>
+      <w:pPr>
+        <w:ind w:left="6456" w:hanging="360"/>
+      </w:pPr>
+      <w:rPr>
+        <w:rFonts w:ascii="Symbol" w:hAnsi="Symbol" w:hint="default"/>
+      </w:rPr>
+    </w:lvl>
+    <w:lvl w:ilvl="7" w:tplc="08160003" w:tentative="1">
+      <w:start w:val="1"/>
+      <w:numFmt w:val="bullet"/>
+      <w:lvlText w:val="o"/>
+      <w:lvlJc w:val="left"/>
+      <w:pPr>
+        <w:ind w:left="7176" w:hanging="360"/>
+      </w:pPr>
+      <w:rPr>
+        <w:rFonts w:ascii="Courier New" w:hAnsi="Courier New" w:cs="Courier New" w:hint="default"/>
+      </w:rPr>
+    </w:lvl>
+    <w:lvl w:ilvl="8" w:tplc="08160005" w:tentative="1">
+      <w:start w:val="1"/>
+      <w:numFmt w:val="bullet"/>
+      <w:lvlText w:val=""/>
+      <w:lvlJc w:val="left"/>
+      <w:pPr>
+        <w:ind w:left="7896" w:hanging="360"/>
+      </w:pPr>
+      <w:rPr>
+        <w:rFonts w:ascii="Wingdings" w:hAnsi="Wingdings" w:hint="default"/>
       </w:rPr>
     </w:lvl>
   </w:abstractNum>
@@ -3259,7 +4198,7 @@
     <w:abstractNumId w:val="4"/>
   </w:num>
   <w:num w:numId="5">
-    <w:abstractNumId w:val="11"/>
+    <w:abstractNumId w:val="13"/>
   </w:num>
   <w:num w:numId="6">
     <w:abstractNumId w:val="9"/>
@@ -3282,7 +4221,24 @@
   <w:num w:numId="12">
     <w:abstractNumId w:val="3"/>
   </w:num>
+  <w:num w:numId="13">
+    <w:abstractNumId w:val="14"/>
+  </w:num>
+  <w:num w:numId="14">
+    <w:abstractNumId w:val="12"/>
+  </w:num>
+  <w:num w:numId="15">
+    <w:abstractNumId w:val="11"/>
+  </w:num>
 </w:numbering>
+</file>
+
+<file path=word/people.xml><?xml version="1.0" encoding="utf-8"?>
+<w15:people xmlns:wpc="http://schemas.microsoft.com/office/word/2010/wordprocessingCanvas" xmlns:cx="http://schemas.microsoft.com/office/drawing/2014/chartex" xmlns:cx1="http://schemas.microsoft.com/office/drawing/2015/9/8/chartex" xmlns:cx2="http://schemas.microsoft.com/office/drawing/2015/10/21/chartex" xmlns:cx3="http://schemas.microsoft.com/office/drawing/2016/5/9/chartex" xmlns:cx4="http://schemas.microsoft.com/office/drawing/2016/5/10/chartex" xmlns:cx5="http://schemas.microsoft.com/office/drawing/2016/5/11/chartex" xmlns:cx6="http://schemas.microsoft.com/office/drawing/2016/5/12/chartex" xmlns:cx7="http://schemas.microsoft.com/office/drawing/2016/5/13/chartex" xmlns:cx8="http://schemas.microsoft.com/office/drawing/2016/5/14/chartex" xmlns:mc="http://schemas.openxmlformats.org/markup-compatibility/2006" xmlns:aink="http://schemas.microsoft.com/office/drawing/2016/ink" xmlns:am3d="http://schemas.microsoft.com/office/drawing/2017/model3d" xmlns:o="urn:schemas-microsoft-com:office:office" xmlns:r="http://schemas.openxmlformats.org/officeDocument/2006/relationships" xmlns:m="http://schemas.openxmlformats.org/officeDocument/2006/math" xmlns:v="urn:schemas-microsoft-com:vml" xmlns:wp14="http://schemas.microsoft.com/office/word/2010/wordprocessingDrawing" xmlns:wp="http://schemas.openxmlformats.org/drawingml/2006/wordprocessingDrawing" xmlns:w10="urn:schemas-microsoft-com:office:word" xmlns:w="http://schemas.openxmlformats.org/wordprocessingml/2006/main" xmlns:w14="http://schemas.microsoft.com/office/word/2010/wordml" xmlns:w15="http://schemas.microsoft.com/office/word/2012/wordml" xmlns:w16se="http://schemas.microsoft.com/office/word/2015/wordml/symex" xmlns:wpg="http://schemas.microsoft.com/office/word/2010/wordprocessingGroup" xmlns:wpi="http://schemas.microsoft.com/office/word/2010/wordprocessingInk" xmlns:wne="http://schemas.microsoft.com/office/word/2006/wordml" xmlns:wps="http://schemas.microsoft.com/office/word/2010/wordprocessingShape" mc:Ignorable="w14 w15 w16se wp14">
+  <w15:person w15:author="Filipa Leça Pereira de Gouveia">
+    <w15:presenceInfo w15:providerId="None" w15:userId="Filipa Leça Pereira de Gouveia"/>
+  </w15:person>
+</w15:people>
 </file>
 
 <file path=word/styles.xml><?xml version="1.0" encoding="utf-8"?>
@@ -3992,6 +4948,124 @@
       <w:spacing w:val="15"/>
     </w:rPr>
   </w:style>
+  <w:style w:type="paragraph" w:styleId="HTMLpr-formatado">
+    <w:name w:val="HTML Preformatted"/>
+    <w:basedOn w:val="Normal"/>
+    <w:link w:val="HTMLpr-formatadoCarter"/>
+    <w:uiPriority w:val="99"/>
+    <w:semiHidden/>
+    <w:unhideWhenUsed/>
+    <w:rsid w:val="005B2A7C"/>
+    <w:pPr>
+      <w:tabs>
+        <w:tab w:val="left" w:pos="916"/>
+        <w:tab w:val="left" w:pos="1832"/>
+        <w:tab w:val="left" w:pos="2748"/>
+        <w:tab w:val="left" w:pos="3664"/>
+        <w:tab w:val="left" w:pos="4580"/>
+        <w:tab w:val="left" w:pos="5496"/>
+        <w:tab w:val="left" w:pos="6412"/>
+        <w:tab w:val="left" w:pos="7328"/>
+        <w:tab w:val="left" w:pos="8244"/>
+        <w:tab w:val="left" w:pos="9160"/>
+        <w:tab w:val="left" w:pos="10076"/>
+        <w:tab w:val="left" w:pos="10992"/>
+        <w:tab w:val="left" w:pos="11908"/>
+        <w:tab w:val="left" w:pos="12824"/>
+        <w:tab w:val="left" w:pos="13740"/>
+        <w:tab w:val="left" w:pos="14656"/>
+      </w:tabs>
+      <w:spacing w:after="0" w:line="240" w:lineRule="auto"/>
+    </w:pPr>
+    <w:rPr>
+      <w:rFonts w:ascii="Courier New" w:eastAsia="Times New Roman" w:hAnsi="Courier New" w:cs="Courier New"/>
+      <w:sz w:val="20"/>
+      <w:szCs w:val="20"/>
+      <w:lang w:val="en-GB" w:eastAsia="en-GB"/>
+    </w:rPr>
+  </w:style>
+  <w:style w:type="character" w:customStyle="1" w:styleId="HTMLpr-formatadoCarter">
+    <w:name w:val="HTML pré-formatado Caráter"/>
+    <w:basedOn w:val="Tipodeletrapredefinidodopargrafo"/>
+    <w:link w:val="HTMLpr-formatado"/>
+    <w:uiPriority w:val="99"/>
+    <w:semiHidden/>
+    <w:rsid w:val="005B2A7C"/>
+    <w:rPr>
+      <w:rFonts w:ascii="Courier New" w:eastAsia="Times New Roman" w:hAnsi="Courier New" w:cs="Courier New"/>
+      <w:sz w:val="20"/>
+      <w:szCs w:val="20"/>
+      <w:lang w:val="en-GB" w:eastAsia="en-GB"/>
+    </w:rPr>
+  </w:style>
+  <w:style w:type="character" w:styleId="Refdecomentrio">
+    <w:name w:val="annotation reference"/>
+    <w:basedOn w:val="Tipodeletrapredefinidodopargrafo"/>
+    <w:uiPriority w:val="99"/>
+    <w:semiHidden/>
+    <w:unhideWhenUsed/>
+    <w:rsid w:val="00A50FA4"/>
+    <w:rPr>
+      <w:sz w:val="16"/>
+      <w:szCs w:val="16"/>
+    </w:rPr>
+  </w:style>
+  <w:style w:type="paragraph" w:styleId="Textodecomentrio">
+    <w:name w:val="annotation text"/>
+    <w:basedOn w:val="Normal"/>
+    <w:link w:val="TextodecomentrioCarter"/>
+    <w:uiPriority w:val="99"/>
+    <w:semiHidden/>
+    <w:unhideWhenUsed/>
+    <w:rsid w:val="00A50FA4"/>
+    <w:pPr>
+      <w:spacing w:line="240" w:lineRule="auto"/>
+    </w:pPr>
+    <w:rPr>
+      <w:sz w:val="20"/>
+      <w:szCs w:val="20"/>
+    </w:rPr>
+  </w:style>
+  <w:style w:type="character" w:customStyle="1" w:styleId="TextodecomentrioCarter">
+    <w:name w:val="Texto de comentário Caráter"/>
+    <w:basedOn w:val="Tipodeletrapredefinidodopargrafo"/>
+    <w:link w:val="Textodecomentrio"/>
+    <w:uiPriority w:val="99"/>
+    <w:semiHidden/>
+    <w:rsid w:val="00A50FA4"/>
+    <w:rPr>
+      <w:sz w:val="20"/>
+      <w:szCs w:val="20"/>
+    </w:rPr>
+  </w:style>
+  <w:style w:type="paragraph" w:styleId="Assuntodecomentrio">
+    <w:name w:val="annotation subject"/>
+    <w:basedOn w:val="Textodecomentrio"/>
+    <w:next w:val="Textodecomentrio"/>
+    <w:link w:val="AssuntodecomentrioCarter"/>
+    <w:uiPriority w:val="99"/>
+    <w:semiHidden/>
+    <w:unhideWhenUsed/>
+    <w:rsid w:val="00A50FA4"/>
+    <w:rPr>
+      <w:b/>
+      <w:bCs/>
+    </w:rPr>
+  </w:style>
+  <w:style w:type="character" w:customStyle="1" w:styleId="AssuntodecomentrioCarter">
+    <w:name w:val="Assunto de comentário Caráter"/>
+    <w:basedOn w:val="TextodecomentrioCarter"/>
+    <w:link w:val="Assuntodecomentrio"/>
+    <w:uiPriority w:val="99"/>
+    <w:semiHidden/>
+    <w:rsid w:val="00A50FA4"/>
+    <w:rPr>
+      <w:b/>
+      <w:bCs/>
+      <w:sz w:val="20"/>
+      <w:szCs w:val="20"/>
+    </w:rPr>
+  </w:style>
 </w:styles>
 </file>
 
@@ -4261,7 +5335,7 @@
 </file>
 
 <file path=customXml/itemProps1.xml><?xml version="1.0" encoding="utf-8"?>
-<ds:datastoreItem xmlns:ds="http://schemas.openxmlformats.org/officeDocument/2006/customXml" ds:itemID="{F18D6A4B-D0E0-4686-9B52-00FB01073D50}">
+<ds:datastoreItem xmlns:ds="http://schemas.openxmlformats.org/officeDocument/2006/customXml" ds:itemID="{4F0710AC-DF57-4321-8163-874209757853}">
   <ds:schemaRefs>
     <ds:schemaRef ds:uri="http://schemas.openxmlformats.org/officeDocument/2006/bibliography"/>
   </ds:schemaRefs>

</xml_diff>

<commit_message>
Novos tempos de corrida
</commit_message>
<xml_diff>
--- a/IA_proj1_t001.docx
+++ b/IA_proj1_t001.docx
@@ -1,10 +1,10 @@
 
 <file path=word/document.xml><?xml version="1.0" encoding="utf-8"?>
-<w:document xmlns:wpc="http://schemas.microsoft.com/office/word/2010/wordprocessingCanvas" xmlns:cx="http://schemas.microsoft.com/office/drawing/2014/chartex" xmlns:cx1="http://schemas.microsoft.com/office/drawing/2015/9/8/chartex" xmlns:cx2="http://schemas.microsoft.com/office/drawing/2015/10/21/chartex" xmlns:cx3="http://schemas.microsoft.com/office/drawing/2016/5/9/chartex" xmlns:cx4="http://schemas.microsoft.com/office/drawing/2016/5/10/chartex" xmlns:cx5="http://schemas.microsoft.com/office/drawing/2016/5/11/chartex" xmlns:cx6="http://schemas.microsoft.com/office/drawing/2016/5/12/chartex" xmlns:cx7="http://schemas.microsoft.com/office/drawing/2016/5/13/chartex" xmlns:cx8="http://schemas.microsoft.com/office/drawing/2016/5/14/chartex" xmlns:mc="http://schemas.openxmlformats.org/markup-compatibility/2006" xmlns:aink="http://schemas.microsoft.com/office/drawing/2016/ink" xmlns:am3d="http://schemas.microsoft.com/office/drawing/2017/model3d" xmlns:o="urn:schemas-microsoft-com:office:office" xmlns:r="http://schemas.openxmlformats.org/officeDocument/2006/relationships" xmlns:m="http://schemas.openxmlformats.org/officeDocument/2006/math" xmlns:v="urn:schemas-microsoft-com:vml" xmlns:wp14="http://schemas.microsoft.com/office/word/2010/wordprocessingDrawing" xmlns:wp="http://schemas.openxmlformats.org/drawingml/2006/wordprocessingDrawing" xmlns:w10="urn:schemas-microsoft-com:office:word" xmlns:w="http://schemas.openxmlformats.org/wordprocessingml/2006/main" xmlns:w14="http://schemas.microsoft.com/office/word/2010/wordml" xmlns:w15="http://schemas.microsoft.com/office/word/2012/wordml" xmlns:w16se="http://schemas.microsoft.com/office/word/2015/wordml/symex" xmlns:wpg="http://schemas.microsoft.com/office/word/2010/wordprocessingGroup" xmlns:wpi="http://schemas.microsoft.com/office/word/2010/wordprocessingInk" xmlns:wne="http://schemas.microsoft.com/office/word/2006/wordml" xmlns:wps="http://schemas.microsoft.com/office/word/2010/wordprocessingShape" mc:Ignorable="w14 w15 w16se wp14">
+<w:document xmlns:wpc="http://schemas.microsoft.com/office/word/2010/wordprocessingCanvas" xmlns:cx="http://schemas.microsoft.com/office/drawing/2014/chartex" xmlns:cx1="http://schemas.microsoft.com/office/drawing/2015/9/8/chartex" xmlns:cx2="http://schemas.microsoft.com/office/drawing/2015/10/21/chartex" xmlns:cx3="http://schemas.microsoft.com/office/drawing/2016/5/9/chartex" xmlns:cx4="http://schemas.microsoft.com/office/drawing/2016/5/10/chartex" xmlns:cx5="http://schemas.microsoft.com/office/drawing/2016/5/11/chartex" xmlns:cx6="http://schemas.microsoft.com/office/drawing/2016/5/12/chartex" xmlns:cx7="http://schemas.microsoft.com/office/drawing/2016/5/13/chartex" xmlns:cx8="http://schemas.microsoft.com/office/drawing/2016/5/14/chartex" xmlns:mc="http://schemas.openxmlformats.org/markup-compatibility/2006" xmlns:aink="http://schemas.microsoft.com/office/drawing/2016/ink" xmlns:am3d="http://schemas.microsoft.com/office/drawing/2017/model3d" xmlns:o="urn:schemas-microsoft-com:office:office" xmlns:r="http://schemas.openxmlformats.org/officeDocument/2006/relationships" xmlns:m="http://schemas.openxmlformats.org/officeDocument/2006/math" xmlns:v="urn:schemas-microsoft-com:vml" xmlns:wp14="http://schemas.microsoft.com/office/word/2010/wordprocessingDrawing" xmlns:wp="http://schemas.openxmlformats.org/drawingml/2006/wordprocessingDrawing" xmlns:w10="urn:schemas-microsoft-com:office:word" xmlns:w="http://schemas.openxmlformats.org/wordprocessingml/2006/main" xmlns:w14="http://schemas.microsoft.com/office/word/2010/wordml" xmlns:w15="http://schemas.microsoft.com/office/word/2012/wordml" xmlns:w16cid="http://schemas.microsoft.com/office/word/2016/wordml/cid" xmlns:w16se="http://schemas.microsoft.com/office/word/2015/wordml/symex" xmlns:wpg="http://schemas.microsoft.com/office/word/2010/wordprocessingGroup" xmlns:wpi="http://schemas.microsoft.com/office/word/2010/wordprocessingInk" xmlns:wne="http://schemas.microsoft.com/office/word/2006/wordml" xmlns:wps="http://schemas.microsoft.com/office/word/2010/wordprocessingShape" mc:Ignorable="w14 w15 w16se w16cid wp14">
   <w:body>
     <w:p>
       <w:pPr>
-        <w:pStyle w:val="Ttulo1"/>
+        <w:pStyle w:val="Cabealho1"/>
       </w:pPr>
       <w:r>
         <w:t>Introdução</w:t>
@@ -19,11 +19,19 @@
       <w:r>
         <w:t xml:space="preserve">O principal objetivo deste projeto visa a modelação de uma variação do jogo </w:t>
       </w:r>
+      <w:proofErr w:type="spellStart"/>
       <w:r>
         <w:rPr>
           <w:i/>
         </w:rPr>
-        <w:t>Same Game</w:t>
+        <w:t>Same</w:t>
+      </w:r>
+      <w:proofErr w:type="spellEnd"/>
+      <w:r>
+        <w:rPr>
+          <w:i/>
+        </w:rPr>
+        <w:t xml:space="preserve"> Game</w:t>
       </w:r>
       <w:r>
         <w:t xml:space="preserve"> como um</w:t>
@@ -47,11 +55,19 @@
       <w:r>
         <w:t xml:space="preserve">A obtenção de soluções para variados tabuleiros de </w:t>
       </w:r>
+      <w:proofErr w:type="spellStart"/>
       <w:r>
         <w:rPr>
           <w:i/>
         </w:rPr>
-        <w:t>Same Game</w:t>
+        <w:t>Same</w:t>
+      </w:r>
+      <w:proofErr w:type="spellEnd"/>
+      <w:r>
+        <w:rPr>
+          <w:i/>
+        </w:rPr>
+        <w:t xml:space="preserve"> Game</w:t>
       </w:r>
       <w:r>
         <w:t xml:space="preserve"> foi</w:t>
@@ -59,9 +75,11 @@
       <w:r>
         <w:t xml:space="preserve"> efetuada aplicando três algoritmos de procura diferentes</w:t>
       </w:r>
+      <w:proofErr w:type="gramStart"/>
       <w:r>
         <w:t>: Procura</w:t>
       </w:r>
+      <w:proofErr w:type="gramEnd"/>
       <w:r>
         <w:t xml:space="preserve"> em Profundidade Primeiro (DFS), Procu</w:t>
       </w:r>
@@ -83,7 +101,7 @@
     </w:p>
     <w:p>
       <w:pPr>
-        <w:pStyle w:val="Ttulo1"/>
+        <w:pStyle w:val="Cabealho1"/>
       </w:pPr>
       <w:r>
         <w:t>Resultados</w:t>
@@ -333,7 +351,7 @@
     </w:p>
     <w:tbl>
       <w:tblPr>
-        <w:tblStyle w:val="Tabelacomgrelha"/>
+        <w:tblStyle w:val="TabelacomGrelha"/>
         <w:tblW w:w="0" w:type="auto"/>
         <w:jc w:val="center"/>
         <w:tblLook w:val="04A0" w:firstRow="1" w:lastRow="0" w:firstColumn="1" w:lastColumn="0" w:noHBand="0" w:noVBand="1"/>
@@ -511,7 +529,23 @@
                 <w:b/>
                 <w:sz w:val="22"/>
               </w:rPr>
-              <w:t xml:space="preserve"> (seg)</w:t>
+              <w:t xml:space="preserve"> (</w:t>
+            </w:r>
+            <w:proofErr w:type="spellStart"/>
+            <w:r>
+              <w:rPr>
+                <w:b/>
+                <w:sz w:val="22"/>
+              </w:rPr>
+              <w:t>seg</w:t>
+            </w:r>
+            <w:proofErr w:type="spellEnd"/>
+            <w:r>
+              <w:rPr>
+                <w:b/>
+                <w:sz w:val="22"/>
+              </w:rPr>
+              <w:t>)</w:t>
             </w:r>
           </w:p>
         </w:tc>
@@ -749,7 +783,7 @@
           </w:tcPr>
           <w:p>
             <w:r>
-              <w:t>48.92422</w:t>
+              <w:t>24.72699</w:t>
             </w:r>
           </w:p>
         </w:tc>
@@ -821,7 +855,7 @@
           </w:tcPr>
           <w:p>
             <w:r>
-              <w:t>0.04688</w:t>
+              <w:t>0.015629</w:t>
             </w:r>
           </w:p>
         </w:tc>
@@ -913,7 +947,7 @@
           </w:tcPr>
           <w:p>
             <w:r>
-              <w:t>1620.63681</w:t>
+              <w:t>961.15118</w:t>
             </w:r>
           </w:p>
         </w:tc>
@@ -936,9 +970,11 @@
             <w:pPr>
               <w:jc w:val="center"/>
             </w:pPr>
+            <w:proofErr w:type="spellStart"/>
             <w:r>
               <w:t>Greedy</w:t>
             </w:r>
+            <w:proofErr w:type="spellEnd"/>
           </w:p>
         </w:tc>
         <w:tc>
@@ -1151,7 +1187,7 @@
           </w:tcPr>
           <w:p>
             <w:r>
-              <w:t>57.56526</w:t>
+              <w:t>27.75843</w:t>
             </w:r>
           </w:p>
         </w:tc>
@@ -1223,7 +1259,7 @@
           </w:tcPr>
           <w:p>
             <w:r>
-              <w:t>0.04688</w:t>
+              <w:t>0.03125</w:t>
             </w:r>
           </w:p>
         </w:tc>
@@ -1309,10 +1345,12 @@
           </w:tcPr>
           <w:p>
             <w:r>
-              <w:t>3.95332</w:t>
-            </w:r>
-          </w:p>
-        </w:tc>
+              <w:t>2.39093</w:t>
+            </w:r>
+          </w:p>
+        </w:tc>
+        <w:bookmarkStart w:id="0" w:name="_GoBack"/>
+        <w:bookmarkEnd w:id="0"/>
       </w:tr>
       <w:tr>
         <w:trPr>
@@ -1403,7 +1441,7 @@
           </w:tcPr>
           <w:p>
             <w:r>
-              <w:t>0.00000</w:t>
+              <w:t>0.00050</w:t>
             </w:r>
           </w:p>
         </w:tc>
@@ -1480,7 +1518,7 @@
           </w:tcPr>
           <w:p>
             <w:r>
-              <w:t>0.00000</w:t>
+              <w:t>0.00200</w:t>
             </w:r>
           </w:p>
         </w:tc>
@@ -1557,7 +1595,7 @@
           </w:tcPr>
           <w:p>
             <w:r>
-              <w:t>47.68979</w:t>
+              <w:t>32.06919</w:t>
             </w:r>
           </w:p>
         </w:tc>
@@ -1634,7 +1672,7 @@
           </w:tcPr>
           <w:p>
             <w:r>
-              <w:t>0.04688</w:t>
+              <w:t>0.02752</w:t>
             </w:r>
           </w:p>
         </w:tc>
@@ -1725,7 +1763,7 @@
           </w:tcPr>
           <w:p>
             <w:r>
-              <w:t>3.51580</w:t>
+              <w:t>2.34681</w:t>
             </w:r>
           </w:p>
         </w:tc>
@@ -1734,7 +1772,7 @@
     <w:p/>
     <w:p>
       <w:pPr>
-        <w:pStyle w:val="Ttulo1"/>
+        <w:pStyle w:val="Cabealho1"/>
       </w:pPr>
       <w:r>
         <w:t xml:space="preserve">Análise </w:t>
@@ -1760,7 +1798,15 @@
         <w:t>.</w:t>
       </w:r>
       <w:r>
-        <w:t xml:space="preserve"> Relativamente aos tabuleiros testados, isto torna-se evidente no tabuleiro nº 6, de grande dimensões e com mais cores que os restan</w:t>
+        <w:t xml:space="preserve"> Relativamente aos tabuleiros testados, isto torna-se evidente no tabuleiro nº 6, de </w:t>
+      </w:r>
+      <w:proofErr w:type="gramStart"/>
+      <w:r>
+        <w:t>grande dimensões</w:t>
+      </w:r>
+      <w:proofErr w:type="gramEnd"/>
+      <w:r>
+        <w:t xml:space="preserve"> e com mais cores que os restan</w:t>
       </w:r>
       <w:r>
         <w:t>tes.</w:t>
@@ -1789,7 +1835,11 @@
         <w:t xml:space="preserve"> temporal</w:t>
       </w:r>
       <w:r>
-        <w:t xml:space="preserve"> tanto da DFS como do A* é de O(b</w:t>
+        <w:t xml:space="preserve"> tanto da DFS como do A* é de O(</w:t>
+      </w:r>
+      <w:proofErr w:type="spellStart"/>
+      <w:r>
+        <w:t>b</w:t>
       </w:r>
       <w:r>
         <w:rPr>
@@ -1797,6 +1847,7 @@
         </w:rPr>
         <w:t>d</w:t>
       </w:r>
+      <w:proofErr w:type="spellEnd"/>
       <w:r>
         <w:t xml:space="preserve">), em que </w:t>
       </w:r>
@@ -1852,7 +1903,11 @@
         <w:t xml:space="preserve">A procura gananciosa produziu resultados satisfatórios, semelhantes aos produzidos pelo A*, pois para este problema não existe solução ótima (i. e., não é possível encontrar o menor número de ações possível que conduza a uma solução). Portanto, a existência de uma heurística fiável é o necessário para encontrar uma solução eficientemente, já que a solução encontrada pela procura gananciosa pode não ser a ótima. A complexidade temporal da procura gananciosa </w:t>
       </w:r>
       <w:r>
-        <w:t>é também idêntica à da DFS e do A*: O(b</w:t>
+        <w:t>é também idêntica à da DFS e do A*: O(</w:t>
+      </w:r>
+      <w:proofErr w:type="spellStart"/>
+      <w:r>
+        <w:t>b</w:t>
       </w:r>
       <w:r>
         <w:rPr>
@@ -1860,6 +1915,7 @@
         </w:rPr>
         <w:t>d</w:t>
       </w:r>
+      <w:proofErr w:type="spellEnd"/>
       <w:r>
         <w:t>).</w:t>
       </w:r>
@@ -1872,8 +1928,6 @@
           <w:sz w:val="8"/>
         </w:rPr>
       </w:pPr>
-      <w:bookmarkStart w:id="0" w:name="_GoBack"/>
-      <w:bookmarkEnd w:id="0"/>
     </w:p>
     <w:p>
       <w:pPr>
@@ -1887,7 +1941,15 @@
         <w:jc w:val="both"/>
       </w:pPr>
       <w:r>
-        <w:t>Apesar da fiabilidade da heurística, esta não é admissível. Como o problema do Same Game é NP-Completo, é impossível encontrar uma heurística admissível.</w:t>
+        <w:t xml:space="preserve">Apesar da fiabilidade da heurística, esta não é admissível. Como o problema do </w:t>
+      </w:r>
+      <w:proofErr w:type="spellStart"/>
+      <w:r>
+        <w:t>Same</w:t>
+      </w:r>
+      <w:proofErr w:type="spellEnd"/>
+      <w:r>
+        <w:t xml:space="preserve"> Game é NP-Completo, é impossível encontrar uma heurística admissível.</w:t>
       </w:r>
     </w:p>
     <w:p>
@@ -1971,17 +2033,41 @@
         <w:t xml:space="preserve"> temporal</w:t>
       </w:r>
       <w:r>
-        <w:t xml:space="preserve"> da rotina board_find_groups é O(N), em que N é o tamanho do tabuleiro. Es</w:t>
+        <w:t xml:space="preserve"> da rotina </w:t>
+      </w:r>
+      <w:proofErr w:type="spellStart"/>
+      <w:r>
+        <w:t>board_find_groups</w:t>
+      </w:r>
+      <w:proofErr w:type="spellEnd"/>
+      <w:r>
+        <w:t xml:space="preserve"> é O(N), em que N é o tamanho do tabuleiro. Es</w:t>
       </w:r>
       <w:r>
         <w:t xml:space="preserve">ta rotina é semelhante a uma </w:t>
       </w:r>
+      <w:proofErr w:type="spellStart"/>
       <w:r>
         <w:rPr>
           <w:i/>
         </w:rPr>
-        <w:t>Depth-First Search</w:t>
-      </w:r>
+        <w:t>Depth-First</w:t>
+      </w:r>
+      <w:proofErr w:type="spellEnd"/>
+      <w:r>
+        <w:rPr>
+          <w:i/>
+        </w:rPr>
+        <w:t xml:space="preserve"> </w:t>
+      </w:r>
+      <w:proofErr w:type="spellStart"/>
+      <w:r>
+        <w:rPr>
+          <w:i/>
+        </w:rPr>
+        <w:t>Search</w:t>
+      </w:r>
+      <w:proofErr w:type="spellEnd"/>
       <w:r>
         <w:t>: percorre recursivamente todo o tabuleiro,</w:t>
       </w:r>
@@ -2028,8 +2114,13 @@
         <w:t xml:space="preserve"> da rot</w:t>
       </w:r>
       <w:r>
-        <w:t>ina board_remove_group</w:t>
-      </w:r>
+        <w:t xml:space="preserve">ina </w:t>
+      </w:r>
+      <w:proofErr w:type="spellStart"/>
+      <w:r>
+        <w:t>board_remove_group</w:t>
+      </w:r>
+      <w:proofErr w:type="spellEnd"/>
       <w:r>
         <w:t xml:space="preserve"> é </w:t>
       </w:r>
@@ -2065,7 +2156,7 @@
 </file>
 
 <file path=word/endnotes.xml><?xml version="1.0" encoding="utf-8"?>
-<w:endnotes xmlns:wpc="http://schemas.microsoft.com/office/word/2010/wordprocessingCanvas" xmlns:cx="http://schemas.microsoft.com/office/drawing/2014/chartex" xmlns:cx1="http://schemas.microsoft.com/office/drawing/2015/9/8/chartex" xmlns:cx2="http://schemas.microsoft.com/office/drawing/2015/10/21/chartex" xmlns:cx3="http://schemas.microsoft.com/office/drawing/2016/5/9/chartex" xmlns:cx4="http://schemas.microsoft.com/office/drawing/2016/5/10/chartex" xmlns:cx5="http://schemas.microsoft.com/office/drawing/2016/5/11/chartex" xmlns:cx6="http://schemas.microsoft.com/office/drawing/2016/5/12/chartex" xmlns:cx7="http://schemas.microsoft.com/office/drawing/2016/5/13/chartex" xmlns:cx8="http://schemas.microsoft.com/office/drawing/2016/5/14/chartex" xmlns:mc="http://schemas.openxmlformats.org/markup-compatibility/2006" xmlns:aink="http://schemas.microsoft.com/office/drawing/2016/ink" xmlns:am3d="http://schemas.microsoft.com/office/drawing/2017/model3d" xmlns:o="urn:schemas-microsoft-com:office:office" xmlns:r="http://schemas.openxmlformats.org/officeDocument/2006/relationships" xmlns:m="http://schemas.openxmlformats.org/officeDocument/2006/math" xmlns:v="urn:schemas-microsoft-com:vml" xmlns:wp14="http://schemas.microsoft.com/office/word/2010/wordprocessingDrawing" xmlns:wp="http://schemas.openxmlformats.org/drawingml/2006/wordprocessingDrawing" xmlns:w10="urn:schemas-microsoft-com:office:word" xmlns:w="http://schemas.openxmlformats.org/wordprocessingml/2006/main" xmlns:w14="http://schemas.microsoft.com/office/word/2010/wordml" xmlns:w15="http://schemas.microsoft.com/office/word/2012/wordml" xmlns:w16se="http://schemas.microsoft.com/office/word/2015/wordml/symex" xmlns:wpg="http://schemas.microsoft.com/office/word/2010/wordprocessingGroup" xmlns:wpi="http://schemas.microsoft.com/office/word/2010/wordprocessingInk" xmlns:wne="http://schemas.microsoft.com/office/word/2006/wordml" xmlns:wps="http://schemas.microsoft.com/office/word/2010/wordprocessingShape" mc:Ignorable="w14 w15 w16se wp14">
+<w:endnotes xmlns:wpc="http://schemas.microsoft.com/office/word/2010/wordprocessingCanvas" xmlns:cx="http://schemas.microsoft.com/office/drawing/2014/chartex" xmlns:cx1="http://schemas.microsoft.com/office/drawing/2015/9/8/chartex" xmlns:cx2="http://schemas.microsoft.com/office/drawing/2015/10/21/chartex" xmlns:cx3="http://schemas.microsoft.com/office/drawing/2016/5/9/chartex" xmlns:cx4="http://schemas.microsoft.com/office/drawing/2016/5/10/chartex" xmlns:cx5="http://schemas.microsoft.com/office/drawing/2016/5/11/chartex" xmlns:cx6="http://schemas.microsoft.com/office/drawing/2016/5/12/chartex" xmlns:cx7="http://schemas.microsoft.com/office/drawing/2016/5/13/chartex" xmlns:cx8="http://schemas.microsoft.com/office/drawing/2016/5/14/chartex" xmlns:mc="http://schemas.openxmlformats.org/markup-compatibility/2006" xmlns:aink="http://schemas.microsoft.com/office/drawing/2016/ink" xmlns:am3d="http://schemas.microsoft.com/office/drawing/2017/model3d" xmlns:o="urn:schemas-microsoft-com:office:office" xmlns:r="http://schemas.openxmlformats.org/officeDocument/2006/relationships" xmlns:m="http://schemas.openxmlformats.org/officeDocument/2006/math" xmlns:v="urn:schemas-microsoft-com:vml" xmlns:wp14="http://schemas.microsoft.com/office/word/2010/wordprocessingDrawing" xmlns:wp="http://schemas.openxmlformats.org/drawingml/2006/wordprocessingDrawing" xmlns:w10="urn:schemas-microsoft-com:office:word" xmlns:w="http://schemas.openxmlformats.org/wordprocessingml/2006/main" xmlns:w14="http://schemas.microsoft.com/office/word/2010/wordml" xmlns:w15="http://schemas.microsoft.com/office/word/2012/wordml" xmlns:w16cid="http://schemas.microsoft.com/office/word/2016/wordml/cid" xmlns:w16se="http://schemas.microsoft.com/office/word/2015/wordml/symex" xmlns:wpg="http://schemas.microsoft.com/office/word/2010/wordprocessingGroup" xmlns:wpi="http://schemas.microsoft.com/office/word/2010/wordprocessingInk" xmlns:wne="http://schemas.microsoft.com/office/word/2006/wordml" xmlns:wps="http://schemas.microsoft.com/office/word/2010/wordprocessingShape" mc:Ignorable="w14 w15 w16se w16cid wp14">
   <w:endnote w:type="separator" w:id="-1">
     <w:p>
       <w:pPr>
@@ -2097,7 +2188,7 @@
 </file>
 
 <file path=word/footer1.xml><?xml version="1.0" encoding="utf-8"?>
-<w:ftr xmlns:wpc="http://schemas.microsoft.com/office/word/2010/wordprocessingCanvas" xmlns:cx="http://schemas.microsoft.com/office/drawing/2014/chartex" xmlns:cx1="http://schemas.microsoft.com/office/drawing/2015/9/8/chartex" xmlns:cx2="http://schemas.microsoft.com/office/drawing/2015/10/21/chartex" xmlns:cx3="http://schemas.microsoft.com/office/drawing/2016/5/9/chartex" xmlns:cx4="http://schemas.microsoft.com/office/drawing/2016/5/10/chartex" xmlns:cx5="http://schemas.microsoft.com/office/drawing/2016/5/11/chartex" xmlns:cx6="http://schemas.microsoft.com/office/drawing/2016/5/12/chartex" xmlns:cx7="http://schemas.microsoft.com/office/drawing/2016/5/13/chartex" xmlns:cx8="http://schemas.microsoft.com/office/drawing/2016/5/14/chartex" xmlns:mc="http://schemas.openxmlformats.org/markup-compatibility/2006" xmlns:aink="http://schemas.microsoft.com/office/drawing/2016/ink" xmlns:am3d="http://schemas.microsoft.com/office/drawing/2017/model3d" xmlns:o="urn:schemas-microsoft-com:office:office" xmlns:r="http://schemas.openxmlformats.org/officeDocument/2006/relationships" xmlns:m="http://schemas.openxmlformats.org/officeDocument/2006/math" xmlns:v="urn:schemas-microsoft-com:vml" xmlns:wp14="http://schemas.microsoft.com/office/word/2010/wordprocessingDrawing" xmlns:wp="http://schemas.openxmlformats.org/drawingml/2006/wordprocessingDrawing" xmlns:w10="urn:schemas-microsoft-com:office:word" xmlns:w="http://schemas.openxmlformats.org/wordprocessingml/2006/main" xmlns:w14="http://schemas.microsoft.com/office/word/2010/wordml" xmlns:w15="http://schemas.microsoft.com/office/word/2012/wordml" xmlns:w16se="http://schemas.microsoft.com/office/word/2015/wordml/symex" xmlns:wpg="http://schemas.microsoft.com/office/word/2010/wordprocessingGroup" xmlns:wpi="http://schemas.microsoft.com/office/word/2010/wordprocessingInk" xmlns:wne="http://schemas.microsoft.com/office/word/2006/wordml" xmlns:wps="http://schemas.microsoft.com/office/word/2010/wordprocessingShape" mc:Ignorable="w14 w15 w16se wp14">
+<w:ftr xmlns:wpc="http://schemas.microsoft.com/office/word/2010/wordprocessingCanvas" xmlns:cx="http://schemas.microsoft.com/office/drawing/2014/chartex" xmlns:cx1="http://schemas.microsoft.com/office/drawing/2015/9/8/chartex" xmlns:cx2="http://schemas.microsoft.com/office/drawing/2015/10/21/chartex" xmlns:cx3="http://schemas.microsoft.com/office/drawing/2016/5/9/chartex" xmlns:cx4="http://schemas.microsoft.com/office/drawing/2016/5/10/chartex" xmlns:cx5="http://schemas.microsoft.com/office/drawing/2016/5/11/chartex" xmlns:cx6="http://schemas.microsoft.com/office/drawing/2016/5/12/chartex" xmlns:cx7="http://schemas.microsoft.com/office/drawing/2016/5/13/chartex" xmlns:cx8="http://schemas.microsoft.com/office/drawing/2016/5/14/chartex" xmlns:mc="http://schemas.openxmlformats.org/markup-compatibility/2006" xmlns:aink="http://schemas.microsoft.com/office/drawing/2016/ink" xmlns:am3d="http://schemas.microsoft.com/office/drawing/2017/model3d" xmlns:o="urn:schemas-microsoft-com:office:office" xmlns:r="http://schemas.openxmlformats.org/officeDocument/2006/relationships" xmlns:m="http://schemas.openxmlformats.org/officeDocument/2006/math" xmlns:v="urn:schemas-microsoft-com:vml" xmlns:wp14="http://schemas.microsoft.com/office/word/2010/wordprocessingDrawing" xmlns:wp="http://schemas.openxmlformats.org/drawingml/2006/wordprocessingDrawing" xmlns:w10="urn:schemas-microsoft-com:office:word" xmlns:w="http://schemas.openxmlformats.org/wordprocessingml/2006/main" xmlns:w14="http://schemas.microsoft.com/office/word/2010/wordml" xmlns:w15="http://schemas.microsoft.com/office/word/2012/wordml" xmlns:w16cid="http://schemas.microsoft.com/office/word/2016/wordml/cid" xmlns:w16se="http://schemas.microsoft.com/office/word/2015/wordml/symex" xmlns:wpg="http://schemas.microsoft.com/office/word/2010/wordprocessingGroup" xmlns:wpi="http://schemas.microsoft.com/office/word/2010/wordprocessingInk" xmlns:wne="http://schemas.microsoft.com/office/word/2006/wordml" xmlns:wps="http://schemas.microsoft.com/office/word/2010/wordprocessingShape" mc:Ignorable="w14 w15 w16se w16cid wp14">
   <w:p>
     <w:pPr>
       <w:pStyle w:val="Rodap"/>
@@ -2166,7 +2257,7 @@
 </file>
 
 <file path=word/footer2.xml><?xml version="1.0" encoding="utf-8"?>
-<w:ftr xmlns:wpc="http://schemas.microsoft.com/office/word/2010/wordprocessingCanvas" xmlns:cx="http://schemas.microsoft.com/office/drawing/2014/chartex" xmlns:cx1="http://schemas.microsoft.com/office/drawing/2015/9/8/chartex" xmlns:cx2="http://schemas.microsoft.com/office/drawing/2015/10/21/chartex" xmlns:cx3="http://schemas.microsoft.com/office/drawing/2016/5/9/chartex" xmlns:cx4="http://schemas.microsoft.com/office/drawing/2016/5/10/chartex" xmlns:cx5="http://schemas.microsoft.com/office/drawing/2016/5/11/chartex" xmlns:cx6="http://schemas.microsoft.com/office/drawing/2016/5/12/chartex" xmlns:cx7="http://schemas.microsoft.com/office/drawing/2016/5/13/chartex" xmlns:cx8="http://schemas.microsoft.com/office/drawing/2016/5/14/chartex" xmlns:mc="http://schemas.openxmlformats.org/markup-compatibility/2006" xmlns:aink="http://schemas.microsoft.com/office/drawing/2016/ink" xmlns:am3d="http://schemas.microsoft.com/office/drawing/2017/model3d" xmlns:o="urn:schemas-microsoft-com:office:office" xmlns:r="http://schemas.openxmlformats.org/officeDocument/2006/relationships" xmlns:m="http://schemas.openxmlformats.org/officeDocument/2006/math" xmlns:v="urn:schemas-microsoft-com:vml" xmlns:wp14="http://schemas.microsoft.com/office/word/2010/wordprocessingDrawing" xmlns:wp="http://schemas.openxmlformats.org/drawingml/2006/wordprocessingDrawing" xmlns:w10="urn:schemas-microsoft-com:office:word" xmlns:w="http://schemas.openxmlformats.org/wordprocessingml/2006/main" xmlns:w14="http://schemas.microsoft.com/office/word/2010/wordml" xmlns:w15="http://schemas.microsoft.com/office/word/2012/wordml" xmlns:w16se="http://schemas.microsoft.com/office/word/2015/wordml/symex" xmlns:wpg="http://schemas.microsoft.com/office/word/2010/wordprocessingGroup" xmlns:wpi="http://schemas.microsoft.com/office/word/2010/wordprocessingInk" xmlns:wne="http://schemas.microsoft.com/office/word/2006/wordml" xmlns:wps="http://schemas.microsoft.com/office/word/2010/wordprocessingShape" mc:Ignorable="w14 w15 w16se wp14">
+<w:ftr xmlns:wpc="http://schemas.microsoft.com/office/word/2010/wordprocessingCanvas" xmlns:cx="http://schemas.microsoft.com/office/drawing/2014/chartex" xmlns:cx1="http://schemas.microsoft.com/office/drawing/2015/9/8/chartex" xmlns:cx2="http://schemas.microsoft.com/office/drawing/2015/10/21/chartex" xmlns:cx3="http://schemas.microsoft.com/office/drawing/2016/5/9/chartex" xmlns:cx4="http://schemas.microsoft.com/office/drawing/2016/5/10/chartex" xmlns:cx5="http://schemas.microsoft.com/office/drawing/2016/5/11/chartex" xmlns:cx6="http://schemas.microsoft.com/office/drawing/2016/5/12/chartex" xmlns:cx7="http://schemas.microsoft.com/office/drawing/2016/5/13/chartex" xmlns:cx8="http://schemas.microsoft.com/office/drawing/2016/5/14/chartex" xmlns:mc="http://schemas.openxmlformats.org/markup-compatibility/2006" xmlns:aink="http://schemas.microsoft.com/office/drawing/2016/ink" xmlns:am3d="http://schemas.microsoft.com/office/drawing/2017/model3d" xmlns:o="urn:schemas-microsoft-com:office:office" xmlns:r="http://schemas.openxmlformats.org/officeDocument/2006/relationships" xmlns:m="http://schemas.openxmlformats.org/officeDocument/2006/math" xmlns:v="urn:schemas-microsoft-com:vml" xmlns:wp14="http://schemas.microsoft.com/office/word/2010/wordprocessingDrawing" xmlns:wp="http://schemas.openxmlformats.org/drawingml/2006/wordprocessingDrawing" xmlns:w10="urn:schemas-microsoft-com:office:word" xmlns:w="http://schemas.openxmlformats.org/wordprocessingml/2006/main" xmlns:w14="http://schemas.microsoft.com/office/word/2010/wordml" xmlns:w15="http://schemas.microsoft.com/office/word/2012/wordml" xmlns:w16cid="http://schemas.microsoft.com/office/word/2016/wordml/cid" xmlns:w16se="http://schemas.microsoft.com/office/word/2015/wordml/symex" xmlns:wpg="http://schemas.microsoft.com/office/word/2010/wordprocessingGroup" xmlns:wpi="http://schemas.microsoft.com/office/word/2010/wordprocessingInk" xmlns:wne="http://schemas.microsoft.com/office/word/2006/wordml" xmlns:wps="http://schemas.microsoft.com/office/word/2010/wordprocessingShape" mc:Ignorable="w14 w15 w16se w16cid wp14">
   <w:sdt>
     <w:sdtPr>
       <w:id w:val="425087467"/>
@@ -2239,7 +2330,7 @@
 </file>
 
 <file path=word/footnotes.xml><?xml version="1.0" encoding="utf-8"?>
-<w:footnotes xmlns:wpc="http://schemas.microsoft.com/office/word/2010/wordprocessingCanvas" xmlns:cx="http://schemas.microsoft.com/office/drawing/2014/chartex" xmlns:cx1="http://schemas.microsoft.com/office/drawing/2015/9/8/chartex" xmlns:cx2="http://schemas.microsoft.com/office/drawing/2015/10/21/chartex" xmlns:cx3="http://schemas.microsoft.com/office/drawing/2016/5/9/chartex" xmlns:cx4="http://schemas.microsoft.com/office/drawing/2016/5/10/chartex" xmlns:cx5="http://schemas.microsoft.com/office/drawing/2016/5/11/chartex" xmlns:cx6="http://schemas.microsoft.com/office/drawing/2016/5/12/chartex" xmlns:cx7="http://schemas.microsoft.com/office/drawing/2016/5/13/chartex" xmlns:cx8="http://schemas.microsoft.com/office/drawing/2016/5/14/chartex" xmlns:mc="http://schemas.openxmlformats.org/markup-compatibility/2006" xmlns:aink="http://schemas.microsoft.com/office/drawing/2016/ink" xmlns:am3d="http://schemas.microsoft.com/office/drawing/2017/model3d" xmlns:o="urn:schemas-microsoft-com:office:office" xmlns:r="http://schemas.openxmlformats.org/officeDocument/2006/relationships" xmlns:m="http://schemas.openxmlformats.org/officeDocument/2006/math" xmlns:v="urn:schemas-microsoft-com:vml" xmlns:wp14="http://schemas.microsoft.com/office/word/2010/wordprocessingDrawing" xmlns:wp="http://schemas.openxmlformats.org/drawingml/2006/wordprocessingDrawing" xmlns:w10="urn:schemas-microsoft-com:office:word" xmlns:w="http://schemas.openxmlformats.org/wordprocessingml/2006/main" xmlns:w14="http://schemas.microsoft.com/office/word/2010/wordml" xmlns:w15="http://schemas.microsoft.com/office/word/2012/wordml" xmlns:w16se="http://schemas.microsoft.com/office/word/2015/wordml/symex" xmlns:wpg="http://schemas.microsoft.com/office/word/2010/wordprocessingGroup" xmlns:wpi="http://schemas.microsoft.com/office/word/2010/wordprocessingInk" xmlns:wne="http://schemas.microsoft.com/office/word/2006/wordml" xmlns:wps="http://schemas.microsoft.com/office/word/2010/wordprocessingShape" mc:Ignorable="w14 w15 w16se wp14">
+<w:footnotes xmlns:wpc="http://schemas.microsoft.com/office/word/2010/wordprocessingCanvas" xmlns:cx="http://schemas.microsoft.com/office/drawing/2014/chartex" xmlns:cx1="http://schemas.microsoft.com/office/drawing/2015/9/8/chartex" xmlns:cx2="http://schemas.microsoft.com/office/drawing/2015/10/21/chartex" xmlns:cx3="http://schemas.microsoft.com/office/drawing/2016/5/9/chartex" xmlns:cx4="http://schemas.microsoft.com/office/drawing/2016/5/10/chartex" xmlns:cx5="http://schemas.microsoft.com/office/drawing/2016/5/11/chartex" xmlns:cx6="http://schemas.microsoft.com/office/drawing/2016/5/12/chartex" xmlns:cx7="http://schemas.microsoft.com/office/drawing/2016/5/13/chartex" xmlns:cx8="http://schemas.microsoft.com/office/drawing/2016/5/14/chartex" xmlns:mc="http://schemas.openxmlformats.org/markup-compatibility/2006" xmlns:aink="http://schemas.microsoft.com/office/drawing/2016/ink" xmlns:am3d="http://schemas.microsoft.com/office/drawing/2017/model3d" xmlns:o="urn:schemas-microsoft-com:office:office" xmlns:r="http://schemas.openxmlformats.org/officeDocument/2006/relationships" xmlns:m="http://schemas.openxmlformats.org/officeDocument/2006/math" xmlns:v="urn:schemas-microsoft-com:vml" xmlns:wp14="http://schemas.microsoft.com/office/word/2010/wordprocessingDrawing" xmlns:wp="http://schemas.openxmlformats.org/drawingml/2006/wordprocessingDrawing" xmlns:w10="urn:schemas-microsoft-com:office:word" xmlns:w="http://schemas.openxmlformats.org/wordprocessingml/2006/main" xmlns:w14="http://schemas.microsoft.com/office/word/2010/wordml" xmlns:w15="http://schemas.microsoft.com/office/word/2012/wordml" xmlns:w16cid="http://schemas.microsoft.com/office/word/2016/wordml/cid" xmlns:w16se="http://schemas.microsoft.com/office/word/2015/wordml/symex" xmlns:wpg="http://schemas.microsoft.com/office/word/2010/wordprocessingGroup" xmlns:wpi="http://schemas.microsoft.com/office/word/2010/wordprocessingInk" xmlns:wne="http://schemas.microsoft.com/office/word/2006/wordml" xmlns:wps="http://schemas.microsoft.com/office/word/2010/wordprocessingShape" mc:Ignorable="w14 w15 w16se w16cid wp14">
   <w:footnote w:type="separator" w:id="-1">
     <w:p>
       <w:pPr>
@@ -2271,7 +2362,7 @@
 </file>
 
 <file path=word/header1.xml><?xml version="1.0" encoding="utf-8"?>
-<w:hdr xmlns:wpc="http://schemas.microsoft.com/office/word/2010/wordprocessingCanvas" xmlns:cx="http://schemas.microsoft.com/office/drawing/2014/chartex" xmlns:cx1="http://schemas.microsoft.com/office/drawing/2015/9/8/chartex" xmlns:cx2="http://schemas.microsoft.com/office/drawing/2015/10/21/chartex" xmlns:cx3="http://schemas.microsoft.com/office/drawing/2016/5/9/chartex" xmlns:cx4="http://schemas.microsoft.com/office/drawing/2016/5/10/chartex" xmlns:cx5="http://schemas.microsoft.com/office/drawing/2016/5/11/chartex" xmlns:cx6="http://schemas.microsoft.com/office/drawing/2016/5/12/chartex" xmlns:cx7="http://schemas.microsoft.com/office/drawing/2016/5/13/chartex" xmlns:cx8="http://schemas.microsoft.com/office/drawing/2016/5/14/chartex" xmlns:mc="http://schemas.openxmlformats.org/markup-compatibility/2006" xmlns:aink="http://schemas.microsoft.com/office/drawing/2016/ink" xmlns:am3d="http://schemas.microsoft.com/office/drawing/2017/model3d" xmlns:o="urn:schemas-microsoft-com:office:office" xmlns:r="http://schemas.openxmlformats.org/officeDocument/2006/relationships" xmlns:m="http://schemas.openxmlformats.org/officeDocument/2006/math" xmlns:v="urn:schemas-microsoft-com:vml" xmlns:wp14="http://schemas.microsoft.com/office/word/2010/wordprocessingDrawing" xmlns:wp="http://schemas.openxmlformats.org/drawingml/2006/wordprocessingDrawing" xmlns:w10="urn:schemas-microsoft-com:office:word" xmlns:w="http://schemas.openxmlformats.org/wordprocessingml/2006/main" xmlns:w14="http://schemas.microsoft.com/office/word/2010/wordml" xmlns:w15="http://schemas.microsoft.com/office/word/2012/wordml" xmlns:w16se="http://schemas.microsoft.com/office/word/2015/wordml/symex" xmlns:wpg="http://schemas.microsoft.com/office/word/2010/wordprocessingGroup" xmlns:wpi="http://schemas.microsoft.com/office/word/2010/wordprocessingInk" xmlns:wne="http://schemas.microsoft.com/office/word/2006/wordml" xmlns:wps="http://schemas.microsoft.com/office/word/2010/wordprocessingShape" mc:Ignorable="w14 w15 w16se wp14">
+<w:hdr xmlns:wpc="http://schemas.microsoft.com/office/word/2010/wordprocessingCanvas" xmlns:cx="http://schemas.microsoft.com/office/drawing/2014/chartex" xmlns:cx1="http://schemas.microsoft.com/office/drawing/2015/9/8/chartex" xmlns:cx2="http://schemas.microsoft.com/office/drawing/2015/10/21/chartex" xmlns:cx3="http://schemas.microsoft.com/office/drawing/2016/5/9/chartex" xmlns:cx4="http://schemas.microsoft.com/office/drawing/2016/5/10/chartex" xmlns:cx5="http://schemas.microsoft.com/office/drawing/2016/5/11/chartex" xmlns:cx6="http://schemas.microsoft.com/office/drawing/2016/5/12/chartex" xmlns:cx7="http://schemas.microsoft.com/office/drawing/2016/5/13/chartex" xmlns:cx8="http://schemas.microsoft.com/office/drawing/2016/5/14/chartex" xmlns:mc="http://schemas.openxmlformats.org/markup-compatibility/2006" xmlns:aink="http://schemas.microsoft.com/office/drawing/2016/ink" xmlns:am3d="http://schemas.microsoft.com/office/drawing/2017/model3d" xmlns:o="urn:schemas-microsoft-com:office:office" xmlns:r="http://schemas.openxmlformats.org/officeDocument/2006/relationships" xmlns:m="http://schemas.openxmlformats.org/officeDocument/2006/math" xmlns:v="urn:schemas-microsoft-com:vml" xmlns:wp14="http://schemas.microsoft.com/office/word/2010/wordprocessingDrawing" xmlns:wp="http://schemas.openxmlformats.org/drawingml/2006/wordprocessingDrawing" xmlns:w10="urn:schemas-microsoft-com:office:word" xmlns:w="http://schemas.openxmlformats.org/wordprocessingml/2006/main" xmlns:w14="http://schemas.microsoft.com/office/word/2010/wordml" xmlns:w15="http://schemas.microsoft.com/office/word/2012/wordml" xmlns:w16cid="http://schemas.microsoft.com/office/word/2016/wordml/cid" xmlns:w16se="http://schemas.microsoft.com/office/word/2015/wordml/symex" xmlns:wpg="http://schemas.microsoft.com/office/word/2010/wordprocessingGroup" xmlns:wpi="http://schemas.microsoft.com/office/word/2010/wordprocessingInk" xmlns:wne="http://schemas.microsoft.com/office/word/2006/wordml" xmlns:wps="http://schemas.microsoft.com/office/word/2010/wordprocessingShape" mc:Ignorable="w14 w15 w16se w16cid wp14">
   <w:tbl>
     <w:tblPr>
       <w:tblW w:w="0" w:type="auto"/>
@@ -2328,7 +2419,7 @@
 </file>
 
 <file path=word/header2.xml><?xml version="1.0" encoding="utf-8"?>
-<w:hdr xmlns:wpc="http://schemas.microsoft.com/office/word/2010/wordprocessingCanvas" xmlns:cx="http://schemas.microsoft.com/office/drawing/2014/chartex" xmlns:cx1="http://schemas.microsoft.com/office/drawing/2015/9/8/chartex" xmlns:cx2="http://schemas.microsoft.com/office/drawing/2015/10/21/chartex" xmlns:cx3="http://schemas.microsoft.com/office/drawing/2016/5/9/chartex" xmlns:cx4="http://schemas.microsoft.com/office/drawing/2016/5/10/chartex" xmlns:cx5="http://schemas.microsoft.com/office/drawing/2016/5/11/chartex" xmlns:cx6="http://schemas.microsoft.com/office/drawing/2016/5/12/chartex" xmlns:cx7="http://schemas.microsoft.com/office/drawing/2016/5/13/chartex" xmlns:cx8="http://schemas.microsoft.com/office/drawing/2016/5/14/chartex" xmlns:mc="http://schemas.openxmlformats.org/markup-compatibility/2006" xmlns:aink="http://schemas.microsoft.com/office/drawing/2016/ink" xmlns:am3d="http://schemas.microsoft.com/office/drawing/2017/model3d" xmlns:o="urn:schemas-microsoft-com:office:office" xmlns:r="http://schemas.openxmlformats.org/officeDocument/2006/relationships" xmlns:m="http://schemas.openxmlformats.org/officeDocument/2006/math" xmlns:v="urn:schemas-microsoft-com:vml" xmlns:wp14="http://schemas.microsoft.com/office/word/2010/wordprocessingDrawing" xmlns:wp="http://schemas.openxmlformats.org/drawingml/2006/wordprocessingDrawing" xmlns:w10="urn:schemas-microsoft-com:office:word" xmlns:w="http://schemas.openxmlformats.org/wordprocessingml/2006/main" xmlns:w14="http://schemas.microsoft.com/office/word/2010/wordml" xmlns:w15="http://schemas.microsoft.com/office/word/2012/wordml" xmlns:w16se="http://schemas.microsoft.com/office/word/2015/wordml/symex" xmlns:wpg="http://schemas.microsoft.com/office/word/2010/wordprocessingGroup" xmlns:wpi="http://schemas.microsoft.com/office/word/2010/wordprocessingInk" xmlns:wne="http://schemas.microsoft.com/office/word/2006/wordml" xmlns:wps="http://schemas.microsoft.com/office/word/2010/wordprocessingShape" mc:Ignorable="w14 w15 w16se wp14">
+<w:hdr xmlns:wpc="http://schemas.microsoft.com/office/word/2010/wordprocessingCanvas" xmlns:cx="http://schemas.microsoft.com/office/drawing/2014/chartex" xmlns:cx1="http://schemas.microsoft.com/office/drawing/2015/9/8/chartex" xmlns:cx2="http://schemas.microsoft.com/office/drawing/2015/10/21/chartex" xmlns:cx3="http://schemas.microsoft.com/office/drawing/2016/5/9/chartex" xmlns:cx4="http://schemas.microsoft.com/office/drawing/2016/5/10/chartex" xmlns:cx5="http://schemas.microsoft.com/office/drawing/2016/5/11/chartex" xmlns:cx6="http://schemas.microsoft.com/office/drawing/2016/5/12/chartex" xmlns:cx7="http://schemas.microsoft.com/office/drawing/2016/5/13/chartex" xmlns:cx8="http://schemas.microsoft.com/office/drawing/2016/5/14/chartex" xmlns:mc="http://schemas.openxmlformats.org/markup-compatibility/2006" xmlns:aink="http://schemas.microsoft.com/office/drawing/2016/ink" xmlns:am3d="http://schemas.microsoft.com/office/drawing/2017/model3d" xmlns:o="urn:schemas-microsoft-com:office:office" xmlns:r="http://schemas.openxmlformats.org/officeDocument/2006/relationships" xmlns:m="http://schemas.openxmlformats.org/officeDocument/2006/math" xmlns:v="urn:schemas-microsoft-com:vml" xmlns:wp14="http://schemas.microsoft.com/office/word/2010/wordprocessingDrawing" xmlns:wp="http://schemas.openxmlformats.org/drawingml/2006/wordprocessingDrawing" xmlns:w10="urn:schemas-microsoft-com:office:word" xmlns:w="http://schemas.openxmlformats.org/wordprocessingml/2006/main" xmlns:w14="http://schemas.microsoft.com/office/word/2010/wordml" xmlns:w15="http://schemas.microsoft.com/office/word/2012/wordml" xmlns:w16cid="http://schemas.microsoft.com/office/word/2016/wordml/cid" xmlns:w16se="http://schemas.microsoft.com/office/word/2015/wordml/symex" xmlns:wpg="http://schemas.microsoft.com/office/word/2010/wordprocessingGroup" xmlns:wpi="http://schemas.microsoft.com/office/word/2010/wordprocessingInk" xmlns:wne="http://schemas.microsoft.com/office/word/2006/wordml" xmlns:wps="http://schemas.microsoft.com/office/word/2010/wordprocessingShape" mc:Ignorable="w14 w15 w16se w16cid wp14">
   <w:p>
     <w:pPr>
       <w:pStyle w:val="Cabealho"/>
@@ -2477,7 +2568,7 @@
 </file>
 
 <file path=word/numbering.xml><?xml version="1.0" encoding="utf-8"?>
-<w:numbering xmlns:wpc="http://schemas.microsoft.com/office/word/2010/wordprocessingCanvas" xmlns:cx="http://schemas.microsoft.com/office/drawing/2014/chartex" xmlns:cx1="http://schemas.microsoft.com/office/drawing/2015/9/8/chartex" xmlns:cx2="http://schemas.microsoft.com/office/drawing/2015/10/21/chartex" xmlns:cx3="http://schemas.microsoft.com/office/drawing/2016/5/9/chartex" xmlns:cx4="http://schemas.microsoft.com/office/drawing/2016/5/10/chartex" xmlns:cx5="http://schemas.microsoft.com/office/drawing/2016/5/11/chartex" xmlns:cx6="http://schemas.microsoft.com/office/drawing/2016/5/12/chartex" xmlns:cx7="http://schemas.microsoft.com/office/drawing/2016/5/13/chartex" xmlns:cx8="http://schemas.microsoft.com/office/drawing/2016/5/14/chartex" xmlns:mc="http://schemas.openxmlformats.org/markup-compatibility/2006" xmlns:aink="http://schemas.microsoft.com/office/drawing/2016/ink" xmlns:am3d="http://schemas.microsoft.com/office/drawing/2017/model3d" xmlns:o="urn:schemas-microsoft-com:office:office" xmlns:r="http://schemas.openxmlformats.org/officeDocument/2006/relationships" xmlns:m="http://schemas.openxmlformats.org/officeDocument/2006/math" xmlns:v="urn:schemas-microsoft-com:vml" xmlns:wp14="http://schemas.microsoft.com/office/word/2010/wordprocessingDrawing" xmlns:wp="http://schemas.openxmlformats.org/drawingml/2006/wordprocessingDrawing" xmlns:w10="urn:schemas-microsoft-com:office:word" xmlns:w="http://schemas.openxmlformats.org/wordprocessingml/2006/main" xmlns:w14="http://schemas.microsoft.com/office/word/2010/wordml" xmlns:w15="http://schemas.microsoft.com/office/word/2012/wordml" xmlns:w16se="http://schemas.microsoft.com/office/word/2015/wordml/symex" xmlns:wpg="http://schemas.microsoft.com/office/word/2010/wordprocessingGroup" xmlns:wpi="http://schemas.microsoft.com/office/word/2010/wordprocessingInk" xmlns:wne="http://schemas.microsoft.com/office/word/2006/wordml" xmlns:wps="http://schemas.microsoft.com/office/word/2010/wordprocessingShape" mc:Ignorable="w14 w15 w16se wp14">
+<w:numbering xmlns:wpc="http://schemas.microsoft.com/office/word/2010/wordprocessingCanvas" xmlns:cx="http://schemas.microsoft.com/office/drawing/2014/chartex" xmlns:cx1="http://schemas.microsoft.com/office/drawing/2015/9/8/chartex" xmlns:cx2="http://schemas.microsoft.com/office/drawing/2015/10/21/chartex" xmlns:cx3="http://schemas.microsoft.com/office/drawing/2016/5/9/chartex" xmlns:cx4="http://schemas.microsoft.com/office/drawing/2016/5/10/chartex" xmlns:cx5="http://schemas.microsoft.com/office/drawing/2016/5/11/chartex" xmlns:cx6="http://schemas.microsoft.com/office/drawing/2016/5/12/chartex" xmlns:cx7="http://schemas.microsoft.com/office/drawing/2016/5/13/chartex" xmlns:cx8="http://schemas.microsoft.com/office/drawing/2016/5/14/chartex" xmlns:mc="http://schemas.openxmlformats.org/markup-compatibility/2006" xmlns:aink="http://schemas.microsoft.com/office/drawing/2016/ink" xmlns:am3d="http://schemas.microsoft.com/office/drawing/2017/model3d" xmlns:o="urn:schemas-microsoft-com:office:office" xmlns:r="http://schemas.openxmlformats.org/officeDocument/2006/relationships" xmlns:m="http://schemas.openxmlformats.org/officeDocument/2006/math" xmlns:v="urn:schemas-microsoft-com:vml" xmlns:wp14="http://schemas.microsoft.com/office/word/2010/wordprocessingDrawing" xmlns:wp="http://schemas.openxmlformats.org/drawingml/2006/wordprocessingDrawing" xmlns:w10="urn:schemas-microsoft-com:office:word" xmlns:w="http://schemas.openxmlformats.org/wordprocessingml/2006/main" xmlns:w14="http://schemas.microsoft.com/office/word/2010/wordml" xmlns:w15="http://schemas.microsoft.com/office/word/2012/wordml" xmlns:w16cid="http://schemas.microsoft.com/office/word/2016/wordml/cid" xmlns:w16se="http://schemas.microsoft.com/office/word/2015/wordml/symex" xmlns:wpg="http://schemas.microsoft.com/office/word/2010/wordprocessingGroup" xmlns:wpi="http://schemas.microsoft.com/office/word/2010/wordprocessingInk" xmlns:wne="http://schemas.microsoft.com/office/word/2006/wordml" xmlns:wps="http://schemas.microsoft.com/office/word/2010/wordprocessingShape" mc:Ignorable="w14 w15 w16se w16cid wp14">
   <w:abstractNum w:abstractNumId="0" w15:restartNumberingAfterBreak="0">
     <w:nsid w:val="094B302D"/>
     <w:multiLevelType w:val="multilevel"/>
@@ -4068,7 +4159,7 @@
 </file>
 
 <file path=word/styles.xml><?xml version="1.0" encoding="utf-8"?>
-<w:styles xmlns:mc="http://schemas.openxmlformats.org/markup-compatibility/2006" xmlns:r="http://schemas.openxmlformats.org/officeDocument/2006/relationships" xmlns:w="http://schemas.openxmlformats.org/wordprocessingml/2006/main" xmlns:w14="http://schemas.microsoft.com/office/word/2010/wordml" xmlns:w15="http://schemas.microsoft.com/office/word/2012/wordml" xmlns:w16se="http://schemas.microsoft.com/office/word/2015/wordml/symex" mc:Ignorable="w14 w15 w16se">
+<w:styles xmlns:mc="http://schemas.openxmlformats.org/markup-compatibility/2006" xmlns:r="http://schemas.openxmlformats.org/officeDocument/2006/relationships" xmlns:w="http://schemas.openxmlformats.org/wordprocessingml/2006/main" xmlns:w14="http://schemas.microsoft.com/office/word/2010/wordml" xmlns:w15="http://schemas.microsoft.com/office/word/2012/wordml" xmlns:w16cid="http://schemas.microsoft.com/office/word/2016/wordml/cid" xmlns:w16se="http://schemas.microsoft.com/office/word/2015/wordml/symex" mc:Ignorable="w14 w15 w16se w16cid">
   <w:docDefaults>
     <w:rPrDefault>
       <w:rPr>
@@ -4469,11 +4560,11 @@
       <w:sz w:val="24"/>
     </w:rPr>
   </w:style>
-  <w:style w:type="paragraph" w:styleId="Ttulo1">
+  <w:style w:type="paragraph" w:styleId="Cabealho1">
     <w:name w:val="heading 1"/>
     <w:basedOn w:val="Normal"/>
     <w:next w:val="Normal"/>
-    <w:link w:val="Ttulo1Carter"/>
+    <w:link w:val="Cabealho1Carter"/>
     <w:uiPriority w:val="9"/>
     <w:qFormat/>
     <w:rsid w:val="00A4595E"/>
@@ -4517,10 +4608,10 @@
     <w:semiHidden/>
     <w:unhideWhenUsed/>
   </w:style>
-  <w:style w:type="character" w:customStyle="1" w:styleId="Ttulo1Carter">
-    <w:name w:val="Título 1 Caráter"/>
+  <w:style w:type="character" w:customStyle="1" w:styleId="Cabealho1Carter">
+    <w:name w:val="Cabeçalho 1 Caráter"/>
     <w:basedOn w:val="Tipodeletrapredefinidodopargrafo"/>
-    <w:link w:val="Ttulo1"/>
+    <w:link w:val="Cabealho1"/>
     <w:uiPriority w:val="9"/>
     <w:rsid w:val="00A4595E"/>
     <w:rPr>
@@ -4645,7 +4736,7 @@
     <w:basedOn w:val="Tipodeletrapredefinidodopargrafo"/>
     <w:rsid w:val="00D8525A"/>
   </w:style>
-  <w:style w:type="table" w:styleId="Tabelacomgrelha">
+  <w:style w:type="table" w:styleId="TabelacomGrelha">
     <w:name w:val="Table Grid"/>
     <w:basedOn w:val="Tabelanormal"/>
     <w:uiPriority w:val="59"/>
@@ -5161,7 +5252,7 @@
 </file>
 
 <file path=customXml/itemProps1.xml><?xml version="1.0" encoding="utf-8"?>
-<ds:datastoreItem xmlns:ds="http://schemas.openxmlformats.org/officeDocument/2006/customXml" ds:itemID="{EF67F987-8F38-4BEF-9204-F117366E24EE}">
+<ds:datastoreItem xmlns:ds="http://schemas.openxmlformats.org/officeDocument/2006/customXml" ds:itemID="{A6B00CC9-5A17-4AF3-9A79-E8C152C7EC91}">
   <ds:schemaRefs>
     <ds:schemaRef ds:uri="http://schemas.openxmlformats.org/officeDocument/2006/bibliography"/>
   </ds:schemaRefs>

</xml_diff>

<commit_message>
minor corrections to the report!
</commit_message>
<xml_diff>
--- a/IA_proj1_t001.docx
+++ b/IA_proj1_t001.docx
@@ -1,10 +1,10 @@
 
 <file path=word/document.xml><?xml version="1.0" encoding="utf-8"?>
-<w:document xmlns:wpc="http://schemas.microsoft.com/office/word/2010/wordprocessingCanvas" xmlns:cx="http://schemas.microsoft.com/office/drawing/2014/chartex" xmlns:cx1="http://schemas.microsoft.com/office/drawing/2015/9/8/chartex" xmlns:cx2="http://schemas.microsoft.com/office/drawing/2015/10/21/chartex" xmlns:cx3="http://schemas.microsoft.com/office/drawing/2016/5/9/chartex" xmlns:cx4="http://schemas.microsoft.com/office/drawing/2016/5/10/chartex" xmlns:cx5="http://schemas.microsoft.com/office/drawing/2016/5/11/chartex" xmlns:cx6="http://schemas.microsoft.com/office/drawing/2016/5/12/chartex" xmlns:cx7="http://schemas.microsoft.com/office/drawing/2016/5/13/chartex" xmlns:cx8="http://schemas.microsoft.com/office/drawing/2016/5/14/chartex" xmlns:mc="http://schemas.openxmlformats.org/markup-compatibility/2006" xmlns:aink="http://schemas.microsoft.com/office/drawing/2016/ink" xmlns:am3d="http://schemas.microsoft.com/office/drawing/2017/model3d" xmlns:o="urn:schemas-microsoft-com:office:office" xmlns:r="http://schemas.openxmlformats.org/officeDocument/2006/relationships" xmlns:m="http://schemas.openxmlformats.org/officeDocument/2006/math" xmlns:v="urn:schemas-microsoft-com:vml" xmlns:wp14="http://schemas.microsoft.com/office/word/2010/wordprocessingDrawing" xmlns:wp="http://schemas.openxmlformats.org/drawingml/2006/wordprocessingDrawing" xmlns:w10="urn:schemas-microsoft-com:office:word" xmlns:w="http://schemas.openxmlformats.org/wordprocessingml/2006/main" xmlns:w14="http://schemas.microsoft.com/office/word/2010/wordml" xmlns:w15="http://schemas.microsoft.com/office/word/2012/wordml" xmlns:w16cid="http://schemas.microsoft.com/office/word/2016/wordml/cid" xmlns:w16se="http://schemas.microsoft.com/office/word/2015/wordml/symex" xmlns:wpg="http://schemas.microsoft.com/office/word/2010/wordprocessingGroup" xmlns:wpi="http://schemas.microsoft.com/office/word/2010/wordprocessingInk" xmlns:wne="http://schemas.microsoft.com/office/word/2006/wordml" xmlns:wps="http://schemas.microsoft.com/office/word/2010/wordprocessingShape" mc:Ignorable="w14 w15 w16se w16cid wp14">
+<w:document xmlns:wpc="http://schemas.microsoft.com/office/word/2010/wordprocessingCanvas" xmlns:cx="http://schemas.microsoft.com/office/drawing/2014/chartex" xmlns:cx1="http://schemas.microsoft.com/office/drawing/2015/9/8/chartex" xmlns:cx2="http://schemas.microsoft.com/office/drawing/2015/10/21/chartex" xmlns:cx3="http://schemas.microsoft.com/office/drawing/2016/5/9/chartex" xmlns:cx4="http://schemas.microsoft.com/office/drawing/2016/5/10/chartex" xmlns:cx5="http://schemas.microsoft.com/office/drawing/2016/5/11/chartex" xmlns:cx6="http://schemas.microsoft.com/office/drawing/2016/5/12/chartex" xmlns:cx7="http://schemas.microsoft.com/office/drawing/2016/5/13/chartex" xmlns:cx8="http://schemas.microsoft.com/office/drawing/2016/5/14/chartex" xmlns:mc="http://schemas.openxmlformats.org/markup-compatibility/2006" xmlns:aink="http://schemas.microsoft.com/office/drawing/2016/ink" xmlns:am3d="http://schemas.microsoft.com/office/drawing/2017/model3d" xmlns:o="urn:schemas-microsoft-com:office:office" xmlns:r="http://schemas.openxmlformats.org/officeDocument/2006/relationships" xmlns:m="http://schemas.openxmlformats.org/officeDocument/2006/math" xmlns:v="urn:schemas-microsoft-com:vml" xmlns:wp14="http://schemas.microsoft.com/office/word/2010/wordprocessingDrawing" xmlns:wp="http://schemas.openxmlformats.org/drawingml/2006/wordprocessingDrawing" xmlns:w10="urn:schemas-microsoft-com:office:word" xmlns:w="http://schemas.openxmlformats.org/wordprocessingml/2006/main" xmlns:w14="http://schemas.microsoft.com/office/word/2010/wordml" xmlns:w15="http://schemas.microsoft.com/office/word/2012/wordml" xmlns:w16se="http://schemas.microsoft.com/office/word/2015/wordml/symex" xmlns:wpg="http://schemas.microsoft.com/office/word/2010/wordprocessingGroup" xmlns:wpi="http://schemas.microsoft.com/office/word/2010/wordprocessingInk" xmlns:wne="http://schemas.microsoft.com/office/word/2006/wordml" xmlns:wps="http://schemas.microsoft.com/office/word/2010/wordprocessingShape" mc:Ignorable="w14 w15 w16se wp14">
   <w:body>
     <w:p>
       <w:pPr>
-        <w:pStyle w:val="Cabealho1"/>
+        <w:pStyle w:val="Ttulo1"/>
       </w:pPr>
       <w:r>
         <w:t>Introdução</w:t>
@@ -84,7 +84,24 @@
         <w:t xml:space="preserve"> em Profundidade Primeiro (DFS), Procu</w:t>
       </w:r>
       <w:r>
-        <w:t>ra Gananciosa e o algoritmo A*.</w:t>
+        <w:t xml:space="preserve">ra Gananciosa </w:t>
+      </w:r>
+      <w:r>
+        <w:t>(</w:t>
+      </w:r>
+      <w:proofErr w:type="spellStart"/>
+      <w:r>
+        <w:rPr>
+          <w:i/>
+        </w:rPr>
+        <w:t>Greedy</w:t>
+      </w:r>
+      <w:proofErr w:type="spellEnd"/>
+      <w:r>
+        <w:t xml:space="preserve">) </w:t>
+      </w:r>
+      <w:r>
+        <w:t>e o algoritmo A*.</w:t>
       </w:r>
     </w:p>
     <w:p>
@@ -96,12 +113,17 @@
         <w:t xml:space="preserve">Para os algoritmos de procura informada, foi necessário estabelecer uma heurística </w:t>
       </w:r>
       <w:r>
-        <w:t>que acelerasse a escolha de nós a expandir e a obtenção de uma solução. Foi escolhida como heurística o número de grupos removíveis em cada estado, por se tratar de uma estimativa fiável do número de ações necessárias para atingir uma solução. Em casos de empate, é usado o número total de peças restantes no tabuleiro.</w:t>
+        <w:t xml:space="preserve">que acelerasse a escolha de nós a expandir e a obtenção de uma solução. Foi escolhida como heurística o número de grupos </w:t>
+      </w:r>
+      <w:bookmarkStart w:id="0" w:name="_GoBack"/>
+      <w:bookmarkEnd w:id="0"/>
+      <w:r>
+        <w:t>em cada estado, por se tratar de uma estimativa fiável do número de ações necessárias para atingir uma solução. Em casos de empate, é usado o número total de peças restantes no tabuleiro.</w:t>
       </w:r>
     </w:p>
     <w:p>
       <w:pPr>
-        <w:pStyle w:val="Cabealho1"/>
+        <w:pStyle w:val="Ttulo1"/>
       </w:pPr>
       <w:r>
         <w:t>Resultados</w:t>
@@ -109,6 +131,7 @@
     </w:p>
     <w:p>
       <w:pPr>
+        <w:spacing w:after="0"/>
         <w:ind w:firstLine="708"/>
         <w:jc w:val="both"/>
       </w:pPr>
@@ -122,25 +145,19 @@
         <w:t>para cada algoritmo</w:t>
       </w:r>
       <w:r>
-        <w:t xml:space="preserve"> (cada tabuleiro foi corrido 5 vezes para os algoritmos Ganancioso e A*)</w:t>
-      </w:r>
-      <w:r>
-        <w:t>, exceto para a Procura em Profundidade Primeiro (DFS) (apenas uma corrida</w:t>
-      </w:r>
-      <w:r>
-        <w:t xml:space="preserve"> por tabuleiro</w:t>
-      </w:r>
-      <w:r>
-        <w:t xml:space="preserve">). </w:t>
-      </w:r>
-      <w:r>
-        <w:t>Os tabuleiros testados são os 6 apresentados na secção 3 do enunciado, os tabuleiros 1 e 3 não têm solução:</w:t>
+        <w:t xml:space="preserve"> (5 corridas por tabuleiro por algoritmo). </w:t>
+      </w:r>
+      <w:r>
+        <w:t xml:space="preserve">Os tabuleiros testados são os 5 </w:t>
+      </w:r>
+      <w:r>
+        <w:t>apresentados na secção 3 do enunciado:</w:t>
       </w:r>
     </w:p>
     <w:p>
       <w:pPr>
         <w:spacing w:after="0" w:line="240" w:lineRule="auto"/>
-        <w:jc w:val="both"/>
+        <w:ind w:left="708"/>
         <w:rPr>
           <w:rFonts w:ascii="Courier New" w:eastAsia="Times New Roman" w:hAnsi="Courier New" w:cs="Courier New"/>
           <w:sz w:val="20"/>
@@ -169,47 +186,89 @@
         </w:rPr>
         <w:t>sem solução</w:t>
       </w:r>
-      <w:r>
-        <w:t xml:space="preserve">: </w:t>
-      </w:r>
-      <w:r>
+    </w:p>
+    <w:p>
+      <w:pPr>
+        <w:spacing w:after="0" w:line="240" w:lineRule="auto"/>
+        <w:ind w:left="708"/>
+      </w:pPr>
+      <w:r>
+        <w:rPr>
+          <w:b/>
+        </w:rPr>
+        <w:t>Tabuleiro 2</w:t>
+      </w:r>
+      <w:r>
+        <w:t xml:space="preserve"> – 4x5,</w:t>
+      </w:r>
+      <w:r>
+        <w:t xml:space="preserve"> 3 cores</w:t>
+      </w:r>
+    </w:p>
+    <w:p>
+      <w:pPr>
+        <w:spacing w:after="0" w:line="240" w:lineRule="auto"/>
+        <w:ind w:left="708"/>
         <w:rPr>
           <w:rFonts w:ascii="Courier New" w:eastAsia="Times New Roman" w:hAnsi="Courier New" w:cs="Courier New"/>
           <w:sz w:val="20"/>
           <w:szCs w:val="20"/>
           <w:lang w:eastAsia="en-GB"/>
         </w:rPr>
-        <w:t>[[1, 2, 1, 2, 1], [2, 1, 2, 1, 2], [1, 2, 1, 2, 1], [2, 1, 2, 1, 2]]</w:t>
-      </w:r>
-    </w:p>
-    <w:p>
-      <w:pPr>
-        <w:spacing w:after="0" w:line="240" w:lineRule="auto"/>
-        <w:jc w:val="both"/>
       </w:pPr>
       <w:r>
         <w:rPr>
           <w:b/>
         </w:rPr>
-        <w:t>Tabuleiro 2</w:t>
-      </w:r>
-      <w:r>
-        <w:t xml:space="preserve"> – 4x5 com 3 cores: </w:t>
-      </w:r>
-      <w:r>
+        <w:t>Tabuleiro 3</w:t>
+      </w:r>
+      <w:r>
+        <w:t xml:space="preserve"> – </w:t>
+      </w:r>
+      <w:r>
+        <w:t>10x4,</w:t>
+      </w:r>
+      <w:r>
+        <w:t xml:space="preserve"> 3 cores </w:t>
+      </w:r>
+      <w:r>
+        <w:rPr>
+          <w:b/>
+        </w:rPr>
+        <w:t>sem solução</w:t>
+      </w:r>
+    </w:p>
+    <w:p>
+      <w:pPr>
+        <w:spacing w:after="0" w:line="240" w:lineRule="auto"/>
+        <w:ind w:left="708"/>
         <w:rPr>
           <w:rFonts w:ascii="Courier New" w:eastAsia="Times New Roman" w:hAnsi="Courier New" w:cs="Courier New"/>
           <w:sz w:val="20"/>
           <w:szCs w:val="20"/>
           <w:lang w:eastAsia="en-GB"/>
         </w:rPr>
-        <w:t>[[1, 2, 2, 3, 3], [2, 2, 2, 1, 3], [1, 2, 2, 2, 2], [1, 1, 1, 1, 1]]</w:t>
+      </w:pPr>
+      <w:r>
+        <w:rPr>
+          <w:b/>
+        </w:rPr>
+        <w:t>Tabuleiro 4</w:t>
+      </w:r>
+      <w:r>
+        <w:t xml:space="preserve"> – 10x4</w:t>
+      </w:r>
+      <w:r>
+        <w:t>,</w:t>
+      </w:r>
+      <w:r>
+        <w:t xml:space="preserve"> 3 cores</w:t>
       </w:r>
     </w:p>
     <w:p>
       <w:pPr>
-        <w:spacing w:after="0" w:line="240" w:lineRule="auto"/>
-        <w:jc w:val="both"/>
+        <w:spacing w:line="240" w:lineRule="auto"/>
+        <w:ind w:left="708"/>
         <w:rPr>
           <w:rFonts w:ascii="Courier New" w:eastAsia="Times New Roman" w:hAnsi="Courier New" w:cs="Courier New"/>
           <w:sz w:val="20"/>
@@ -221,137 +280,44 @@
         <w:rPr>
           <w:b/>
         </w:rPr>
-        <w:t>Tabuleiro 3</w:t>
+        <w:t>Tabuleiro 5</w:t>
       </w:r>
       <w:r>
         <w:t xml:space="preserve"> – </w:t>
       </w:r>
       <w:r>
-        <w:t>10x4,</w:t>
-      </w:r>
-      <w:r>
-        <w:t xml:space="preserve"> 3 cores </w:t>
-      </w:r>
-      <w:r>
-        <w:rPr>
-          <w:b/>
-        </w:rPr>
-        <w:t>sem solução</w:t>
-      </w:r>
-      <w:r>
-        <w:t xml:space="preserve">: </w:t>
-      </w:r>
-      <w:r>
-        <w:rPr>
-          <w:rFonts w:ascii="Courier New" w:eastAsia="Times New Roman" w:hAnsi="Courier New" w:cs="Courier New"/>
-          <w:sz w:val="20"/>
-          <w:szCs w:val="20"/>
-          <w:lang w:eastAsia="en-GB"/>
-        </w:rPr>
-        <w:t>[3, 1, 3, 2], [1, 1, 1, 3], [1, 3, 2, 1], [1, 1, 3, 3], [3, 3, 1, 2], [2, 2, 2, 2], [3, 1, 2, 3], [2, 3, 2, 3], [5, 1, 1, 3], [4, 5, 1, 2]]</w:t>
+        <w:t xml:space="preserve">10x4, </w:t>
+      </w:r>
+      <w:r>
+        <w:t>5 cores</w:t>
       </w:r>
     </w:p>
     <w:p>
       <w:pPr>
-        <w:spacing w:after="0" w:line="240" w:lineRule="auto"/>
         <w:jc w:val="both"/>
-        <w:rPr>
-          <w:rFonts w:ascii="Courier New" w:eastAsia="Times New Roman" w:hAnsi="Courier New" w:cs="Courier New"/>
-          <w:sz w:val="20"/>
-          <w:szCs w:val="20"/>
-          <w:lang w:eastAsia="en-GB"/>
-        </w:rPr>
-      </w:pPr>
-      <w:r>
-        <w:rPr>
-          <w:b/>
-        </w:rPr>
-        <w:t>Tabuleiro 4</w:t>
-      </w:r>
-      <w:r>
-        <w:t xml:space="preserve"> – 10x4</w:t>
-      </w:r>
-      <w:r>
-        <w:t>,</w:t>
-      </w:r>
-      <w:r>
-        <w:t xml:space="preserve"> 3 cores:</w:t>
-      </w:r>
-      <w:r>
-        <w:t xml:space="preserve"> </w:t>
-      </w:r>
-      <w:r>
-        <w:rPr>
-          <w:rFonts w:ascii="Courier New" w:eastAsia="Times New Roman" w:hAnsi="Courier New" w:cs="Courier New"/>
-          <w:sz w:val="20"/>
-          <w:szCs w:val="20"/>
-          <w:lang w:eastAsia="en-GB"/>
-        </w:rPr>
-        <w:t>[[3, 1, 3, 2], [1, 1, 1, 3], [1, 3, 2, 1], [1, 1, 3, 3], [3, 3, 1, 2], [2, 2, 2, 2], [3, 1, 2, 3], [2, 3, 2, 3], [2, 1, 1, 3], [2, 3, 1, 2]]</w:t>
-      </w:r>
-    </w:p>
-    <w:p>
-      <w:pPr>
-        <w:spacing w:line="240" w:lineRule="auto"/>
-        <w:jc w:val="both"/>
-        <w:rPr>
-          <w:rFonts w:ascii="Courier New" w:eastAsia="Times New Roman" w:hAnsi="Courier New" w:cs="Courier New"/>
-          <w:sz w:val="20"/>
-          <w:szCs w:val="20"/>
-          <w:lang w:eastAsia="en-GB"/>
-        </w:rPr>
-      </w:pPr>
-      <w:r>
-        <w:rPr>
-          <w:b/>
-        </w:rPr>
-        <w:t>Tabuleiro 5</w:t>
-      </w:r>
-      <w:r>
-        <w:t xml:space="preserve"> – </w:t>
-      </w:r>
-      <w:r>
-        <w:t xml:space="preserve">10x4, </w:t>
-      </w:r>
-      <w:r>
-        <w:t>5 cores:</w:t>
-      </w:r>
-      <w:r>
-        <w:t xml:space="preserve"> </w:t>
-      </w:r>
-      <w:r>
-        <w:rPr>
-          <w:rFonts w:ascii="Courier New" w:eastAsia="Times New Roman" w:hAnsi="Courier New" w:cs="Courier New"/>
-          <w:sz w:val="20"/>
-          <w:szCs w:val="20"/>
-          <w:lang w:eastAsia="en-GB"/>
-        </w:rPr>
-        <w:t>[[1, 1, 5, 3], [5, 3, 5, 3], [1, 2, 5, 4], [5, 2, 1, 4], [5, 3, 5, 1], [5, 3, 4, 4], [5, 5, 2, 5], [1, 1, 3, 1], [1, 2, 1, 3], [3, 3, 5, 5]</w:t>
-      </w:r>
-      <w:r>
-        <w:rPr>
-          <w:rFonts w:ascii="Courier New" w:eastAsia="Times New Roman" w:hAnsi="Courier New" w:cs="Courier New"/>
-          <w:sz w:val="20"/>
-          <w:szCs w:val="20"/>
-          <w:lang w:eastAsia="en-GB"/>
-        </w:rPr>
-        <w:t>]</w:t>
-      </w:r>
-    </w:p>
-    <w:p>
-      <w:pPr>
-        <w:jc w:val="both"/>
       </w:pPr>
       <w:r>
         <w:t>Os resultados</w:t>
       </w:r>
       <w:r>
-        <w:t xml:space="preserve"> apresentam-se no quadro abaixo. A quantidade de nós gerados indicada não inclui o nó inicial.</w:t>
+        <w:t xml:space="preserve"> a</w:t>
+      </w:r>
+      <w:r>
+        <w:t>presentam-se no quadro abaixo. “#</w:t>
+      </w:r>
+      <w:r>
+        <w:t>nós gerados</w:t>
+      </w:r>
+      <w:r>
+        <w:t>”</w:t>
+      </w:r>
+      <w:r>
+        <w:t xml:space="preserve"> não inclui o nó inicial.</w:t>
       </w:r>
     </w:p>
     <w:tbl>
       <w:tblPr>
-        <w:tblStyle w:val="TabelacomGrelha"/>
+        <w:tblStyle w:val="Tabelacomgrelha"/>
         <w:tblW w:w="0" w:type="auto"/>
         <w:jc w:val="center"/>
         <w:tblLook w:val="04A0" w:firstRow="1" w:lastRow="0" w:firstColumn="1" w:lastColumn="0" w:noHBand="0" w:noVBand="1"/>
@@ -522,7 +488,14 @@
                 <w:b/>
                 <w:sz w:val="22"/>
               </w:rPr>
-              <w:t>tempo</w:t>
+              <w:t>T</w:t>
+            </w:r>
+            <w:r>
+              <w:rPr>
+                <w:b/>
+                <w:sz w:val="22"/>
+              </w:rPr>
+              <w:t>empo</w:t>
             </w:r>
             <w:r>
               <w:rPr>
@@ -969,9 +942,15 @@
           <w:p>
             <w:pPr>
               <w:jc w:val="center"/>
+              <w:rPr>
+                <w:i/>
+              </w:rPr>
             </w:pPr>
             <w:proofErr w:type="spellStart"/>
             <w:r>
+              <w:rPr>
+                <w:i/>
+              </w:rPr>
               <w:t>Greedy</w:t>
             </w:r>
             <w:proofErr w:type="spellEnd"/>
@@ -1349,8 +1328,6 @@
             </w:r>
           </w:p>
         </w:tc>
-        <w:bookmarkStart w:id="0" w:name="_GoBack"/>
-        <w:bookmarkEnd w:id="0"/>
       </w:tr>
       <w:tr>
         <w:trPr>
@@ -1772,9 +1749,10 @@
     <w:p/>
     <w:p>
       <w:pPr>
-        <w:pStyle w:val="Cabealho1"/>
-      </w:pPr>
-      <w:r>
+        <w:pStyle w:val="Ttulo1"/>
+      </w:pPr>
+      <w:r>
+        <w:lastRenderedPageBreak/>
         <w:t xml:space="preserve">Análise </w:t>
       </w:r>
       <w:r>
@@ -1798,13 +1776,11 @@
         <w:t>.</w:t>
       </w:r>
       <w:r>
-        <w:t xml:space="preserve"> Relativamente aos tabuleiros testados, isto torna-se evidente no tabuleiro nº 6, de </w:t>
-      </w:r>
-      <w:proofErr w:type="gramStart"/>
-      <w:r>
-        <w:t>grande dimensões</w:t>
-      </w:r>
-      <w:proofErr w:type="gramEnd"/>
+        <w:t xml:space="preserve"> Relativamente aos tabuleiros testados, isto torna-se evidente no tabuleiro nº 6, de grande</w:t>
+      </w:r>
+      <w:r>
+        <w:t xml:space="preserve"> dimensão</w:t>
+      </w:r>
       <w:r>
         <w:t xml:space="preserve"> e com mais cores que os restan</w:t>
       </w:r>
@@ -1941,7 +1917,13 @@
         <w:jc w:val="both"/>
       </w:pPr>
       <w:r>
-        <w:t xml:space="preserve">Apesar da fiabilidade da heurística, esta não é admissível. Como o problema do </w:t>
+        <w:t xml:space="preserve">Apesar da fiabilidade da heurística, esta não é </w:t>
+      </w:r>
+      <w:r>
+        <w:t>admissível (e consequentemente, A* não é ótimo)</w:t>
+      </w:r>
+      <w:r>
+        <w:t xml:space="preserve">. Como o problema do </w:t>
       </w:r>
       <w:proofErr w:type="spellStart"/>
       <w:r>
@@ -1949,7 +1931,13 @@
       </w:r>
       <w:proofErr w:type="spellEnd"/>
       <w:r>
-        <w:t xml:space="preserve"> Game é NP-Completo, é impossível encontrar uma heurística admissível.</w:t>
+        <w:t xml:space="preserve"> Game é NP-Completo, é </w:t>
+      </w:r>
+      <w:r>
+        <w:t xml:space="preserve">altamente improvável </w:t>
+      </w:r>
+      <w:r>
+        <w:t>encontrar uma heurística admissível.</w:t>
       </w:r>
     </w:p>
     <w:p>
@@ -2156,7 +2144,7 @@
 </file>
 
 <file path=word/endnotes.xml><?xml version="1.0" encoding="utf-8"?>
-<w:endnotes xmlns:wpc="http://schemas.microsoft.com/office/word/2010/wordprocessingCanvas" xmlns:cx="http://schemas.microsoft.com/office/drawing/2014/chartex" xmlns:cx1="http://schemas.microsoft.com/office/drawing/2015/9/8/chartex" xmlns:cx2="http://schemas.microsoft.com/office/drawing/2015/10/21/chartex" xmlns:cx3="http://schemas.microsoft.com/office/drawing/2016/5/9/chartex" xmlns:cx4="http://schemas.microsoft.com/office/drawing/2016/5/10/chartex" xmlns:cx5="http://schemas.microsoft.com/office/drawing/2016/5/11/chartex" xmlns:cx6="http://schemas.microsoft.com/office/drawing/2016/5/12/chartex" xmlns:cx7="http://schemas.microsoft.com/office/drawing/2016/5/13/chartex" xmlns:cx8="http://schemas.microsoft.com/office/drawing/2016/5/14/chartex" xmlns:mc="http://schemas.openxmlformats.org/markup-compatibility/2006" xmlns:aink="http://schemas.microsoft.com/office/drawing/2016/ink" xmlns:am3d="http://schemas.microsoft.com/office/drawing/2017/model3d" xmlns:o="urn:schemas-microsoft-com:office:office" xmlns:r="http://schemas.openxmlformats.org/officeDocument/2006/relationships" xmlns:m="http://schemas.openxmlformats.org/officeDocument/2006/math" xmlns:v="urn:schemas-microsoft-com:vml" xmlns:wp14="http://schemas.microsoft.com/office/word/2010/wordprocessingDrawing" xmlns:wp="http://schemas.openxmlformats.org/drawingml/2006/wordprocessingDrawing" xmlns:w10="urn:schemas-microsoft-com:office:word" xmlns:w="http://schemas.openxmlformats.org/wordprocessingml/2006/main" xmlns:w14="http://schemas.microsoft.com/office/word/2010/wordml" xmlns:w15="http://schemas.microsoft.com/office/word/2012/wordml" xmlns:w16cid="http://schemas.microsoft.com/office/word/2016/wordml/cid" xmlns:w16se="http://schemas.microsoft.com/office/word/2015/wordml/symex" xmlns:wpg="http://schemas.microsoft.com/office/word/2010/wordprocessingGroup" xmlns:wpi="http://schemas.microsoft.com/office/word/2010/wordprocessingInk" xmlns:wne="http://schemas.microsoft.com/office/word/2006/wordml" xmlns:wps="http://schemas.microsoft.com/office/word/2010/wordprocessingShape" mc:Ignorable="w14 w15 w16se w16cid wp14">
+<w:endnotes xmlns:wpc="http://schemas.microsoft.com/office/word/2010/wordprocessingCanvas" xmlns:cx="http://schemas.microsoft.com/office/drawing/2014/chartex" xmlns:cx1="http://schemas.microsoft.com/office/drawing/2015/9/8/chartex" xmlns:cx2="http://schemas.microsoft.com/office/drawing/2015/10/21/chartex" xmlns:cx3="http://schemas.microsoft.com/office/drawing/2016/5/9/chartex" xmlns:cx4="http://schemas.microsoft.com/office/drawing/2016/5/10/chartex" xmlns:cx5="http://schemas.microsoft.com/office/drawing/2016/5/11/chartex" xmlns:cx6="http://schemas.microsoft.com/office/drawing/2016/5/12/chartex" xmlns:cx7="http://schemas.microsoft.com/office/drawing/2016/5/13/chartex" xmlns:cx8="http://schemas.microsoft.com/office/drawing/2016/5/14/chartex" xmlns:mc="http://schemas.openxmlformats.org/markup-compatibility/2006" xmlns:aink="http://schemas.microsoft.com/office/drawing/2016/ink" xmlns:am3d="http://schemas.microsoft.com/office/drawing/2017/model3d" xmlns:o="urn:schemas-microsoft-com:office:office" xmlns:r="http://schemas.openxmlformats.org/officeDocument/2006/relationships" xmlns:m="http://schemas.openxmlformats.org/officeDocument/2006/math" xmlns:v="urn:schemas-microsoft-com:vml" xmlns:wp14="http://schemas.microsoft.com/office/word/2010/wordprocessingDrawing" xmlns:wp="http://schemas.openxmlformats.org/drawingml/2006/wordprocessingDrawing" xmlns:w10="urn:schemas-microsoft-com:office:word" xmlns:w="http://schemas.openxmlformats.org/wordprocessingml/2006/main" xmlns:w14="http://schemas.microsoft.com/office/word/2010/wordml" xmlns:w15="http://schemas.microsoft.com/office/word/2012/wordml" xmlns:w16se="http://schemas.microsoft.com/office/word/2015/wordml/symex" xmlns:wpg="http://schemas.microsoft.com/office/word/2010/wordprocessingGroup" xmlns:wpi="http://schemas.microsoft.com/office/word/2010/wordprocessingInk" xmlns:wne="http://schemas.microsoft.com/office/word/2006/wordml" xmlns:wps="http://schemas.microsoft.com/office/word/2010/wordprocessingShape" mc:Ignorable="w14 w15 w16se wp14">
   <w:endnote w:type="separator" w:id="-1">
     <w:p>
       <w:pPr>
@@ -2188,7 +2176,7 @@
 </file>
 
 <file path=word/footer1.xml><?xml version="1.0" encoding="utf-8"?>
-<w:ftr xmlns:wpc="http://schemas.microsoft.com/office/word/2010/wordprocessingCanvas" xmlns:cx="http://schemas.microsoft.com/office/drawing/2014/chartex" xmlns:cx1="http://schemas.microsoft.com/office/drawing/2015/9/8/chartex" xmlns:cx2="http://schemas.microsoft.com/office/drawing/2015/10/21/chartex" xmlns:cx3="http://schemas.microsoft.com/office/drawing/2016/5/9/chartex" xmlns:cx4="http://schemas.microsoft.com/office/drawing/2016/5/10/chartex" xmlns:cx5="http://schemas.microsoft.com/office/drawing/2016/5/11/chartex" xmlns:cx6="http://schemas.microsoft.com/office/drawing/2016/5/12/chartex" xmlns:cx7="http://schemas.microsoft.com/office/drawing/2016/5/13/chartex" xmlns:cx8="http://schemas.microsoft.com/office/drawing/2016/5/14/chartex" xmlns:mc="http://schemas.openxmlformats.org/markup-compatibility/2006" xmlns:aink="http://schemas.microsoft.com/office/drawing/2016/ink" xmlns:am3d="http://schemas.microsoft.com/office/drawing/2017/model3d" xmlns:o="urn:schemas-microsoft-com:office:office" xmlns:r="http://schemas.openxmlformats.org/officeDocument/2006/relationships" xmlns:m="http://schemas.openxmlformats.org/officeDocument/2006/math" xmlns:v="urn:schemas-microsoft-com:vml" xmlns:wp14="http://schemas.microsoft.com/office/word/2010/wordprocessingDrawing" xmlns:wp="http://schemas.openxmlformats.org/drawingml/2006/wordprocessingDrawing" xmlns:w10="urn:schemas-microsoft-com:office:word" xmlns:w="http://schemas.openxmlformats.org/wordprocessingml/2006/main" xmlns:w14="http://schemas.microsoft.com/office/word/2010/wordml" xmlns:w15="http://schemas.microsoft.com/office/word/2012/wordml" xmlns:w16cid="http://schemas.microsoft.com/office/word/2016/wordml/cid" xmlns:w16se="http://schemas.microsoft.com/office/word/2015/wordml/symex" xmlns:wpg="http://schemas.microsoft.com/office/word/2010/wordprocessingGroup" xmlns:wpi="http://schemas.microsoft.com/office/word/2010/wordprocessingInk" xmlns:wne="http://schemas.microsoft.com/office/word/2006/wordml" xmlns:wps="http://schemas.microsoft.com/office/word/2010/wordprocessingShape" mc:Ignorable="w14 w15 w16se w16cid wp14">
+<w:ftr xmlns:wpc="http://schemas.microsoft.com/office/word/2010/wordprocessingCanvas" xmlns:cx="http://schemas.microsoft.com/office/drawing/2014/chartex" xmlns:cx1="http://schemas.microsoft.com/office/drawing/2015/9/8/chartex" xmlns:cx2="http://schemas.microsoft.com/office/drawing/2015/10/21/chartex" xmlns:cx3="http://schemas.microsoft.com/office/drawing/2016/5/9/chartex" xmlns:cx4="http://schemas.microsoft.com/office/drawing/2016/5/10/chartex" xmlns:cx5="http://schemas.microsoft.com/office/drawing/2016/5/11/chartex" xmlns:cx6="http://schemas.microsoft.com/office/drawing/2016/5/12/chartex" xmlns:cx7="http://schemas.microsoft.com/office/drawing/2016/5/13/chartex" xmlns:cx8="http://schemas.microsoft.com/office/drawing/2016/5/14/chartex" xmlns:mc="http://schemas.openxmlformats.org/markup-compatibility/2006" xmlns:aink="http://schemas.microsoft.com/office/drawing/2016/ink" xmlns:am3d="http://schemas.microsoft.com/office/drawing/2017/model3d" xmlns:o="urn:schemas-microsoft-com:office:office" xmlns:r="http://schemas.openxmlformats.org/officeDocument/2006/relationships" xmlns:m="http://schemas.openxmlformats.org/officeDocument/2006/math" xmlns:v="urn:schemas-microsoft-com:vml" xmlns:wp14="http://schemas.microsoft.com/office/word/2010/wordprocessingDrawing" xmlns:wp="http://schemas.openxmlformats.org/drawingml/2006/wordprocessingDrawing" xmlns:w10="urn:schemas-microsoft-com:office:word" xmlns:w="http://schemas.openxmlformats.org/wordprocessingml/2006/main" xmlns:w14="http://schemas.microsoft.com/office/word/2010/wordml" xmlns:w15="http://schemas.microsoft.com/office/word/2012/wordml" xmlns:w16se="http://schemas.microsoft.com/office/word/2015/wordml/symex" xmlns:wpg="http://schemas.microsoft.com/office/word/2010/wordprocessingGroup" xmlns:wpi="http://schemas.microsoft.com/office/word/2010/wordprocessingInk" xmlns:wne="http://schemas.microsoft.com/office/word/2006/wordml" xmlns:wps="http://schemas.microsoft.com/office/word/2010/wordprocessingShape" mc:Ignorable="w14 w15 w16se wp14">
   <w:p>
     <w:pPr>
       <w:pStyle w:val="Rodap"/>
@@ -2257,7 +2245,7 @@
 </file>
 
 <file path=word/footer2.xml><?xml version="1.0" encoding="utf-8"?>
-<w:ftr xmlns:wpc="http://schemas.microsoft.com/office/word/2010/wordprocessingCanvas" xmlns:cx="http://schemas.microsoft.com/office/drawing/2014/chartex" xmlns:cx1="http://schemas.microsoft.com/office/drawing/2015/9/8/chartex" xmlns:cx2="http://schemas.microsoft.com/office/drawing/2015/10/21/chartex" xmlns:cx3="http://schemas.microsoft.com/office/drawing/2016/5/9/chartex" xmlns:cx4="http://schemas.microsoft.com/office/drawing/2016/5/10/chartex" xmlns:cx5="http://schemas.microsoft.com/office/drawing/2016/5/11/chartex" xmlns:cx6="http://schemas.microsoft.com/office/drawing/2016/5/12/chartex" xmlns:cx7="http://schemas.microsoft.com/office/drawing/2016/5/13/chartex" xmlns:cx8="http://schemas.microsoft.com/office/drawing/2016/5/14/chartex" xmlns:mc="http://schemas.openxmlformats.org/markup-compatibility/2006" xmlns:aink="http://schemas.microsoft.com/office/drawing/2016/ink" xmlns:am3d="http://schemas.microsoft.com/office/drawing/2017/model3d" xmlns:o="urn:schemas-microsoft-com:office:office" xmlns:r="http://schemas.openxmlformats.org/officeDocument/2006/relationships" xmlns:m="http://schemas.openxmlformats.org/officeDocument/2006/math" xmlns:v="urn:schemas-microsoft-com:vml" xmlns:wp14="http://schemas.microsoft.com/office/word/2010/wordprocessingDrawing" xmlns:wp="http://schemas.openxmlformats.org/drawingml/2006/wordprocessingDrawing" xmlns:w10="urn:schemas-microsoft-com:office:word" xmlns:w="http://schemas.openxmlformats.org/wordprocessingml/2006/main" xmlns:w14="http://schemas.microsoft.com/office/word/2010/wordml" xmlns:w15="http://schemas.microsoft.com/office/word/2012/wordml" xmlns:w16cid="http://schemas.microsoft.com/office/word/2016/wordml/cid" xmlns:w16se="http://schemas.microsoft.com/office/word/2015/wordml/symex" xmlns:wpg="http://schemas.microsoft.com/office/word/2010/wordprocessingGroup" xmlns:wpi="http://schemas.microsoft.com/office/word/2010/wordprocessingInk" xmlns:wne="http://schemas.microsoft.com/office/word/2006/wordml" xmlns:wps="http://schemas.microsoft.com/office/word/2010/wordprocessingShape" mc:Ignorable="w14 w15 w16se w16cid wp14">
+<w:ftr xmlns:wpc="http://schemas.microsoft.com/office/word/2010/wordprocessingCanvas" xmlns:cx="http://schemas.microsoft.com/office/drawing/2014/chartex" xmlns:cx1="http://schemas.microsoft.com/office/drawing/2015/9/8/chartex" xmlns:cx2="http://schemas.microsoft.com/office/drawing/2015/10/21/chartex" xmlns:cx3="http://schemas.microsoft.com/office/drawing/2016/5/9/chartex" xmlns:cx4="http://schemas.microsoft.com/office/drawing/2016/5/10/chartex" xmlns:cx5="http://schemas.microsoft.com/office/drawing/2016/5/11/chartex" xmlns:cx6="http://schemas.microsoft.com/office/drawing/2016/5/12/chartex" xmlns:cx7="http://schemas.microsoft.com/office/drawing/2016/5/13/chartex" xmlns:cx8="http://schemas.microsoft.com/office/drawing/2016/5/14/chartex" xmlns:mc="http://schemas.openxmlformats.org/markup-compatibility/2006" xmlns:aink="http://schemas.microsoft.com/office/drawing/2016/ink" xmlns:am3d="http://schemas.microsoft.com/office/drawing/2017/model3d" xmlns:o="urn:schemas-microsoft-com:office:office" xmlns:r="http://schemas.openxmlformats.org/officeDocument/2006/relationships" xmlns:m="http://schemas.openxmlformats.org/officeDocument/2006/math" xmlns:v="urn:schemas-microsoft-com:vml" xmlns:wp14="http://schemas.microsoft.com/office/word/2010/wordprocessingDrawing" xmlns:wp="http://schemas.openxmlformats.org/drawingml/2006/wordprocessingDrawing" xmlns:w10="urn:schemas-microsoft-com:office:word" xmlns:w="http://schemas.openxmlformats.org/wordprocessingml/2006/main" xmlns:w14="http://schemas.microsoft.com/office/word/2010/wordml" xmlns:w15="http://schemas.microsoft.com/office/word/2012/wordml" xmlns:w16se="http://schemas.microsoft.com/office/word/2015/wordml/symex" xmlns:wpg="http://schemas.microsoft.com/office/word/2010/wordprocessingGroup" xmlns:wpi="http://schemas.microsoft.com/office/word/2010/wordprocessingInk" xmlns:wne="http://schemas.microsoft.com/office/word/2006/wordml" xmlns:wps="http://schemas.microsoft.com/office/word/2010/wordprocessingShape" mc:Ignorable="w14 w15 w16se wp14">
   <w:sdt>
     <w:sdtPr>
       <w:id w:val="425087467"/>
@@ -2330,7 +2318,7 @@
 </file>
 
 <file path=word/footnotes.xml><?xml version="1.0" encoding="utf-8"?>
-<w:footnotes xmlns:wpc="http://schemas.microsoft.com/office/word/2010/wordprocessingCanvas" xmlns:cx="http://schemas.microsoft.com/office/drawing/2014/chartex" xmlns:cx1="http://schemas.microsoft.com/office/drawing/2015/9/8/chartex" xmlns:cx2="http://schemas.microsoft.com/office/drawing/2015/10/21/chartex" xmlns:cx3="http://schemas.microsoft.com/office/drawing/2016/5/9/chartex" xmlns:cx4="http://schemas.microsoft.com/office/drawing/2016/5/10/chartex" xmlns:cx5="http://schemas.microsoft.com/office/drawing/2016/5/11/chartex" xmlns:cx6="http://schemas.microsoft.com/office/drawing/2016/5/12/chartex" xmlns:cx7="http://schemas.microsoft.com/office/drawing/2016/5/13/chartex" xmlns:cx8="http://schemas.microsoft.com/office/drawing/2016/5/14/chartex" xmlns:mc="http://schemas.openxmlformats.org/markup-compatibility/2006" xmlns:aink="http://schemas.microsoft.com/office/drawing/2016/ink" xmlns:am3d="http://schemas.microsoft.com/office/drawing/2017/model3d" xmlns:o="urn:schemas-microsoft-com:office:office" xmlns:r="http://schemas.openxmlformats.org/officeDocument/2006/relationships" xmlns:m="http://schemas.openxmlformats.org/officeDocument/2006/math" xmlns:v="urn:schemas-microsoft-com:vml" xmlns:wp14="http://schemas.microsoft.com/office/word/2010/wordprocessingDrawing" xmlns:wp="http://schemas.openxmlformats.org/drawingml/2006/wordprocessingDrawing" xmlns:w10="urn:schemas-microsoft-com:office:word" xmlns:w="http://schemas.openxmlformats.org/wordprocessingml/2006/main" xmlns:w14="http://schemas.microsoft.com/office/word/2010/wordml" xmlns:w15="http://schemas.microsoft.com/office/word/2012/wordml" xmlns:w16cid="http://schemas.microsoft.com/office/word/2016/wordml/cid" xmlns:w16se="http://schemas.microsoft.com/office/word/2015/wordml/symex" xmlns:wpg="http://schemas.microsoft.com/office/word/2010/wordprocessingGroup" xmlns:wpi="http://schemas.microsoft.com/office/word/2010/wordprocessingInk" xmlns:wne="http://schemas.microsoft.com/office/word/2006/wordml" xmlns:wps="http://schemas.microsoft.com/office/word/2010/wordprocessingShape" mc:Ignorable="w14 w15 w16se w16cid wp14">
+<w:footnotes xmlns:wpc="http://schemas.microsoft.com/office/word/2010/wordprocessingCanvas" xmlns:cx="http://schemas.microsoft.com/office/drawing/2014/chartex" xmlns:cx1="http://schemas.microsoft.com/office/drawing/2015/9/8/chartex" xmlns:cx2="http://schemas.microsoft.com/office/drawing/2015/10/21/chartex" xmlns:cx3="http://schemas.microsoft.com/office/drawing/2016/5/9/chartex" xmlns:cx4="http://schemas.microsoft.com/office/drawing/2016/5/10/chartex" xmlns:cx5="http://schemas.microsoft.com/office/drawing/2016/5/11/chartex" xmlns:cx6="http://schemas.microsoft.com/office/drawing/2016/5/12/chartex" xmlns:cx7="http://schemas.microsoft.com/office/drawing/2016/5/13/chartex" xmlns:cx8="http://schemas.microsoft.com/office/drawing/2016/5/14/chartex" xmlns:mc="http://schemas.openxmlformats.org/markup-compatibility/2006" xmlns:aink="http://schemas.microsoft.com/office/drawing/2016/ink" xmlns:am3d="http://schemas.microsoft.com/office/drawing/2017/model3d" xmlns:o="urn:schemas-microsoft-com:office:office" xmlns:r="http://schemas.openxmlformats.org/officeDocument/2006/relationships" xmlns:m="http://schemas.openxmlformats.org/officeDocument/2006/math" xmlns:v="urn:schemas-microsoft-com:vml" xmlns:wp14="http://schemas.microsoft.com/office/word/2010/wordprocessingDrawing" xmlns:wp="http://schemas.openxmlformats.org/drawingml/2006/wordprocessingDrawing" xmlns:w10="urn:schemas-microsoft-com:office:word" xmlns:w="http://schemas.openxmlformats.org/wordprocessingml/2006/main" xmlns:w14="http://schemas.microsoft.com/office/word/2010/wordml" xmlns:w15="http://schemas.microsoft.com/office/word/2012/wordml" xmlns:w16se="http://schemas.microsoft.com/office/word/2015/wordml/symex" xmlns:wpg="http://schemas.microsoft.com/office/word/2010/wordprocessingGroup" xmlns:wpi="http://schemas.microsoft.com/office/word/2010/wordprocessingInk" xmlns:wne="http://schemas.microsoft.com/office/word/2006/wordml" xmlns:wps="http://schemas.microsoft.com/office/word/2010/wordprocessingShape" mc:Ignorable="w14 w15 w16se wp14">
   <w:footnote w:type="separator" w:id="-1">
     <w:p>
       <w:pPr>
@@ -2362,7 +2350,7 @@
 </file>
 
 <file path=word/header1.xml><?xml version="1.0" encoding="utf-8"?>
-<w:hdr xmlns:wpc="http://schemas.microsoft.com/office/word/2010/wordprocessingCanvas" xmlns:cx="http://schemas.microsoft.com/office/drawing/2014/chartex" xmlns:cx1="http://schemas.microsoft.com/office/drawing/2015/9/8/chartex" xmlns:cx2="http://schemas.microsoft.com/office/drawing/2015/10/21/chartex" xmlns:cx3="http://schemas.microsoft.com/office/drawing/2016/5/9/chartex" xmlns:cx4="http://schemas.microsoft.com/office/drawing/2016/5/10/chartex" xmlns:cx5="http://schemas.microsoft.com/office/drawing/2016/5/11/chartex" xmlns:cx6="http://schemas.microsoft.com/office/drawing/2016/5/12/chartex" xmlns:cx7="http://schemas.microsoft.com/office/drawing/2016/5/13/chartex" xmlns:cx8="http://schemas.microsoft.com/office/drawing/2016/5/14/chartex" xmlns:mc="http://schemas.openxmlformats.org/markup-compatibility/2006" xmlns:aink="http://schemas.microsoft.com/office/drawing/2016/ink" xmlns:am3d="http://schemas.microsoft.com/office/drawing/2017/model3d" xmlns:o="urn:schemas-microsoft-com:office:office" xmlns:r="http://schemas.openxmlformats.org/officeDocument/2006/relationships" xmlns:m="http://schemas.openxmlformats.org/officeDocument/2006/math" xmlns:v="urn:schemas-microsoft-com:vml" xmlns:wp14="http://schemas.microsoft.com/office/word/2010/wordprocessingDrawing" xmlns:wp="http://schemas.openxmlformats.org/drawingml/2006/wordprocessingDrawing" xmlns:w10="urn:schemas-microsoft-com:office:word" xmlns:w="http://schemas.openxmlformats.org/wordprocessingml/2006/main" xmlns:w14="http://schemas.microsoft.com/office/word/2010/wordml" xmlns:w15="http://schemas.microsoft.com/office/word/2012/wordml" xmlns:w16cid="http://schemas.microsoft.com/office/word/2016/wordml/cid" xmlns:w16se="http://schemas.microsoft.com/office/word/2015/wordml/symex" xmlns:wpg="http://schemas.microsoft.com/office/word/2010/wordprocessingGroup" xmlns:wpi="http://schemas.microsoft.com/office/word/2010/wordprocessingInk" xmlns:wne="http://schemas.microsoft.com/office/word/2006/wordml" xmlns:wps="http://schemas.microsoft.com/office/word/2010/wordprocessingShape" mc:Ignorable="w14 w15 w16se w16cid wp14">
+<w:hdr xmlns:wpc="http://schemas.microsoft.com/office/word/2010/wordprocessingCanvas" xmlns:cx="http://schemas.microsoft.com/office/drawing/2014/chartex" xmlns:cx1="http://schemas.microsoft.com/office/drawing/2015/9/8/chartex" xmlns:cx2="http://schemas.microsoft.com/office/drawing/2015/10/21/chartex" xmlns:cx3="http://schemas.microsoft.com/office/drawing/2016/5/9/chartex" xmlns:cx4="http://schemas.microsoft.com/office/drawing/2016/5/10/chartex" xmlns:cx5="http://schemas.microsoft.com/office/drawing/2016/5/11/chartex" xmlns:cx6="http://schemas.microsoft.com/office/drawing/2016/5/12/chartex" xmlns:cx7="http://schemas.microsoft.com/office/drawing/2016/5/13/chartex" xmlns:cx8="http://schemas.microsoft.com/office/drawing/2016/5/14/chartex" xmlns:mc="http://schemas.openxmlformats.org/markup-compatibility/2006" xmlns:aink="http://schemas.microsoft.com/office/drawing/2016/ink" xmlns:am3d="http://schemas.microsoft.com/office/drawing/2017/model3d" xmlns:o="urn:schemas-microsoft-com:office:office" xmlns:r="http://schemas.openxmlformats.org/officeDocument/2006/relationships" xmlns:m="http://schemas.openxmlformats.org/officeDocument/2006/math" xmlns:v="urn:schemas-microsoft-com:vml" xmlns:wp14="http://schemas.microsoft.com/office/word/2010/wordprocessingDrawing" xmlns:wp="http://schemas.openxmlformats.org/drawingml/2006/wordprocessingDrawing" xmlns:w10="urn:schemas-microsoft-com:office:word" xmlns:w="http://schemas.openxmlformats.org/wordprocessingml/2006/main" xmlns:w14="http://schemas.microsoft.com/office/word/2010/wordml" xmlns:w15="http://schemas.microsoft.com/office/word/2012/wordml" xmlns:w16se="http://schemas.microsoft.com/office/word/2015/wordml/symex" xmlns:wpg="http://schemas.microsoft.com/office/word/2010/wordprocessingGroup" xmlns:wpi="http://schemas.microsoft.com/office/word/2010/wordprocessingInk" xmlns:wne="http://schemas.microsoft.com/office/word/2006/wordml" xmlns:wps="http://schemas.microsoft.com/office/word/2010/wordprocessingShape" mc:Ignorable="w14 w15 w16se wp14">
   <w:tbl>
     <w:tblPr>
       <w:tblW w:w="0" w:type="auto"/>
@@ -2419,7 +2407,7 @@
 </file>
 
 <file path=word/header2.xml><?xml version="1.0" encoding="utf-8"?>
-<w:hdr xmlns:wpc="http://schemas.microsoft.com/office/word/2010/wordprocessingCanvas" xmlns:cx="http://schemas.microsoft.com/office/drawing/2014/chartex" xmlns:cx1="http://schemas.microsoft.com/office/drawing/2015/9/8/chartex" xmlns:cx2="http://schemas.microsoft.com/office/drawing/2015/10/21/chartex" xmlns:cx3="http://schemas.microsoft.com/office/drawing/2016/5/9/chartex" xmlns:cx4="http://schemas.microsoft.com/office/drawing/2016/5/10/chartex" xmlns:cx5="http://schemas.microsoft.com/office/drawing/2016/5/11/chartex" xmlns:cx6="http://schemas.microsoft.com/office/drawing/2016/5/12/chartex" xmlns:cx7="http://schemas.microsoft.com/office/drawing/2016/5/13/chartex" xmlns:cx8="http://schemas.microsoft.com/office/drawing/2016/5/14/chartex" xmlns:mc="http://schemas.openxmlformats.org/markup-compatibility/2006" xmlns:aink="http://schemas.microsoft.com/office/drawing/2016/ink" xmlns:am3d="http://schemas.microsoft.com/office/drawing/2017/model3d" xmlns:o="urn:schemas-microsoft-com:office:office" xmlns:r="http://schemas.openxmlformats.org/officeDocument/2006/relationships" xmlns:m="http://schemas.openxmlformats.org/officeDocument/2006/math" xmlns:v="urn:schemas-microsoft-com:vml" xmlns:wp14="http://schemas.microsoft.com/office/word/2010/wordprocessingDrawing" xmlns:wp="http://schemas.openxmlformats.org/drawingml/2006/wordprocessingDrawing" xmlns:w10="urn:schemas-microsoft-com:office:word" xmlns:w="http://schemas.openxmlformats.org/wordprocessingml/2006/main" xmlns:w14="http://schemas.microsoft.com/office/word/2010/wordml" xmlns:w15="http://schemas.microsoft.com/office/word/2012/wordml" xmlns:w16cid="http://schemas.microsoft.com/office/word/2016/wordml/cid" xmlns:w16se="http://schemas.microsoft.com/office/word/2015/wordml/symex" xmlns:wpg="http://schemas.microsoft.com/office/word/2010/wordprocessingGroup" xmlns:wpi="http://schemas.microsoft.com/office/word/2010/wordprocessingInk" xmlns:wne="http://schemas.microsoft.com/office/word/2006/wordml" xmlns:wps="http://schemas.microsoft.com/office/word/2010/wordprocessingShape" mc:Ignorable="w14 w15 w16se w16cid wp14">
+<w:hdr xmlns:wpc="http://schemas.microsoft.com/office/word/2010/wordprocessingCanvas" xmlns:cx="http://schemas.microsoft.com/office/drawing/2014/chartex" xmlns:cx1="http://schemas.microsoft.com/office/drawing/2015/9/8/chartex" xmlns:cx2="http://schemas.microsoft.com/office/drawing/2015/10/21/chartex" xmlns:cx3="http://schemas.microsoft.com/office/drawing/2016/5/9/chartex" xmlns:cx4="http://schemas.microsoft.com/office/drawing/2016/5/10/chartex" xmlns:cx5="http://schemas.microsoft.com/office/drawing/2016/5/11/chartex" xmlns:cx6="http://schemas.microsoft.com/office/drawing/2016/5/12/chartex" xmlns:cx7="http://schemas.microsoft.com/office/drawing/2016/5/13/chartex" xmlns:cx8="http://schemas.microsoft.com/office/drawing/2016/5/14/chartex" xmlns:mc="http://schemas.openxmlformats.org/markup-compatibility/2006" xmlns:aink="http://schemas.microsoft.com/office/drawing/2016/ink" xmlns:am3d="http://schemas.microsoft.com/office/drawing/2017/model3d" xmlns:o="urn:schemas-microsoft-com:office:office" xmlns:r="http://schemas.openxmlformats.org/officeDocument/2006/relationships" xmlns:m="http://schemas.openxmlformats.org/officeDocument/2006/math" xmlns:v="urn:schemas-microsoft-com:vml" xmlns:wp14="http://schemas.microsoft.com/office/word/2010/wordprocessingDrawing" xmlns:wp="http://schemas.openxmlformats.org/drawingml/2006/wordprocessingDrawing" xmlns:w10="urn:schemas-microsoft-com:office:word" xmlns:w="http://schemas.openxmlformats.org/wordprocessingml/2006/main" xmlns:w14="http://schemas.microsoft.com/office/word/2010/wordml" xmlns:w15="http://schemas.microsoft.com/office/word/2012/wordml" xmlns:w16se="http://schemas.microsoft.com/office/word/2015/wordml/symex" xmlns:wpg="http://schemas.microsoft.com/office/word/2010/wordprocessingGroup" xmlns:wpi="http://schemas.microsoft.com/office/word/2010/wordprocessingInk" xmlns:wne="http://schemas.microsoft.com/office/word/2006/wordml" xmlns:wps="http://schemas.microsoft.com/office/word/2010/wordprocessingShape" mc:Ignorable="w14 w15 w16se wp14">
   <w:p>
     <w:pPr>
       <w:pStyle w:val="Cabealho"/>
@@ -2568,7 +2556,7 @@
 </file>
 
 <file path=word/numbering.xml><?xml version="1.0" encoding="utf-8"?>
-<w:numbering xmlns:wpc="http://schemas.microsoft.com/office/word/2010/wordprocessingCanvas" xmlns:cx="http://schemas.microsoft.com/office/drawing/2014/chartex" xmlns:cx1="http://schemas.microsoft.com/office/drawing/2015/9/8/chartex" xmlns:cx2="http://schemas.microsoft.com/office/drawing/2015/10/21/chartex" xmlns:cx3="http://schemas.microsoft.com/office/drawing/2016/5/9/chartex" xmlns:cx4="http://schemas.microsoft.com/office/drawing/2016/5/10/chartex" xmlns:cx5="http://schemas.microsoft.com/office/drawing/2016/5/11/chartex" xmlns:cx6="http://schemas.microsoft.com/office/drawing/2016/5/12/chartex" xmlns:cx7="http://schemas.microsoft.com/office/drawing/2016/5/13/chartex" xmlns:cx8="http://schemas.microsoft.com/office/drawing/2016/5/14/chartex" xmlns:mc="http://schemas.openxmlformats.org/markup-compatibility/2006" xmlns:aink="http://schemas.microsoft.com/office/drawing/2016/ink" xmlns:am3d="http://schemas.microsoft.com/office/drawing/2017/model3d" xmlns:o="urn:schemas-microsoft-com:office:office" xmlns:r="http://schemas.openxmlformats.org/officeDocument/2006/relationships" xmlns:m="http://schemas.openxmlformats.org/officeDocument/2006/math" xmlns:v="urn:schemas-microsoft-com:vml" xmlns:wp14="http://schemas.microsoft.com/office/word/2010/wordprocessingDrawing" xmlns:wp="http://schemas.openxmlformats.org/drawingml/2006/wordprocessingDrawing" xmlns:w10="urn:schemas-microsoft-com:office:word" xmlns:w="http://schemas.openxmlformats.org/wordprocessingml/2006/main" xmlns:w14="http://schemas.microsoft.com/office/word/2010/wordml" xmlns:w15="http://schemas.microsoft.com/office/word/2012/wordml" xmlns:w16cid="http://schemas.microsoft.com/office/word/2016/wordml/cid" xmlns:w16se="http://schemas.microsoft.com/office/word/2015/wordml/symex" xmlns:wpg="http://schemas.microsoft.com/office/word/2010/wordprocessingGroup" xmlns:wpi="http://schemas.microsoft.com/office/word/2010/wordprocessingInk" xmlns:wne="http://schemas.microsoft.com/office/word/2006/wordml" xmlns:wps="http://schemas.microsoft.com/office/word/2010/wordprocessingShape" mc:Ignorable="w14 w15 w16se w16cid wp14">
+<w:numbering xmlns:wpc="http://schemas.microsoft.com/office/word/2010/wordprocessingCanvas" xmlns:cx="http://schemas.microsoft.com/office/drawing/2014/chartex" xmlns:cx1="http://schemas.microsoft.com/office/drawing/2015/9/8/chartex" xmlns:cx2="http://schemas.microsoft.com/office/drawing/2015/10/21/chartex" xmlns:cx3="http://schemas.microsoft.com/office/drawing/2016/5/9/chartex" xmlns:cx4="http://schemas.microsoft.com/office/drawing/2016/5/10/chartex" xmlns:cx5="http://schemas.microsoft.com/office/drawing/2016/5/11/chartex" xmlns:cx6="http://schemas.microsoft.com/office/drawing/2016/5/12/chartex" xmlns:cx7="http://schemas.microsoft.com/office/drawing/2016/5/13/chartex" xmlns:cx8="http://schemas.microsoft.com/office/drawing/2016/5/14/chartex" xmlns:mc="http://schemas.openxmlformats.org/markup-compatibility/2006" xmlns:aink="http://schemas.microsoft.com/office/drawing/2016/ink" xmlns:am3d="http://schemas.microsoft.com/office/drawing/2017/model3d" xmlns:o="urn:schemas-microsoft-com:office:office" xmlns:r="http://schemas.openxmlformats.org/officeDocument/2006/relationships" xmlns:m="http://schemas.openxmlformats.org/officeDocument/2006/math" xmlns:v="urn:schemas-microsoft-com:vml" xmlns:wp14="http://schemas.microsoft.com/office/word/2010/wordprocessingDrawing" xmlns:wp="http://schemas.openxmlformats.org/drawingml/2006/wordprocessingDrawing" xmlns:w10="urn:schemas-microsoft-com:office:word" xmlns:w="http://schemas.openxmlformats.org/wordprocessingml/2006/main" xmlns:w14="http://schemas.microsoft.com/office/word/2010/wordml" xmlns:w15="http://schemas.microsoft.com/office/word/2012/wordml" xmlns:w16se="http://schemas.microsoft.com/office/word/2015/wordml/symex" xmlns:wpg="http://schemas.microsoft.com/office/word/2010/wordprocessingGroup" xmlns:wpi="http://schemas.microsoft.com/office/word/2010/wordprocessingInk" xmlns:wne="http://schemas.microsoft.com/office/word/2006/wordml" xmlns:wps="http://schemas.microsoft.com/office/word/2010/wordprocessingShape" mc:Ignorable="w14 w15 w16se wp14">
   <w:abstractNum w:abstractNumId="0" w15:restartNumberingAfterBreak="0">
     <w:nsid w:val="094B302D"/>
     <w:multiLevelType w:val="multilevel"/>
@@ -4159,7 +4147,7 @@
 </file>
 
 <file path=word/styles.xml><?xml version="1.0" encoding="utf-8"?>
-<w:styles xmlns:mc="http://schemas.openxmlformats.org/markup-compatibility/2006" xmlns:r="http://schemas.openxmlformats.org/officeDocument/2006/relationships" xmlns:w="http://schemas.openxmlformats.org/wordprocessingml/2006/main" xmlns:w14="http://schemas.microsoft.com/office/word/2010/wordml" xmlns:w15="http://schemas.microsoft.com/office/word/2012/wordml" xmlns:w16cid="http://schemas.microsoft.com/office/word/2016/wordml/cid" xmlns:w16se="http://schemas.microsoft.com/office/word/2015/wordml/symex" mc:Ignorable="w14 w15 w16se w16cid">
+<w:styles xmlns:mc="http://schemas.openxmlformats.org/markup-compatibility/2006" xmlns:r="http://schemas.openxmlformats.org/officeDocument/2006/relationships" xmlns:w="http://schemas.openxmlformats.org/wordprocessingml/2006/main" xmlns:w14="http://schemas.microsoft.com/office/word/2010/wordml" xmlns:w15="http://schemas.microsoft.com/office/word/2012/wordml" xmlns:w16se="http://schemas.microsoft.com/office/word/2015/wordml/symex" mc:Ignorable="w14 w15 w16se">
   <w:docDefaults>
     <w:rPrDefault>
       <w:rPr>
@@ -4560,11 +4548,11 @@
       <w:sz w:val="24"/>
     </w:rPr>
   </w:style>
-  <w:style w:type="paragraph" w:styleId="Cabealho1">
+  <w:style w:type="paragraph" w:styleId="Ttulo1">
     <w:name w:val="heading 1"/>
     <w:basedOn w:val="Normal"/>
     <w:next w:val="Normal"/>
-    <w:link w:val="Cabealho1Carter"/>
+    <w:link w:val="Ttulo1Carter"/>
     <w:uiPriority w:val="9"/>
     <w:qFormat/>
     <w:rsid w:val="00A4595E"/>
@@ -4608,10 +4596,10 @@
     <w:semiHidden/>
     <w:unhideWhenUsed/>
   </w:style>
-  <w:style w:type="character" w:customStyle="1" w:styleId="Cabealho1Carter">
-    <w:name w:val="Cabeçalho 1 Caráter"/>
+  <w:style w:type="character" w:customStyle="1" w:styleId="Ttulo1Carter">
+    <w:name w:val="Título 1 Caráter"/>
     <w:basedOn w:val="Tipodeletrapredefinidodopargrafo"/>
-    <w:link w:val="Cabealho1"/>
+    <w:link w:val="Ttulo1"/>
     <w:uiPriority w:val="9"/>
     <w:rsid w:val="00A4595E"/>
     <w:rPr>
@@ -4736,7 +4724,7 @@
     <w:basedOn w:val="Tipodeletrapredefinidodopargrafo"/>
     <w:rsid w:val="00D8525A"/>
   </w:style>
-  <w:style w:type="table" w:styleId="TabelacomGrelha">
+  <w:style w:type="table" w:styleId="Tabelacomgrelha">
     <w:name w:val="Table Grid"/>
     <w:basedOn w:val="Tabelanormal"/>
     <w:uiPriority w:val="59"/>
@@ -5252,7 +5240,7 @@
 </file>
 
 <file path=customXml/itemProps1.xml><?xml version="1.0" encoding="utf-8"?>
-<ds:datastoreItem xmlns:ds="http://schemas.openxmlformats.org/officeDocument/2006/customXml" ds:itemID="{A6B00CC9-5A17-4AF3-9A79-E8C152C7EC91}">
+<ds:datastoreItem xmlns:ds="http://schemas.openxmlformats.org/officeDocument/2006/customXml" ds:itemID="{F77FB6E3-1D1F-4BB9-ABBC-888639BAD452}">
   <ds:schemaRefs>
     <ds:schemaRef ds:uri="http://schemas.openxmlformats.org/officeDocument/2006/bibliography"/>
   </ds:schemaRefs>

</xml_diff>